<commit_message>
EBEGU 641 Fix - Updating PLZ in Vorlage.
</commit_message>
<xml_diff>
--- a/ebegu-server/src/main/resources/vorlagen/Freigabequittung.docx
+++ b/ebegu-server/src/main/resources/vorlagen/Freigabequittung.docx
@@ -52,8 +52,6 @@
               </w:rPr>
               <w:fldChar w:fldCharType="end"/>
             </w:r>
-            <w:bookmarkStart w:id="0" w:name="_GoBack"/>
-            <w:bookmarkEnd w:id="0"/>
           </w:p>
         </w:tc>
         <w:tc>
@@ -227,7 +225,17 @@
                 <w:spacing w:val="0"/>
                 <w:sz w:val="20"/>
               </w:rPr>
-              <w:t>Postfach 3001 Bern</w:t>
+              <w:t>3008</w:t>
+            </w:r>
+            <w:bookmarkStart w:id="0" w:name="_GoBack"/>
+            <w:bookmarkEnd w:id="0"/>
+            <w:r>
+              <w:rPr>
+                <w:rFonts w:cs="Arial"/>
+                <w:spacing w:val="0"/>
+                <w:sz w:val="20"/>
+              </w:rPr>
+              <w:t xml:space="preserve"> Bern</w:t>
             </w:r>
           </w:p>
           <w:p>
@@ -4585,7 +4593,7 @@
 </file>
 
 <file path=customXml/itemProps1.xml><?xml version="1.0" encoding="utf-8"?>
-<ds:datastoreItem xmlns:ds="http://schemas.openxmlformats.org/officeDocument/2006/customXml" ds:itemID="{142FE629-BA83-4BC6-AD31-5E0CE3509955}">
+<ds:datastoreItem xmlns:ds="http://schemas.openxmlformats.org/officeDocument/2006/customXml" ds:itemID="{C7FAF164-2E73-4089-81C1-C774F3B90737}">
   <ds:schemaRefs>
     <ds:schemaRef ds:uri="http://schemas.openxmlformats.org/officeDocument/2006/bibliography"/>
   </ds:schemaRefs>

</xml_diff>

<commit_message>
EBEGU 676 Fix * Dateiname für Freigabequittung * GeneratedDokument werden jetzt aus der DB gelöscht wenn die Datei nicht vorhanden ist * Nur ein Unterschrift beim Freigabequittung wenn es nur ein GS gibt * Freigabequittung wird erstellt wenn Gesuch ist in Bearbeitung oder GeneratedDokument ist null
</commit_message>
<xml_diff>
--- a/ebegu-server/src/main/resources/vorlagen/Freigabequittung.docx
+++ b/ebegu-server/src/main/resources/vorlagen/Freigabequittung.docx
@@ -227,8 +227,6 @@
               </w:rPr>
               <w:t>3008</w:t>
             </w:r>
-            <w:bookmarkStart w:id="0" w:name="_GoBack"/>
-            <w:bookmarkEnd w:id="0"/>
             <w:r>
               <w:rPr>
                 <w:rFonts w:cs="Arial"/>
@@ -249,12 +247,12 @@
             </w:pPr>
           </w:p>
         </w:tc>
-        <w:bookmarkStart w:id="1" w:name="NVnErzBer1"/>
-        <w:bookmarkStart w:id="2" w:name="AdrErzBer1"/>
-        <w:bookmarkStart w:id="3" w:name="PLZOrtErzBer1"/>
+        <w:bookmarkStart w:id="0" w:name="NVnErzBer1"/>
+        <w:bookmarkStart w:id="1" w:name="AdrErzBer1"/>
+        <w:bookmarkStart w:id="2" w:name="PLZOrtErzBer1"/>
+        <w:bookmarkEnd w:id="0"/>
         <w:bookmarkEnd w:id="1"/>
         <w:bookmarkEnd w:id="2"/>
-        <w:bookmarkEnd w:id="3"/>
       </w:tr>
     </w:tbl>
     <w:p>
@@ -1480,6 +1478,27 @@
           <w:rFonts w:eastAsia="Arial Unicode MS"/>
         </w:rPr>
       </w:pPr>
+      <w:r>
+        <w:rPr>
+          <w:color w:val="000000" w:themeColor="text1"/>
+          <w:szCs w:val="18"/>
+        </w:rPr>
+        <w:fldChar w:fldCharType="begin"/>
+      </w:r>
+      <w:r>
+        <w:rPr>
+          <w:color w:val="000000" w:themeColor="text1"/>
+          <w:szCs w:val="18"/>
+        </w:rPr>
+        <w:instrText xml:space="preserve"> DOCVARIABLE  IF_printMerge.adresseGS2  \* MERGEFORMAT </w:instrText>
+      </w:r>
+      <w:r>
+        <w:rPr>
+          <w:color w:val="000000" w:themeColor="text1"/>
+          <w:szCs w:val="18"/>
+        </w:rPr>
+        <w:fldChar w:fldCharType="end"/>
+      </w:r>
     </w:p>
     <w:tbl>
       <w:tblPr>
@@ -1563,6 +1582,29 @@
           <w:rFonts w:eastAsia="Arial Unicode MS"/>
         </w:rPr>
       </w:pPr>
+      <w:r>
+        <w:rPr>
+          <w:color w:val="000000" w:themeColor="text1"/>
+          <w:szCs w:val="18"/>
+        </w:rPr>
+        <w:fldChar w:fldCharType="begin"/>
+      </w:r>
+      <w:r>
+        <w:rPr>
+          <w:color w:val="000000" w:themeColor="text1"/>
+          <w:szCs w:val="18"/>
+        </w:rPr>
+        <w:instrText xml:space="preserve"> DOCVARIABLE  ENDIF_printMerge.adresseGS2  \* MERGEFORMAT </w:instrText>
+      </w:r>
+      <w:r>
+        <w:rPr>
+          <w:color w:val="000000" w:themeColor="text1"/>
+          <w:szCs w:val="18"/>
+        </w:rPr>
+        <w:fldChar w:fldCharType="end"/>
+      </w:r>
+      <w:bookmarkStart w:id="3" w:name="_GoBack"/>
+      <w:bookmarkEnd w:id="3"/>
     </w:p>
     <w:sectPr>
       <w:pgSz w:w="11906" w:h="16838" w:code="9"/>
@@ -4593,7 +4635,7 @@
 </file>
 
 <file path=customXml/itemProps1.xml><?xml version="1.0" encoding="utf-8"?>
-<ds:datastoreItem xmlns:ds="http://schemas.openxmlformats.org/officeDocument/2006/customXml" ds:itemID="{C7FAF164-2E73-4089-81C1-C774F3B90737}">
+<ds:datastoreItem xmlns:ds="http://schemas.openxmlformats.org/officeDocument/2006/customXml" ds:itemID="{AABDFBE8-0098-4D1F-9D7C-C2A1117EAFB3}">
   <ds:schemaRefs>
     <ds:schemaRef ds:uri="http://schemas.openxmlformats.org/officeDocument/2006/bibliography"/>
   </ds:schemaRefs>

</xml_diff>

<commit_message>
EBEGU-719 * Adding message "Alle benötigten Dokumente wurden hochgeladen" when all required documents have been uploaded.
</commit_message>
<xml_diff>
--- a/ebegu-server/src/main/resources/vorlagen/Freigabequittung.docx
+++ b/ebegu-server/src/main/resources/vorlagen/Freigabequittung.docx
@@ -351,6 +351,7 @@
     </w:p>
     <w:p>
       <w:pPr>
+        <w:ind w:left="142"/>
         <w:rPr>
           <w:rFonts w:eastAsia="Arial Unicode MS"/>
         </w:rPr>
@@ -403,6 +404,7 @@
     </w:p>
     <w:p>
       <w:pPr>
+        <w:ind w:left="142"/>
         <w:rPr>
           <w:rFonts w:eastAsia="Arial Unicode MS"/>
         </w:rPr>
@@ -624,6 +626,7 @@
           </w:tcPr>
           <w:p>
             <w:pPr>
+              <w:ind w:left="-109"/>
               <w:rPr>
                 <w:rFonts w:eastAsia="Arial Unicode MS"/>
               </w:rPr>
@@ -789,6 +792,7 @@
           </w:tcPr>
           <w:p>
             <w:pPr>
+              <w:ind w:left="-109"/>
               <w:rPr>
                 <w:rFonts w:eastAsia="Arial Unicode MS"/>
               </w:rPr>
@@ -1006,6 +1010,7 @@
           <w:ilvl w:val="0"/>
           <w:numId w:val="19"/>
         </w:numPr>
+        <w:ind w:left="426" w:hanging="284"/>
         <w:rPr>
           <w:rFonts w:cs="Arial"/>
           <w:spacing w:val="0"/>
@@ -1115,6 +1120,68 @@
       <w:r>
         <w:rPr>
           <w:rFonts w:cs="Arial"/>
+        </w:rPr>
+        <w:fldChar w:fldCharType="end"/>
+      </w:r>
+    </w:p>
+    <w:p>
+      <w:pPr>
+        <w:ind w:left="142"/>
+        <w:rPr>
+          <w:rFonts w:eastAsia="Arial Unicode MS"/>
+        </w:rPr>
+      </w:pPr>
+      <w:r>
+        <w:rPr>
+          <w:color w:val="000000" w:themeColor="text1"/>
+          <w:szCs w:val="18"/>
+        </w:rPr>
+        <w:fldChar w:fldCharType="begin"/>
+      </w:r>
+      <w:r>
+        <w:rPr>
+          <w:color w:val="000000" w:themeColor="text1"/>
+          <w:szCs w:val="18"/>
+        </w:rPr>
+        <w:instrText xml:space="preserve"> DOCVARIABLE  IF_printMerge.withoutUnterlagen  \* MERGEFORMAT </w:instrText>
+      </w:r>
+      <w:r>
+        <w:rPr>
+          <w:color w:val="000000" w:themeColor="text1"/>
+          <w:szCs w:val="18"/>
+        </w:rPr>
+        <w:fldChar w:fldCharType="end"/>
+      </w:r>
+      <w:r>
+        <w:rPr>
+          <w:rFonts w:eastAsia="Arial Unicode MS"/>
+        </w:rPr>
+        <w:t>Alle benötigten Dokumente wurden hochgeladen</w:t>
+      </w:r>
+      <w:r>
+        <w:rPr>
+          <w:rFonts w:eastAsia="Arial Unicode MS"/>
+        </w:rPr>
+        <w:t>.</w:t>
+      </w:r>
+      <w:r>
+        <w:rPr>
+          <w:color w:val="000000" w:themeColor="text1"/>
+          <w:szCs w:val="18"/>
+        </w:rPr>
+        <w:fldChar w:fldCharType="begin"/>
+      </w:r>
+      <w:r>
+        <w:rPr>
+          <w:color w:val="000000" w:themeColor="text1"/>
+          <w:szCs w:val="18"/>
+        </w:rPr>
+        <w:instrText xml:space="preserve"> DOCVARIABLE  ENDIF_printMerge.withoutUnterlagen  \* MERGEFORMAT </w:instrText>
+      </w:r>
+      <w:r>
+        <w:rPr>
+          <w:color w:val="000000" w:themeColor="text1"/>
+          <w:szCs w:val="18"/>
         </w:rPr>
         <w:fldChar w:fldCharType="end"/>
       </w:r>
@@ -1166,6 +1233,7 @@
     </w:p>
     <w:p>
       <w:pPr>
+        <w:ind w:left="142"/>
         <w:rPr>
           <w:rFonts w:eastAsia="Arial Unicode MS"/>
         </w:rPr>
@@ -1233,6 +1301,7 @@
     </w:p>
     <w:p>
       <w:pPr>
+        <w:ind w:left="142"/>
         <w:rPr>
           <w:rFonts w:eastAsia="Arial Unicode MS"/>
         </w:rPr>
@@ -1246,15 +1315,24 @@
     </w:p>
     <w:p>
       <w:pPr>
-        <w:rPr>
-          <w:rFonts w:eastAsia="Arial Unicode MS"/>
-        </w:rPr>
-      </w:pPr>
-      <w:r>
-        <w:rPr>
-          <w:rFonts w:eastAsia="Arial Unicode MS"/>
-        </w:rPr>
-        <w:t xml:space="preserve">Änderungen der massgebenden Verhältnisse (insb. der Familiengrösse, Erwerbssituation, Wegzug aus der Stadt usw.) sind unaufgefordert und unverzüglich zu melden. Ihre Mitteilung können Sie uns direkt über </w:t>
+        <w:ind w:left="142"/>
+        <w:rPr>
+          <w:rFonts w:eastAsia="Arial Unicode MS"/>
+        </w:rPr>
+      </w:pPr>
+      <w:r>
+        <w:rPr>
+          <w:rFonts w:eastAsia="Arial Unicode MS"/>
+        </w:rPr>
+        <w:t>Änderungen d</w:t>
+      </w:r>
+      <w:bookmarkStart w:id="3" w:name="_GoBack"/>
+      <w:bookmarkEnd w:id="3"/>
+      <w:r>
+        <w:rPr>
+          <w:rFonts w:eastAsia="Arial Unicode MS"/>
+        </w:rPr>
+        <w:t xml:space="preserve">er massgebenden Verhältnisse (insb. der Familiengrösse, Erwerbssituation, Wegzug aus der Stadt usw.) sind unaufgefordert und unverzüglich zu melden. Ihre Mitteilung können Sie uns direkt über </w:t>
       </w:r>
       <w:proofErr w:type="spellStart"/>
       <w:r>
@@ -1273,6 +1351,7 @@
     </w:p>
     <w:p>
       <w:pPr>
+        <w:ind w:left="142"/>
         <w:rPr>
           <w:rFonts w:eastAsia="Arial Unicode MS"/>
         </w:rPr>
@@ -1603,8 +1682,6 @@
         </w:rPr>
         <w:fldChar w:fldCharType="end"/>
       </w:r>
-      <w:bookmarkStart w:id="3" w:name="_GoBack"/>
-      <w:bookmarkEnd w:id="3"/>
     </w:p>
     <w:sectPr>
       <w:pgSz w:w="11906" w:h="16838" w:code="9"/>
@@ -4635,7 +4712,7 @@
 </file>
 
 <file path=customXml/itemProps1.xml><?xml version="1.0" encoding="utf-8"?>
-<ds:datastoreItem xmlns:ds="http://schemas.openxmlformats.org/officeDocument/2006/customXml" ds:itemID="{AABDFBE8-0098-4D1F-9D7C-C2A1117EAFB3}">
+<ds:datastoreItem xmlns:ds="http://schemas.openxmlformats.org/officeDocument/2006/customXml" ds:itemID="{D0F93AA4-7D7D-4924-A26A-82346201D627}">
   <ds:schemaRefs>
     <ds:schemaRef ds:uri="http://schemas.openxmlformats.org/officeDocument/2006/bibliography"/>
   </ds:schemaRefs>

</xml_diff>

<commit_message>
EBEGU-795 * Nichteintreten Vorlage - Datum ist Gesuch.getEingangsDatum * Freigabe Vorlage - Datum ist BriefPrint.getZustellDatum
</commit_message>
<xml_diff>
--- a/ebegu-server/src/main/resources/vorlagen/Freigabequittung.docx
+++ b/ebegu-server/src/main/resources/vorlagen/Freigabequittung.docx
@@ -349,112 +349,143 @@
         <w:fldChar w:fldCharType="end"/>
       </w:r>
     </w:p>
-    <w:p>
-      <w:pPr>
-        <w:ind w:left="142"/>
-        <w:rPr>
-          <w:rFonts w:eastAsia="Arial Unicode MS"/>
-        </w:rPr>
-      </w:pPr>
-      <w:r>
-        <w:rPr>
-          <w:rFonts w:eastAsia="Arial Unicode MS"/>
-        </w:rPr>
-        <w:t>Fallnummer</w:t>
-      </w:r>
-      <w:r>
-        <w:rPr>
-          <w:rFonts w:eastAsia="Arial Unicode MS"/>
-        </w:rPr>
-        <w:t>:</w:t>
-      </w:r>
-      <w:r>
-        <w:rPr>
-          <w:rFonts w:eastAsia="Arial Unicode MS"/>
-        </w:rPr>
-        <w:t xml:space="preserve"> </w:t>
-      </w:r>
-      <w:r>
-        <w:rPr>
-          <w:rFonts w:eastAsia="Arial Unicode MS"/>
-        </w:rPr>
-        <w:tab/>
-      </w:r>
-      <w:r>
-        <w:rPr>
-          <w:rFonts w:cs="Arial"/>
-          <w:lang w:val="de-DE"/>
-        </w:rPr>
-        <w:fldChar w:fldCharType="begin"/>
-      </w:r>
-      <w:r>
-        <w:rPr>
-          <w:rFonts w:cs="Arial"/>
-          <w:lang w:val="de-DE"/>
-        </w:rPr>
-        <w:instrText xml:space="preserve"> DOCVARIABLE  FIELD_printMerge.fallNummer  \* MERGEFORMAT </w:instrText>
-      </w:r>
-      <w:r>
-        <w:rPr>
-          <w:rFonts w:cs="Arial"/>
-          <w:lang w:val="de-DE"/>
-        </w:rPr>
-        <w:fldChar w:fldCharType="end"/>
-      </w:r>
-    </w:p>
-    <w:p>
-      <w:pPr>
-        <w:ind w:left="142"/>
-        <w:rPr>
-          <w:rFonts w:eastAsia="Arial Unicode MS"/>
-        </w:rPr>
-      </w:pPr>
-      <w:r>
-        <w:rPr>
-          <w:rFonts w:eastAsia="Arial Unicode MS"/>
-        </w:rPr>
-        <w:t>Datum</w:t>
-      </w:r>
-      <w:r>
-        <w:rPr>
-          <w:rFonts w:eastAsia="Arial Unicode MS"/>
-        </w:rPr>
-        <w:t>:</w:t>
-      </w:r>
-      <w:r>
-        <w:rPr>
-          <w:rFonts w:eastAsia="Arial Unicode MS"/>
-        </w:rPr>
-        <w:tab/>
-      </w:r>
-      <w:r>
-        <w:rPr>
-          <w:rFonts w:eastAsia="Arial Unicode MS"/>
-        </w:rPr>
-        <w:tab/>
-      </w:r>
-      <w:r>
-        <w:rPr>
-          <w:rFonts w:cs="Arial"/>
-          <w:lang w:val="de-DE"/>
-        </w:rPr>
-        <w:fldChar w:fldCharType="begin"/>
-      </w:r>
-      <w:r>
-        <w:rPr>
-          <w:rFonts w:cs="Arial"/>
-          <w:lang w:val="de-DE"/>
-        </w:rPr>
-        <w:instrText xml:space="preserve"> DOCVARIABLE  FIELD_printMerge.fallDatum  \* MERGEFORMAT </w:instrText>
-      </w:r>
-      <w:r>
-        <w:rPr>
-          <w:rFonts w:cs="Arial"/>
-          <w:lang w:val="de-DE"/>
-        </w:rPr>
-        <w:fldChar w:fldCharType="end"/>
-      </w:r>
-    </w:p>
+    <w:tbl>
+      <w:tblPr>
+        <w:tblStyle w:val="TableGrid"/>
+        <w:tblW w:w="0" w:type="auto"/>
+        <w:tblBorders>
+          <w:top w:val="none" w:sz="0" w:space="0" w:color="auto"/>
+          <w:left w:val="none" w:sz="0" w:space="0" w:color="auto"/>
+          <w:bottom w:val="none" w:sz="0" w:space="0" w:color="auto"/>
+          <w:right w:val="none" w:sz="0" w:space="0" w:color="auto"/>
+          <w:insideH w:val="none" w:sz="0" w:space="0" w:color="auto"/>
+          <w:insideV w:val="none" w:sz="0" w:space="0" w:color="auto"/>
+        </w:tblBorders>
+        <w:tblLook w:val="04A0" w:firstRow="1" w:lastRow="0" w:firstColumn="1" w:lastColumn="0" w:noHBand="0" w:noVBand="1"/>
+      </w:tblPr>
+      <w:tblGrid>
+        <w:gridCol w:w="1560"/>
+        <w:gridCol w:w="6804"/>
+      </w:tblGrid>
+      <w:tr>
+        <w:tc>
+          <w:tcPr>
+            <w:tcW w:w="1560" w:type="dxa"/>
+          </w:tcPr>
+          <w:p>
+            <w:pPr>
+              <w:rPr>
+                <w:rFonts w:eastAsia="Arial Unicode MS"/>
+              </w:rPr>
+            </w:pPr>
+            <w:r>
+              <w:rPr>
+                <w:rFonts w:eastAsia="Arial Unicode MS"/>
+              </w:rPr>
+              <w:t>Fallnummer</w:t>
+            </w:r>
+            <w:r>
+              <w:rPr>
+                <w:rFonts w:eastAsia="Arial Unicode MS"/>
+              </w:rPr>
+              <w:t>:</w:t>
+            </w:r>
+          </w:p>
+        </w:tc>
+        <w:tc>
+          <w:tcPr>
+            <w:tcW w:w="6804" w:type="dxa"/>
+          </w:tcPr>
+          <w:p>
+            <w:pPr>
+              <w:rPr>
+                <w:rFonts w:eastAsia="Arial Unicode MS"/>
+              </w:rPr>
+            </w:pPr>
+            <w:r>
+              <w:rPr>
+                <w:rFonts w:cs="Arial"/>
+                <w:lang w:val="de-DE"/>
+              </w:rPr>
+              <w:fldChar w:fldCharType="begin"/>
+            </w:r>
+            <w:r>
+              <w:rPr>
+                <w:rFonts w:cs="Arial"/>
+                <w:lang w:val="de-DE"/>
+              </w:rPr>
+              <w:instrText xml:space="preserve"> DOCVARIABLE  FIELD_printMerge.fallNummer  \* MERGEFORMAT </w:instrText>
+            </w:r>
+            <w:r>
+              <w:rPr>
+                <w:rFonts w:cs="Arial"/>
+                <w:lang w:val="de-DE"/>
+              </w:rPr>
+              <w:fldChar w:fldCharType="end"/>
+            </w:r>
+          </w:p>
+        </w:tc>
+      </w:tr>
+      <w:tr>
+        <w:tc>
+          <w:tcPr>
+            <w:tcW w:w="1560" w:type="dxa"/>
+          </w:tcPr>
+          <w:p>
+            <w:pPr>
+              <w:rPr>
+                <w:rFonts w:eastAsia="Arial Unicode MS"/>
+              </w:rPr>
+            </w:pPr>
+            <w:r>
+              <w:rPr>
+                <w:rFonts w:eastAsia="Arial Unicode MS"/>
+              </w:rPr>
+              <w:t>Datum</w:t>
+            </w:r>
+            <w:r>
+              <w:rPr>
+                <w:rFonts w:eastAsia="Arial Unicode MS"/>
+              </w:rPr>
+              <w:t>:</w:t>
+            </w:r>
+          </w:p>
+        </w:tc>
+        <w:tc>
+          <w:tcPr>
+            <w:tcW w:w="6804" w:type="dxa"/>
+          </w:tcPr>
+          <w:p>
+            <w:pPr>
+              <w:rPr>
+                <w:rFonts w:eastAsia="Arial Unicode MS"/>
+              </w:rPr>
+            </w:pPr>
+            <w:r>
+              <w:rPr>
+                <w:rFonts w:cs="Arial"/>
+                <w:lang w:val="de-DE"/>
+              </w:rPr>
+              <w:fldChar w:fldCharType="begin"/>
+            </w:r>
+            <w:r>
+              <w:rPr>
+                <w:rFonts w:cs="Arial"/>
+                <w:lang w:val="de-DE"/>
+              </w:rPr>
+              <w:instrText xml:space="preserve"> DOCVARIABLE  FIELD_printMerge.zustellDatum  \* MERGEFORMAT </w:instrText>
+            </w:r>
+            <w:r>
+              <w:rPr>
+                <w:rFonts w:cs="Arial"/>
+                <w:lang w:val="de-DE"/>
+              </w:rPr>
+              <w:fldChar w:fldCharType="end"/>
+            </w:r>
+          </w:p>
+        </w:tc>
+      </w:tr>
+    </w:tbl>
     <w:p>
       <w:pPr>
         <w:rPr>
@@ -480,10 +511,12 @@
         </w:rPr>
         <w:t>Gesuchsteller</w:t>
       </w:r>
+      <w:bookmarkStart w:id="3" w:name="_GoBack"/>
+      <w:bookmarkEnd w:id="3"/>
     </w:p>
     <w:tbl>
       <w:tblPr>
-        <w:tblStyle w:val="Tabellenraster"/>
+        <w:tblStyle w:val="TableGrid"/>
         <w:tblW w:w="0" w:type="auto"/>
         <w:tblBorders>
           <w:top w:val="none" w:sz="0" w:space="0" w:color="auto"/>
@@ -596,7 +629,7 @@
     </w:p>
     <w:tbl>
       <w:tblPr>
-        <w:tblStyle w:val="Tabellenraster"/>
+        <w:tblStyle w:val="TableGrid"/>
         <w:tblW w:w="0" w:type="auto"/>
         <w:tblInd w:w="142" w:type="dxa"/>
         <w:tblBorders>
@@ -1324,15 +1357,7 @@
         <w:rPr>
           <w:rFonts w:eastAsia="Arial Unicode MS"/>
         </w:rPr>
-        <w:t>Änderungen d</w:t>
-      </w:r>
-      <w:bookmarkStart w:id="3" w:name="_GoBack"/>
-      <w:bookmarkEnd w:id="3"/>
-      <w:r>
-        <w:rPr>
-          <w:rFonts w:eastAsia="Arial Unicode MS"/>
-        </w:rPr>
-        <w:t xml:space="preserve">er massgebenden Verhältnisse (insb. der Familiengrösse, Erwerbssituation, Wegzug aus der Stadt usw.) sind unaufgefordert und unverzüglich zu melden. Ihre Mitteilung können Sie uns direkt über </w:t>
+        <w:t xml:space="preserve">Änderungen der massgebenden Verhältnisse (insb. der Familiengrösse, Erwerbssituation, Wegzug aus der Stadt usw.) sind unaufgefordert und unverzüglich zu melden. Ihre Mitteilung können Sie uns direkt über </w:t>
       </w:r>
       <w:proofErr w:type="spellStart"/>
       <w:r>
@@ -1435,7 +1460,7 @@
     </w:p>
     <w:tbl>
       <w:tblPr>
-        <w:tblStyle w:val="Tabellenraster"/>
+        <w:tblStyle w:val="TableGrid"/>
         <w:tblW w:w="0" w:type="auto"/>
         <w:tblBorders>
           <w:top w:val="none" w:sz="0" w:space="0" w:color="auto"/>
@@ -1581,7 +1606,7 @@
     </w:p>
     <w:tbl>
       <w:tblPr>
-        <w:tblStyle w:val="Tabellenraster"/>
+        <w:tblStyle w:val="TableGrid"/>
         <w:tblW w:w="0" w:type="auto"/>
         <w:tblBorders>
           <w:top w:val="none" w:sz="0" w:space="0" w:color="auto"/>
@@ -1736,13 +1761,12 @@
 <w:hdr xmlns:wpc="http://schemas.microsoft.com/office/word/2010/wordprocessingCanvas" xmlns:cx="http://schemas.microsoft.com/office/drawing/2014/chartex" xmlns:cx1="http://schemas.microsoft.com/office/drawing/2015/9/8/chartex" xmlns:cx2="http://schemas.microsoft.com/office/drawing/2015/10/21/chartex" xmlns:cx3="http://schemas.microsoft.com/office/drawing/2016/5/9/chartex" xmlns:cx4="http://schemas.microsoft.com/office/drawing/2016/5/10/chartex" xmlns:cx5="http://schemas.microsoft.com/office/drawing/2016/5/11/chartex" xmlns:mc="http://schemas.openxmlformats.org/markup-compatibility/2006" xmlns:o="urn:schemas-microsoft-com:office:office" xmlns:r="http://schemas.openxmlformats.org/officeDocument/2006/relationships" xmlns:m="http://schemas.openxmlformats.org/officeDocument/2006/math" xmlns:v="urn:schemas-microsoft-com:vml" xmlns:wp14="http://schemas.microsoft.com/office/word/2010/wordprocessingDrawing" xmlns:wp="http://schemas.openxmlformats.org/drawingml/2006/wordprocessingDrawing" xmlns:w10="urn:schemas-microsoft-com:office:word" xmlns:w="http://schemas.openxmlformats.org/wordprocessingml/2006/main" xmlns:w14="http://schemas.microsoft.com/office/word/2010/wordml" xmlns:w15="http://schemas.microsoft.com/office/word/2012/wordml" xmlns:w16se="http://schemas.microsoft.com/office/word/2015/wordml/symex" xmlns:wpg="http://schemas.microsoft.com/office/word/2010/wordprocessingGroup" xmlns:wpi="http://schemas.microsoft.com/office/word/2010/wordprocessingInk" xmlns:wne="http://schemas.microsoft.com/office/word/2006/wordml" xmlns:wps="http://schemas.microsoft.com/office/word/2010/wordprocessingShape" mc:Ignorable="w14 w15 w16se wp14">
   <w:p>
     <w:pPr>
-      <w:pStyle w:val="Kopfzeile"/>
+      <w:pStyle w:val="Header"/>
     </w:pPr>
     <w:r>
       <w:rPr>
         <w:rFonts w:eastAsia="Arial Unicode MS"/>
         <w:noProof/>
-        <w:lang w:val="en-GB" w:eastAsia="en-GB"/>
       </w:rPr>
       <w:drawing>
         <wp:anchor distT="0" distB="0" distL="114300" distR="114300" simplePos="0" relativeHeight="251659264" behindDoc="0" locked="0" layoutInCell="1" allowOverlap="1" wp14:anchorId="543DDDB5" wp14:editId="646F4ECE">
@@ -1813,7 +1837,7 @@
     <w:lvl w:ilvl="0">
       <w:start w:val="1"/>
       <w:numFmt w:val="decimal"/>
-      <w:pStyle w:val="Listennummer5"/>
+      <w:pStyle w:val="ListNumber5"/>
       <w:lvlText w:val="%1."/>
       <w:lvlJc w:val="left"/>
       <w:pPr>
@@ -1831,7 +1855,7 @@
     <w:lvl w:ilvl="0">
       <w:start w:val="1"/>
       <w:numFmt w:val="decimal"/>
-      <w:pStyle w:val="Listennummer4"/>
+      <w:pStyle w:val="ListNumber4"/>
       <w:lvlText w:val="%1."/>
       <w:lvlJc w:val="left"/>
       <w:pPr>
@@ -1849,7 +1873,7 @@
     <w:lvl w:ilvl="0">
       <w:start w:val="1"/>
       <w:numFmt w:val="decimal"/>
-      <w:pStyle w:val="Listennummer3"/>
+      <w:pStyle w:val="ListNumber3"/>
       <w:lvlText w:val="%1."/>
       <w:lvlJc w:val="left"/>
       <w:pPr>
@@ -1867,7 +1891,7 @@
     <w:lvl w:ilvl="0">
       <w:start w:val="1"/>
       <w:numFmt w:val="decimal"/>
-      <w:pStyle w:val="Listennummer2"/>
+      <w:pStyle w:val="ListNumber2"/>
       <w:lvlText w:val="%1."/>
       <w:lvlJc w:val="left"/>
       <w:pPr>
@@ -1885,7 +1909,7 @@
     <w:lvl w:ilvl="0">
       <w:start w:val="1"/>
       <w:numFmt w:val="bullet"/>
-      <w:pStyle w:val="Aufzhlungszeichen5"/>
+      <w:pStyle w:val="ListBullet5"/>
       <w:lvlText w:val=""/>
       <w:lvlJc w:val="left"/>
       <w:pPr>
@@ -1906,7 +1930,7 @@
     <w:lvl w:ilvl="0">
       <w:start w:val="1"/>
       <w:numFmt w:val="bullet"/>
-      <w:pStyle w:val="Aufzhlungszeichen4"/>
+      <w:pStyle w:val="ListBullet4"/>
       <w:lvlText w:val=""/>
       <w:lvlJc w:val="left"/>
       <w:pPr>
@@ -1927,7 +1951,7 @@
     <w:lvl w:ilvl="0">
       <w:start w:val="1"/>
       <w:numFmt w:val="bullet"/>
-      <w:pStyle w:val="Aufzhlungszeichen3"/>
+      <w:pStyle w:val="ListBullet3"/>
       <w:lvlText w:val=""/>
       <w:lvlJc w:val="left"/>
       <w:pPr>
@@ -1948,7 +1972,7 @@
     <w:lvl w:ilvl="0">
       <w:start w:val="1"/>
       <w:numFmt w:val="bullet"/>
-      <w:pStyle w:val="Aufzhlungszeichen2"/>
+      <w:pStyle w:val="ListBullet2"/>
       <w:lvlText w:val=""/>
       <w:lvlJc w:val="left"/>
       <w:pPr>
@@ -1969,7 +1993,7 @@
     <w:lvl w:ilvl="0">
       <w:start w:val="1"/>
       <w:numFmt w:val="decimal"/>
-      <w:pStyle w:val="Listennummer"/>
+      <w:pStyle w:val="ListNumber"/>
       <w:lvlText w:val="%1."/>
       <w:lvlJc w:val="left"/>
       <w:pPr>
@@ -1987,7 +2011,7 @@
     <w:lvl w:ilvl="0">
       <w:start w:val="1"/>
       <w:numFmt w:val="bullet"/>
-      <w:pStyle w:val="Aufzhlungszeichen"/>
+      <w:pStyle w:val="ListBullet"/>
       <w:lvlText w:val=""/>
       <w:lvlJc w:val="left"/>
       <w:pPr>
@@ -3430,17 +3454,18 @@
     <w:lsdException w:name="Smart Hyperlink" w:semiHidden="1" w:uiPriority="99" w:unhideWhenUsed="1"/>
     <w:lsdException w:name="Hashtag" w:semiHidden="1" w:uiPriority="99" w:unhideWhenUsed="1"/>
   </w:latentStyles>
-  <w:style w:type="paragraph" w:default="1" w:styleId="Standard">
+  <w:style w:type="paragraph" w:default="1" w:styleId="Normal">
     <w:name w:val="Normal"/>
     <w:qFormat/>
+    <w:rsid w:val="00FB29FA"/>
     <w:rPr>
       <w:rFonts w:ascii="Arial" w:hAnsi="Arial"/>
     </w:rPr>
   </w:style>
-  <w:style w:type="paragraph" w:styleId="berschrift1">
+  <w:style w:type="paragraph" w:styleId="Heading1">
     <w:name w:val="heading 1"/>
-    <w:basedOn w:val="Standard"/>
-    <w:next w:val="Standard"/>
+    <w:basedOn w:val="Normal"/>
+    <w:next w:val="Normal"/>
     <w:qFormat/>
     <w:pPr>
       <w:keepNext/>
@@ -3453,10 +3478,10 @@
       <w:sz w:val="18"/>
     </w:rPr>
   </w:style>
-  <w:style w:type="paragraph" w:styleId="berschrift2">
+  <w:style w:type="paragraph" w:styleId="Heading2">
     <w:name w:val="heading 2"/>
-    <w:basedOn w:val="Standard"/>
-    <w:next w:val="Standard"/>
+    <w:basedOn w:val="Normal"/>
+    <w:next w:val="Normal"/>
     <w:qFormat/>
     <w:pPr>
       <w:keepNext/>
@@ -3469,10 +3494,10 @@
       <w:sz w:val="24"/>
     </w:rPr>
   </w:style>
-  <w:style w:type="paragraph" w:styleId="berschrift3">
+  <w:style w:type="paragraph" w:styleId="Heading3">
     <w:name w:val="heading 3"/>
-    <w:basedOn w:val="Standard"/>
-    <w:next w:val="Standard"/>
+    <w:basedOn w:val="Normal"/>
+    <w:next w:val="Normal"/>
     <w:qFormat/>
     <w:pPr>
       <w:keepNext/>
@@ -3483,10 +3508,10 @@
       <w:sz w:val="24"/>
     </w:rPr>
   </w:style>
-  <w:style w:type="paragraph" w:styleId="berschrift4">
+  <w:style w:type="paragraph" w:styleId="Heading4">
     <w:name w:val="heading 4"/>
-    <w:basedOn w:val="Standard"/>
-    <w:next w:val="Standard"/>
+    <w:basedOn w:val="Normal"/>
+    <w:next w:val="Normal"/>
     <w:qFormat/>
     <w:pPr>
       <w:keepNext/>
@@ -3498,10 +3523,10 @@
       <w:sz w:val="24"/>
     </w:rPr>
   </w:style>
-  <w:style w:type="paragraph" w:styleId="berschrift5">
+  <w:style w:type="paragraph" w:styleId="Heading5">
     <w:name w:val="heading 5"/>
-    <w:basedOn w:val="Standard"/>
-    <w:next w:val="Standard"/>
+    <w:basedOn w:val="Normal"/>
+    <w:next w:val="Normal"/>
     <w:qFormat/>
     <w:pPr>
       <w:spacing w:before="240" w:after="60"/>
@@ -3511,10 +3536,10 @@
       <w:sz w:val="22"/>
     </w:rPr>
   </w:style>
-  <w:style w:type="paragraph" w:styleId="berschrift6">
+  <w:style w:type="paragraph" w:styleId="Heading6">
     <w:name w:val="heading 6"/>
-    <w:basedOn w:val="Standard"/>
-    <w:next w:val="Standard"/>
+    <w:basedOn w:val="Normal"/>
+    <w:next w:val="Normal"/>
     <w:qFormat/>
     <w:pPr>
       <w:spacing w:before="240" w:after="60"/>
@@ -3526,20 +3551,20 @@
       <w:sz w:val="22"/>
     </w:rPr>
   </w:style>
-  <w:style w:type="paragraph" w:styleId="berschrift7">
+  <w:style w:type="paragraph" w:styleId="Heading7">
     <w:name w:val="heading 7"/>
-    <w:basedOn w:val="Standard"/>
-    <w:next w:val="Standard"/>
+    <w:basedOn w:val="Normal"/>
+    <w:next w:val="Normal"/>
     <w:qFormat/>
     <w:pPr>
       <w:spacing w:before="240" w:after="60"/>
       <w:outlineLvl w:val="6"/>
     </w:pPr>
   </w:style>
-  <w:style w:type="paragraph" w:styleId="berschrift8">
+  <w:style w:type="paragraph" w:styleId="Heading8">
     <w:name w:val="heading 8"/>
-    <w:basedOn w:val="Standard"/>
-    <w:next w:val="Standard"/>
+    <w:basedOn w:val="Normal"/>
+    <w:next w:val="Normal"/>
     <w:qFormat/>
     <w:pPr>
       <w:spacing w:before="240" w:after="60"/>
@@ -3549,10 +3574,10 @@
       <w:i/>
     </w:rPr>
   </w:style>
-  <w:style w:type="paragraph" w:styleId="berschrift9">
+  <w:style w:type="paragraph" w:styleId="Heading9">
     <w:name w:val="heading 9"/>
-    <w:basedOn w:val="Standard"/>
-    <w:next w:val="Standard"/>
+    <w:basedOn w:val="Normal"/>
+    <w:next w:val="Normal"/>
     <w:qFormat/>
     <w:pPr>
       <w:spacing w:before="240" w:after="60"/>
@@ -3564,13 +3589,13 @@
       <w:sz w:val="18"/>
     </w:rPr>
   </w:style>
-  <w:style w:type="character" w:default="1" w:styleId="Absatz-Standardschriftart">
+  <w:style w:type="character" w:default="1" w:styleId="DefaultParagraphFont">
     <w:name w:val="Default Paragraph Font"/>
     <w:uiPriority w:val="1"/>
     <w:semiHidden/>
     <w:unhideWhenUsed/>
   </w:style>
-  <w:style w:type="table" w:default="1" w:styleId="NormaleTabelle">
+  <w:style w:type="table" w:default="1" w:styleId="TableNormal">
     <w:name w:val="Normal Table"/>
     <w:uiPriority w:val="99"/>
     <w:semiHidden/>
@@ -3585,15 +3610,15 @@
       </w:tblCellMar>
     </w:tblPr>
   </w:style>
-  <w:style w:type="numbering" w:default="1" w:styleId="KeineListe">
+  <w:style w:type="numbering" w:default="1" w:styleId="NoList">
     <w:name w:val="No List"/>
     <w:uiPriority w:val="99"/>
     <w:semiHidden/>
     <w:unhideWhenUsed/>
   </w:style>
-  <w:style w:type="paragraph" w:styleId="Kopfzeile">
+  <w:style w:type="paragraph" w:styleId="Header">
     <w:name w:val="header"/>
-    <w:basedOn w:val="Standard"/>
+    <w:basedOn w:val="Normal"/>
     <w:pPr>
       <w:tabs>
         <w:tab w:val="center" w:pos="4536"/>
@@ -3601,16 +3626,16 @@
       </w:tabs>
     </w:pPr>
   </w:style>
-  <w:style w:type="paragraph" w:styleId="Gruformel">
+  <w:style w:type="paragraph" w:styleId="Closing">
     <w:name w:val="Closing"/>
     <w:basedOn w:val="Text"/>
     <w:pPr>
       <w:ind w:left="4252"/>
     </w:pPr>
   </w:style>
-  <w:style w:type="paragraph" w:styleId="Fuzeile">
+  <w:style w:type="paragraph" w:styleId="Footer">
     <w:name w:val="footer"/>
-    <w:basedOn w:val="Standard"/>
+    <w:basedOn w:val="Normal"/>
     <w:pPr>
       <w:tabs>
         <w:tab w:val="center" w:pos="4536"/>
@@ -3625,7 +3650,7 @@
   </w:style>
   <w:style w:type="character" w:styleId="Hyperlink">
     <w:name w:val="Hyperlink"/>
-    <w:basedOn w:val="Absatz-Standardschriftart"/>
+    <w:basedOn w:val="DefaultParagraphFont"/>
     <w:rPr>
       <w:color w:val="0000FF"/>
       <w:u w:val="single"/>
@@ -3633,7 +3658,7 @@
   </w:style>
   <w:style w:type="paragraph" w:customStyle="1" w:styleId="Absender">
     <w:name w:val="Absender"/>
-    <w:basedOn w:val="Standard"/>
+    <w:basedOn w:val="Normal"/>
     <w:pPr>
       <w:spacing w:line="240" w:lineRule="atLeast"/>
     </w:pPr>
@@ -3644,7 +3669,7 @@
   </w:style>
   <w:style w:type="paragraph" w:customStyle="1" w:styleId="Text">
     <w:name w:val="Text"/>
-    <w:basedOn w:val="Standard"/>
+    <w:basedOn w:val="Normal"/>
     <w:pPr>
       <w:spacing w:line="280" w:lineRule="atLeast"/>
     </w:pPr>
@@ -3654,7 +3679,7 @@
   </w:style>
   <w:style w:type="paragraph" w:customStyle="1" w:styleId="Direktion">
     <w:name w:val="Direktion"/>
-    <w:basedOn w:val="Standard"/>
+    <w:basedOn w:val="Normal"/>
     <w:pPr>
       <w:spacing w:line="240" w:lineRule="atLeast"/>
     </w:pPr>
@@ -3663,27 +3688,27 @@
       <w:sz w:val="18"/>
     </w:rPr>
   </w:style>
-  <w:style w:type="paragraph" w:styleId="Abbildungsverzeichnis">
+  <w:style w:type="paragraph" w:styleId="TableofFigures">
     <w:name w:val="table of figures"/>
-    <w:basedOn w:val="Standard"/>
-    <w:next w:val="Standard"/>
+    <w:basedOn w:val="Normal"/>
+    <w:next w:val="Normal"/>
     <w:semiHidden/>
     <w:pPr>
       <w:ind w:left="400" w:hanging="400"/>
     </w:pPr>
   </w:style>
-  <w:style w:type="paragraph" w:styleId="Umschlagabsenderadresse">
+  <w:style w:type="paragraph" w:styleId="EnvelopeReturn">
     <w:name w:val="envelope return"/>
-    <w:basedOn w:val="Standard"/>
-  </w:style>
-  <w:style w:type="paragraph" w:styleId="Anrede">
+    <w:basedOn w:val="Normal"/>
+  </w:style>
+  <w:style w:type="paragraph" w:styleId="Salutation">
     <w:name w:val="Salutation"/>
-    <w:basedOn w:val="Standard"/>
-    <w:next w:val="Standard"/>
-  </w:style>
-  <w:style w:type="paragraph" w:styleId="Aufzhlungszeichen">
+    <w:basedOn w:val="Normal"/>
+    <w:next w:val="Normal"/>
+  </w:style>
+  <w:style w:type="paragraph" w:styleId="ListBullet">
     <w:name w:val="List Bullet"/>
-    <w:basedOn w:val="Standard"/>
+    <w:basedOn w:val="Normal"/>
     <w:autoRedefine/>
     <w:pPr>
       <w:numPr>
@@ -3691,9 +3716,9 @@
       </w:numPr>
     </w:pPr>
   </w:style>
-  <w:style w:type="paragraph" w:styleId="Aufzhlungszeichen2">
+  <w:style w:type="paragraph" w:styleId="ListBullet2">
     <w:name w:val="List Bullet 2"/>
-    <w:basedOn w:val="Standard"/>
+    <w:basedOn w:val="Normal"/>
     <w:autoRedefine/>
     <w:pPr>
       <w:numPr>
@@ -3701,9 +3726,9 @@
       </w:numPr>
     </w:pPr>
   </w:style>
-  <w:style w:type="paragraph" w:styleId="Aufzhlungszeichen3">
+  <w:style w:type="paragraph" w:styleId="ListBullet3">
     <w:name w:val="List Bullet 3"/>
-    <w:basedOn w:val="Standard"/>
+    <w:basedOn w:val="Normal"/>
     <w:autoRedefine/>
     <w:pPr>
       <w:numPr>
@@ -3711,9 +3736,9 @@
       </w:numPr>
     </w:pPr>
   </w:style>
-  <w:style w:type="paragraph" w:styleId="Aufzhlungszeichen4">
+  <w:style w:type="paragraph" w:styleId="ListBullet4">
     <w:name w:val="List Bullet 4"/>
-    <w:basedOn w:val="Standard"/>
+    <w:basedOn w:val="Normal"/>
     <w:autoRedefine/>
     <w:pPr>
       <w:numPr>
@@ -3721,9 +3746,9 @@
       </w:numPr>
     </w:pPr>
   </w:style>
-  <w:style w:type="paragraph" w:styleId="Aufzhlungszeichen5">
+  <w:style w:type="paragraph" w:styleId="ListBullet5">
     <w:name w:val="List Bullet 5"/>
-    <w:basedOn w:val="Standard"/>
+    <w:basedOn w:val="Normal"/>
     <w:autoRedefine/>
     <w:pPr>
       <w:numPr>
@@ -3731,10 +3756,10 @@
       </w:numPr>
     </w:pPr>
   </w:style>
-  <w:style w:type="paragraph" w:styleId="Beschriftung">
+  <w:style w:type="paragraph" w:styleId="Caption">
     <w:name w:val="caption"/>
-    <w:basedOn w:val="Standard"/>
-    <w:next w:val="Standard"/>
+    <w:basedOn w:val="Normal"/>
+    <w:next w:val="Normal"/>
     <w:qFormat/>
     <w:pPr>
       <w:spacing w:before="120" w:after="120"/>
@@ -3743,22 +3768,22 @@
       <w:b/>
     </w:rPr>
   </w:style>
-  <w:style w:type="paragraph" w:styleId="Blocktext">
+  <w:style w:type="paragraph" w:styleId="BlockText">
     <w:name w:val="Block Text"/>
-    <w:basedOn w:val="Standard"/>
+    <w:basedOn w:val="Normal"/>
     <w:pPr>
       <w:spacing w:after="120"/>
       <w:ind w:left="1440" w:right="1440"/>
     </w:pPr>
   </w:style>
-  <w:style w:type="paragraph" w:styleId="Datum">
+  <w:style w:type="paragraph" w:styleId="Date">
     <w:name w:val="Date"/>
-    <w:basedOn w:val="Standard"/>
-    <w:next w:val="Standard"/>
-  </w:style>
-  <w:style w:type="paragraph" w:styleId="Dokumentstruktur">
+    <w:basedOn w:val="Normal"/>
+    <w:next w:val="Normal"/>
+  </w:style>
+  <w:style w:type="paragraph" w:styleId="DocumentMap">
     <w:name w:val="Document Map"/>
-    <w:basedOn w:val="Standard"/>
+    <w:basedOn w:val="Normal"/>
     <w:semiHidden/>
     <w:pPr>
       <w:shd w:val="clear" w:color="auto" w:fill="000080"/>
@@ -3767,25 +3792,25 @@
       <w:rFonts w:ascii="Tahoma" w:hAnsi="Tahoma"/>
     </w:rPr>
   </w:style>
-  <w:style w:type="paragraph" w:styleId="Endnotentext">
+  <w:style w:type="paragraph" w:styleId="EndnoteText">
     <w:name w:val="endnote text"/>
-    <w:basedOn w:val="Standard"/>
+    <w:basedOn w:val="Normal"/>
     <w:semiHidden/>
   </w:style>
-  <w:style w:type="paragraph" w:styleId="Fu-Endnotenberschrift">
+  <w:style w:type="paragraph" w:styleId="NoteHeading">
     <w:name w:val="Note Heading"/>
-    <w:basedOn w:val="Standard"/>
-    <w:next w:val="Standard"/>
-  </w:style>
-  <w:style w:type="paragraph" w:styleId="Funotentext">
+    <w:basedOn w:val="Normal"/>
+    <w:next w:val="Normal"/>
+  </w:style>
+  <w:style w:type="paragraph" w:styleId="FootnoteText">
     <w:name w:val="footnote text"/>
-    <w:basedOn w:val="Standard"/>
+    <w:basedOn w:val="Normal"/>
     <w:semiHidden/>
   </w:style>
   <w:style w:type="paragraph" w:styleId="Index1">
     <w:name w:val="index 1"/>
-    <w:basedOn w:val="Standard"/>
-    <w:next w:val="Standard"/>
+    <w:basedOn w:val="Normal"/>
+    <w:next w:val="Normal"/>
     <w:autoRedefine/>
     <w:semiHidden/>
     <w:pPr>
@@ -3794,8 +3819,8 @@
   </w:style>
   <w:style w:type="paragraph" w:styleId="Index2">
     <w:name w:val="index 2"/>
-    <w:basedOn w:val="Standard"/>
-    <w:next w:val="Standard"/>
+    <w:basedOn w:val="Normal"/>
+    <w:next w:val="Normal"/>
     <w:autoRedefine/>
     <w:semiHidden/>
     <w:pPr>
@@ -3804,8 +3829,8 @@
   </w:style>
   <w:style w:type="paragraph" w:styleId="Index3">
     <w:name w:val="index 3"/>
-    <w:basedOn w:val="Standard"/>
-    <w:next w:val="Standard"/>
+    <w:basedOn w:val="Normal"/>
+    <w:next w:val="Normal"/>
     <w:autoRedefine/>
     <w:semiHidden/>
     <w:pPr>
@@ -3814,8 +3839,8 @@
   </w:style>
   <w:style w:type="paragraph" w:styleId="Index4">
     <w:name w:val="index 4"/>
-    <w:basedOn w:val="Standard"/>
-    <w:next w:val="Standard"/>
+    <w:basedOn w:val="Normal"/>
+    <w:next w:val="Normal"/>
     <w:autoRedefine/>
     <w:semiHidden/>
     <w:pPr>
@@ -3824,8 +3849,8 @@
   </w:style>
   <w:style w:type="paragraph" w:styleId="Index5">
     <w:name w:val="index 5"/>
-    <w:basedOn w:val="Standard"/>
-    <w:next w:val="Standard"/>
+    <w:basedOn w:val="Normal"/>
+    <w:next w:val="Normal"/>
     <w:autoRedefine/>
     <w:semiHidden/>
     <w:pPr>
@@ -3834,8 +3859,8 @@
   </w:style>
   <w:style w:type="paragraph" w:styleId="Index6">
     <w:name w:val="index 6"/>
-    <w:basedOn w:val="Standard"/>
-    <w:next w:val="Standard"/>
+    <w:basedOn w:val="Normal"/>
+    <w:next w:val="Normal"/>
     <w:autoRedefine/>
     <w:semiHidden/>
     <w:pPr>
@@ -3844,8 +3869,8 @@
   </w:style>
   <w:style w:type="paragraph" w:styleId="Index7">
     <w:name w:val="index 7"/>
-    <w:basedOn w:val="Standard"/>
-    <w:next w:val="Standard"/>
+    <w:basedOn w:val="Normal"/>
+    <w:next w:val="Normal"/>
     <w:autoRedefine/>
     <w:semiHidden/>
     <w:pPr>
@@ -3854,8 +3879,8 @@
   </w:style>
   <w:style w:type="paragraph" w:styleId="Index8">
     <w:name w:val="index 8"/>
-    <w:basedOn w:val="Standard"/>
-    <w:next w:val="Standard"/>
+    <w:basedOn w:val="Normal"/>
+    <w:next w:val="Normal"/>
     <w:autoRedefine/>
     <w:semiHidden/>
     <w:pPr>
@@ -3864,151 +3889,151 @@
   </w:style>
   <w:style w:type="paragraph" w:styleId="Index9">
     <w:name w:val="index 9"/>
-    <w:basedOn w:val="Standard"/>
-    <w:next w:val="Standard"/>
+    <w:basedOn w:val="Normal"/>
+    <w:next w:val="Normal"/>
     <w:autoRedefine/>
     <w:semiHidden/>
     <w:pPr>
       <w:ind w:left="1800" w:hanging="200"/>
     </w:pPr>
   </w:style>
-  <w:style w:type="paragraph" w:styleId="Indexberschrift">
+  <w:style w:type="paragraph" w:styleId="IndexHeading">
     <w:name w:val="index heading"/>
-    <w:basedOn w:val="Standard"/>
+    <w:basedOn w:val="Normal"/>
     <w:next w:val="Index1"/>
     <w:semiHidden/>
     <w:rPr>
       <w:b/>
     </w:rPr>
   </w:style>
-  <w:style w:type="paragraph" w:styleId="Kommentartext">
+  <w:style w:type="paragraph" w:styleId="CommentText">
     <w:name w:val="annotation text"/>
-    <w:basedOn w:val="Standard"/>
-    <w:link w:val="KommentartextZchn"/>
+    <w:basedOn w:val="Normal"/>
+    <w:link w:val="CommentTextChar"/>
     <w:uiPriority w:val="99"/>
     <w:semiHidden/>
   </w:style>
-  <w:style w:type="paragraph" w:styleId="Liste">
+  <w:style w:type="paragraph" w:styleId="List">
     <w:name w:val="List"/>
-    <w:basedOn w:val="Standard"/>
+    <w:basedOn w:val="Normal"/>
     <w:pPr>
       <w:ind w:left="283" w:hanging="283"/>
     </w:pPr>
   </w:style>
-  <w:style w:type="paragraph" w:styleId="Liste2">
+  <w:style w:type="paragraph" w:styleId="List2">
     <w:name w:val="List 2"/>
-    <w:basedOn w:val="Standard"/>
+    <w:basedOn w:val="Normal"/>
     <w:pPr>
       <w:ind w:left="566" w:hanging="283"/>
     </w:pPr>
   </w:style>
-  <w:style w:type="paragraph" w:styleId="Liste3">
+  <w:style w:type="paragraph" w:styleId="List3">
     <w:name w:val="List 3"/>
-    <w:basedOn w:val="Standard"/>
+    <w:basedOn w:val="Normal"/>
     <w:pPr>
       <w:ind w:left="849" w:hanging="283"/>
     </w:pPr>
   </w:style>
-  <w:style w:type="paragraph" w:styleId="Liste4">
+  <w:style w:type="paragraph" w:styleId="List4">
     <w:name w:val="List 4"/>
-    <w:basedOn w:val="Standard"/>
+    <w:basedOn w:val="Normal"/>
     <w:pPr>
       <w:ind w:left="1132" w:hanging="283"/>
     </w:pPr>
   </w:style>
-  <w:style w:type="paragraph" w:styleId="Liste5">
+  <w:style w:type="paragraph" w:styleId="List5">
     <w:name w:val="List 5"/>
-    <w:basedOn w:val="Standard"/>
+    <w:basedOn w:val="Normal"/>
     <w:pPr>
       <w:ind w:left="1415" w:hanging="283"/>
     </w:pPr>
   </w:style>
-  <w:style w:type="paragraph" w:styleId="Listenfortsetzung">
+  <w:style w:type="paragraph" w:styleId="ListContinue">
     <w:name w:val="List Continue"/>
-    <w:basedOn w:val="Standard"/>
+    <w:basedOn w:val="Normal"/>
     <w:pPr>
       <w:spacing w:after="120"/>
       <w:ind w:left="283"/>
     </w:pPr>
   </w:style>
-  <w:style w:type="paragraph" w:styleId="Listenfortsetzung2">
+  <w:style w:type="paragraph" w:styleId="ListContinue2">
     <w:name w:val="List Continue 2"/>
-    <w:basedOn w:val="Standard"/>
+    <w:basedOn w:val="Normal"/>
     <w:pPr>
       <w:spacing w:after="120"/>
       <w:ind w:left="566"/>
     </w:pPr>
   </w:style>
-  <w:style w:type="paragraph" w:styleId="Listenfortsetzung3">
+  <w:style w:type="paragraph" w:styleId="ListContinue3">
     <w:name w:val="List Continue 3"/>
-    <w:basedOn w:val="Standard"/>
+    <w:basedOn w:val="Normal"/>
     <w:pPr>
       <w:spacing w:after="120"/>
       <w:ind w:left="849"/>
     </w:pPr>
   </w:style>
-  <w:style w:type="paragraph" w:styleId="Listenfortsetzung4">
+  <w:style w:type="paragraph" w:styleId="ListContinue4">
     <w:name w:val="List Continue 4"/>
-    <w:basedOn w:val="Standard"/>
+    <w:basedOn w:val="Normal"/>
     <w:pPr>
       <w:spacing w:after="120"/>
       <w:ind w:left="1132"/>
     </w:pPr>
   </w:style>
-  <w:style w:type="paragraph" w:styleId="Listenfortsetzung5">
+  <w:style w:type="paragraph" w:styleId="ListContinue5">
     <w:name w:val="List Continue 5"/>
-    <w:basedOn w:val="Standard"/>
+    <w:basedOn w:val="Normal"/>
     <w:pPr>
       <w:spacing w:after="120"/>
       <w:ind w:left="1415"/>
     </w:pPr>
   </w:style>
-  <w:style w:type="paragraph" w:styleId="Listennummer">
+  <w:style w:type="paragraph" w:styleId="ListNumber">
     <w:name w:val="List Number"/>
-    <w:basedOn w:val="Standard"/>
+    <w:basedOn w:val="Normal"/>
     <w:pPr>
       <w:numPr>
         <w:numId w:val="6"/>
       </w:numPr>
     </w:pPr>
   </w:style>
-  <w:style w:type="paragraph" w:styleId="Listennummer2">
+  <w:style w:type="paragraph" w:styleId="ListNumber2">
     <w:name w:val="List Number 2"/>
-    <w:basedOn w:val="Standard"/>
+    <w:basedOn w:val="Normal"/>
     <w:pPr>
       <w:numPr>
         <w:numId w:val="7"/>
       </w:numPr>
     </w:pPr>
   </w:style>
-  <w:style w:type="paragraph" w:styleId="Listennummer3">
+  <w:style w:type="paragraph" w:styleId="ListNumber3">
     <w:name w:val="List Number 3"/>
-    <w:basedOn w:val="Standard"/>
+    <w:basedOn w:val="Normal"/>
     <w:pPr>
       <w:numPr>
         <w:numId w:val="8"/>
       </w:numPr>
     </w:pPr>
   </w:style>
-  <w:style w:type="paragraph" w:styleId="Listennummer4">
+  <w:style w:type="paragraph" w:styleId="ListNumber4">
     <w:name w:val="List Number 4"/>
-    <w:basedOn w:val="Standard"/>
+    <w:basedOn w:val="Normal"/>
     <w:pPr>
       <w:numPr>
         <w:numId w:val="9"/>
       </w:numPr>
     </w:pPr>
   </w:style>
-  <w:style w:type="paragraph" w:styleId="Listennummer5">
+  <w:style w:type="paragraph" w:styleId="ListNumber5">
     <w:name w:val="List Number 5"/>
-    <w:basedOn w:val="Standard"/>
+    <w:basedOn w:val="Normal"/>
     <w:pPr>
       <w:numPr>
         <w:numId w:val="10"/>
       </w:numPr>
     </w:pPr>
   </w:style>
-  <w:style w:type="paragraph" w:styleId="Makrotext">
+  <w:style w:type="paragraph" w:styleId="MacroText">
     <w:name w:val="macro"/>
     <w:semiHidden/>
     <w:pPr>
@@ -4028,9 +4053,9 @@
       <w:rFonts w:ascii="Courier New" w:hAnsi="Courier New"/>
     </w:rPr>
   </w:style>
-  <w:style w:type="paragraph" w:styleId="Nachrichtenkopf">
+  <w:style w:type="paragraph" w:styleId="MessageHeader">
     <w:name w:val="Message Header"/>
-    <w:basedOn w:val="Standard"/>
+    <w:basedOn w:val="Normal"/>
     <w:pPr>
       <w:pBdr>
         <w:top w:val="single" w:sz="6" w:space="1" w:color="auto"/>
@@ -4045,37 +4070,37 @@
       <w:sz w:val="24"/>
     </w:rPr>
   </w:style>
-  <w:style w:type="paragraph" w:styleId="NurText">
+  <w:style w:type="paragraph" w:styleId="PlainText">
     <w:name w:val="Plain Text"/>
-    <w:basedOn w:val="Standard"/>
+    <w:basedOn w:val="Normal"/>
     <w:rPr>
       <w:rFonts w:ascii="Courier New" w:hAnsi="Courier New"/>
     </w:rPr>
   </w:style>
-  <w:style w:type="paragraph" w:styleId="Standardeinzug">
+  <w:style w:type="paragraph" w:styleId="NormalIndent">
     <w:name w:val="Normal Indent"/>
-    <w:basedOn w:val="Standard"/>
+    <w:basedOn w:val="Normal"/>
     <w:pPr>
       <w:ind w:left="708"/>
     </w:pPr>
   </w:style>
-  <w:style w:type="paragraph" w:styleId="Textkrper">
+  <w:style w:type="paragraph" w:styleId="BodyText">
     <w:name w:val="Body Text"/>
-    <w:basedOn w:val="Standard"/>
+    <w:basedOn w:val="Normal"/>
     <w:pPr>
       <w:spacing w:after="120"/>
     </w:pPr>
   </w:style>
-  <w:style w:type="paragraph" w:styleId="Textkrper2">
+  <w:style w:type="paragraph" w:styleId="BodyText2">
     <w:name w:val="Body Text 2"/>
-    <w:basedOn w:val="Standard"/>
+    <w:basedOn w:val="Normal"/>
     <w:pPr>
       <w:spacing w:after="120" w:line="480" w:lineRule="auto"/>
     </w:pPr>
   </w:style>
-  <w:style w:type="paragraph" w:styleId="Textkrper3">
+  <w:style w:type="paragraph" w:styleId="BodyText3">
     <w:name w:val="Body Text 3"/>
-    <w:basedOn w:val="Standard"/>
+    <w:basedOn w:val="Normal"/>
     <w:pPr>
       <w:spacing w:after="120"/>
     </w:pPr>
@@ -4083,25 +4108,25 @@
       <w:sz w:val="16"/>
     </w:rPr>
   </w:style>
-  <w:style w:type="paragraph" w:styleId="Textkrper-Zeileneinzug">
+  <w:style w:type="paragraph" w:styleId="BodyTextIndent">
     <w:name w:val="Body Text Indent"/>
-    <w:basedOn w:val="Standard"/>
+    <w:basedOn w:val="Normal"/>
     <w:pPr>
       <w:spacing w:after="120"/>
       <w:ind w:left="283"/>
     </w:pPr>
   </w:style>
-  <w:style w:type="paragraph" w:styleId="Textkrper-Einzug2">
+  <w:style w:type="paragraph" w:styleId="BodyTextIndent2">
     <w:name w:val="Body Text Indent 2"/>
-    <w:basedOn w:val="Standard"/>
+    <w:basedOn w:val="Normal"/>
     <w:pPr>
       <w:spacing w:after="120" w:line="480" w:lineRule="auto"/>
       <w:ind w:left="283"/>
     </w:pPr>
   </w:style>
-  <w:style w:type="paragraph" w:styleId="Textkrper-Einzug3">
+  <w:style w:type="paragraph" w:styleId="BodyTextIndent3">
     <w:name w:val="Body Text Indent 3"/>
-    <w:basedOn w:val="Standard"/>
+    <w:basedOn w:val="Normal"/>
     <w:pPr>
       <w:spacing w:after="120"/>
       <w:ind w:left="283"/>
@@ -4110,23 +4135,23 @@
       <w:sz w:val="16"/>
     </w:rPr>
   </w:style>
-  <w:style w:type="paragraph" w:styleId="Textkrper-Erstzeileneinzug">
+  <w:style w:type="paragraph" w:styleId="BodyTextFirstIndent">
     <w:name w:val="Body Text First Indent"/>
-    <w:basedOn w:val="Textkrper"/>
+    <w:basedOn w:val="BodyText"/>
     <w:pPr>
       <w:ind w:firstLine="210"/>
     </w:pPr>
   </w:style>
-  <w:style w:type="paragraph" w:styleId="Textkrper-Erstzeileneinzug2">
+  <w:style w:type="paragraph" w:styleId="BodyTextFirstIndent2">
     <w:name w:val="Body Text First Indent 2"/>
-    <w:basedOn w:val="Textkrper-Zeileneinzug"/>
+    <w:basedOn w:val="BodyTextIndent"/>
     <w:pPr>
       <w:ind w:firstLine="210"/>
     </w:pPr>
   </w:style>
-  <w:style w:type="paragraph" w:styleId="Titel">
+  <w:style w:type="paragraph" w:styleId="Title">
     <w:name w:val="Title"/>
-    <w:basedOn w:val="Standard"/>
+    <w:basedOn w:val="Normal"/>
     <w:qFormat/>
     <w:pPr>
       <w:spacing w:before="240" w:after="60"/>
@@ -4139,9 +4164,9 @@
       <w:sz w:val="32"/>
     </w:rPr>
   </w:style>
-  <w:style w:type="paragraph" w:styleId="Umschlagadresse">
+  <w:style w:type="paragraph" w:styleId="EnvelopeAddress">
     <w:name w:val="envelope address"/>
-    <w:basedOn w:val="Standard"/>
+    <w:basedOn w:val="Normal"/>
     <w:pPr>
       <w:framePr w:w="4320" w:h="2160" w:hRule="exact" w:hSpace="141" w:wrap="auto" w:hAnchor="page" w:xAlign="center" w:yAlign="bottom"/>
       <w:ind w:left="1"/>
@@ -4150,16 +4175,16 @@
       <w:sz w:val="24"/>
     </w:rPr>
   </w:style>
-  <w:style w:type="paragraph" w:styleId="Unterschrift">
+  <w:style w:type="paragraph" w:styleId="Signature">
     <w:name w:val="Signature"/>
-    <w:basedOn w:val="Standard"/>
+    <w:basedOn w:val="Normal"/>
     <w:pPr>
       <w:ind w:left="4252"/>
     </w:pPr>
   </w:style>
-  <w:style w:type="paragraph" w:styleId="Untertitel">
+  <w:style w:type="paragraph" w:styleId="Subtitle">
     <w:name w:val="Subtitle"/>
-    <w:basedOn w:val="Standard"/>
+    <w:basedOn w:val="Normal"/>
     <w:qFormat/>
     <w:pPr>
       <w:spacing w:after="60"/>
@@ -4170,97 +4195,97 @@
       <w:sz w:val="24"/>
     </w:rPr>
   </w:style>
-  <w:style w:type="paragraph" w:styleId="Verzeichnis1">
+  <w:style w:type="paragraph" w:styleId="TOC1">
     <w:name w:val="toc 1"/>
-    <w:basedOn w:val="Standard"/>
-    <w:next w:val="Standard"/>
+    <w:basedOn w:val="Normal"/>
+    <w:next w:val="Normal"/>
     <w:autoRedefine/>
     <w:semiHidden/>
   </w:style>
-  <w:style w:type="paragraph" w:styleId="Verzeichnis2">
+  <w:style w:type="paragraph" w:styleId="TOC2">
     <w:name w:val="toc 2"/>
-    <w:basedOn w:val="Standard"/>
-    <w:next w:val="Standard"/>
+    <w:basedOn w:val="Normal"/>
+    <w:next w:val="Normal"/>
     <w:autoRedefine/>
     <w:semiHidden/>
     <w:pPr>
       <w:ind w:left="200"/>
     </w:pPr>
   </w:style>
-  <w:style w:type="paragraph" w:styleId="Verzeichnis3">
+  <w:style w:type="paragraph" w:styleId="TOC3">
     <w:name w:val="toc 3"/>
-    <w:basedOn w:val="Standard"/>
-    <w:next w:val="Standard"/>
+    <w:basedOn w:val="Normal"/>
+    <w:next w:val="Normal"/>
     <w:autoRedefine/>
     <w:semiHidden/>
     <w:pPr>
       <w:ind w:left="400"/>
     </w:pPr>
   </w:style>
-  <w:style w:type="paragraph" w:styleId="Verzeichnis4">
+  <w:style w:type="paragraph" w:styleId="TOC4">
     <w:name w:val="toc 4"/>
-    <w:basedOn w:val="Standard"/>
-    <w:next w:val="Standard"/>
+    <w:basedOn w:val="Normal"/>
+    <w:next w:val="Normal"/>
     <w:autoRedefine/>
     <w:semiHidden/>
     <w:pPr>
       <w:ind w:left="600"/>
     </w:pPr>
   </w:style>
-  <w:style w:type="paragraph" w:styleId="Verzeichnis5">
+  <w:style w:type="paragraph" w:styleId="TOC5">
     <w:name w:val="toc 5"/>
-    <w:basedOn w:val="Standard"/>
-    <w:next w:val="Standard"/>
+    <w:basedOn w:val="Normal"/>
+    <w:next w:val="Normal"/>
     <w:autoRedefine/>
     <w:semiHidden/>
     <w:pPr>
       <w:ind w:left="800"/>
     </w:pPr>
   </w:style>
-  <w:style w:type="paragraph" w:styleId="Verzeichnis6">
+  <w:style w:type="paragraph" w:styleId="TOC6">
     <w:name w:val="toc 6"/>
-    <w:basedOn w:val="Standard"/>
-    <w:next w:val="Standard"/>
+    <w:basedOn w:val="Normal"/>
+    <w:next w:val="Normal"/>
     <w:autoRedefine/>
     <w:semiHidden/>
     <w:pPr>
       <w:ind w:left="1000"/>
     </w:pPr>
   </w:style>
-  <w:style w:type="paragraph" w:styleId="Verzeichnis7">
+  <w:style w:type="paragraph" w:styleId="TOC7">
     <w:name w:val="toc 7"/>
-    <w:basedOn w:val="Standard"/>
-    <w:next w:val="Standard"/>
+    <w:basedOn w:val="Normal"/>
+    <w:next w:val="Normal"/>
     <w:autoRedefine/>
     <w:semiHidden/>
     <w:pPr>
       <w:ind w:left="1200"/>
     </w:pPr>
   </w:style>
-  <w:style w:type="paragraph" w:styleId="Verzeichnis8">
+  <w:style w:type="paragraph" w:styleId="TOC8">
     <w:name w:val="toc 8"/>
-    <w:basedOn w:val="Standard"/>
-    <w:next w:val="Standard"/>
+    <w:basedOn w:val="Normal"/>
+    <w:next w:val="Normal"/>
     <w:autoRedefine/>
     <w:semiHidden/>
     <w:pPr>
       <w:ind w:left="1400"/>
     </w:pPr>
   </w:style>
-  <w:style w:type="paragraph" w:styleId="Verzeichnis9">
+  <w:style w:type="paragraph" w:styleId="TOC9">
     <w:name w:val="toc 9"/>
-    <w:basedOn w:val="Standard"/>
-    <w:next w:val="Standard"/>
+    <w:basedOn w:val="Normal"/>
+    <w:next w:val="Normal"/>
     <w:autoRedefine/>
     <w:semiHidden/>
     <w:pPr>
       <w:ind w:left="1600"/>
     </w:pPr>
   </w:style>
-  <w:style w:type="paragraph" w:styleId="RGV-berschrift">
+  <w:style w:type="paragraph" w:styleId="TOAHeading">
     <w:name w:val="toa heading"/>
-    <w:basedOn w:val="Standard"/>
-    <w:next w:val="Standard"/>
+    <w:basedOn w:val="Normal"/>
+    <w:next w:val="Normal"/>
     <w:semiHidden/>
     <w:pPr>
       <w:spacing w:before="120"/>
@@ -4270,10 +4295,10 @@
       <w:sz w:val="24"/>
     </w:rPr>
   </w:style>
-  <w:style w:type="paragraph" w:styleId="Rechtsgrundlagenverzeichnis">
+  <w:style w:type="paragraph" w:styleId="TableofAuthorities">
     <w:name w:val="table of authorities"/>
-    <w:basedOn w:val="Standard"/>
-    <w:next w:val="Standard"/>
+    <w:basedOn w:val="Normal"/>
+    <w:next w:val="Normal"/>
     <w:semiHidden/>
     <w:pPr>
       <w:ind w:left="200" w:hanging="200"/>
@@ -4281,7 +4306,7 @@
   </w:style>
   <w:style w:type="paragraph" w:customStyle="1" w:styleId="StadtBern">
     <w:name w:val="Stadt Bern"/>
-    <w:basedOn w:val="berschrift1"/>
+    <w:basedOn w:val="Heading1"/>
   </w:style>
   <w:style w:type="paragraph" w:customStyle="1" w:styleId="Betreff">
     <w:name w:val="Betreff"/>
@@ -4294,7 +4319,7 @@
   <w:style w:type="paragraph" w:customStyle="1" w:styleId="Abteilung">
     <w:name w:val="Abteilung"/>
     <w:basedOn w:val="StadtBern"/>
-    <w:next w:val="Standard"/>
+    <w:next w:val="Normal"/>
     <w:pPr>
       <w:spacing w:before="640"/>
     </w:pPr>
@@ -4302,9 +4327,9 @@
       <w:b w:val="0"/>
     </w:rPr>
   </w:style>
-  <w:style w:type="paragraph" w:styleId="Listenabsatz">
+  <w:style w:type="paragraph" w:styleId="ListParagraph">
     <w:name w:val="List Paragraph"/>
-    <w:basedOn w:val="Standard"/>
+    <w:basedOn w:val="Normal"/>
     <w:uiPriority w:val="34"/>
     <w:qFormat/>
     <w:rsid w:val="003F59A5"/>
@@ -4313,10 +4338,10 @@
       <w:contextualSpacing/>
     </w:pPr>
   </w:style>
-  <w:style w:type="paragraph" w:styleId="Sprechblasentext">
+  <w:style w:type="paragraph" w:styleId="BalloonText">
     <w:name w:val="Balloon Text"/>
-    <w:basedOn w:val="Standard"/>
-    <w:link w:val="SprechblasentextZchn"/>
+    <w:basedOn w:val="Normal"/>
+    <w:link w:val="BalloonTextChar"/>
     <w:rsid w:val="00C8353C"/>
     <w:rPr>
       <w:rFonts w:ascii="Tahoma" w:hAnsi="Tahoma" w:cs="Tahoma"/>
@@ -4324,10 +4349,10 @@
       <w:szCs w:val="16"/>
     </w:rPr>
   </w:style>
-  <w:style w:type="character" w:customStyle="1" w:styleId="SprechblasentextZchn">
-    <w:name w:val="Sprechblasentext Zchn"/>
-    <w:basedOn w:val="Absatz-Standardschriftart"/>
-    <w:link w:val="Sprechblasentext"/>
+  <w:style w:type="character" w:customStyle="1" w:styleId="BalloonTextChar">
+    <w:name w:val="Balloon Text Char"/>
+    <w:basedOn w:val="DefaultParagraphFont"/>
+    <w:link w:val="BalloonText"/>
     <w:rsid w:val="00C8353C"/>
     <w:rPr>
       <w:rFonts w:ascii="Tahoma" w:hAnsi="Tahoma" w:cs="Tahoma"/>
@@ -4335,25 +4360,25 @@
       <w:szCs w:val="16"/>
     </w:rPr>
   </w:style>
-  <w:style w:type="character" w:styleId="Endnotenzeichen">
+  <w:style w:type="character" w:styleId="EndnoteReference">
     <w:name w:val="endnote reference"/>
-    <w:basedOn w:val="Absatz-Standardschriftart"/>
+    <w:basedOn w:val="DefaultParagraphFont"/>
     <w:rsid w:val="000150C0"/>
     <w:rPr>
       <w:vertAlign w:val="superscript"/>
     </w:rPr>
   </w:style>
-  <w:style w:type="character" w:styleId="Funotenzeichen">
+  <w:style w:type="character" w:styleId="FootnoteReference">
     <w:name w:val="footnote reference"/>
-    <w:basedOn w:val="Absatz-Standardschriftart"/>
+    <w:basedOn w:val="DefaultParagraphFont"/>
     <w:rsid w:val="000150C0"/>
     <w:rPr>
       <w:vertAlign w:val="superscript"/>
     </w:rPr>
   </w:style>
-  <w:style w:type="character" w:styleId="Kommentarzeichen">
+  <w:style w:type="character" w:styleId="CommentReference">
     <w:name w:val="annotation reference"/>
-    <w:basedOn w:val="Absatz-Standardschriftart"/>
+    <w:basedOn w:val="DefaultParagraphFont"/>
     <w:uiPriority w:val="99"/>
     <w:rsid w:val="00822AD0"/>
     <w:rPr>
@@ -4361,21 +4386,21 @@
       <w:szCs w:val="16"/>
     </w:rPr>
   </w:style>
-  <w:style w:type="paragraph" w:styleId="Kommentarthema">
+  <w:style w:type="paragraph" w:styleId="CommentSubject">
     <w:name w:val="annotation subject"/>
-    <w:basedOn w:val="Kommentartext"/>
-    <w:next w:val="Kommentartext"/>
-    <w:link w:val="KommentarthemaZchn"/>
+    <w:basedOn w:val="CommentText"/>
+    <w:next w:val="CommentText"/>
+    <w:link w:val="CommentSubjectChar"/>
     <w:rsid w:val="00822AD0"/>
     <w:rPr>
       <w:b/>
       <w:bCs/>
     </w:rPr>
   </w:style>
-  <w:style w:type="character" w:customStyle="1" w:styleId="KommentartextZchn">
-    <w:name w:val="Kommentartext Zchn"/>
-    <w:basedOn w:val="Absatz-Standardschriftart"/>
-    <w:link w:val="Kommentartext"/>
+  <w:style w:type="character" w:customStyle="1" w:styleId="CommentTextChar">
+    <w:name w:val="Comment Text Char"/>
+    <w:basedOn w:val="DefaultParagraphFont"/>
+    <w:link w:val="CommentText"/>
     <w:uiPriority w:val="99"/>
     <w:semiHidden/>
     <w:rsid w:val="00822AD0"/>
@@ -4383,10 +4408,10 @@
       <w:rFonts w:ascii="Arial" w:hAnsi="Arial"/>
     </w:rPr>
   </w:style>
-  <w:style w:type="character" w:customStyle="1" w:styleId="KommentarthemaZchn">
-    <w:name w:val="Kommentarthema Zchn"/>
-    <w:basedOn w:val="KommentartextZchn"/>
-    <w:link w:val="Kommentarthema"/>
+  <w:style w:type="character" w:customStyle="1" w:styleId="CommentSubjectChar">
+    <w:name w:val="Comment Subject Char"/>
+    <w:basedOn w:val="CommentTextChar"/>
+    <w:link w:val="CommentSubject"/>
     <w:rsid w:val="00822AD0"/>
     <w:rPr>
       <w:rFonts w:ascii="Arial" w:hAnsi="Arial"/>
@@ -4394,9 +4419,9 @@
       <w:bCs/>
     </w:rPr>
   </w:style>
-  <w:style w:type="character" w:styleId="Platzhaltertext">
+  <w:style w:type="character" w:styleId="PlaceholderText">
     <w:name w:val="Placeholder Text"/>
-    <w:basedOn w:val="Absatz-Standardschriftart"/>
+    <w:basedOn w:val="DefaultParagraphFont"/>
     <w:uiPriority w:val="99"/>
     <w:semiHidden/>
     <w:rsid w:val="00023F7A"/>
@@ -4404,9 +4429,9 @@
       <w:color w:val="808080"/>
     </w:rPr>
   </w:style>
-  <w:style w:type="table" w:styleId="Tabellenraster">
+  <w:style w:type="table" w:styleId="TableGrid">
     <w:name w:val="Table Grid"/>
-    <w:basedOn w:val="NormaleTabelle"/>
+    <w:basedOn w:val="TableNormal"/>
     <w:rsid w:val="00482599"/>
     <w:tblPr>
       <w:tblBorders>
@@ -4712,7 +4737,7 @@
 </file>
 
 <file path=customXml/itemProps1.xml><?xml version="1.0" encoding="utf-8"?>
-<ds:datastoreItem xmlns:ds="http://schemas.openxmlformats.org/officeDocument/2006/customXml" ds:itemID="{D0F93AA4-7D7D-4924-A26A-82346201D627}">
+<ds:datastoreItem xmlns:ds="http://schemas.openxmlformats.org/officeDocument/2006/customXml" ds:itemID="{73A778D6-E56B-4332-B4B2-62DE92269362}">
   <ds:schemaRefs>
     <ds:schemaRef ds:uri="http://schemas.openxmlformats.org/officeDocument/2006/bibliography"/>
   </ds:schemaRefs>

</xml_diff>

<commit_message>
EBEGU-1539: PDF Freigabequittung anpassen
</commit_message>
<xml_diff>
--- a/ebegu-server/src/main/resources/vorlagen/Freigabequittung.docx
+++ b/ebegu-server/src/main/resources/vorlagen/Freigabequittung.docx
@@ -1,6 +1,6 @@
 
 <file path=word/document.xml><?xml version="1.0" encoding="utf-8"?>
-<w:document xmlns:wpc="http://schemas.microsoft.com/office/word/2010/wordprocessingCanvas" xmlns:mc="http://schemas.openxmlformats.org/markup-compatibility/2006" xmlns:o="urn:schemas-microsoft-com:office:office" xmlns:r="http://schemas.openxmlformats.org/officeDocument/2006/relationships" xmlns:m="http://schemas.openxmlformats.org/officeDocument/2006/math" xmlns:v="urn:schemas-microsoft-com:vml" xmlns:wp14="http://schemas.microsoft.com/office/word/2010/wordprocessingDrawing" xmlns:wp="http://schemas.openxmlformats.org/drawingml/2006/wordprocessingDrawing" xmlns:w10="urn:schemas-microsoft-com:office:word" xmlns:w="http://schemas.openxmlformats.org/wordprocessingml/2006/main" xmlns:w14="http://schemas.microsoft.com/office/word/2010/wordml" xmlns:wpg="http://schemas.microsoft.com/office/word/2010/wordprocessingGroup" xmlns:wpi="http://schemas.microsoft.com/office/word/2010/wordprocessingInk" xmlns:wne="http://schemas.microsoft.com/office/word/2006/wordml" xmlns:wps="http://schemas.microsoft.com/office/word/2010/wordprocessingShape" mc:Ignorable="w14 wp14">
+<w:document xmlns:wpc="http://schemas.microsoft.com/office/word/2010/wordprocessingCanvas" xmlns:mc="http://schemas.openxmlformats.org/markup-compatibility/2006" xmlns:o="urn:schemas-microsoft-com:office:office" xmlns:r="http://schemas.openxmlformats.org/officeDocument/2006/relationships" xmlns:m="http://schemas.openxmlformats.org/officeDocument/2006/math" xmlns:v="urn:schemas-microsoft-com:vml" xmlns:wp14="http://schemas.microsoft.com/office/word/2010/wordprocessingDrawing" xmlns:wp="http://schemas.openxmlformats.org/drawingml/2006/wordprocessingDrawing" xmlns:w10="urn:schemas-microsoft-com:office:word" xmlns:w="http://schemas.openxmlformats.org/wordprocessingml/2006/main" xmlns:w14="http://schemas.microsoft.com/office/word/2010/wordml" xmlns:w15="http://schemas.microsoft.com/office/word/2012/wordml" xmlns:wpg="http://schemas.microsoft.com/office/word/2010/wordprocessingGroup" xmlns:wpi="http://schemas.microsoft.com/office/word/2010/wordprocessingInk" xmlns:wne="http://schemas.microsoft.com/office/word/2006/wordml" xmlns:wps="http://schemas.microsoft.com/office/word/2010/wordprocessingShape" mc:Ignorable="w14 w15 wp14">
   <w:body>
     <w:tbl>
       <w:tblPr>
@@ -91,7 +91,6 @@
               </w:rPr>
               <w:fldChar w:fldCharType="end"/>
             </w:r>
-            <w:proofErr w:type="spellStart"/>
             <w:r>
               <w:rPr>
                 <w:rFonts w:cs="Arial"/>
@@ -156,7 +155,6 @@
               </w:rPr>
               <w:t>Schulamt</w:t>
             </w:r>
-            <w:proofErr w:type="spellEnd"/>
             <w:r>
               <w:rPr>
                 <w:color w:val="000000" w:themeColor="text1"/>
@@ -191,23 +189,13 @@
                 <w:sz w:val="20"/>
               </w:rPr>
             </w:pPr>
-            <w:proofErr w:type="spellStart"/>
             <w:r>
               <w:rPr>
                 <w:rFonts w:cs="Arial"/>
                 <w:spacing w:val="0"/>
                 <w:sz w:val="20"/>
               </w:rPr>
-              <w:t>Effingerstrasse</w:t>
-            </w:r>
-            <w:proofErr w:type="spellEnd"/>
-            <w:r>
-              <w:rPr>
-                <w:rFonts w:cs="Arial"/>
-                <w:spacing w:val="0"/>
-                <w:sz w:val="20"/>
-              </w:rPr>
-              <w:t xml:space="preserve"> 21</w:t>
+              <w:t>Effingerstrasse 21</w:t>
             </w:r>
           </w:p>
           <w:p>
@@ -364,8 +352,8 @@
         <w:tblLook w:val="04A0" w:firstRow="1" w:lastRow="0" w:firstColumn="1" w:lastColumn="0" w:noHBand="0" w:noVBand="1"/>
       </w:tblPr>
       <w:tblGrid>
-        <w:gridCol w:w="1817"/>
-        <w:gridCol w:w="6804"/>
+        <w:gridCol w:w="2025"/>
+        <w:gridCol w:w="6694"/>
       </w:tblGrid>
       <w:tr>
         <w:tc>
@@ -694,8 +682,10 @@
               <w:rPr>
                 <w:rFonts w:eastAsia="Arial Unicode MS"/>
               </w:rPr>
-              <w:t>Betreuung</w:t>
-            </w:r>
+              <w:t>Institution</w:t>
+            </w:r>
+            <w:bookmarkStart w:id="3" w:name="_GoBack"/>
+            <w:bookmarkEnd w:id="3"/>
           </w:p>
         </w:tc>
         <w:tc>
@@ -717,8 +707,6 @@
               </w:rPr>
               <w:t>Referenznummer</w:t>
             </w:r>
-            <w:bookmarkStart w:id="3" w:name="_GoBack"/>
-            <w:bookmarkEnd w:id="3"/>
           </w:p>
         </w:tc>
         <w:tc>
@@ -812,87 +800,7 @@
                 <w:sz w:val="2"/>
                 <w:szCs w:val="2"/>
               </w:rPr>
-              <w:instrText xml:space="preserve"> DOCVARIABLE  WHILE_betre</w:instrText>
-            </w:r>
-            <w:r>
-              <w:rPr>
-                <w:color w:val="000000" w:themeColor="text1"/>
-                <w:sz w:val="2"/>
-                <w:szCs w:val="2"/>
-              </w:rPr>
-              <w:instrText>u</w:instrText>
-            </w:r>
-            <w:r>
-              <w:rPr>
-                <w:color w:val="000000" w:themeColor="text1"/>
-                <w:sz w:val="2"/>
-                <w:szCs w:val="2"/>
-              </w:rPr>
-              <w:instrText>u</w:instrText>
-            </w:r>
-            <w:r>
-              <w:rPr>
-                <w:color w:val="000000" w:themeColor="text1"/>
-                <w:sz w:val="2"/>
-                <w:szCs w:val="2"/>
-              </w:rPr>
-              <w:instrText>n</w:instrText>
-            </w:r>
-            <w:r>
-              <w:rPr>
-                <w:color w:val="000000" w:themeColor="text1"/>
-                <w:sz w:val="2"/>
-                <w:szCs w:val="2"/>
-              </w:rPr>
-              <w:instrText>gsT</w:instrText>
-            </w:r>
-            <w:r>
-              <w:rPr>
-                <w:color w:val="000000" w:themeColor="text1"/>
-                <w:sz w:val="2"/>
-                <w:szCs w:val="2"/>
-              </w:rPr>
-              <w:instrText>a</w:instrText>
-            </w:r>
-            <w:r>
-              <w:rPr>
-                <w:color w:val="000000" w:themeColor="text1"/>
-                <w:sz w:val="2"/>
-                <w:szCs w:val="2"/>
-              </w:rPr>
-              <w:instrText>be</w:instrText>
-            </w:r>
-            <w:r>
-              <w:rPr>
-                <w:color w:val="000000" w:themeColor="text1"/>
-                <w:sz w:val="2"/>
-                <w:szCs w:val="2"/>
-              </w:rPr>
-              <w:instrText>l</w:instrText>
-            </w:r>
-            <w:r>
-              <w:rPr>
-                <w:color w:val="000000" w:themeColor="text1"/>
-                <w:sz w:val="2"/>
-                <w:szCs w:val="2"/>
-              </w:rPr>
-              <w:instrText>le.betreuu</w:instrText>
-            </w:r>
-            <w:r>
-              <w:rPr>
-                <w:color w:val="000000" w:themeColor="text1"/>
-                <w:sz w:val="2"/>
-                <w:szCs w:val="2"/>
-              </w:rPr>
-              <w:instrText>n</w:instrText>
-            </w:r>
-            <w:r>
-              <w:rPr>
-                <w:color w:val="000000" w:themeColor="text1"/>
-                <w:sz w:val="2"/>
-                <w:szCs w:val="2"/>
-              </w:rPr>
-              <w:instrText xml:space="preserve">gen  \* MERGEFORMAT </w:instrText>
+              <w:instrText xml:space="preserve"> DOCVARIABLE  WHILE_betreuungsTabelle.betreuungen  \* MERGEFORMAT </w:instrText>
             </w:r>
             <w:r>
               <w:rPr>
@@ -995,21 +903,7 @@
                 <w:rFonts w:cs="Arial"/>
                 <w:lang w:val="de-DE"/>
               </w:rPr>
-              <w:instrText xml:space="preserve"> DOCVARIABLE  FIELD_betreuungsTabe</w:instrText>
-            </w:r>
-            <w:r>
-              <w:rPr>
-                <w:rFonts w:cs="Arial"/>
-                <w:lang w:val="de-DE"/>
-              </w:rPr>
-              <w:instrText>l</w:instrText>
-            </w:r>
-            <w:r>
-              <w:rPr>
-                <w:rFonts w:cs="Arial"/>
-                <w:lang w:val="de-DE"/>
-              </w:rPr>
-              <w:instrText xml:space="preserve">le.betreuungen.idNummer  \* MERGEFORMAT </w:instrText>
+              <w:instrText xml:space="preserve"> DOCVARIABLE  FIELD_betreuungsTabelle.betreuungen.idNummer  \* MERGEFORMAT </w:instrText>
             </w:r>
             <w:r>
               <w:rPr>
@@ -1045,103 +939,7 @@
                 <w:sz w:val="2"/>
                 <w:szCs w:val="2"/>
               </w:rPr>
-              <w:instrText xml:space="preserve"> DOCVARIABLE  ENDWHILE_b</w:instrText>
-            </w:r>
-            <w:r>
-              <w:rPr>
-                <w:color w:val="000000" w:themeColor="text1"/>
-                <w:sz w:val="2"/>
-                <w:szCs w:val="2"/>
-              </w:rPr>
-              <w:instrText>e</w:instrText>
-            </w:r>
-            <w:r>
-              <w:rPr>
-                <w:color w:val="000000" w:themeColor="text1"/>
-                <w:sz w:val="2"/>
-                <w:szCs w:val="2"/>
-              </w:rPr>
-              <w:instrText>tre</w:instrText>
-            </w:r>
-            <w:r>
-              <w:rPr>
-                <w:color w:val="000000" w:themeColor="text1"/>
-                <w:sz w:val="2"/>
-                <w:szCs w:val="2"/>
-              </w:rPr>
-              <w:instrText>u</w:instrText>
-            </w:r>
-            <w:r>
-              <w:rPr>
-                <w:color w:val="000000" w:themeColor="text1"/>
-                <w:sz w:val="2"/>
-                <w:szCs w:val="2"/>
-              </w:rPr>
-              <w:instrText>u</w:instrText>
-            </w:r>
-            <w:r>
-              <w:rPr>
-                <w:color w:val="000000" w:themeColor="text1"/>
-                <w:sz w:val="2"/>
-                <w:szCs w:val="2"/>
-              </w:rPr>
-              <w:instrText>n</w:instrText>
-            </w:r>
-            <w:r>
-              <w:rPr>
-                <w:color w:val="000000" w:themeColor="text1"/>
-                <w:sz w:val="2"/>
-                <w:szCs w:val="2"/>
-              </w:rPr>
-              <w:instrText>gsT</w:instrText>
-            </w:r>
-            <w:r>
-              <w:rPr>
-                <w:color w:val="000000" w:themeColor="text1"/>
-                <w:sz w:val="2"/>
-                <w:szCs w:val="2"/>
-              </w:rPr>
-              <w:instrText>a</w:instrText>
-            </w:r>
-            <w:r>
-              <w:rPr>
-                <w:color w:val="000000" w:themeColor="text1"/>
-                <w:sz w:val="2"/>
-                <w:szCs w:val="2"/>
-              </w:rPr>
-              <w:instrText>be</w:instrText>
-            </w:r>
-            <w:r>
-              <w:rPr>
-                <w:color w:val="000000" w:themeColor="text1"/>
-                <w:sz w:val="2"/>
-                <w:szCs w:val="2"/>
-              </w:rPr>
-              <w:instrText>l</w:instrText>
-            </w:r>
-            <w:r>
-              <w:rPr>
-                <w:color w:val="000000" w:themeColor="text1"/>
-                <w:sz w:val="2"/>
-                <w:szCs w:val="2"/>
-              </w:rPr>
-              <w:instrText>le.betreuu</w:instrText>
-            </w:r>
-            <w:r>
-              <w:rPr>
-                <w:color w:val="000000" w:themeColor="text1"/>
-                <w:sz w:val="2"/>
-                <w:szCs w:val="2"/>
-              </w:rPr>
-              <w:instrText>n</w:instrText>
-            </w:r>
-            <w:r>
-              <w:rPr>
-                <w:color w:val="000000" w:themeColor="text1"/>
-                <w:sz w:val="2"/>
-                <w:szCs w:val="2"/>
-              </w:rPr>
-              <w:instrText xml:space="preserve">gen  \* MERGEFORMAT </w:instrText>
+              <w:instrText xml:space="preserve"> DOCVARIABLE  ENDWHILE_betreuungsTabelle.betreuungen  \* MERGEFORMAT </w:instrText>
             </w:r>
             <w:r>
               <w:rPr>
@@ -1386,19 +1184,7 @@
         <w:rPr>
           <w:rFonts w:eastAsia="Arial Unicode MS"/>
         </w:rPr>
-        <w:t>Alle benötigten D</w:t>
-      </w:r>
-      <w:r>
-        <w:rPr>
-          <w:rFonts w:eastAsia="Arial Unicode MS"/>
-        </w:rPr>
-        <w:t>o</w:t>
-      </w:r>
-      <w:r>
-        <w:rPr>
-          <w:rFonts w:eastAsia="Arial Unicode MS"/>
-        </w:rPr>
-        <w:t>kumente wurden hochgeladen</w:t>
+        <w:t>Alle benötigten Dokumente wurden hochgeladen</w:t>
       </w:r>
       <w:r>
         <w:rPr>
@@ -1443,7 +1229,7 @@
           <w:b/>
         </w:rPr>
         <w:sectPr>
-          <w:headerReference w:type="first" r:id="rId9"/>
+          <w:headerReference w:type="first" r:id="rId8"/>
           <w:type w:val="continuous"/>
           <w:pgSz w:w="11906" w:h="16838" w:code="9"/>
           <w:pgMar w:top="2552" w:right="1418" w:bottom="709" w:left="1985" w:header="454" w:footer="851" w:gutter="0"/>
@@ -1498,69 +1284,7 @@
         <w:rPr>
           <w:rFonts w:eastAsia="Arial Unicode MS"/>
         </w:rPr>
-        <w:t>Die unterzeichnende/n Person/en erteilt/erteilen der Steuerverwaltung der Stadt Bern und der/n für die oben aufgeführten Betreuungsangebote zuständigen Stelle/n die Einwilligung, e</w:t>
-      </w:r>
-      <w:r>
-        <w:rPr>
-          <w:rFonts w:eastAsia="Arial Unicode MS"/>
-        </w:rPr>
-        <w:t>i</w:t>
-      </w:r>
-      <w:r>
-        <w:rPr>
-          <w:rFonts w:eastAsia="Arial Unicode MS"/>
-        </w:rPr>
-        <w:t>nander wechselseitig schriftlich und mündlich die zur Berechnung des massgebenden Ei</w:t>
-      </w:r>
-      <w:r>
-        <w:rPr>
-          <w:rFonts w:eastAsia="Arial Unicode MS"/>
-        </w:rPr>
-        <w:t>n</w:t>
-      </w:r>
-      <w:r>
-        <w:rPr>
-          <w:rFonts w:eastAsia="Arial Unicode MS"/>
-        </w:rPr>
-        <w:t>kommens notwendigen Informationen zukommen zu lassen. Sie entbindet/entbinden dazu die Steuerverwaltung der Stadt Bern von der Geheimhaltungspflicht gemäss Artikel 110 des Bu</w:t>
-      </w:r>
-      <w:r>
-        <w:rPr>
-          <w:rFonts w:eastAsia="Arial Unicode MS"/>
-        </w:rPr>
-        <w:t>n</w:t>
-      </w:r>
-      <w:r>
-        <w:rPr>
-          <w:rFonts w:eastAsia="Arial Unicode MS"/>
-        </w:rPr>
-        <w:t>desgesetzes über die direkte Bundessteuer (DBG, SR 642.11) und Artikel 153 des Steuerg</w:t>
-      </w:r>
-      <w:r>
-        <w:rPr>
-          <w:rFonts w:eastAsia="Arial Unicode MS"/>
-        </w:rPr>
-        <w:t>e</w:t>
-      </w:r>
-      <w:r>
-        <w:rPr>
-          <w:rFonts w:eastAsia="Arial Unicode MS"/>
-        </w:rPr>
-        <w:t>setzes des Kantons Bern (</w:t>
-      </w:r>
-      <w:proofErr w:type="spellStart"/>
-      <w:r>
-        <w:rPr>
-          <w:rFonts w:eastAsia="Arial Unicode MS"/>
-        </w:rPr>
-        <w:t>StG</w:t>
-      </w:r>
-      <w:proofErr w:type="spellEnd"/>
-      <w:r>
-        <w:rPr>
-          <w:rFonts w:eastAsia="Arial Unicode MS"/>
-        </w:rPr>
-        <w:t>, BSG 661.11).</w:t>
+        <w:t>Die unterzeichnende/n Person/en erteilt/erteilen der Steuerverwaltung der Stadt Bern und der/n für die oben aufgeführten Betreuungsangebote zuständigen Stelle/n die Einwilligung, einander wechselseitig schriftlich und mündlich die zur Berechnung des massgebenden Einkommens notwendigen Informationen zukommen zu lassen. Sie entbindet/entbinden dazu die Steuerverwaltung der Stadt Bern von der Geheimhaltungspflicht gemäss Artikel 110 des Bundesgesetzes über die direkte Bundessteuer (DBG, SR 642.11) und Artikel 153 des Steuergesetzes des Kantons Bern (StG, BSG 661.11).</w:t>
       </w:r>
     </w:p>
     <w:p>
@@ -1620,37 +1344,13 @@
         <w:rPr>
           <w:rFonts w:eastAsia="Arial Unicode MS"/>
         </w:rPr>
-        <w:t>z.B. Familiengrösse, Wegzug oder Ihr E</w:t>
-      </w:r>
-      <w:r>
-        <w:rPr>
-          <w:rFonts w:eastAsia="Arial Unicode MS"/>
-        </w:rPr>
-        <w:t>r</w:t>
-      </w:r>
-      <w:r>
-        <w:rPr>
-          <w:rFonts w:eastAsia="Arial Unicode MS"/>
-        </w:rPr>
-        <w:t>werbspensum, falls erforderlich</w:t>
-      </w:r>
-      <w:r>
-        <w:rPr>
-          <w:rFonts w:eastAsia="Arial Unicode MS"/>
-        </w:rPr>
-        <w:t>) sind unaufgefordert und unverzüglich zu melden. Ihre Mitte</w:t>
-      </w:r>
-      <w:r>
-        <w:rPr>
-          <w:rFonts w:eastAsia="Arial Unicode MS"/>
-        </w:rPr>
-        <w:t>i</w:t>
-      </w:r>
-      <w:r>
-        <w:rPr>
-          <w:rFonts w:eastAsia="Arial Unicode MS"/>
-        </w:rPr>
-        <w:t xml:space="preserve">lung können Sie uns direkt über </w:t>
+        <w:t>z.B. Familiengrösse, Wegzug oder Ihr Erwerbspensum, falls erforderlich</w:t>
+      </w:r>
+      <w:r>
+        <w:rPr>
+          <w:rFonts w:eastAsia="Arial Unicode MS"/>
+        </w:rPr>
+        <w:t xml:space="preserve">) sind unaufgefordert und unverzüglich zu melden. Ihre Mitteilung können Sie uns direkt über </w:t>
       </w:r>
       <w:r>
         <w:rPr>
@@ -1662,19 +1362,7 @@
         <w:rPr>
           <w:rFonts w:eastAsia="Arial Unicode MS"/>
         </w:rPr>
-        <w:t xml:space="preserve"> oder an die im Briefkopf aufgeführte Dienststelle z</w:t>
-      </w:r>
-      <w:r>
-        <w:rPr>
-          <w:rFonts w:eastAsia="Arial Unicode MS"/>
-        </w:rPr>
-        <w:t>u</w:t>
-      </w:r>
-      <w:r>
-        <w:rPr>
-          <w:rFonts w:eastAsia="Arial Unicode MS"/>
-        </w:rPr>
-        <w:t>kommen lassen.</w:t>
+        <w:t xml:space="preserve"> oder an die im Briefkopf aufgeführte Dienststelle zukommen lassen.</w:t>
       </w:r>
     </w:p>
     <w:p>
@@ -1688,19 +1376,7 @@
         <w:rPr>
           <w:rFonts w:eastAsia="Arial Unicode MS"/>
         </w:rPr>
-        <w:t>Ihre Anmeldung gilt erst als eingereicht, wenn Sie die unterschriebene Freigabequittung z</w:t>
-      </w:r>
-      <w:r>
-        <w:rPr>
-          <w:rFonts w:eastAsia="Arial Unicode MS"/>
-        </w:rPr>
-        <w:t>u</w:t>
-      </w:r>
-      <w:r>
-        <w:rPr>
-          <w:rFonts w:eastAsia="Arial Unicode MS"/>
-        </w:rPr>
-        <w:t xml:space="preserve">sammen mit den aufgeführten Belegen an die obenstehende Adresse zugestellt haben. </w:t>
+        <w:t xml:space="preserve">Ihre Anmeldung gilt erst als eingereicht, wenn Sie die unterschriebene Freigabequittung zusammen mit den aufgeführten Belegen an die obenstehende Adresse zugestellt haben. </w:t>
       </w:r>
     </w:p>
     <w:p>
@@ -1753,19 +1429,7 @@
         <w:rPr>
           <w:rFonts w:eastAsia="Arial Unicode MS"/>
         </w:rPr>
-        <w:t>ir bestätigen, dass alle erforderlichen Angaben vollständig und wahrheitsg</w:t>
-      </w:r>
-      <w:r>
-        <w:rPr>
-          <w:rFonts w:eastAsia="Arial Unicode MS"/>
-        </w:rPr>
-        <w:t>e</w:t>
-      </w:r>
-      <w:r>
-        <w:rPr>
-          <w:rFonts w:eastAsia="Arial Unicode MS"/>
-        </w:rPr>
-        <w:t>mäss erfasst sind.</w:t>
+        <w:t>ir bestätigen, dass alle erforderlichen Angaben vollständig und wahrheitsgemäss erfasst sind.</w:t>
       </w:r>
     </w:p>
     <w:p>
@@ -2072,7 +1736,7 @@
 </file>
 
 <file path=word/endnotes.xml><?xml version="1.0" encoding="utf-8"?>
-<w:endnotes xmlns:wpc="http://schemas.microsoft.com/office/word/2010/wordprocessingCanvas" xmlns:mc="http://schemas.openxmlformats.org/markup-compatibility/2006" xmlns:o="urn:schemas-microsoft-com:office:office" xmlns:r="http://schemas.openxmlformats.org/officeDocument/2006/relationships" xmlns:m="http://schemas.openxmlformats.org/officeDocument/2006/math" xmlns:v="urn:schemas-microsoft-com:vml" xmlns:wp14="http://schemas.microsoft.com/office/word/2010/wordprocessingDrawing" xmlns:wp="http://schemas.openxmlformats.org/drawingml/2006/wordprocessingDrawing" xmlns:w10="urn:schemas-microsoft-com:office:word" xmlns:w="http://schemas.openxmlformats.org/wordprocessingml/2006/main" xmlns:w14="http://schemas.microsoft.com/office/word/2010/wordml" xmlns:wpg="http://schemas.microsoft.com/office/word/2010/wordprocessingGroup" xmlns:wpi="http://schemas.microsoft.com/office/word/2010/wordprocessingInk" xmlns:wne="http://schemas.microsoft.com/office/word/2006/wordml" xmlns:wps="http://schemas.microsoft.com/office/word/2010/wordprocessingShape" mc:Ignorable="w14 wp14">
+<w:endnotes xmlns:wpc="http://schemas.microsoft.com/office/word/2010/wordprocessingCanvas" xmlns:mc="http://schemas.openxmlformats.org/markup-compatibility/2006" xmlns:o="urn:schemas-microsoft-com:office:office" xmlns:r="http://schemas.openxmlformats.org/officeDocument/2006/relationships" xmlns:m="http://schemas.openxmlformats.org/officeDocument/2006/math" xmlns:v="urn:schemas-microsoft-com:vml" xmlns:wp14="http://schemas.microsoft.com/office/word/2010/wordprocessingDrawing" xmlns:wp="http://schemas.openxmlformats.org/drawingml/2006/wordprocessingDrawing" xmlns:w10="urn:schemas-microsoft-com:office:word" xmlns:w="http://schemas.openxmlformats.org/wordprocessingml/2006/main" xmlns:w14="http://schemas.microsoft.com/office/word/2010/wordml" xmlns:w15="http://schemas.microsoft.com/office/word/2012/wordml" xmlns:wpg="http://schemas.microsoft.com/office/word/2010/wordprocessingGroup" xmlns:wpi="http://schemas.microsoft.com/office/word/2010/wordprocessingInk" xmlns:wne="http://schemas.microsoft.com/office/word/2006/wordml" xmlns:wps="http://schemas.microsoft.com/office/word/2010/wordprocessingShape" mc:Ignorable="w14 w15 wp14">
   <w:endnote w:type="separator" w:id="-1">
     <w:p>
       <w:r>
@@ -2091,7 +1755,7 @@
 </file>
 
 <file path=word/footnotes.xml><?xml version="1.0" encoding="utf-8"?>
-<w:footnotes xmlns:wpc="http://schemas.microsoft.com/office/word/2010/wordprocessingCanvas" xmlns:mc="http://schemas.openxmlformats.org/markup-compatibility/2006" xmlns:o="urn:schemas-microsoft-com:office:office" xmlns:r="http://schemas.openxmlformats.org/officeDocument/2006/relationships" xmlns:m="http://schemas.openxmlformats.org/officeDocument/2006/math" xmlns:v="urn:schemas-microsoft-com:vml" xmlns:wp14="http://schemas.microsoft.com/office/word/2010/wordprocessingDrawing" xmlns:wp="http://schemas.openxmlformats.org/drawingml/2006/wordprocessingDrawing" xmlns:w10="urn:schemas-microsoft-com:office:word" xmlns:w="http://schemas.openxmlformats.org/wordprocessingml/2006/main" xmlns:w14="http://schemas.microsoft.com/office/word/2010/wordml" xmlns:wpg="http://schemas.microsoft.com/office/word/2010/wordprocessingGroup" xmlns:wpi="http://schemas.microsoft.com/office/word/2010/wordprocessingInk" xmlns:wne="http://schemas.microsoft.com/office/word/2006/wordml" xmlns:wps="http://schemas.microsoft.com/office/word/2010/wordprocessingShape" mc:Ignorable="w14 wp14">
+<w:footnotes xmlns:wpc="http://schemas.microsoft.com/office/word/2010/wordprocessingCanvas" xmlns:mc="http://schemas.openxmlformats.org/markup-compatibility/2006" xmlns:o="urn:schemas-microsoft-com:office:office" xmlns:r="http://schemas.openxmlformats.org/officeDocument/2006/relationships" xmlns:m="http://schemas.openxmlformats.org/officeDocument/2006/math" xmlns:v="urn:schemas-microsoft-com:vml" xmlns:wp14="http://schemas.microsoft.com/office/word/2010/wordprocessingDrawing" xmlns:wp="http://schemas.openxmlformats.org/drawingml/2006/wordprocessingDrawing" xmlns:w10="urn:schemas-microsoft-com:office:word" xmlns:w="http://schemas.openxmlformats.org/wordprocessingml/2006/main" xmlns:w14="http://schemas.microsoft.com/office/word/2010/wordml" xmlns:w15="http://schemas.microsoft.com/office/word/2012/wordml" xmlns:wpg="http://schemas.microsoft.com/office/word/2010/wordprocessingGroup" xmlns:wpi="http://schemas.microsoft.com/office/word/2010/wordprocessingInk" xmlns:wne="http://schemas.microsoft.com/office/word/2006/wordml" xmlns:wps="http://schemas.microsoft.com/office/word/2010/wordprocessingShape" mc:Ignorable="w14 w15 wp14">
   <w:footnote w:type="separator" w:id="-1">
     <w:p>
       <w:r>
@@ -2110,7 +1774,7 @@
 </file>
 
 <file path=word/header1.xml><?xml version="1.0" encoding="utf-8"?>
-<w:hdr xmlns:wpc="http://schemas.microsoft.com/office/word/2010/wordprocessingCanvas" xmlns:mc="http://schemas.openxmlformats.org/markup-compatibility/2006" xmlns:o="urn:schemas-microsoft-com:office:office" xmlns:r="http://schemas.openxmlformats.org/officeDocument/2006/relationships" xmlns:m="http://schemas.openxmlformats.org/officeDocument/2006/math" xmlns:v="urn:schemas-microsoft-com:vml" xmlns:wp14="http://schemas.microsoft.com/office/word/2010/wordprocessingDrawing" xmlns:wp="http://schemas.openxmlformats.org/drawingml/2006/wordprocessingDrawing" xmlns:w10="urn:schemas-microsoft-com:office:word" xmlns:w="http://schemas.openxmlformats.org/wordprocessingml/2006/main" xmlns:w14="http://schemas.microsoft.com/office/word/2010/wordml" xmlns:wpg="http://schemas.microsoft.com/office/word/2010/wordprocessingGroup" xmlns:wpi="http://schemas.microsoft.com/office/word/2010/wordprocessingInk" xmlns:wne="http://schemas.microsoft.com/office/word/2006/wordml" xmlns:wps="http://schemas.microsoft.com/office/word/2010/wordprocessingShape" mc:Ignorable="w14 wp14">
+<w:hdr xmlns:wpc="http://schemas.microsoft.com/office/word/2010/wordprocessingCanvas" xmlns:mc="http://schemas.openxmlformats.org/markup-compatibility/2006" xmlns:o="urn:schemas-microsoft-com:office:office" xmlns:r="http://schemas.openxmlformats.org/officeDocument/2006/relationships" xmlns:m="http://schemas.openxmlformats.org/officeDocument/2006/math" xmlns:v="urn:schemas-microsoft-com:vml" xmlns:wp14="http://schemas.microsoft.com/office/word/2010/wordprocessingDrawing" xmlns:wp="http://schemas.openxmlformats.org/drawingml/2006/wordprocessingDrawing" xmlns:w10="urn:schemas-microsoft-com:office:word" xmlns:w="http://schemas.openxmlformats.org/wordprocessingml/2006/main" xmlns:w14="http://schemas.microsoft.com/office/word/2010/wordml" xmlns:w15="http://schemas.microsoft.com/office/word/2012/wordml" xmlns:wpg="http://schemas.microsoft.com/office/word/2010/wordprocessingGroup" xmlns:wpi="http://schemas.microsoft.com/office/word/2010/wordprocessingInk" xmlns:wne="http://schemas.microsoft.com/office/word/2006/wordml" xmlns:wps="http://schemas.microsoft.com/office/word/2010/wordprocessingShape" mc:Ignorable="w14 w15 wp14">
   <w:p>
     <w:pPr>
       <w:pStyle w:val="Kopfzeile"/>
@@ -2119,6 +1783,7 @@
       <w:rPr>
         <w:rFonts w:eastAsia="Arial Unicode MS"/>
         <w:noProof/>
+        <w:lang w:val="en-US" w:eastAsia="en-US"/>
       </w:rPr>
       <w:drawing>
         <wp:anchor distT="0" distB="0" distL="114300" distR="114300" simplePos="0" relativeHeight="251659264" behindDoc="0" locked="0" layoutInCell="1" allowOverlap="1" wp14:anchorId="543DDDB5" wp14:editId="646F4ECE">
@@ -2181,7 +1846,7 @@
 </file>
 
 <file path=word/numbering.xml><?xml version="1.0" encoding="utf-8"?>
-<w:numbering xmlns:wpc="http://schemas.microsoft.com/office/word/2010/wordprocessingCanvas" xmlns:mc="http://schemas.openxmlformats.org/markup-compatibility/2006" xmlns:o="urn:schemas-microsoft-com:office:office" xmlns:r="http://schemas.openxmlformats.org/officeDocument/2006/relationships" xmlns:m="http://schemas.openxmlformats.org/officeDocument/2006/math" xmlns:v="urn:schemas-microsoft-com:vml" xmlns:wp14="http://schemas.microsoft.com/office/word/2010/wordprocessingDrawing" xmlns:wp="http://schemas.openxmlformats.org/drawingml/2006/wordprocessingDrawing" xmlns:w10="urn:schemas-microsoft-com:office:word" xmlns:w="http://schemas.openxmlformats.org/wordprocessingml/2006/main" xmlns:w14="http://schemas.microsoft.com/office/word/2010/wordml" xmlns:wpg="http://schemas.microsoft.com/office/word/2010/wordprocessingGroup" xmlns:wpi="http://schemas.microsoft.com/office/word/2010/wordprocessingInk" xmlns:wne="http://schemas.microsoft.com/office/word/2006/wordml" xmlns:wps="http://schemas.microsoft.com/office/word/2010/wordprocessingShape" mc:Ignorable="w14 wp14">
+<w:numbering xmlns:wpc="http://schemas.microsoft.com/office/word/2010/wordprocessingCanvas" xmlns:mc="http://schemas.openxmlformats.org/markup-compatibility/2006" xmlns:o="urn:schemas-microsoft-com:office:office" xmlns:r="http://schemas.openxmlformats.org/officeDocument/2006/relationships" xmlns:m="http://schemas.openxmlformats.org/officeDocument/2006/math" xmlns:v="urn:schemas-microsoft-com:vml" xmlns:wp14="http://schemas.microsoft.com/office/word/2010/wordprocessingDrawing" xmlns:wp="http://schemas.openxmlformats.org/drawingml/2006/wordprocessingDrawing" xmlns:w10="urn:schemas-microsoft-com:office:word" xmlns:w="http://schemas.openxmlformats.org/wordprocessingml/2006/main" xmlns:w14="http://schemas.microsoft.com/office/word/2010/wordml" xmlns:w15="http://schemas.microsoft.com/office/word/2012/wordml" xmlns:wpg="http://schemas.microsoft.com/office/word/2010/wordprocessingGroup" xmlns:wpi="http://schemas.microsoft.com/office/word/2010/wordprocessingInk" xmlns:wne="http://schemas.microsoft.com/office/word/2006/wordml" xmlns:wps="http://schemas.microsoft.com/office/word/2010/wordprocessingShape" mc:Ignorable="w14 w15 wp14">
   <w:abstractNum w:abstractNumId="0">
     <w:nsid w:val="FFFFFF7C"/>
     <w:multiLevelType w:val="singleLevel"/>
@@ -3428,7 +3093,7 @@
 </file>
 
 <file path=word/styles.xml><?xml version="1.0" encoding="utf-8"?>
-<w:styles xmlns:mc="http://schemas.openxmlformats.org/markup-compatibility/2006" xmlns:r="http://schemas.openxmlformats.org/officeDocument/2006/relationships" xmlns:w="http://schemas.openxmlformats.org/wordprocessingml/2006/main" xmlns:w14="http://schemas.microsoft.com/office/word/2010/wordml" mc:Ignorable="w14">
+<w:styles xmlns:mc="http://schemas.openxmlformats.org/markup-compatibility/2006" xmlns:r="http://schemas.openxmlformats.org/officeDocument/2006/relationships" xmlns:w="http://schemas.openxmlformats.org/wordprocessingml/2006/main" xmlns:w14="http://schemas.microsoft.com/office/word/2010/wordml" xmlns:w15="http://schemas.microsoft.com/office/word/2012/wordml" mc:Ignorable="w14 w15">
   <w:docDefaults>
     <w:rPrDefault>
       <w:rPr>
@@ -3438,143 +3103,370 @@
     </w:rPrDefault>
     <w:pPrDefault/>
   </w:docDefaults>
-  <w:latentStyles w:defLockedState="0" w:defUIPriority="0" w:defSemiHidden="1" w:defUnhideWhenUsed="1" w:defQFormat="0" w:count="267">
-    <w:lsdException w:name="Normal" w:semiHidden="0" w:unhideWhenUsed="0" w:qFormat="1"/>
-    <w:lsdException w:name="heading 1" w:semiHidden="0" w:unhideWhenUsed="0" w:qFormat="1"/>
-    <w:lsdException w:name="heading 2" w:semiHidden="0" w:unhideWhenUsed="0" w:qFormat="1"/>
-    <w:lsdException w:name="heading 3" w:semiHidden="0" w:unhideWhenUsed="0" w:qFormat="1"/>
-    <w:lsdException w:name="heading 4" w:qFormat="1"/>
-    <w:lsdException w:name="heading 5" w:qFormat="1"/>
-    <w:lsdException w:name="heading 6" w:qFormat="1"/>
-    <w:lsdException w:name="heading 7" w:qFormat="1"/>
-    <w:lsdException w:name="heading 8" w:qFormat="1"/>
-    <w:lsdException w:name="heading 9" w:qFormat="1"/>
-    <w:lsdException w:name="annotation text" w:uiPriority="99"/>
-    <w:lsdException w:name="caption" w:qFormat="1"/>
-    <w:lsdException w:name="annotation reference" w:uiPriority="99"/>
-    <w:lsdException w:name="toa heading" w:semiHidden="0" w:unhideWhenUsed="0"/>
-    <w:lsdException w:name="List Number" w:semiHidden="0" w:unhideWhenUsed="0"/>
-    <w:lsdException w:name="List 2" w:semiHidden="0" w:unhideWhenUsed="0"/>
-    <w:lsdException w:name="Title" w:semiHidden="0" w:unhideWhenUsed="0" w:qFormat="1"/>
-    <w:lsdException w:name="List Continue 4" w:semiHidden="0" w:unhideWhenUsed="0"/>
-    <w:lsdException w:name="List Continue 5" w:semiHidden="0" w:unhideWhenUsed="0"/>
-    <w:lsdException w:name="Message Header" w:semiHidden="0" w:unhideWhenUsed="0"/>
-    <w:lsdException w:name="Subtitle" w:semiHidden="0" w:unhideWhenUsed="0" w:qFormat="1"/>
-    <w:lsdException w:name="Strong" w:semiHidden="0" w:unhideWhenUsed="0" w:qFormat="1"/>
-    <w:lsdException w:name="Emphasis" w:semiHidden="0" w:unhideWhenUsed="0" w:qFormat="1"/>
-    <w:lsdException w:name="Balloon Text" w:semiHidden="0" w:unhideWhenUsed="0"/>
-    <w:lsdException w:name="Table Grid" w:semiHidden="0" w:unhideWhenUsed="0"/>
-    <w:lsdException w:name="Placeholder Text" w:uiPriority="99" w:unhideWhenUsed="0"/>
-    <w:lsdException w:name="No Spacing" w:semiHidden="0" w:uiPriority="1" w:unhideWhenUsed="0" w:qFormat="1"/>
-    <w:lsdException w:name="Light Shading" w:semiHidden="0" w:uiPriority="60" w:unhideWhenUsed="0"/>
-    <w:lsdException w:name="Light List" w:semiHidden="0" w:uiPriority="61" w:unhideWhenUsed="0"/>
-    <w:lsdException w:name="Light Grid" w:semiHidden="0" w:uiPriority="62" w:unhideWhenUsed="0"/>
-    <w:lsdException w:name="Medium Shading 1" w:semiHidden="0" w:uiPriority="63" w:unhideWhenUsed="0"/>
-    <w:lsdException w:name="Medium Shading 2" w:semiHidden="0" w:uiPriority="64" w:unhideWhenUsed="0"/>
-    <w:lsdException w:name="Medium List 1" w:semiHidden="0" w:uiPriority="65" w:unhideWhenUsed="0"/>
-    <w:lsdException w:name="Medium List 2" w:semiHidden="0" w:uiPriority="66" w:unhideWhenUsed="0"/>
-    <w:lsdException w:name="Medium Grid 1" w:semiHidden="0" w:uiPriority="67" w:unhideWhenUsed="0"/>
-    <w:lsdException w:name="Medium Grid 2" w:semiHidden="0" w:uiPriority="68" w:unhideWhenUsed="0"/>
-    <w:lsdException w:name="Medium Grid 3" w:semiHidden="0" w:uiPriority="69" w:unhideWhenUsed="0"/>
-    <w:lsdException w:name="Dark List" w:semiHidden="0" w:uiPriority="70" w:unhideWhenUsed="0"/>
-    <w:lsdException w:name="Colorful Shading" w:semiHidden="0" w:uiPriority="71" w:unhideWhenUsed="0"/>
-    <w:lsdException w:name="Colorful List" w:semiHidden="0" w:uiPriority="72" w:unhideWhenUsed="0"/>
-    <w:lsdException w:name="Colorful Grid" w:semiHidden="0" w:uiPriority="73" w:unhideWhenUsed="0"/>
-    <w:lsdException w:name="Light Shading Accent 1" w:semiHidden="0" w:uiPriority="60" w:unhideWhenUsed="0"/>
-    <w:lsdException w:name="Light List Accent 1" w:semiHidden="0" w:uiPriority="61" w:unhideWhenUsed="0"/>
-    <w:lsdException w:name="Light Grid Accent 1" w:semiHidden="0" w:uiPriority="62" w:unhideWhenUsed="0"/>
-    <w:lsdException w:name="Medium Shading 1 Accent 1" w:semiHidden="0" w:uiPriority="63" w:unhideWhenUsed="0"/>
-    <w:lsdException w:name="Medium Shading 2 Accent 1" w:semiHidden="0" w:uiPriority="64" w:unhideWhenUsed="0"/>
-    <w:lsdException w:name="Medium List 1 Accent 1" w:semiHidden="0" w:uiPriority="65" w:unhideWhenUsed="0"/>
-    <w:lsdException w:name="Revision" w:uiPriority="99" w:unhideWhenUsed="0"/>
-    <w:lsdException w:name="List Paragraph" w:semiHidden="0" w:uiPriority="34" w:unhideWhenUsed="0" w:qFormat="1"/>
-    <w:lsdException w:name="Quote" w:semiHidden="0" w:uiPriority="29" w:unhideWhenUsed="0" w:qFormat="1"/>
-    <w:lsdException w:name="Intense Quote" w:semiHidden="0" w:uiPriority="30" w:unhideWhenUsed="0" w:qFormat="1"/>
-    <w:lsdException w:name="Medium List 2 Accent 1" w:semiHidden="0" w:uiPriority="66" w:unhideWhenUsed="0"/>
-    <w:lsdException w:name="Medium Grid 1 Accent 1" w:semiHidden="0" w:uiPriority="67" w:unhideWhenUsed="0"/>
-    <w:lsdException w:name="Medium Grid 2 Accent 1" w:semiHidden="0" w:uiPriority="68" w:unhideWhenUsed="0"/>
-    <w:lsdException w:name="Medium Grid 3 Accent 1" w:semiHidden="0" w:uiPriority="69" w:unhideWhenUsed="0"/>
-    <w:lsdException w:name="Dark List Accent 1" w:semiHidden="0" w:uiPriority="70" w:unhideWhenUsed="0"/>
-    <w:lsdException w:name="Colorful Shading Accent 1" w:semiHidden="0" w:uiPriority="71" w:unhideWhenUsed="0"/>
-    <w:lsdException w:name="Colorful List Accent 1" w:semiHidden="0" w:uiPriority="72" w:unhideWhenUsed="0"/>
-    <w:lsdException w:name="Colorful Grid Accent 1" w:semiHidden="0" w:uiPriority="73" w:unhideWhenUsed="0"/>
-    <w:lsdException w:name="Light Shading Accent 2" w:semiHidden="0" w:uiPriority="60" w:unhideWhenUsed="0"/>
-    <w:lsdException w:name="Light List Accent 2" w:semiHidden="0" w:uiPriority="61" w:unhideWhenUsed="0"/>
-    <w:lsdException w:name="Light Grid Accent 2" w:semiHidden="0" w:uiPriority="62" w:unhideWhenUsed="0"/>
-    <w:lsdException w:name="Medium Shading 1 Accent 2" w:semiHidden="0" w:uiPriority="63" w:unhideWhenUsed="0"/>
-    <w:lsdException w:name="Medium Shading 2 Accent 2" w:semiHidden="0" w:uiPriority="64" w:unhideWhenUsed="0"/>
-    <w:lsdException w:name="Medium List 1 Accent 2" w:semiHidden="0" w:uiPriority="65" w:unhideWhenUsed="0"/>
-    <w:lsdException w:name="Medium List 2 Accent 2" w:semiHidden="0" w:uiPriority="66" w:unhideWhenUsed="0"/>
-    <w:lsdException w:name="Medium Grid 1 Accent 2" w:semiHidden="0" w:uiPriority="67" w:unhideWhenUsed="0"/>
-    <w:lsdException w:name="Medium Grid 2 Accent 2" w:semiHidden="0" w:uiPriority="68" w:unhideWhenUsed="0"/>
-    <w:lsdException w:name="Medium Grid 3 Accent 2" w:semiHidden="0" w:uiPriority="69" w:unhideWhenUsed="0"/>
-    <w:lsdException w:name="Dark List Accent 2" w:semiHidden="0" w:uiPriority="70" w:unhideWhenUsed="0"/>
-    <w:lsdException w:name="Colorful Shading Accent 2" w:semiHidden="0" w:uiPriority="71" w:unhideWhenUsed="0"/>
-    <w:lsdException w:name="Colorful List Accent 2" w:semiHidden="0" w:uiPriority="72" w:unhideWhenUsed="0"/>
-    <w:lsdException w:name="Colorful Grid Accent 2" w:semiHidden="0" w:uiPriority="73" w:unhideWhenUsed="0"/>
-    <w:lsdException w:name="Light Shading Accent 3" w:semiHidden="0" w:uiPriority="60" w:unhideWhenUsed="0"/>
-    <w:lsdException w:name="Light List Accent 3" w:semiHidden="0" w:uiPriority="61" w:unhideWhenUsed="0"/>
-    <w:lsdException w:name="Light Grid Accent 3" w:semiHidden="0" w:uiPriority="62" w:unhideWhenUsed="0"/>
-    <w:lsdException w:name="Medium Shading 1 Accent 3" w:semiHidden="0" w:uiPriority="63" w:unhideWhenUsed="0"/>
-    <w:lsdException w:name="Medium Shading 2 Accent 3" w:semiHidden="0" w:uiPriority="64" w:unhideWhenUsed="0"/>
-    <w:lsdException w:name="Medium List 1 Accent 3" w:semiHidden="0" w:uiPriority="65" w:unhideWhenUsed="0"/>
-    <w:lsdException w:name="Medium List 2 Accent 3" w:semiHidden="0" w:uiPriority="66" w:unhideWhenUsed="0"/>
-    <w:lsdException w:name="Medium Grid 1 Accent 3" w:semiHidden="0" w:uiPriority="67" w:unhideWhenUsed="0"/>
-    <w:lsdException w:name="Medium Grid 2 Accent 3" w:semiHidden="0" w:uiPriority="68" w:unhideWhenUsed="0"/>
-    <w:lsdException w:name="Medium Grid 3 Accent 3" w:semiHidden="0" w:uiPriority="69" w:unhideWhenUsed="0"/>
-    <w:lsdException w:name="Dark List Accent 3" w:semiHidden="0" w:uiPriority="70" w:unhideWhenUsed="0"/>
-    <w:lsdException w:name="Colorful Shading Accent 3" w:semiHidden="0" w:uiPriority="71" w:unhideWhenUsed="0"/>
-    <w:lsdException w:name="Colorful List Accent 3" w:semiHidden="0" w:uiPriority="72" w:unhideWhenUsed="0"/>
-    <w:lsdException w:name="Colorful Grid Accent 3" w:semiHidden="0" w:uiPriority="73" w:unhideWhenUsed="0"/>
-    <w:lsdException w:name="Light Shading Accent 4" w:semiHidden="0" w:uiPriority="60" w:unhideWhenUsed="0"/>
-    <w:lsdException w:name="Light List Accent 4" w:semiHidden="0" w:uiPriority="61" w:unhideWhenUsed="0"/>
-    <w:lsdException w:name="Light Grid Accent 4" w:semiHidden="0" w:uiPriority="62" w:unhideWhenUsed="0"/>
-    <w:lsdException w:name="Medium Shading 1 Accent 4" w:semiHidden="0" w:uiPriority="63" w:unhideWhenUsed="0"/>
-    <w:lsdException w:name="Medium Shading 2 Accent 4" w:semiHidden="0" w:uiPriority="64" w:unhideWhenUsed="0"/>
-    <w:lsdException w:name="Medium List 1 Accent 4" w:semiHidden="0" w:uiPriority="65" w:unhideWhenUsed="0"/>
-    <w:lsdException w:name="Medium List 2 Accent 4" w:semiHidden="0" w:uiPriority="66" w:unhideWhenUsed="0"/>
-    <w:lsdException w:name="Medium Grid 1 Accent 4" w:semiHidden="0" w:uiPriority="67" w:unhideWhenUsed="0"/>
-    <w:lsdException w:name="Medium Grid 2 Accent 4" w:semiHidden="0" w:uiPriority="68" w:unhideWhenUsed="0"/>
-    <w:lsdException w:name="Medium Grid 3 Accent 4" w:semiHidden="0" w:uiPriority="69" w:unhideWhenUsed="0"/>
-    <w:lsdException w:name="Dark List Accent 4" w:semiHidden="0" w:uiPriority="70" w:unhideWhenUsed="0"/>
-    <w:lsdException w:name="Colorful Shading Accent 4" w:semiHidden="0" w:uiPriority="71" w:unhideWhenUsed="0"/>
-    <w:lsdException w:name="Colorful List Accent 4" w:semiHidden="0" w:uiPriority="72" w:unhideWhenUsed="0"/>
-    <w:lsdException w:name="Colorful Grid Accent 4" w:semiHidden="0" w:uiPriority="73" w:unhideWhenUsed="0"/>
-    <w:lsdException w:name="Light Shading Accent 5" w:semiHidden="0" w:uiPriority="60" w:unhideWhenUsed="0"/>
-    <w:lsdException w:name="Light List Accent 5" w:semiHidden="0" w:uiPriority="61" w:unhideWhenUsed="0"/>
-    <w:lsdException w:name="Light Grid Accent 5" w:semiHidden="0" w:uiPriority="62" w:unhideWhenUsed="0"/>
-    <w:lsdException w:name="Medium Shading 1 Accent 5" w:semiHidden="0" w:uiPriority="63" w:unhideWhenUsed="0"/>
-    <w:lsdException w:name="Medium Shading 2 Accent 5" w:semiHidden="0" w:uiPriority="64" w:unhideWhenUsed="0"/>
-    <w:lsdException w:name="Medium List 1 Accent 5" w:semiHidden="0" w:uiPriority="65" w:unhideWhenUsed="0"/>
-    <w:lsdException w:name="Medium List 2 Accent 5" w:semiHidden="0" w:uiPriority="66" w:unhideWhenUsed="0"/>
-    <w:lsdException w:name="Medium Grid 1 Accent 5" w:semiHidden="0" w:uiPriority="67" w:unhideWhenUsed="0"/>
-    <w:lsdException w:name="Medium Grid 2 Accent 5" w:semiHidden="0" w:uiPriority="68" w:unhideWhenUsed="0"/>
-    <w:lsdException w:name="Medium Grid 3 Accent 5" w:semiHidden="0" w:uiPriority="69" w:unhideWhenUsed="0"/>
-    <w:lsdException w:name="Dark List Accent 5" w:semiHidden="0" w:uiPriority="70" w:unhideWhenUsed="0"/>
-    <w:lsdException w:name="Colorful Shading Accent 5" w:semiHidden="0" w:uiPriority="71" w:unhideWhenUsed="0"/>
-    <w:lsdException w:name="Colorful List Accent 5" w:semiHidden="0" w:uiPriority="72" w:unhideWhenUsed="0"/>
-    <w:lsdException w:name="Colorful Grid Accent 5" w:semiHidden="0" w:uiPriority="73" w:unhideWhenUsed="0"/>
-    <w:lsdException w:name="Light Shading Accent 6" w:semiHidden="0" w:uiPriority="60" w:unhideWhenUsed="0"/>
-    <w:lsdException w:name="Light List Accent 6" w:semiHidden="0" w:uiPriority="61" w:unhideWhenUsed="0"/>
-    <w:lsdException w:name="Light Grid Accent 6" w:semiHidden="0" w:uiPriority="62" w:unhideWhenUsed="0"/>
-    <w:lsdException w:name="Medium Shading 1 Accent 6" w:semiHidden="0" w:uiPriority="63" w:unhideWhenUsed="0"/>
-    <w:lsdException w:name="Medium Shading 2 Accent 6" w:semiHidden="0" w:uiPriority="64" w:unhideWhenUsed="0"/>
-    <w:lsdException w:name="Medium List 1 Accent 6" w:semiHidden="0" w:uiPriority="65" w:unhideWhenUsed="0"/>
-    <w:lsdException w:name="Medium List 2 Accent 6" w:semiHidden="0" w:uiPriority="66" w:unhideWhenUsed="0"/>
-    <w:lsdException w:name="Medium Grid 1 Accent 6" w:semiHidden="0" w:uiPriority="67" w:unhideWhenUsed="0"/>
-    <w:lsdException w:name="Medium Grid 2 Accent 6" w:semiHidden="0" w:uiPriority="68" w:unhideWhenUsed="0"/>
-    <w:lsdException w:name="Medium Grid 3 Accent 6" w:semiHidden="0" w:uiPriority="69" w:unhideWhenUsed="0"/>
-    <w:lsdException w:name="Dark List Accent 6" w:semiHidden="0" w:uiPriority="70" w:unhideWhenUsed="0"/>
-    <w:lsdException w:name="Colorful Shading Accent 6" w:semiHidden="0" w:uiPriority="71" w:unhideWhenUsed="0"/>
-    <w:lsdException w:name="Colorful List Accent 6" w:semiHidden="0" w:uiPriority="72" w:unhideWhenUsed="0"/>
-    <w:lsdException w:name="Colorful Grid Accent 6" w:semiHidden="0" w:uiPriority="73" w:unhideWhenUsed="0"/>
-    <w:lsdException w:name="Subtle Emphasis" w:semiHidden="0" w:uiPriority="19" w:unhideWhenUsed="0" w:qFormat="1"/>
-    <w:lsdException w:name="Intense Emphasis" w:semiHidden="0" w:uiPriority="21" w:unhideWhenUsed="0" w:qFormat="1"/>
-    <w:lsdException w:name="Subtle Reference" w:semiHidden="0" w:uiPriority="31" w:unhideWhenUsed="0" w:qFormat="1"/>
-    <w:lsdException w:name="Intense Reference" w:semiHidden="0" w:uiPriority="32" w:unhideWhenUsed="0" w:qFormat="1"/>
-    <w:lsdException w:name="Book Title" w:semiHidden="0" w:uiPriority="33" w:unhideWhenUsed="0" w:qFormat="1"/>
-    <w:lsdException w:name="Bibliography" w:uiPriority="37"/>
-    <w:lsdException w:name="TOC Heading" w:uiPriority="39" w:qFormat="1"/>
+  <w:latentStyles w:defLockedState="0" w:defUIPriority="0" w:defSemiHidden="0" w:defUnhideWhenUsed="0" w:defQFormat="0" w:count="371">
+    <w:lsdException w:name="Normal" w:qFormat="1"/>
+    <w:lsdException w:name="heading 1" w:qFormat="1"/>
+    <w:lsdException w:name="heading 2" w:qFormat="1"/>
+    <w:lsdException w:name="heading 3" w:qFormat="1"/>
+    <w:lsdException w:name="heading 4" w:semiHidden="1" w:unhideWhenUsed="1" w:qFormat="1"/>
+    <w:lsdException w:name="heading 5" w:semiHidden="1" w:unhideWhenUsed="1" w:qFormat="1"/>
+    <w:lsdException w:name="heading 6" w:semiHidden="1" w:unhideWhenUsed="1" w:qFormat="1"/>
+    <w:lsdException w:name="heading 7" w:semiHidden="1" w:unhideWhenUsed="1" w:qFormat="1"/>
+    <w:lsdException w:name="heading 8" w:semiHidden="1" w:unhideWhenUsed="1" w:qFormat="1"/>
+    <w:lsdException w:name="heading 9" w:semiHidden="1" w:unhideWhenUsed="1" w:qFormat="1"/>
+    <w:lsdException w:name="index 1" w:semiHidden="1" w:unhideWhenUsed="1"/>
+    <w:lsdException w:name="index 2" w:semiHidden="1" w:unhideWhenUsed="1"/>
+    <w:lsdException w:name="index 3" w:semiHidden="1" w:unhideWhenUsed="1"/>
+    <w:lsdException w:name="index 4" w:semiHidden="1" w:unhideWhenUsed="1"/>
+    <w:lsdException w:name="index 5" w:semiHidden="1" w:unhideWhenUsed="1"/>
+    <w:lsdException w:name="index 6" w:semiHidden="1" w:unhideWhenUsed="1"/>
+    <w:lsdException w:name="index 7" w:semiHidden="1" w:unhideWhenUsed="1"/>
+    <w:lsdException w:name="index 8" w:semiHidden="1" w:unhideWhenUsed="1"/>
+    <w:lsdException w:name="index 9" w:semiHidden="1" w:unhideWhenUsed="1"/>
+    <w:lsdException w:name="toc 1" w:semiHidden="1" w:unhideWhenUsed="1"/>
+    <w:lsdException w:name="toc 2" w:semiHidden="1" w:unhideWhenUsed="1"/>
+    <w:lsdException w:name="toc 3" w:semiHidden="1" w:unhideWhenUsed="1"/>
+    <w:lsdException w:name="toc 4" w:semiHidden="1" w:unhideWhenUsed="1"/>
+    <w:lsdException w:name="toc 5" w:semiHidden="1" w:unhideWhenUsed="1"/>
+    <w:lsdException w:name="toc 6" w:semiHidden="1" w:unhideWhenUsed="1"/>
+    <w:lsdException w:name="toc 7" w:semiHidden="1" w:unhideWhenUsed="1"/>
+    <w:lsdException w:name="toc 8" w:semiHidden="1" w:unhideWhenUsed="1"/>
+    <w:lsdException w:name="toc 9" w:semiHidden="1" w:unhideWhenUsed="1"/>
+    <w:lsdException w:name="Normal Indent" w:semiHidden="1" w:unhideWhenUsed="1"/>
+    <w:lsdException w:name="footnote text" w:semiHidden="1" w:unhideWhenUsed="1"/>
+    <w:lsdException w:name="annotation text" w:semiHidden="1" w:uiPriority="99" w:unhideWhenUsed="1"/>
+    <w:lsdException w:name="header" w:semiHidden="1" w:unhideWhenUsed="1"/>
+    <w:lsdException w:name="footer" w:semiHidden="1" w:unhideWhenUsed="1"/>
+    <w:lsdException w:name="index heading" w:semiHidden="1" w:unhideWhenUsed="1"/>
+    <w:lsdException w:name="caption" w:semiHidden="1" w:unhideWhenUsed="1" w:qFormat="1"/>
+    <w:lsdException w:name="table of figures" w:semiHidden="1" w:unhideWhenUsed="1"/>
+    <w:lsdException w:name="envelope address" w:semiHidden="1" w:unhideWhenUsed="1"/>
+    <w:lsdException w:name="envelope return" w:semiHidden="1" w:unhideWhenUsed="1"/>
+    <w:lsdException w:name="footnote reference" w:semiHidden="1" w:unhideWhenUsed="1"/>
+    <w:lsdException w:name="annotation reference" w:semiHidden="1" w:uiPriority="99" w:unhideWhenUsed="1"/>
+    <w:lsdException w:name="line number" w:semiHidden="1" w:unhideWhenUsed="1"/>
+    <w:lsdException w:name="page number" w:semiHidden="1" w:unhideWhenUsed="1"/>
+    <w:lsdException w:name="endnote reference" w:semiHidden="1" w:unhideWhenUsed="1"/>
+    <w:lsdException w:name="endnote text" w:semiHidden="1" w:unhideWhenUsed="1"/>
+    <w:lsdException w:name="table of authorities" w:semiHidden="1" w:unhideWhenUsed="1"/>
+    <w:lsdException w:name="macro" w:semiHidden="1" w:unhideWhenUsed="1"/>
+    <w:lsdException w:name="List" w:semiHidden="1" w:unhideWhenUsed="1"/>
+    <w:lsdException w:name="List Bullet" w:semiHidden="1" w:unhideWhenUsed="1"/>
+    <w:lsdException w:name="List 3" w:semiHidden="1" w:unhideWhenUsed="1"/>
+    <w:lsdException w:name="List 4" w:semiHidden="1" w:unhideWhenUsed="1"/>
+    <w:lsdException w:name="List 5" w:semiHidden="1" w:unhideWhenUsed="1"/>
+    <w:lsdException w:name="List Bullet 2" w:semiHidden="1" w:unhideWhenUsed="1"/>
+    <w:lsdException w:name="List Bullet 3" w:semiHidden="1" w:unhideWhenUsed="1"/>
+    <w:lsdException w:name="List Bullet 4" w:semiHidden="1" w:unhideWhenUsed="1"/>
+    <w:lsdException w:name="List Bullet 5" w:semiHidden="1" w:unhideWhenUsed="1"/>
+    <w:lsdException w:name="List Number 2" w:semiHidden="1" w:unhideWhenUsed="1"/>
+    <w:lsdException w:name="List Number 3" w:semiHidden="1" w:unhideWhenUsed="1"/>
+    <w:lsdException w:name="List Number 4" w:semiHidden="1" w:unhideWhenUsed="1"/>
+    <w:lsdException w:name="List Number 5" w:semiHidden="1" w:unhideWhenUsed="1"/>
+    <w:lsdException w:name="Title" w:qFormat="1"/>
+    <w:lsdException w:name="Closing" w:semiHidden="1" w:unhideWhenUsed="1"/>
+    <w:lsdException w:name="Signature" w:semiHidden="1" w:unhideWhenUsed="1"/>
+    <w:lsdException w:name="Default Paragraph Font" w:semiHidden="1" w:unhideWhenUsed="1"/>
+    <w:lsdException w:name="Body Text" w:semiHidden="1" w:unhideWhenUsed="1"/>
+    <w:lsdException w:name="Body Text Indent" w:semiHidden="1" w:unhideWhenUsed="1"/>
+    <w:lsdException w:name="List Continue" w:semiHidden="1" w:unhideWhenUsed="1"/>
+    <w:lsdException w:name="List Continue 2" w:semiHidden="1" w:unhideWhenUsed="1"/>
+    <w:lsdException w:name="List Continue 3" w:semiHidden="1" w:unhideWhenUsed="1"/>
+    <w:lsdException w:name="Subtitle" w:qFormat="1"/>
+    <w:lsdException w:name="Salutation" w:semiHidden="1" w:unhideWhenUsed="1"/>
+    <w:lsdException w:name="Date" w:semiHidden="1" w:unhideWhenUsed="1"/>
+    <w:lsdException w:name="Body Text First Indent" w:semiHidden="1" w:unhideWhenUsed="1"/>
+    <w:lsdException w:name="Body Text First Indent 2" w:semiHidden="1" w:unhideWhenUsed="1"/>
+    <w:lsdException w:name="Note Heading" w:semiHidden="1" w:unhideWhenUsed="1"/>
+    <w:lsdException w:name="Body Text 2" w:semiHidden="1" w:unhideWhenUsed="1"/>
+    <w:lsdException w:name="Body Text 3" w:semiHidden="1" w:unhideWhenUsed="1"/>
+    <w:lsdException w:name="Body Text Indent 2" w:semiHidden="1" w:unhideWhenUsed="1"/>
+    <w:lsdException w:name="Body Text Indent 3" w:semiHidden="1" w:unhideWhenUsed="1"/>
+    <w:lsdException w:name="Block Text" w:semiHidden="1" w:unhideWhenUsed="1"/>
+    <w:lsdException w:name="Hyperlink" w:semiHidden="1" w:unhideWhenUsed="1"/>
+    <w:lsdException w:name="FollowedHyperlink" w:semiHidden="1" w:unhideWhenUsed="1"/>
+    <w:lsdException w:name="Strong" w:qFormat="1"/>
+    <w:lsdException w:name="Emphasis" w:qFormat="1"/>
+    <w:lsdException w:name="Document Map" w:semiHidden="1" w:unhideWhenUsed="1"/>
+    <w:lsdException w:name="Plain Text" w:semiHidden="1" w:unhideWhenUsed="1"/>
+    <w:lsdException w:name="E-mail Signature" w:semiHidden="1" w:unhideWhenUsed="1"/>
+    <w:lsdException w:name="HTML Top of Form" w:semiHidden="1" w:unhideWhenUsed="1"/>
+    <w:lsdException w:name="HTML Bottom of Form" w:semiHidden="1" w:unhideWhenUsed="1"/>
+    <w:lsdException w:name="Normal (Web)" w:semiHidden="1" w:unhideWhenUsed="1"/>
+    <w:lsdException w:name="HTML Acronym" w:semiHidden="1" w:unhideWhenUsed="1"/>
+    <w:lsdException w:name="HTML Address" w:semiHidden="1" w:unhideWhenUsed="1"/>
+    <w:lsdException w:name="HTML Cite" w:semiHidden="1" w:unhideWhenUsed="1"/>
+    <w:lsdException w:name="HTML Code" w:semiHidden="1" w:unhideWhenUsed="1"/>
+    <w:lsdException w:name="HTML Definition" w:semiHidden="1" w:unhideWhenUsed="1"/>
+    <w:lsdException w:name="HTML Keyboard" w:semiHidden="1" w:unhideWhenUsed="1"/>
+    <w:lsdException w:name="HTML Preformatted" w:semiHidden="1" w:unhideWhenUsed="1"/>
+    <w:lsdException w:name="HTML Sample" w:semiHidden="1" w:unhideWhenUsed="1"/>
+    <w:lsdException w:name="HTML Typewriter" w:semiHidden="1" w:unhideWhenUsed="1"/>
+    <w:lsdException w:name="HTML Variable" w:semiHidden="1" w:unhideWhenUsed="1"/>
+    <w:lsdException w:name="Normal Table" w:semiHidden="1" w:unhideWhenUsed="1"/>
+    <w:lsdException w:name="annotation subject" w:semiHidden="1" w:unhideWhenUsed="1"/>
+    <w:lsdException w:name="No List" w:semiHidden="1" w:unhideWhenUsed="1"/>
+    <w:lsdException w:name="Outline List 1" w:semiHidden="1" w:unhideWhenUsed="1"/>
+    <w:lsdException w:name="Outline List 2" w:semiHidden="1" w:unhideWhenUsed="1"/>
+    <w:lsdException w:name="Outline List 3" w:semiHidden="1" w:unhideWhenUsed="1"/>
+    <w:lsdException w:name="Table Simple 1" w:semiHidden="1" w:unhideWhenUsed="1"/>
+    <w:lsdException w:name="Table Simple 2" w:semiHidden="1" w:unhideWhenUsed="1"/>
+    <w:lsdException w:name="Table Simple 3" w:semiHidden="1" w:unhideWhenUsed="1"/>
+    <w:lsdException w:name="Table Classic 1" w:semiHidden="1" w:unhideWhenUsed="1"/>
+    <w:lsdException w:name="Table Classic 2" w:semiHidden="1" w:unhideWhenUsed="1"/>
+    <w:lsdException w:name="Table Classic 3" w:semiHidden="1" w:unhideWhenUsed="1"/>
+    <w:lsdException w:name="Table Classic 4" w:semiHidden="1" w:unhideWhenUsed="1"/>
+    <w:lsdException w:name="Table Colorful 1" w:semiHidden="1" w:unhideWhenUsed="1"/>
+    <w:lsdException w:name="Table Colorful 2" w:semiHidden="1" w:unhideWhenUsed="1"/>
+    <w:lsdException w:name="Table Colorful 3" w:semiHidden="1" w:unhideWhenUsed="1"/>
+    <w:lsdException w:name="Table Columns 1" w:semiHidden="1" w:unhideWhenUsed="1"/>
+    <w:lsdException w:name="Table Columns 2" w:semiHidden="1" w:unhideWhenUsed="1"/>
+    <w:lsdException w:name="Table Columns 3" w:semiHidden="1" w:unhideWhenUsed="1"/>
+    <w:lsdException w:name="Table Columns 4" w:semiHidden="1" w:unhideWhenUsed="1"/>
+    <w:lsdException w:name="Table Columns 5" w:semiHidden="1" w:unhideWhenUsed="1"/>
+    <w:lsdException w:name="Table Grid 1" w:semiHidden="1" w:unhideWhenUsed="1"/>
+    <w:lsdException w:name="Table Grid 2" w:semiHidden="1" w:unhideWhenUsed="1"/>
+    <w:lsdException w:name="Table Grid 3" w:semiHidden="1" w:unhideWhenUsed="1"/>
+    <w:lsdException w:name="Table Grid 4" w:semiHidden="1" w:unhideWhenUsed="1"/>
+    <w:lsdException w:name="Table Grid 5" w:semiHidden="1" w:unhideWhenUsed="1"/>
+    <w:lsdException w:name="Table Grid 6" w:semiHidden="1" w:unhideWhenUsed="1"/>
+    <w:lsdException w:name="Table Grid 7" w:semiHidden="1" w:unhideWhenUsed="1"/>
+    <w:lsdException w:name="Table Grid 8" w:semiHidden="1" w:unhideWhenUsed="1"/>
+    <w:lsdException w:name="Table List 1" w:semiHidden="1" w:unhideWhenUsed="1"/>
+    <w:lsdException w:name="Table List 2" w:semiHidden="1" w:unhideWhenUsed="1"/>
+    <w:lsdException w:name="Table List 3" w:semiHidden="1" w:unhideWhenUsed="1"/>
+    <w:lsdException w:name="Table List 4" w:semiHidden="1" w:unhideWhenUsed="1"/>
+    <w:lsdException w:name="Table List 5" w:semiHidden="1" w:unhideWhenUsed="1"/>
+    <w:lsdException w:name="Table List 6" w:semiHidden="1" w:unhideWhenUsed="1"/>
+    <w:lsdException w:name="Table List 7" w:semiHidden="1" w:unhideWhenUsed="1"/>
+    <w:lsdException w:name="Table List 8" w:semiHidden="1" w:unhideWhenUsed="1"/>
+    <w:lsdException w:name="Table 3D effects 1" w:semiHidden="1" w:unhideWhenUsed="1"/>
+    <w:lsdException w:name="Table 3D effects 2" w:semiHidden="1" w:unhideWhenUsed="1"/>
+    <w:lsdException w:name="Table 3D effects 3" w:semiHidden="1" w:unhideWhenUsed="1"/>
+    <w:lsdException w:name="Table Contemporary" w:semiHidden="1" w:unhideWhenUsed="1"/>
+    <w:lsdException w:name="Table Elegant" w:semiHidden="1" w:unhideWhenUsed="1"/>
+    <w:lsdException w:name="Table Professional" w:semiHidden="1" w:unhideWhenUsed="1"/>
+    <w:lsdException w:name="Table Subtle 1" w:semiHidden="1" w:unhideWhenUsed="1"/>
+    <w:lsdException w:name="Table Subtle 2" w:semiHidden="1" w:unhideWhenUsed="1"/>
+    <w:lsdException w:name="Table Web 1" w:semiHidden="1" w:unhideWhenUsed="1"/>
+    <w:lsdException w:name="Table Web 2" w:semiHidden="1" w:unhideWhenUsed="1"/>
+    <w:lsdException w:name="Table Web 3" w:semiHidden="1" w:unhideWhenUsed="1"/>
+    <w:lsdException w:name="Table Theme" w:semiHidden="1" w:unhideWhenUsed="1"/>
+    <w:lsdException w:name="Placeholder Text" w:semiHidden="1" w:uiPriority="99"/>
+    <w:lsdException w:name="No Spacing" w:uiPriority="1" w:qFormat="1"/>
+    <w:lsdException w:name="Light Shading" w:uiPriority="60"/>
+    <w:lsdException w:name="Light List" w:uiPriority="61"/>
+    <w:lsdException w:name="Light Grid" w:uiPriority="62"/>
+    <w:lsdException w:name="Medium Shading 1" w:uiPriority="63"/>
+    <w:lsdException w:name="Medium Shading 2" w:uiPriority="64"/>
+    <w:lsdException w:name="Medium List 1" w:uiPriority="65"/>
+    <w:lsdException w:name="Medium List 2" w:uiPriority="66"/>
+    <w:lsdException w:name="Medium Grid 1" w:uiPriority="67"/>
+    <w:lsdException w:name="Medium Grid 2" w:uiPriority="68"/>
+    <w:lsdException w:name="Medium Grid 3" w:uiPriority="69"/>
+    <w:lsdException w:name="Dark List" w:uiPriority="70"/>
+    <w:lsdException w:name="Colorful Shading" w:uiPriority="71"/>
+    <w:lsdException w:name="Colorful List" w:uiPriority="72"/>
+    <w:lsdException w:name="Colorful Grid" w:uiPriority="73"/>
+    <w:lsdException w:name="Light Shading Accent 1" w:uiPriority="60"/>
+    <w:lsdException w:name="Light List Accent 1" w:uiPriority="61"/>
+    <w:lsdException w:name="Light Grid Accent 1" w:uiPriority="62"/>
+    <w:lsdException w:name="Medium Shading 1 Accent 1" w:uiPriority="63"/>
+    <w:lsdException w:name="Medium Shading 2 Accent 1" w:uiPriority="64"/>
+    <w:lsdException w:name="Medium List 1 Accent 1" w:uiPriority="65"/>
+    <w:lsdException w:name="Revision" w:semiHidden="1" w:uiPriority="99"/>
+    <w:lsdException w:name="List Paragraph" w:uiPriority="34" w:qFormat="1"/>
+    <w:lsdException w:name="Quote" w:uiPriority="29" w:qFormat="1"/>
+    <w:lsdException w:name="Intense Quote" w:uiPriority="30" w:qFormat="1"/>
+    <w:lsdException w:name="Medium List 2 Accent 1" w:uiPriority="66"/>
+    <w:lsdException w:name="Medium Grid 1 Accent 1" w:uiPriority="67"/>
+    <w:lsdException w:name="Medium Grid 2 Accent 1" w:uiPriority="68"/>
+    <w:lsdException w:name="Medium Grid 3 Accent 1" w:uiPriority="69"/>
+    <w:lsdException w:name="Dark List Accent 1" w:uiPriority="70"/>
+    <w:lsdException w:name="Colorful Shading Accent 1" w:uiPriority="71"/>
+    <w:lsdException w:name="Colorful List Accent 1" w:uiPriority="72"/>
+    <w:lsdException w:name="Colorful Grid Accent 1" w:uiPriority="73"/>
+    <w:lsdException w:name="Light Shading Accent 2" w:uiPriority="60"/>
+    <w:lsdException w:name="Light List Accent 2" w:uiPriority="61"/>
+    <w:lsdException w:name="Light Grid Accent 2" w:uiPriority="62"/>
+    <w:lsdException w:name="Medium Shading 1 Accent 2" w:uiPriority="63"/>
+    <w:lsdException w:name="Medium Shading 2 Accent 2" w:uiPriority="64"/>
+    <w:lsdException w:name="Medium List 1 Accent 2" w:uiPriority="65"/>
+    <w:lsdException w:name="Medium List 2 Accent 2" w:uiPriority="66"/>
+    <w:lsdException w:name="Medium Grid 1 Accent 2" w:uiPriority="67"/>
+    <w:lsdException w:name="Medium Grid 2 Accent 2" w:uiPriority="68"/>
+    <w:lsdException w:name="Medium Grid 3 Accent 2" w:uiPriority="69"/>
+    <w:lsdException w:name="Dark List Accent 2" w:uiPriority="70"/>
+    <w:lsdException w:name="Colorful Shading Accent 2" w:uiPriority="71"/>
+    <w:lsdException w:name="Colorful List Accent 2" w:uiPriority="72"/>
+    <w:lsdException w:name="Colorful Grid Accent 2" w:uiPriority="73"/>
+    <w:lsdException w:name="Light Shading Accent 3" w:uiPriority="60"/>
+    <w:lsdException w:name="Light List Accent 3" w:uiPriority="61"/>
+    <w:lsdException w:name="Light Grid Accent 3" w:uiPriority="62"/>
+    <w:lsdException w:name="Medium Shading 1 Accent 3" w:uiPriority="63"/>
+    <w:lsdException w:name="Medium Shading 2 Accent 3" w:uiPriority="64"/>
+    <w:lsdException w:name="Medium List 1 Accent 3" w:uiPriority="65"/>
+    <w:lsdException w:name="Medium List 2 Accent 3" w:uiPriority="66"/>
+    <w:lsdException w:name="Medium Grid 1 Accent 3" w:uiPriority="67"/>
+    <w:lsdException w:name="Medium Grid 2 Accent 3" w:uiPriority="68"/>
+    <w:lsdException w:name="Medium Grid 3 Accent 3" w:uiPriority="69"/>
+    <w:lsdException w:name="Dark List Accent 3" w:uiPriority="70"/>
+    <w:lsdException w:name="Colorful Shading Accent 3" w:uiPriority="71"/>
+    <w:lsdException w:name="Colorful List Accent 3" w:uiPriority="72"/>
+    <w:lsdException w:name="Colorful Grid Accent 3" w:uiPriority="73"/>
+    <w:lsdException w:name="Light Shading Accent 4" w:uiPriority="60"/>
+    <w:lsdException w:name="Light List Accent 4" w:uiPriority="61"/>
+    <w:lsdException w:name="Light Grid Accent 4" w:uiPriority="62"/>
+    <w:lsdException w:name="Medium Shading 1 Accent 4" w:uiPriority="63"/>
+    <w:lsdException w:name="Medium Shading 2 Accent 4" w:uiPriority="64"/>
+    <w:lsdException w:name="Medium List 1 Accent 4" w:uiPriority="65"/>
+    <w:lsdException w:name="Medium List 2 Accent 4" w:uiPriority="66"/>
+    <w:lsdException w:name="Medium Grid 1 Accent 4" w:uiPriority="67"/>
+    <w:lsdException w:name="Medium Grid 2 Accent 4" w:uiPriority="68"/>
+    <w:lsdException w:name="Medium Grid 3 Accent 4" w:uiPriority="69"/>
+    <w:lsdException w:name="Dark List Accent 4" w:uiPriority="70"/>
+    <w:lsdException w:name="Colorful Shading Accent 4" w:uiPriority="71"/>
+    <w:lsdException w:name="Colorful List Accent 4" w:uiPriority="72"/>
+    <w:lsdException w:name="Colorful Grid Accent 4" w:uiPriority="73"/>
+    <w:lsdException w:name="Light Shading Accent 5" w:uiPriority="60"/>
+    <w:lsdException w:name="Light List Accent 5" w:uiPriority="61"/>
+    <w:lsdException w:name="Light Grid Accent 5" w:uiPriority="62"/>
+    <w:lsdException w:name="Medium Shading 1 Accent 5" w:uiPriority="63"/>
+    <w:lsdException w:name="Medium Shading 2 Accent 5" w:uiPriority="64"/>
+    <w:lsdException w:name="Medium List 1 Accent 5" w:uiPriority="65"/>
+    <w:lsdException w:name="Medium List 2 Accent 5" w:uiPriority="66"/>
+    <w:lsdException w:name="Medium Grid 1 Accent 5" w:uiPriority="67"/>
+    <w:lsdException w:name="Medium Grid 2 Accent 5" w:uiPriority="68"/>
+    <w:lsdException w:name="Medium Grid 3 Accent 5" w:uiPriority="69"/>
+    <w:lsdException w:name="Dark List Accent 5" w:uiPriority="70"/>
+    <w:lsdException w:name="Colorful Shading Accent 5" w:uiPriority="71"/>
+    <w:lsdException w:name="Colorful List Accent 5" w:uiPriority="72"/>
+    <w:lsdException w:name="Colorful Grid Accent 5" w:uiPriority="73"/>
+    <w:lsdException w:name="Light Shading Accent 6" w:uiPriority="60"/>
+    <w:lsdException w:name="Light List Accent 6" w:uiPriority="61"/>
+    <w:lsdException w:name="Light Grid Accent 6" w:uiPriority="62"/>
+    <w:lsdException w:name="Medium Shading 1 Accent 6" w:uiPriority="63"/>
+    <w:lsdException w:name="Medium Shading 2 Accent 6" w:uiPriority="64"/>
+    <w:lsdException w:name="Medium List 1 Accent 6" w:uiPriority="65"/>
+    <w:lsdException w:name="Medium List 2 Accent 6" w:uiPriority="66"/>
+    <w:lsdException w:name="Medium Grid 1 Accent 6" w:uiPriority="67"/>
+    <w:lsdException w:name="Medium Grid 2 Accent 6" w:uiPriority="68"/>
+    <w:lsdException w:name="Medium Grid 3 Accent 6" w:uiPriority="69"/>
+    <w:lsdException w:name="Dark List Accent 6" w:uiPriority="70"/>
+    <w:lsdException w:name="Colorful Shading Accent 6" w:uiPriority="71"/>
+    <w:lsdException w:name="Colorful List Accent 6" w:uiPriority="72"/>
+    <w:lsdException w:name="Colorful Grid Accent 6" w:uiPriority="73"/>
+    <w:lsdException w:name="Subtle Emphasis" w:uiPriority="19" w:qFormat="1"/>
+    <w:lsdException w:name="Intense Emphasis" w:uiPriority="21" w:qFormat="1"/>
+    <w:lsdException w:name="Subtle Reference" w:uiPriority="31" w:qFormat="1"/>
+    <w:lsdException w:name="Intense Reference" w:uiPriority="32" w:qFormat="1"/>
+    <w:lsdException w:name="Book Title" w:uiPriority="33" w:qFormat="1"/>
+    <w:lsdException w:name="Bibliography" w:semiHidden="1" w:uiPriority="37" w:unhideWhenUsed="1"/>
+    <w:lsdException w:name="TOC Heading" w:semiHidden="1" w:uiPriority="39" w:unhideWhenUsed="1" w:qFormat="1"/>
+    <w:lsdException w:name="Plain Table 1" w:uiPriority="41"/>
+    <w:lsdException w:name="Plain Table 2" w:uiPriority="42"/>
+    <w:lsdException w:name="Plain Table 3" w:uiPriority="43"/>
+    <w:lsdException w:name="Plain Table 4" w:uiPriority="44"/>
+    <w:lsdException w:name="Plain Table 5" w:uiPriority="45"/>
+    <w:lsdException w:name="Grid Table Light" w:uiPriority="40"/>
+    <w:lsdException w:name="Grid Table 1 Light" w:uiPriority="46"/>
+    <w:lsdException w:name="Grid Table 2" w:uiPriority="47"/>
+    <w:lsdException w:name="Grid Table 3" w:uiPriority="48"/>
+    <w:lsdException w:name="Grid Table 4" w:uiPriority="49"/>
+    <w:lsdException w:name="Grid Table 5 Dark" w:uiPriority="50"/>
+    <w:lsdException w:name="Grid Table 6 Colorful" w:uiPriority="51"/>
+    <w:lsdException w:name="Grid Table 7 Colorful" w:uiPriority="52"/>
+    <w:lsdException w:name="Grid Table 1 Light Accent 1" w:uiPriority="46"/>
+    <w:lsdException w:name="Grid Table 2 Accent 1" w:uiPriority="47"/>
+    <w:lsdException w:name="Grid Table 3 Accent 1" w:uiPriority="48"/>
+    <w:lsdException w:name="Grid Table 4 Accent 1" w:uiPriority="49"/>
+    <w:lsdException w:name="Grid Table 5 Dark Accent 1" w:uiPriority="50"/>
+    <w:lsdException w:name="Grid Table 6 Colorful Accent 1" w:uiPriority="51"/>
+    <w:lsdException w:name="Grid Table 7 Colorful Accent 1" w:uiPriority="52"/>
+    <w:lsdException w:name="Grid Table 1 Light Accent 2" w:uiPriority="46"/>
+    <w:lsdException w:name="Grid Table 2 Accent 2" w:uiPriority="47"/>
+    <w:lsdException w:name="Grid Table 3 Accent 2" w:uiPriority="48"/>
+    <w:lsdException w:name="Grid Table 4 Accent 2" w:uiPriority="49"/>
+    <w:lsdException w:name="Grid Table 5 Dark Accent 2" w:uiPriority="50"/>
+    <w:lsdException w:name="Grid Table 6 Colorful Accent 2" w:uiPriority="51"/>
+    <w:lsdException w:name="Grid Table 7 Colorful Accent 2" w:uiPriority="52"/>
+    <w:lsdException w:name="Grid Table 1 Light Accent 3" w:uiPriority="46"/>
+    <w:lsdException w:name="Grid Table 2 Accent 3" w:uiPriority="47"/>
+    <w:lsdException w:name="Grid Table 3 Accent 3" w:uiPriority="48"/>
+    <w:lsdException w:name="Grid Table 4 Accent 3" w:uiPriority="49"/>
+    <w:lsdException w:name="Grid Table 5 Dark Accent 3" w:uiPriority="50"/>
+    <w:lsdException w:name="Grid Table 6 Colorful Accent 3" w:uiPriority="51"/>
+    <w:lsdException w:name="Grid Table 7 Colorful Accent 3" w:uiPriority="52"/>
+    <w:lsdException w:name="Grid Table 1 Light Accent 4" w:uiPriority="46"/>
+    <w:lsdException w:name="Grid Table 2 Accent 4" w:uiPriority="47"/>
+    <w:lsdException w:name="Grid Table 3 Accent 4" w:uiPriority="48"/>
+    <w:lsdException w:name="Grid Table 4 Accent 4" w:uiPriority="49"/>
+    <w:lsdException w:name="Grid Table 5 Dark Accent 4" w:uiPriority="50"/>
+    <w:lsdException w:name="Grid Table 6 Colorful Accent 4" w:uiPriority="51"/>
+    <w:lsdException w:name="Grid Table 7 Colorful Accent 4" w:uiPriority="52"/>
+    <w:lsdException w:name="Grid Table 1 Light Accent 5" w:uiPriority="46"/>
+    <w:lsdException w:name="Grid Table 2 Accent 5" w:uiPriority="47"/>
+    <w:lsdException w:name="Grid Table 3 Accent 5" w:uiPriority="48"/>
+    <w:lsdException w:name="Grid Table 4 Accent 5" w:uiPriority="49"/>
+    <w:lsdException w:name="Grid Table 5 Dark Accent 5" w:uiPriority="50"/>
+    <w:lsdException w:name="Grid Table 6 Colorful Accent 5" w:uiPriority="51"/>
+    <w:lsdException w:name="Grid Table 7 Colorful Accent 5" w:uiPriority="52"/>
+    <w:lsdException w:name="Grid Table 1 Light Accent 6" w:uiPriority="46"/>
+    <w:lsdException w:name="Grid Table 2 Accent 6" w:uiPriority="47"/>
+    <w:lsdException w:name="Grid Table 3 Accent 6" w:uiPriority="48"/>
+    <w:lsdException w:name="Grid Table 4 Accent 6" w:uiPriority="49"/>
+    <w:lsdException w:name="Grid Table 5 Dark Accent 6" w:uiPriority="50"/>
+    <w:lsdException w:name="Grid Table 6 Colorful Accent 6" w:uiPriority="51"/>
+    <w:lsdException w:name="Grid Table 7 Colorful Accent 6" w:uiPriority="52"/>
+    <w:lsdException w:name="List Table 1 Light" w:uiPriority="46"/>
+    <w:lsdException w:name="List Table 2" w:uiPriority="47"/>
+    <w:lsdException w:name="List Table 3" w:uiPriority="48"/>
+    <w:lsdException w:name="List Table 4" w:uiPriority="49"/>
+    <w:lsdException w:name="List Table 5 Dark" w:uiPriority="50"/>
+    <w:lsdException w:name="List Table 6 Colorful" w:uiPriority="51"/>
+    <w:lsdException w:name="List Table 7 Colorful" w:uiPriority="52"/>
+    <w:lsdException w:name="List Table 1 Light Accent 1" w:uiPriority="46"/>
+    <w:lsdException w:name="List Table 2 Accent 1" w:uiPriority="47"/>
+    <w:lsdException w:name="List Table 3 Accent 1" w:uiPriority="48"/>
+    <w:lsdException w:name="List Table 4 Accent 1" w:uiPriority="49"/>
+    <w:lsdException w:name="List Table 5 Dark Accent 1" w:uiPriority="50"/>
+    <w:lsdException w:name="List Table 6 Colorful Accent 1" w:uiPriority="51"/>
+    <w:lsdException w:name="List Table 7 Colorful Accent 1" w:uiPriority="52"/>
+    <w:lsdException w:name="List Table 1 Light Accent 2" w:uiPriority="46"/>
+    <w:lsdException w:name="List Table 2 Accent 2" w:uiPriority="47"/>
+    <w:lsdException w:name="List Table 3 Accent 2" w:uiPriority="48"/>
+    <w:lsdException w:name="List Table 4 Accent 2" w:uiPriority="49"/>
+    <w:lsdException w:name="List Table 5 Dark Accent 2" w:uiPriority="50"/>
+    <w:lsdException w:name="List Table 6 Colorful Accent 2" w:uiPriority="51"/>
+    <w:lsdException w:name="List Table 7 Colorful Accent 2" w:uiPriority="52"/>
+    <w:lsdException w:name="List Table 1 Light Accent 3" w:uiPriority="46"/>
+    <w:lsdException w:name="List Table 2 Accent 3" w:uiPriority="47"/>
+    <w:lsdException w:name="List Table 3 Accent 3" w:uiPriority="48"/>
+    <w:lsdException w:name="List Table 4 Accent 3" w:uiPriority="49"/>
+    <w:lsdException w:name="List Table 5 Dark Accent 3" w:uiPriority="50"/>
+    <w:lsdException w:name="List Table 6 Colorful Accent 3" w:uiPriority="51"/>
+    <w:lsdException w:name="List Table 7 Colorful Accent 3" w:uiPriority="52"/>
+    <w:lsdException w:name="List Table 1 Light Accent 4" w:uiPriority="46"/>
+    <w:lsdException w:name="List Table 2 Accent 4" w:uiPriority="47"/>
+    <w:lsdException w:name="List Table 3 Accent 4" w:uiPriority="48"/>
+    <w:lsdException w:name="List Table 4 Accent 4" w:uiPriority="49"/>
+    <w:lsdException w:name="List Table 5 Dark Accent 4" w:uiPriority="50"/>
+    <w:lsdException w:name="List Table 6 Colorful Accent 4" w:uiPriority="51"/>
+    <w:lsdException w:name="List Table 7 Colorful Accent 4" w:uiPriority="52"/>
+    <w:lsdException w:name="List Table 1 Light Accent 5" w:uiPriority="46"/>
+    <w:lsdException w:name="List Table 2 Accent 5" w:uiPriority="47"/>
+    <w:lsdException w:name="List Table 3 Accent 5" w:uiPriority="48"/>
+    <w:lsdException w:name="List Table 4 Accent 5" w:uiPriority="49"/>
+    <w:lsdException w:name="List Table 5 Dark Accent 5" w:uiPriority="50"/>
+    <w:lsdException w:name="List Table 6 Colorful Accent 5" w:uiPriority="51"/>
+    <w:lsdException w:name="List Table 7 Colorful Accent 5" w:uiPriority="52"/>
+    <w:lsdException w:name="List Table 1 Light Accent 6" w:uiPriority="46"/>
+    <w:lsdException w:name="List Table 2 Accent 6" w:uiPriority="47"/>
+    <w:lsdException w:name="List Table 3 Accent 6" w:uiPriority="48"/>
+    <w:lsdException w:name="List Table 4 Accent 6" w:uiPriority="49"/>
+    <w:lsdException w:name="List Table 5 Dark Accent 6" w:uiPriority="50"/>
+    <w:lsdException w:name="List Table 6 Colorful Accent 6" w:uiPriority="51"/>
+    <w:lsdException w:name="List Table 7 Colorful Accent 6" w:uiPriority="52"/>
   </w:latentStyles>
   <w:style w:type="paragraph" w:default="1" w:styleId="Standard">
     <w:name w:val="Normal"/>
@@ -4556,6 +4448,7 @@
     <w:basedOn w:val="NormaleTabelle"/>
     <w:rsid w:val="00482599"/>
     <w:tblPr>
+      <w:tblInd w:w="0" w:type="dxa"/>
       <w:tblBorders>
         <w:top w:val="single" w:sz="4" w:space="0" w:color="auto"/>
         <w:left w:val="single" w:sz="4" w:space="0" w:color="auto"/>
@@ -4564,1148 +4457,12 @@
         <w:insideH w:val="single" w:sz="4" w:space="0" w:color="auto"/>
         <w:insideV w:val="single" w:sz="4" w:space="0" w:color="auto"/>
       </w:tblBorders>
-    </w:tblPr>
-  </w:style>
-</w:styles>
-</file>
-
-<file path=word/stylesWithEffects.xml><?xml version="1.0" encoding="utf-8"?>
-<w:styles xmlns:wpc="http://schemas.microsoft.com/office/word/2010/wordprocessingCanvas" xmlns:mc="http://schemas.openxmlformats.org/markup-compatibility/2006" xmlns:o="urn:schemas-microsoft-com:office:office" xmlns:r="http://schemas.openxmlformats.org/officeDocument/2006/relationships" xmlns:m="http://schemas.openxmlformats.org/officeDocument/2006/math" xmlns:v="urn:schemas-microsoft-com:vml" xmlns:wp14="http://schemas.microsoft.com/office/word/2010/wordprocessingDrawing" xmlns:wp="http://schemas.openxmlformats.org/drawingml/2006/wordprocessingDrawing" xmlns:w10="urn:schemas-microsoft-com:office:word" xmlns:w="http://schemas.openxmlformats.org/wordprocessingml/2006/main" xmlns:w14="http://schemas.microsoft.com/office/word/2010/wordml" xmlns:wpg="http://schemas.microsoft.com/office/word/2010/wordprocessingGroup" xmlns:wpi="http://schemas.microsoft.com/office/word/2010/wordprocessingInk" xmlns:wne="http://schemas.microsoft.com/office/word/2006/wordml" xmlns:wps="http://schemas.microsoft.com/office/word/2010/wordprocessingShape" mc:Ignorable="w14 wp14">
-  <w:docDefaults>
-    <w:rPrDefault>
-      <w:rPr>
-        <w:rFonts w:ascii="Times New Roman" w:eastAsia="Times New Roman" w:hAnsi="Times New Roman" w:cs="Times New Roman"/>
-        <w:lang w:val="de-CH" w:eastAsia="de-CH" w:bidi="ar-SA"/>
-      </w:rPr>
-    </w:rPrDefault>
-    <w:pPrDefault/>
-  </w:docDefaults>
-  <w:latentStyles w:defLockedState="0" w:defUIPriority="0" w:defSemiHidden="1" w:defUnhideWhenUsed="1" w:defQFormat="0" w:count="267">
-    <w:lsdException w:name="Normal" w:semiHidden="0" w:unhideWhenUsed="0" w:qFormat="1"/>
-    <w:lsdException w:name="heading 1" w:semiHidden="0" w:unhideWhenUsed="0" w:qFormat="1"/>
-    <w:lsdException w:name="heading 2" w:semiHidden="0" w:unhideWhenUsed="0" w:qFormat="1"/>
-    <w:lsdException w:name="heading 3" w:semiHidden="0" w:unhideWhenUsed="0" w:qFormat="1"/>
-    <w:lsdException w:name="heading 4" w:qFormat="1"/>
-    <w:lsdException w:name="heading 5" w:qFormat="1"/>
-    <w:lsdException w:name="heading 6" w:qFormat="1"/>
-    <w:lsdException w:name="heading 7" w:qFormat="1"/>
-    <w:lsdException w:name="heading 8" w:qFormat="1"/>
-    <w:lsdException w:name="heading 9" w:qFormat="1"/>
-    <w:lsdException w:name="annotation text" w:uiPriority="99"/>
-    <w:lsdException w:name="caption" w:qFormat="1"/>
-    <w:lsdException w:name="annotation reference" w:uiPriority="99"/>
-    <w:lsdException w:name="toa heading" w:semiHidden="0" w:unhideWhenUsed="0"/>
-    <w:lsdException w:name="List Number" w:semiHidden="0" w:unhideWhenUsed="0"/>
-    <w:lsdException w:name="List 2" w:semiHidden="0" w:unhideWhenUsed="0"/>
-    <w:lsdException w:name="Title" w:semiHidden="0" w:unhideWhenUsed="0" w:qFormat="1"/>
-    <w:lsdException w:name="List Continue 4" w:semiHidden="0" w:unhideWhenUsed="0"/>
-    <w:lsdException w:name="List Continue 5" w:semiHidden="0" w:unhideWhenUsed="0"/>
-    <w:lsdException w:name="Message Header" w:semiHidden="0" w:unhideWhenUsed="0"/>
-    <w:lsdException w:name="Subtitle" w:semiHidden="0" w:unhideWhenUsed="0" w:qFormat="1"/>
-    <w:lsdException w:name="Strong" w:semiHidden="0" w:unhideWhenUsed="0" w:qFormat="1"/>
-    <w:lsdException w:name="Emphasis" w:semiHidden="0" w:unhideWhenUsed="0" w:qFormat="1"/>
-    <w:lsdException w:name="Balloon Text" w:semiHidden="0" w:unhideWhenUsed="0"/>
-    <w:lsdException w:name="Table Grid" w:semiHidden="0" w:unhideWhenUsed="0"/>
-    <w:lsdException w:name="Placeholder Text" w:uiPriority="99" w:unhideWhenUsed="0"/>
-    <w:lsdException w:name="No Spacing" w:semiHidden="0" w:uiPriority="1" w:unhideWhenUsed="0" w:qFormat="1"/>
-    <w:lsdException w:name="Light Shading" w:semiHidden="0" w:uiPriority="60" w:unhideWhenUsed="0"/>
-    <w:lsdException w:name="Light List" w:semiHidden="0" w:uiPriority="61" w:unhideWhenUsed="0"/>
-    <w:lsdException w:name="Light Grid" w:semiHidden="0" w:uiPriority="62" w:unhideWhenUsed="0"/>
-    <w:lsdException w:name="Medium Shading 1" w:semiHidden="0" w:uiPriority="63" w:unhideWhenUsed="0"/>
-    <w:lsdException w:name="Medium Shading 2" w:semiHidden="0" w:uiPriority="64" w:unhideWhenUsed="0"/>
-    <w:lsdException w:name="Medium List 1" w:semiHidden="0" w:uiPriority="65" w:unhideWhenUsed="0"/>
-    <w:lsdException w:name="Medium List 2" w:semiHidden="0" w:uiPriority="66" w:unhideWhenUsed="0"/>
-    <w:lsdException w:name="Medium Grid 1" w:semiHidden="0" w:uiPriority="67" w:unhideWhenUsed="0"/>
-    <w:lsdException w:name="Medium Grid 2" w:semiHidden="0" w:uiPriority="68" w:unhideWhenUsed="0"/>
-    <w:lsdException w:name="Medium Grid 3" w:semiHidden="0" w:uiPriority="69" w:unhideWhenUsed="0"/>
-    <w:lsdException w:name="Dark List" w:semiHidden="0" w:uiPriority="70" w:unhideWhenUsed="0"/>
-    <w:lsdException w:name="Colorful Shading" w:semiHidden="0" w:uiPriority="71" w:unhideWhenUsed="0"/>
-    <w:lsdException w:name="Colorful List" w:semiHidden="0" w:uiPriority="72" w:unhideWhenUsed="0"/>
-    <w:lsdException w:name="Colorful Grid" w:semiHidden="0" w:uiPriority="73" w:unhideWhenUsed="0"/>
-    <w:lsdException w:name="Light Shading Accent 1" w:semiHidden="0" w:uiPriority="60" w:unhideWhenUsed="0"/>
-    <w:lsdException w:name="Light List Accent 1" w:semiHidden="0" w:uiPriority="61" w:unhideWhenUsed="0"/>
-    <w:lsdException w:name="Light Grid Accent 1" w:semiHidden="0" w:uiPriority="62" w:unhideWhenUsed="0"/>
-    <w:lsdException w:name="Medium Shading 1 Accent 1" w:semiHidden="0" w:uiPriority="63" w:unhideWhenUsed="0"/>
-    <w:lsdException w:name="Medium Shading 2 Accent 1" w:semiHidden="0" w:uiPriority="64" w:unhideWhenUsed="0"/>
-    <w:lsdException w:name="Medium List 1 Accent 1" w:semiHidden="0" w:uiPriority="65" w:unhideWhenUsed="0"/>
-    <w:lsdException w:name="Revision" w:uiPriority="99" w:unhideWhenUsed="0"/>
-    <w:lsdException w:name="List Paragraph" w:semiHidden="0" w:uiPriority="34" w:unhideWhenUsed="0" w:qFormat="1"/>
-    <w:lsdException w:name="Quote" w:semiHidden="0" w:uiPriority="29" w:unhideWhenUsed="0" w:qFormat="1"/>
-    <w:lsdException w:name="Intense Quote" w:semiHidden="0" w:uiPriority="30" w:unhideWhenUsed="0" w:qFormat="1"/>
-    <w:lsdException w:name="Medium List 2 Accent 1" w:semiHidden="0" w:uiPriority="66" w:unhideWhenUsed="0"/>
-    <w:lsdException w:name="Medium Grid 1 Accent 1" w:semiHidden="0" w:uiPriority="67" w:unhideWhenUsed="0"/>
-    <w:lsdException w:name="Medium Grid 2 Accent 1" w:semiHidden="0" w:uiPriority="68" w:unhideWhenUsed="0"/>
-    <w:lsdException w:name="Medium Grid 3 Accent 1" w:semiHidden="0" w:uiPriority="69" w:unhideWhenUsed="0"/>
-    <w:lsdException w:name="Dark List Accent 1" w:semiHidden="0" w:uiPriority="70" w:unhideWhenUsed="0"/>
-    <w:lsdException w:name="Colorful Shading Accent 1" w:semiHidden="0" w:uiPriority="71" w:unhideWhenUsed="0"/>
-    <w:lsdException w:name="Colorful List Accent 1" w:semiHidden="0" w:uiPriority="72" w:unhideWhenUsed="0"/>
-    <w:lsdException w:name="Colorful Grid Accent 1" w:semiHidden="0" w:uiPriority="73" w:unhideWhenUsed="0"/>
-    <w:lsdException w:name="Light Shading Accent 2" w:semiHidden="0" w:uiPriority="60" w:unhideWhenUsed="0"/>
-    <w:lsdException w:name="Light List Accent 2" w:semiHidden="0" w:uiPriority="61" w:unhideWhenUsed="0"/>
-    <w:lsdException w:name="Light Grid Accent 2" w:semiHidden="0" w:uiPriority="62" w:unhideWhenUsed="0"/>
-    <w:lsdException w:name="Medium Shading 1 Accent 2" w:semiHidden="0" w:uiPriority="63" w:unhideWhenUsed="0"/>
-    <w:lsdException w:name="Medium Shading 2 Accent 2" w:semiHidden="0" w:uiPriority="64" w:unhideWhenUsed="0"/>
-    <w:lsdException w:name="Medium List 1 Accent 2" w:semiHidden="0" w:uiPriority="65" w:unhideWhenUsed="0"/>
-    <w:lsdException w:name="Medium List 2 Accent 2" w:semiHidden="0" w:uiPriority="66" w:unhideWhenUsed="0"/>
-    <w:lsdException w:name="Medium Grid 1 Accent 2" w:semiHidden="0" w:uiPriority="67" w:unhideWhenUsed="0"/>
-    <w:lsdException w:name="Medium Grid 2 Accent 2" w:semiHidden="0" w:uiPriority="68" w:unhideWhenUsed="0"/>
-    <w:lsdException w:name="Medium Grid 3 Accent 2" w:semiHidden="0" w:uiPriority="69" w:unhideWhenUsed="0"/>
-    <w:lsdException w:name="Dark List Accent 2" w:semiHidden="0" w:uiPriority="70" w:unhideWhenUsed="0"/>
-    <w:lsdException w:name="Colorful Shading Accent 2" w:semiHidden="0" w:uiPriority="71" w:unhideWhenUsed="0"/>
-    <w:lsdException w:name="Colorful List Accent 2" w:semiHidden="0" w:uiPriority="72" w:unhideWhenUsed="0"/>
-    <w:lsdException w:name="Colorful Grid Accent 2" w:semiHidden="0" w:uiPriority="73" w:unhideWhenUsed="0"/>
-    <w:lsdException w:name="Light Shading Accent 3" w:semiHidden="0" w:uiPriority="60" w:unhideWhenUsed="0"/>
-    <w:lsdException w:name="Light List Accent 3" w:semiHidden="0" w:uiPriority="61" w:unhideWhenUsed="0"/>
-    <w:lsdException w:name="Light Grid Accent 3" w:semiHidden="0" w:uiPriority="62" w:unhideWhenUsed="0"/>
-    <w:lsdException w:name="Medium Shading 1 Accent 3" w:semiHidden="0" w:uiPriority="63" w:unhideWhenUsed="0"/>
-    <w:lsdException w:name="Medium Shading 2 Accent 3" w:semiHidden="0" w:uiPriority="64" w:unhideWhenUsed="0"/>
-    <w:lsdException w:name="Medium List 1 Accent 3" w:semiHidden="0" w:uiPriority="65" w:unhideWhenUsed="0"/>
-    <w:lsdException w:name="Medium List 2 Accent 3" w:semiHidden="0" w:uiPriority="66" w:unhideWhenUsed="0"/>
-    <w:lsdException w:name="Medium Grid 1 Accent 3" w:semiHidden="0" w:uiPriority="67" w:unhideWhenUsed="0"/>
-    <w:lsdException w:name="Medium Grid 2 Accent 3" w:semiHidden="0" w:uiPriority="68" w:unhideWhenUsed="0"/>
-    <w:lsdException w:name="Medium Grid 3 Accent 3" w:semiHidden="0" w:uiPriority="69" w:unhideWhenUsed="0"/>
-    <w:lsdException w:name="Dark List Accent 3" w:semiHidden="0" w:uiPriority="70" w:unhideWhenUsed="0"/>
-    <w:lsdException w:name="Colorful Shading Accent 3" w:semiHidden="0" w:uiPriority="71" w:unhideWhenUsed="0"/>
-    <w:lsdException w:name="Colorful List Accent 3" w:semiHidden="0" w:uiPriority="72" w:unhideWhenUsed="0"/>
-    <w:lsdException w:name="Colorful Grid Accent 3" w:semiHidden="0" w:uiPriority="73" w:unhideWhenUsed="0"/>
-    <w:lsdException w:name="Light Shading Accent 4" w:semiHidden="0" w:uiPriority="60" w:unhideWhenUsed="0"/>
-    <w:lsdException w:name="Light List Accent 4" w:semiHidden="0" w:uiPriority="61" w:unhideWhenUsed="0"/>
-    <w:lsdException w:name="Light Grid Accent 4" w:semiHidden="0" w:uiPriority="62" w:unhideWhenUsed="0"/>
-    <w:lsdException w:name="Medium Shading 1 Accent 4" w:semiHidden="0" w:uiPriority="63" w:unhideWhenUsed="0"/>
-    <w:lsdException w:name="Medium Shading 2 Accent 4" w:semiHidden="0" w:uiPriority="64" w:unhideWhenUsed="0"/>
-    <w:lsdException w:name="Medium List 1 Accent 4" w:semiHidden="0" w:uiPriority="65" w:unhideWhenUsed="0"/>
-    <w:lsdException w:name="Medium List 2 Accent 4" w:semiHidden="0" w:uiPriority="66" w:unhideWhenUsed="0"/>
-    <w:lsdException w:name="Medium Grid 1 Accent 4" w:semiHidden="0" w:uiPriority="67" w:unhideWhenUsed="0"/>
-    <w:lsdException w:name="Medium Grid 2 Accent 4" w:semiHidden="0" w:uiPriority="68" w:unhideWhenUsed="0"/>
-    <w:lsdException w:name="Medium Grid 3 Accent 4" w:semiHidden="0" w:uiPriority="69" w:unhideWhenUsed="0"/>
-    <w:lsdException w:name="Dark List Accent 4" w:semiHidden="0" w:uiPriority="70" w:unhideWhenUsed="0"/>
-    <w:lsdException w:name="Colorful Shading Accent 4" w:semiHidden="0" w:uiPriority="71" w:unhideWhenUsed="0"/>
-    <w:lsdException w:name="Colorful List Accent 4" w:semiHidden="0" w:uiPriority="72" w:unhideWhenUsed="0"/>
-    <w:lsdException w:name="Colorful Grid Accent 4" w:semiHidden="0" w:uiPriority="73" w:unhideWhenUsed="0"/>
-    <w:lsdException w:name="Light Shading Accent 5" w:semiHidden="0" w:uiPriority="60" w:unhideWhenUsed="0"/>
-    <w:lsdException w:name="Light List Accent 5" w:semiHidden="0" w:uiPriority="61" w:unhideWhenUsed="0"/>
-    <w:lsdException w:name="Light Grid Accent 5" w:semiHidden="0" w:uiPriority="62" w:unhideWhenUsed="0"/>
-    <w:lsdException w:name="Medium Shading 1 Accent 5" w:semiHidden="0" w:uiPriority="63" w:unhideWhenUsed="0"/>
-    <w:lsdException w:name="Medium Shading 2 Accent 5" w:semiHidden="0" w:uiPriority="64" w:unhideWhenUsed="0"/>
-    <w:lsdException w:name="Medium List 1 Accent 5" w:semiHidden="0" w:uiPriority="65" w:unhideWhenUsed="0"/>
-    <w:lsdException w:name="Medium List 2 Accent 5" w:semiHidden="0" w:uiPriority="66" w:unhideWhenUsed="0"/>
-    <w:lsdException w:name="Medium Grid 1 Accent 5" w:semiHidden="0" w:uiPriority="67" w:unhideWhenUsed="0"/>
-    <w:lsdException w:name="Medium Grid 2 Accent 5" w:semiHidden="0" w:uiPriority="68" w:unhideWhenUsed="0"/>
-    <w:lsdException w:name="Medium Grid 3 Accent 5" w:semiHidden="0" w:uiPriority="69" w:unhideWhenUsed="0"/>
-    <w:lsdException w:name="Dark List Accent 5" w:semiHidden="0" w:uiPriority="70" w:unhideWhenUsed="0"/>
-    <w:lsdException w:name="Colorful Shading Accent 5" w:semiHidden="0" w:uiPriority="71" w:unhideWhenUsed="0"/>
-    <w:lsdException w:name="Colorful List Accent 5" w:semiHidden="0" w:uiPriority="72" w:unhideWhenUsed="0"/>
-    <w:lsdException w:name="Colorful Grid Accent 5" w:semiHidden="0" w:uiPriority="73" w:unhideWhenUsed="0"/>
-    <w:lsdException w:name="Light Shading Accent 6" w:semiHidden="0" w:uiPriority="60" w:unhideWhenUsed="0"/>
-    <w:lsdException w:name="Light List Accent 6" w:semiHidden="0" w:uiPriority="61" w:unhideWhenUsed="0"/>
-    <w:lsdException w:name="Light Grid Accent 6" w:semiHidden="0" w:uiPriority="62" w:unhideWhenUsed="0"/>
-    <w:lsdException w:name="Medium Shading 1 Accent 6" w:semiHidden="0" w:uiPriority="63" w:unhideWhenUsed="0"/>
-    <w:lsdException w:name="Medium Shading 2 Accent 6" w:semiHidden="0" w:uiPriority="64" w:unhideWhenUsed="0"/>
-    <w:lsdException w:name="Medium List 1 Accent 6" w:semiHidden="0" w:uiPriority="65" w:unhideWhenUsed="0"/>
-    <w:lsdException w:name="Medium List 2 Accent 6" w:semiHidden="0" w:uiPriority="66" w:unhideWhenUsed="0"/>
-    <w:lsdException w:name="Medium Grid 1 Accent 6" w:semiHidden="0" w:uiPriority="67" w:unhideWhenUsed="0"/>
-    <w:lsdException w:name="Medium Grid 2 Accent 6" w:semiHidden="0" w:uiPriority="68" w:unhideWhenUsed="0"/>
-    <w:lsdException w:name="Medium Grid 3 Accent 6" w:semiHidden="0" w:uiPriority="69" w:unhideWhenUsed="0"/>
-    <w:lsdException w:name="Dark List Accent 6" w:semiHidden="0" w:uiPriority="70" w:unhideWhenUsed="0"/>
-    <w:lsdException w:name="Colorful Shading Accent 6" w:semiHidden="0" w:uiPriority="71" w:unhideWhenUsed="0"/>
-    <w:lsdException w:name="Colorful List Accent 6" w:semiHidden="0" w:uiPriority="72" w:unhideWhenUsed="0"/>
-    <w:lsdException w:name="Colorful Grid Accent 6" w:semiHidden="0" w:uiPriority="73" w:unhideWhenUsed="0"/>
-    <w:lsdException w:name="Subtle Emphasis" w:semiHidden="0" w:uiPriority="19" w:unhideWhenUsed="0" w:qFormat="1"/>
-    <w:lsdException w:name="Intense Emphasis" w:semiHidden="0" w:uiPriority="21" w:unhideWhenUsed="0" w:qFormat="1"/>
-    <w:lsdException w:name="Subtle Reference" w:semiHidden="0" w:uiPriority="31" w:unhideWhenUsed="0" w:qFormat="1"/>
-    <w:lsdException w:name="Intense Reference" w:semiHidden="0" w:uiPriority="32" w:unhideWhenUsed="0" w:qFormat="1"/>
-    <w:lsdException w:name="Book Title" w:semiHidden="0" w:uiPriority="33" w:unhideWhenUsed="0" w:qFormat="1"/>
-    <w:lsdException w:name="Bibliography" w:uiPriority="37"/>
-    <w:lsdException w:name="TOC Heading" w:uiPriority="39" w:qFormat="1"/>
-  </w:latentStyles>
-  <w:style w:type="paragraph" w:default="1" w:styleId="Standard">
-    <w:name w:val="Normal"/>
-    <w:qFormat/>
-    <w:rsid w:val="00FB29FA"/>
-    <w:rPr>
-      <w:rFonts w:ascii="Arial" w:hAnsi="Arial"/>
-    </w:rPr>
-  </w:style>
-  <w:style w:type="paragraph" w:styleId="berschrift1">
-    <w:name w:val="heading 1"/>
-    <w:basedOn w:val="Standard"/>
-    <w:next w:val="Standard"/>
-    <w:qFormat/>
-    <w:pPr>
-      <w:keepNext/>
-      <w:spacing w:before="360" w:line="240" w:lineRule="exact"/>
-      <w:outlineLvl w:val="0"/>
-    </w:pPr>
-    <w:rPr>
-      <w:b/>
-      <w:spacing w:val="6"/>
-      <w:sz w:val="18"/>
-    </w:rPr>
-  </w:style>
-  <w:style w:type="paragraph" w:styleId="berschrift2">
-    <w:name w:val="heading 2"/>
-    <w:basedOn w:val="Standard"/>
-    <w:next w:val="Standard"/>
-    <w:qFormat/>
-    <w:pPr>
-      <w:keepNext/>
-      <w:spacing w:before="240" w:after="60"/>
-      <w:outlineLvl w:val="1"/>
-    </w:pPr>
-    <w:rPr>
-      <w:b/>
-      <w:i/>
-      <w:sz w:val="24"/>
-    </w:rPr>
-  </w:style>
-  <w:style w:type="paragraph" w:styleId="berschrift3">
-    <w:name w:val="heading 3"/>
-    <w:basedOn w:val="Standard"/>
-    <w:next w:val="Standard"/>
-    <w:qFormat/>
-    <w:pPr>
-      <w:keepNext/>
-      <w:spacing w:before="240" w:after="60"/>
-      <w:outlineLvl w:val="2"/>
-    </w:pPr>
-    <w:rPr>
-      <w:sz w:val="24"/>
-    </w:rPr>
-  </w:style>
-  <w:style w:type="paragraph" w:styleId="berschrift4">
-    <w:name w:val="heading 4"/>
-    <w:basedOn w:val="Standard"/>
-    <w:next w:val="Standard"/>
-    <w:qFormat/>
-    <w:pPr>
-      <w:keepNext/>
-      <w:spacing w:before="240" w:after="60"/>
-      <w:outlineLvl w:val="3"/>
-    </w:pPr>
-    <w:rPr>
-      <w:b/>
-      <w:sz w:val="24"/>
-    </w:rPr>
-  </w:style>
-  <w:style w:type="paragraph" w:styleId="berschrift5">
-    <w:name w:val="heading 5"/>
-    <w:basedOn w:val="Standard"/>
-    <w:next w:val="Standard"/>
-    <w:qFormat/>
-    <w:pPr>
-      <w:spacing w:before="240" w:after="60"/>
-      <w:outlineLvl w:val="4"/>
-    </w:pPr>
-    <w:rPr>
-      <w:sz w:val="22"/>
-    </w:rPr>
-  </w:style>
-  <w:style w:type="paragraph" w:styleId="berschrift6">
-    <w:name w:val="heading 6"/>
-    <w:basedOn w:val="Standard"/>
-    <w:next w:val="Standard"/>
-    <w:qFormat/>
-    <w:pPr>
-      <w:spacing w:before="240" w:after="60"/>
-      <w:outlineLvl w:val="5"/>
-    </w:pPr>
-    <w:rPr>
-      <w:rFonts w:ascii="Times New Roman" w:hAnsi="Times New Roman"/>
-      <w:i/>
-      <w:sz w:val="22"/>
-    </w:rPr>
-  </w:style>
-  <w:style w:type="paragraph" w:styleId="berschrift7">
-    <w:name w:val="heading 7"/>
-    <w:basedOn w:val="Standard"/>
-    <w:next w:val="Standard"/>
-    <w:qFormat/>
-    <w:pPr>
-      <w:spacing w:before="240" w:after="60"/>
-      <w:outlineLvl w:val="6"/>
-    </w:pPr>
-  </w:style>
-  <w:style w:type="paragraph" w:styleId="berschrift8">
-    <w:name w:val="heading 8"/>
-    <w:basedOn w:val="Standard"/>
-    <w:next w:val="Standard"/>
-    <w:qFormat/>
-    <w:pPr>
-      <w:spacing w:before="240" w:after="60"/>
-      <w:outlineLvl w:val="7"/>
-    </w:pPr>
-    <w:rPr>
-      <w:i/>
-    </w:rPr>
-  </w:style>
-  <w:style w:type="paragraph" w:styleId="berschrift9">
-    <w:name w:val="heading 9"/>
-    <w:basedOn w:val="Standard"/>
-    <w:next w:val="Standard"/>
-    <w:qFormat/>
-    <w:pPr>
-      <w:spacing w:before="240" w:after="60"/>
-      <w:outlineLvl w:val="8"/>
-    </w:pPr>
-    <w:rPr>
-      <w:b/>
-      <w:i/>
-      <w:sz w:val="18"/>
-    </w:rPr>
-  </w:style>
-  <w:style w:type="character" w:default="1" w:styleId="Absatz-Standardschriftart">
-    <w:name w:val="Default Paragraph Font"/>
-    <w:uiPriority w:val="1"/>
-    <w:semiHidden/>
-    <w:unhideWhenUsed/>
-  </w:style>
-  <w:style w:type="table" w:default="1" w:styleId="NormaleTabelle">
-    <w:name w:val="Normal Table"/>
-    <w:uiPriority w:val="99"/>
-    <w:semiHidden/>
-    <w:unhideWhenUsed/>
-    <w:tblPr>
-      <w:tblInd w:w="0" w:type="dxa"/>
       <w:tblCellMar>
         <w:top w:w="0" w:type="dxa"/>
         <w:left w:w="108" w:type="dxa"/>
         <w:bottom w:w="0" w:type="dxa"/>
         <w:right w:w="108" w:type="dxa"/>
       </w:tblCellMar>
-    </w:tblPr>
-  </w:style>
-  <w:style w:type="numbering" w:default="1" w:styleId="KeineListe">
-    <w:name w:val="No List"/>
-    <w:uiPriority w:val="99"/>
-    <w:semiHidden/>
-    <w:unhideWhenUsed/>
-  </w:style>
-  <w:style w:type="paragraph" w:styleId="Kopfzeile">
-    <w:name w:val="header"/>
-    <w:basedOn w:val="Standard"/>
-    <w:pPr>
-      <w:tabs>
-        <w:tab w:val="center" w:pos="4536"/>
-        <w:tab w:val="right" w:pos="9072"/>
-      </w:tabs>
-    </w:pPr>
-  </w:style>
-  <w:style w:type="paragraph" w:styleId="Gruformel">
-    <w:name w:val="Closing"/>
-    <w:basedOn w:val="Text"/>
-    <w:pPr>
-      <w:ind w:left="4252"/>
-    </w:pPr>
-  </w:style>
-  <w:style w:type="paragraph" w:styleId="Fuzeile">
-    <w:name w:val="footer"/>
-    <w:basedOn w:val="Standard"/>
-    <w:pPr>
-      <w:tabs>
-        <w:tab w:val="center" w:pos="4536"/>
-        <w:tab w:val="right" w:pos="9072"/>
-      </w:tabs>
-      <w:spacing w:line="240" w:lineRule="atLeast"/>
-    </w:pPr>
-    <w:rPr>
-      <w:spacing w:val="6"/>
-      <w:sz w:val="18"/>
-    </w:rPr>
-  </w:style>
-  <w:style w:type="character" w:styleId="Hyperlink">
-    <w:name w:val="Hyperlink"/>
-    <w:basedOn w:val="Absatz-Standardschriftart"/>
-    <w:rPr>
-      <w:color w:val="0000FF"/>
-      <w:u w:val="single"/>
-    </w:rPr>
-  </w:style>
-  <w:style w:type="paragraph" w:customStyle="1" w:styleId="Absender">
-    <w:name w:val="Absender"/>
-    <w:basedOn w:val="Standard"/>
-    <w:pPr>
-      <w:spacing w:line="240" w:lineRule="atLeast"/>
-    </w:pPr>
-    <w:rPr>
-      <w:spacing w:val="6"/>
-      <w:sz w:val="18"/>
-    </w:rPr>
-  </w:style>
-  <w:style w:type="paragraph" w:customStyle="1" w:styleId="Text">
-    <w:name w:val="Text"/>
-    <w:basedOn w:val="Standard"/>
-    <w:pPr>
-      <w:spacing w:line="280" w:lineRule="atLeast"/>
-    </w:pPr>
-    <w:rPr>
-      <w:spacing w:val="8"/>
-    </w:rPr>
-  </w:style>
-  <w:style w:type="paragraph" w:customStyle="1" w:styleId="Direktion">
-    <w:name w:val="Direktion"/>
-    <w:basedOn w:val="Standard"/>
-    <w:pPr>
-      <w:spacing w:line="240" w:lineRule="atLeast"/>
-    </w:pPr>
-    <w:rPr>
-      <w:spacing w:val="6"/>
-      <w:sz w:val="18"/>
-    </w:rPr>
-  </w:style>
-  <w:style w:type="paragraph" w:styleId="Abbildungsverzeichnis">
-    <w:name w:val="table of figures"/>
-    <w:basedOn w:val="Standard"/>
-    <w:next w:val="Standard"/>
-    <w:semiHidden/>
-    <w:pPr>
-      <w:ind w:left="400" w:hanging="400"/>
-    </w:pPr>
-  </w:style>
-  <w:style w:type="paragraph" w:styleId="Umschlagabsenderadresse">
-    <w:name w:val="envelope return"/>
-    <w:basedOn w:val="Standard"/>
-  </w:style>
-  <w:style w:type="paragraph" w:styleId="Anrede">
-    <w:name w:val="Salutation"/>
-    <w:basedOn w:val="Standard"/>
-    <w:next w:val="Standard"/>
-  </w:style>
-  <w:style w:type="paragraph" w:styleId="Aufzhlungszeichen">
-    <w:name w:val="List Bullet"/>
-    <w:basedOn w:val="Standard"/>
-    <w:autoRedefine/>
-    <w:pPr>
-      <w:numPr>
-        <w:numId w:val="1"/>
-      </w:numPr>
-    </w:pPr>
-  </w:style>
-  <w:style w:type="paragraph" w:styleId="Aufzhlungszeichen2">
-    <w:name w:val="List Bullet 2"/>
-    <w:basedOn w:val="Standard"/>
-    <w:autoRedefine/>
-    <w:pPr>
-      <w:numPr>
-        <w:numId w:val="2"/>
-      </w:numPr>
-    </w:pPr>
-  </w:style>
-  <w:style w:type="paragraph" w:styleId="Aufzhlungszeichen3">
-    <w:name w:val="List Bullet 3"/>
-    <w:basedOn w:val="Standard"/>
-    <w:autoRedefine/>
-    <w:pPr>
-      <w:numPr>
-        <w:numId w:val="3"/>
-      </w:numPr>
-    </w:pPr>
-  </w:style>
-  <w:style w:type="paragraph" w:styleId="Aufzhlungszeichen4">
-    <w:name w:val="List Bullet 4"/>
-    <w:basedOn w:val="Standard"/>
-    <w:autoRedefine/>
-    <w:pPr>
-      <w:numPr>
-        <w:numId w:val="4"/>
-      </w:numPr>
-    </w:pPr>
-  </w:style>
-  <w:style w:type="paragraph" w:styleId="Aufzhlungszeichen5">
-    <w:name w:val="List Bullet 5"/>
-    <w:basedOn w:val="Standard"/>
-    <w:autoRedefine/>
-    <w:pPr>
-      <w:numPr>
-        <w:numId w:val="5"/>
-      </w:numPr>
-    </w:pPr>
-  </w:style>
-  <w:style w:type="paragraph" w:styleId="Beschriftung">
-    <w:name w:val="caption"/>
-    <w:basedOn w:val="Standard"/>
-    <w:next w:val="Standard"/>
-    <w:qFormat/>
-    <w:pPr>
-      <w:spacing w:before="120" w:after="120"/>
-    </w:pPr>
-    <w:rPr>
-      <w:b/>
-    </w:rPr>
-  </w:style>
-  <w:style w:type="paragraph" w:styleId="Blocktext">
-    <w:name w:val="Block Text"/>
-    <w:basedOn w:val="Standard"/>
-    <w:pPr>
-      <w:spacing w:after="120"/>
-      <w:ind w:left="1440" w:right="1440"/>
-    </w:pPr>
-  </w:style>
-  <w:style w:type="paragraph" w:styleId="Datum">
-    <w:name w:val="Date"/>
-    <w:basedOn w:val="Standard"/>
-    <w:next w:val="Standard"/>
-  </w:style>
-  <w:style w:type="paragraph" w:styleId="Dokumentstruktur">
-    <w:name w:val="Document Map"/>
-    <w:basedOn w:val="Standard"/>
-    <w:semiHidden/>
-    <w:pPr>
-      <w:shd w:val="clear" w:color="auto" w:fill="000080"/>
-    </w:pPr>
-    <w:rPr>
-      <w:rFonts w:ascii="Tahoma" w:hAnsi="Tahoma"/>
-    </w:rPr>
-  </w:style>
-  <w:style w:type="paragraph" w:styleId="Endnotentext">
-    <w:name w:val="endnote text"/>
-    <w:basedOn w:val="Standard"/>
-    <w:semiHidden/>
-  </w:style>
-  <w:style w:type="paragraph" w:styleId="Fu-Endnotenberschrift">
-    <w:name w:val="Note Heading"/>
-    <w:basedOn w:val="Standard"/>
-    <w:next w:val="Standard"/>
-  </w:style>
-  <w:style w:type="paragraph" w:styleId="Funotentext">
-    <w:name w:val="footnote text"/>
-    <w:basedOn w:val="Standard"/>
-    <w:semiHidden/>
-  </w:style>
-  <w:style w:type="paragraph" w:styleId="Index1">
-    <w:name w:val="index 1"/>
-    <w:basedOn w:val="Standard"/>
-    <w:next w:val="Standard"/>
-    <w:autoRedefine/>
-    <w:semiHidden/>
-    <w:pPr>
-      <w:ind w:left="200" w:hanging="200"/>
-    </w:pPr>
-  </w:style>
-  <w:style w:type="paragraph" w:styleId="Index2">
-    <w:name w:val="index 2"/>
-    <w:basedOn w:val="Standard"/>
-    <w:next w:val="Standard"/>
-    <w:autoRedefine/>
-    <w:semiHidden/>
-    <w:pPr>
-      <w:ind w:left="400" w:hanging="200"/>
-    </w:pPr>
-  </w:style>
-  <w:style w:type="paragraph" w:styleId="Index3">
-    <w:name w:val="index 3"/>
-    <w:basedOn w:val="Standard"/>
-    <w:next w:val="Standard"/>
-    <w:autoRedefine/>
-    <w:semiHidden/>
-    <w:pPr>
-      <w:ind w:left="600" w:hanging="200"/>
-    </w:pPr>
-  </w:style>
-  <w:style w:type="paragraph" w:styleId="Index4">
-    <w:name w:val="index 4"/>
-    <w:basedOn w:val="Standard"/>
-    <w:next w:val="Standard"/>
-    <w:autoRedefine/>
-    <w:semiHidden/>
-    <w:pPr>
-      <w:ind w:left="800" w:hanging="200"/>
-    </w:pPr>
-  </w:style>
-  <w:style w:type="paragraph" w:styleId="Index5">
-    <w:name w:val="index 5"/>
-    <w:basedOn w:val="Standard"/>
-    <w:next w:val="Standard"/>
-    <w:autoRedefine/>
-    <w:semiHidden/>
-    <w:pPr>
-      <w:ind w:left="1000" w:hanging="200"/>
-    </w:pPr>
-  </w:style>
-  <w:style w:type="paragraph" w:styleId="Index6">
-    <w:name w:val="index 6"/>
-    <w:basedOn w:val="Standard"/>
-    <w:next w:val="Standard"/>
-    <w:autoRedefine/>
-    <w:semiHidden/>
-    <w:pPr>
-      <w:ind w:left="1200" w:hanging="200"/>
-    </w:pPr>
-  </w:style>
-  <w:style w:type="paragraph" w:styleId="Index7">
-    <w:name w:val="index 7"/>
-    <w:basedOn w:val="Standard"/>
-    <w:next w:val="Standard"/>
-    <w:autoRedefine/>
-    <w:semiHidden/>
-    <w:pPr>
-      <w:ind w:left="1400" w:hanging="200"/>
-    </w:pPr>
-  </w:style>
-  <w:style w:type="paragraph" w:styleId="Index8">
-    <w:name w:val="index 8"/>
-    <w:basedOn w:val="Standard"/>
-    <w:next w:val="Standard"/>
-    <w:autoRedefine/>
-    <w:semiHidden/>
-    <w:pPr>
-      <w:ind w:left="1600" w:hanging="200"/>
-    </w:pPr>
-  </w:style>
-  <w:style w:type="paragraph" w:styleId="Index9">
-    <w:name w:val="index 9"/>
-    <w:basedOn w:val="Standard"/>
-    <w:next w:val="Standard"/>
-    <w:autoRedefine/>
-    <w:semiHidden/>
-    <w:pPr>
-      <w:ind w:left="1800" w:hanging="200"/>
-    </w:pPr>
-  </w:style>
-  <w:style w:type="paragraph" w:styleId="Indexberschrift">
-    <w:name w:val="index heading"/>
-    <w:basedOn w:val="Standard"/>
-    <w:next w:val="Index1"/>
-    <w:semiHidden/>
-    <w:rPr>
-      <w:b/>
-    </w:rPr>
-  </w:style>
-  <w:style w:type="paragraph" w:styleId="Kommentartext">
-    <w:name w:val="annotation text"/>
-    <w:basedOn w:val="Standard"/>
-    <w:link w:val="KommentartextZchn"/>
-    <w:uiPriority w:val="99"/>
-    <w:semiHidden/>
-  </w:style>
-  <w:style w:type="paragraph" w:styleId="Liste">
-    <w:name w:val="List"/>
-    <w:basedOn w:val="Standard"/>
-    <w:pPr>
-      <w:ind w:left="283" w:hanging="283"/>
-    </w:pPr>
-  </w:style>
-  <w:style w:type="paragraph" w:styleId="Liste2">
-    <w:name w:val="List 2"/>
-    <w:basedOn w:val="Standard"/>
-    <w:pPr>
-      <w:ind w:left="566" w:hanging="283"/>
-    </w:pPr>
-  </w:style>
-  <w:style w:type="paragraph" w:styleId="Liste3">
-    <w:name w:val="List 3"/>
-    <w:basedOn w:val="Standard"/>
-    <w:pPr>
-      <w:ind w:left="849" w:hanging="283"/>
-    </w:pPr>
-  </w:style>
-  <w:style w:type="paragraph" w:styleId="Liste4">
-    <w:name w:val="List 4"/>
-    <w:basedOn w:val="Standard"/>
-    <w:pPr>
-      <w:ind w:left="1132" w:hanging="283"/>
-    </w:pPr>
-  </w:style>
-  <w:style w:type="paragraph" w:styleId="Liste5">
-    <w:name w:val="List 5"/>
-    <w:basedOn w:val="Standard"/>
-    <w:pPr>
-      <w:ind w:left="1415" w:hanging="283"/>
-    </w:pPr>
-  </w:style>
-  <w:style w:type="paragraph" w:styleId="Listenfortsetzung">
-    <w:name w:val="List Continue"/>
-    <w:basedOn w:val="Standard"/>
-    <w:pPr>
-      <w:spacing w:after="120"/>
-      <w:ind w:left="283"/>
-    </w:pPr>
-  </w:style>
-  <w:style w:type="paragraph" w:styleId="Listenfortsetzung2">
-    <w:name w:val="List Continue 2"/>
-    <w:basedOn w:val="Standard"/>
-    <w:pPr>
-      <w:spacing w:after="120"/>
-      <w:ind w:left="566"/>
-    </w:pPr>
-  </w:style>
-  <w:style w:type="paragraph" w:styleId="Listenfortsetzung3">
-    <w:name w:val="List Continue 3"/>
-    <w:basedOn w:val="Standard"/>
-    <w:pPr>
-      <w:spacing w:after="120"/>
-      <w:ind w:left="849"/>
-    </w:pPr>
-  </w:style>
-  <w:style w:type="paragraph" w:styleId="Listenfortsetzung4">
-    <w:name w:val="List Continue 4"/>
-    <w:basedOn w:val="Standard"/>
-    <w:pPr>
-      <w:spacing w:after="120"/>
-      <w:ind w:left="1132"/>
-    </w:pPr>
-  </w:style>
-  <w:style w:type="paragraph" w:styleId="Listenfortsetzung5">
-    <w:name w:val="List Continue 5"/>
-    <w:basedOn w:val="Standard"/>
-    <w:pPr>
-      <w:spacing w:after="120"/>
-      <w:ind w:left="1415"/>
-    </w:pPr>
-  </w:style>
-  <w:style w:type="paragraph" w:styleId="Listennummer">
-    <w:name w:val="List Number"/>
-    <w:basedOn w:val="Standard"/>
-    <w:pPr>
-      <w:numPr>
-        <w:numId w:val="6"/>
-      </w:numPr>
-    </w:pPr>
-  </w:style>
-  <w:style w:type="paragraph" w:styleId="Listennummer2">
-    <w:name w:val="List Number 2"/>
-    <w:basedOn w:val="Standard"/>
-    <w:pPr>
-      <w:numPr>
-        <w:numId w:val="7"/>
-      </w:numPr>
-    </w:pPr>
-  </w:style>
-  <w:style w:type="paragraph" w:styleId="Listennummer3">
-    <w:name w:val="List Number 3"/>
-    <w:basedOn w:val="Standard"/>
-    <w:pPr>
-      <w:numPr>
-        <w:numId w:val="8"/>
-      </w:numPr>
-    </w:pPr>
-  </w:style>
-  <w:style w:type="paragraph" w:styleId="Listennummer4">
-    <w:name w:val="List Number 4"/>
-    <w:basedOn w:val="Standard"/>
-    <w:pPr>
-      <w:numPr>
-        <w:numId w:val="9"/>
-      </w:numPr>
-    </w:pPr>
-  </w:style>
-  <w:style w:type="paragraph" w:styleId="Listennummer5">
-    <w:name w:val="List Number 5"/>
-    <w:basedOn w:val="Standard"/>
-    <w:pPr>
-      <w:numPr>
-        <w:numId w:val="10"/>
-      </w:numPr>
-    </w:pPr>
-  </w:style>
-  <w:style w:type="paragraph" w:styleId="Makrotext">
-    <w:name w:val="macro"/>
-    <w:semiHidden/>
-    <w:pPr>
-      <w:tabs>
-        <w:tab w:val="left" w:pos="480"/>
-        <w:tab w:val="left" w:pos="960"/>
-        <w:tab w:val="left" w:pos="1440"/>
-        <w:tab w:val="left" w:pos="1920"/>
-        <w:tab w:val="left" w:pos="2400"/>
-        <w:tab w:val="left" w:pos="2880"/>
-        <w:tab w:val="left" w:pos="3360"/>
-        <w:tab w:val="left" w:pos="3840"/>
-        <w:tab w:val="left" w:pos="4320"/>
-      </w:tabs>
-    </w:pPr>
-    <w:rPr>
-      <w:rFonts w:ascii="Courier New" w:hAnsi="Courier New"/>
-    </w:rPr>
-  </w:style>
-  <w:style w:type="paragraph" w:styleId="Nachrichtenkopf">
-    <w:name w:val="Message Header"/>
-    <w:basedOn w:val="Standard"/>
-    <w:pPr>
-      <w:pBdr>
-        <w:top w:val="single" w:sz="6" w:space="1" w:color="auto"/>
-        <w:left w:val="single" w:sz="6" w:space="1" w:color="auto"/>
-        <w:bottom w:val="single" w:sz="6" w:space="1" w:color="auto"/>
-        <w:right w:val="single" w:sz="6" w:space="1" w:color="auto"/>
-      </w:pBdr>
-      <w:shd w:val="pct20" w:color="auto" w:fill="auto"/>
-      <w:ind w:left="1134" w:hanging="1134"/>
-    </w:pPr>
-    <w:rPr>
-      <w:sz w:val="24"/>
-    </w:rPr>
-  </w:style>
-  <w:style w:type="paragraph" w:styleId="NurText">
-    <w:name w:val="Plain Text"/>
-    <w:basedOn w:val="Standard"/>
-    <w:rPr>
-      <w:rFonts w:ascii="Courier New" w:hAnsi="Courier New"/>
-    </w:rPr>
-  </w:style>
-  <w:style w:type="paragraph" w:styleId="Standardeinzug">
-    <w:name w:val="Normal Indent"/>
-    <w:basedOn w:val="Standard"/>
-    <w:pPr>
-      <w:ind w:left="708"/>
-    </w:pPr>
-  </w:style>
-  <w:style w:type="paragraph" w:styleId="Textkrper">
-    <w:name w:val="Body Text"/>
-    <w:basedOn w:val="Standard"/>
-    <w:pPr>
-      <w:spacing w:after="120"/>
-    </w:pPr>
-  </w:style>
-  <w:style w:type="paragraph" w:styleId="Textkrper2">
-    <w:name w:val="Body Text 2"/>
-    <w:basedOn w:val="Standard"/>
-    <w:pPr>
-      <w:spacing w:after="120" w:line="480" w:lineRule="auto"/>
-    </w:pPr>
-  </w:style>
-  <w:style w:type="paragraph" w:styleId="Textkrper3">
-    <w:name w:val="Body Text 3"/>
-    <w:basedOn w:val="Standard"/>
-    <w:pPr>
-      <w:spacing w:after="120"/>
-    </w:pPr>
-    <w:rPr>
-      <w:sz w:val="16"/>
-    </w:rPr>
-  </w:style>
-  <w:style w:type="paragraph" w:styleId="Textkrper-Zeileneinzug">
-    <w:name w:val="Body Text Indent"/>
-    <w:basedOn w:val="Standard"/>
-    <w:pPr>
-      <w:spacing w:after="120"/>
-      <w:ind w:left="283"/>
-    </w:pPr>
-  </w:style>
-  <w:style w:type="paragraph" w:styleId="Textkrper-Einzug2">
-    <w:name w:val="Body Text Indent 2"/>
-    <w:basedOn w:val="Standard"/>
-    <w:pPr>
-      <w:spacing w:after="120" w:line="480" w:lineRule="auto"/>
-      <w:ind w:left="283"/>
-    </w:pPr>
-  </w:style>
-  <w:style w:type="paragraph" w:styleId="Textkrper-Einzug3">
-    <w:name w:val="Body Text Indent 3"/>
-    <w:basedOn w:val="Standard"/>
-    <w:pPr>
-      <w:spacing w:after="120"/>
-      <w:ind w:left="283"/>
-    </w:pPr>
-    <w:rPr>
-      <w:sz w:val="16"/>
-    </w:rPr>
-  </w:style>
-  <w:style w:type="paragraph" w:styleId="Textkrper-Erstzeileneinzug">
-    <w:name w:val="Body Text First Indent"/>
-    <w:basedOn w:val="Textkrper"/>
-    <w:pPr>
-      <w:ind w:firstLine="210"/>
-    </w:pPr>
-  </w:style>
-  <w:style w:type="paragraph" w:styleId="Textkrper-Erstzeileneinzug2">
-    <w:name w:val="Body Text First Indent 2"/>
-    <w:basedOn w:val="Textkrper-Zeileneinzug"/>
-    <w:pPr>
-      <w:ind w:firstLine="210"/>
-    </w:pPr>
-  </w:style>
-  <w:style w:type="paragraph" w:styleId="Titel">
-    <w:name w:val="Title"/>
-    <w:basedOn w:val="Standard"/>
-    <w:qFormat/>
-    <w:pPr>
-      <w:spacing w:before="240" w:after="60"/>
-      <w:jc w:val="center"/>
-      <w:outlineLvl w:val="0"/>
-    </w:pPr>
-    <w:rPr>
-      <w:b/>
-      <w:kern w:val="28"/>
-      <w:sz w:val="32"/>
-    </w:rPr>
-  </w:style>
-  <w:style w:type="paragraph" w:styleId="Umschlagadresse">
-    <w:name w:val="envelope address"/>
-    <w:basedOn w:val="Standard"/>
-    <w:pPr>
-      <w:framePr w:w="4320" w:h="2160" w:hRule="exact" w:hSpace="141" w:wrap="auto" w:hAnchor="page" w:xAlign="center" w:yAlign="bottom"/>
-      <w:ind w:left="1"/>
-    </w:pPr>
-    <w:rPr>
-      <w:sz w:val="24"/>
-    </w:rPr>
-  </w:style>
-  <w:style w:type="paragraph" w:styleId="Unterschrift">
-    <w:name w:val="Signature"/>
-    <w:basedOn w:val="Standard"/>
-    <w:pPr>
-      <w:ind w:left="4252"/>
-    </w:pPr>
-  </w:style>
-  <w:style w:type="paragraph" w:styleId="Untertitel">
-    <w:name w:val="Subtitle"/>
-    <w:basedOn w:val="Standard"/>
-    <w:qFormat/>
-    <w:pPr>
-      <w:spacing w:after="60"/>
-      <w:jc w:val="center"/>
-      <w:outlineLvl w:val="1"/>
-    </w:pPr>
-    <w:rPr>
-      <w:sz w:val="24"/>
-    </w:rPr>
-  </w:style>
-  <w:style w:type="paragraph" w:styleId="Verzeichnis1">
-    <w:name w:val="toc 1"/>
-    <w:basedOn w:val="Standard"/>
-    <w:next w:val="Standard"/>
-    <w:autoRedefine/>
-    <w:semiHidden/>
-  </w:style>
-  <w:style w:type="paragraph" w:styleId="Verzeichnis2">
-    <w:name w:val="toc 2"/>
-    <w:basedOn w:val="Standard"/>
-    <w:next w:val="Standard"/>
-    <w:autoRedefine/>
-    <w:semiHidden/>
-    <w:pPr>
-      <w:ind w:left="200"/>
-    </w:pPr>
-  </w:style>
-  <w:style w:type="paragraph" w:styleId="Verzeichnis3">
-    <w:name w:val="toc 3"/>
-    <w:basedOn w:val="Standard"/>
-    <w:next w:val="Standard"/>
-    <w:autoRedefine/>
-    <w:semiHidden/>
-    <w:pPr>
-      <w:ind w:left="400"/>
-    </w:pPr>
-  </w:style>
-  <w:style w:type="paragraph" w:styleId="Verzeichnis4">
-    <w:name w:val="toc 4"/>
-    <w:basedOn w:val="Standard"/>
-    <w:next w:val="Standard"/>
-    <w:autoRedefine/>
-    <w:semiHidden/>
-    <w:pPr>
-      <w:ind w:left="600"/>
-    </w:pPr>
-  </w:style>
-  <w:style w:type="paragraph" w:styleId="Verzeichnis5">
-    <w:name w:val="toc 5"/>
-    <w:basedOn w:val="Standard"/>
-    <w:next w:val="Standard"/>
-    <w:autoRedefine/>
-    <w:semiHidden/>
-    <w:pPr>
-      <w:ind w:left="800"/>
-    </w:pPr>
-  </w:style>
-  <w:style w:type="paragraph" w:styleId="Verzeichnis6">
-    <w:name w:val="toc 6"/>
-    <w:basedOn w:val="Standard"/>
-    <w:next w:val="Standard"/>
-    <w:autoRedefine/>
-    <w:semiHidden/>
-    <w:pPr>
-      <w:ind w:left="1000"/>
-    </w:pPr>
-  </w:style>
-  <w:style w:type="paragraph" w:styleId="Verzeichnis7">
-    <w:name w:val="toc 7"/>
-    <w:basedOn w:val="Standard"/>
-    <w:next w:val="Standard"/>
-    <w:autoRedefine/>
-    <w:semiHidden/>
-    <w:pPr>
-      <w:ind w:left="1200"/>
-    </w:pPr>
-  </w:style>
-  <w:style w:type="paragraph" w:styleId="Verzeichnis8">
-    <w:name w:val="toc 8"/>
-    <w:basedOn w:val="Standard"/>
-    <w:next w:val="Standard"/>
-    <w:autoRedefine/>
-    <w:semiHidden/>
-    <w:pPr>
-      <w:ind w:left="1400"/>
-    </w:pPr>
-  </w:style>
-  <w:style w:type="paragraph" w:styleId="Verzeichnis9">
-    <w:name w:val="toc 9"/>
-    <w:basedOn w:val="Standard"/>
-    <w:next w:val="Standard"/>
-    <w:autoRedefine/>
-    <w:semiHidden/>
-    <w:pPr>
-      <w:ind w:left="1600"/>
-    </w:pPr>
-  </w:style>
-  <w:style w:type="paragraph" w:styleId="RGV-berschrift">
-    <w:name w:val="toa heading"/>
-    <w:basedOn w:val="Standard"/>
-    <w:next w:val="Standard"/>
-    <w:semiHidden/>
-    <w:pPr>
-      <w:spacing w:before="120"/>
-    </w:pPr>
-    <w:rPr>
-      <w:b/>
-      <w:sz w:val="24"/>
-    </w:rPr>
-  </w:style>
-  <w:style w:type="paragraph" w:styleId="Rechtsgrundlagenverzeichnis">
-    <w:name w:val="table of authorities"/>
-    <w:basedOn w:val="Standard"/>
-    <w:next w:val="Standard"/>
-    <w:semiHidden/>
-    <w:pPr>
-      <w:ind w:left="200" w:hanging="200"/>
-    </w:pPr>
-  </w:style>
-  <w:style w:type="paragraph" w:customStyle="1" w:styleId="StadtBern">
-    <w:name w:val="Stadt Bern"/>
-    <w:basedOn w:val="berschrift1"/>
-  </w:style>
-  <w:style w:type="paragraph" w:customStyle="1" w:styleId="Betreff">
-    <w:name w:val="Betreff"/>
-    <w:basedOn w:val="Text"/>
-    <w:next w:val="Text"/>
-    <w:rPr>
-      <w:b/>
-    </w:rPr>
-  </w:style>
-  <w:style w:type="paragraph" w:customStyle="1" w:styleId="Abteilung">
-    <w:name w:val="Abteilung"/>
-    <w:basedOn w:val="StadtBern"/>
-    <w:next w:val="Standard"/>
-    <w:pPr>
-      <w:spacing w:before="640"/>
-    </w:pPr>
-    <w:rPr>
-      <w:b w:val="0"/>
-    </w:rPr>
-  </w:style>
-  <w:style w:type="paragraph" w:styleId="Listenabsatz">
-    <w:name w:val="List Paragraph"/>
-    <w:basedOn w:val="Standard"/>
-    <w:uiPriority w:val="34"/>
-    <w:qFormat/>
-    <w:rsid w:val="003F59A5"/>
-    <w:pPr>
-      <w:ind w:left="720"/>
-      <w:contextualSpacing/>
-    </w:pPr>
-  </w:style>
-  <w:style w:type="paragraph" w:styleId="Sprechblasentext">
-    <w:name w:val="Balloon Text"/>
-    <w:basedOn w:val="Standard"/>
-    <w:link w:val="SprechblasentextZchn"/>
-    <w:rsid w:val="00C8353C"/>
-    <w:rPr>
-      <w:rFonts w:ascii="Tahoma" w:hAnsi="Tahoma" w:cs="Tahoma"/>
-      <w:sz w:val="16"/>
-      <w:szCs w:val="16"/>
-    </w:rPr>
-  </w:style>
-  <w:style w:type="character" w:customStyle="1" w:styleId="SprechblasentextZchn">
-    <w:name w:val="Sprechblasentext Zchn"/>
-    <w:basedOn w:val="Absatz-Standardschriftart"/>
-    <w:link w:val="Sprechblasentext"/>
-    <w:rsid w:val="00C8353C"/>
-    <w:rPr>
-      <w:rFonts w:ascii="Tahoma" w:hAnsi="Tahoma" w:cs="Tahoma"/>
-      <w:sz w:val="16"/>
-      <w:szCs w:val="16"/>
-    </w:rPr>
-  </w:style>
-  <w:style w:type="character" w:styleId="Endnotenzeichen">
-    <w:name w:val="endnote reference"/>
-    <w:basedOn w:val="Absatz-Standardschriftart"/>
-    <w:rsid w:val="000150C0"/>
-    <w:rPr>
-      <w:vertAlign w:val="superscript"/>
-    </w:rPr>
-  </w:style>
-  <w:style w:type="character" w:styleId="Funotenzeichen">
-    <w:name w:val="footnote reference"/>
-    <w:basedOn w:val="Absatz-Standardschriftart"/>
-    <w:rsid w:val="000150C0"/>
-    <w:rPr>
-      <w:vertAlign w:val="superscript"/>
-    </w:rPr>
-  </w:style>
-  <w:style w:type="character" w:styleId="Kommentarzeichen">
-    <w:name w:val="annotation reference"/>
-    <w:basedOn w:val="Absatz-Standardschriftart"/>
-    <w:uiPriority w:val="99"/>
-    <w:rsid w:val="00822AD0"/>
-    <w:rPr>
-      <w:sz w:val="16"/>
-      <w:szCs w:val="16"/>
-    </w:rPr>
-  </w:style>
-  <w:style w:type="paragraph" w:styleId="Kommentarthema">
-    <w:name w:val="annotation subject"/>
-    <w:basedOn w:val="Kommentartext"/>
-    <w:next w:val="Kommentartext"/>
-    <w:link w:val="KommentarthemaZchn"/>
-    <w:rsid w:val="00822AD0"/>
-    <w:rPr>
-      <w:b/>
-      <w:bCs/>
-    </w:rPr>
-  </w:style>
-  <w:style w:type="character" w:customStyle="1" w:styleId="KommentartextZchn">
-    <w:name w:val="Kommentartext Zchn"/>
-    <w:basedOn w:val="Absatz-Standardschriftart"/>
-    <w:link w:val="Kommentartext"/>
-    <w:uiPriority w:val="99"/>
-    <w:semiHidden/>
-    <w:rsid w:val="00822AD0"/>
-    <w:rPr>
-      <w:rFonts w:ascii="Arial" w:hAnsi="Arial"/>
-    </w:rPr>
-  </w:style>
-  <w:style w:type="character" w:customStyle="1" w:styleId="KommentarthemaZchn">
-    <w:name w:val="Kommentarthema Zchn"/>
-    <w:basedOn w:val="KommentartextZchn"/>
-    <w:link w:val="Kommentarthema"/>
-    <w:rsid w:val="00822AD0"/>
-    <w:rPr>
-      <w:rFonts w:ascii="Arial" w:hAnsi="Arial"/>
-      <w:b/>
-      <w:bCs/>
-    </w:rPr>
-  </w:style>
-  <w:style w:type="character" w:styleId="Platzhaltertext">
-    <w:name w:val="Placeholder Text"/>
-    <w:basedOn w:val="Absatz-Standardschriftart"/>
-    <w:uiPriority w:val="99"/>
-    <w:semiHidden/>
-    <w:rsid w:val="00023F7A"/>
-    <w:rPr>
-      <w:color w:val="808080"/>
-    </w:rPr>
-  </w:style>
-  <w:style w:type="table" w:styleId="Tabellenraster">
-    <w:name w:val="Table Grid"/>
-    <w:basedOn w:val="NormaleTabelle"/>
-    <w:rsid w:val="00482599"/>
-    <w:tblPr>
-      <w:tblBorders>
-        <w:top w:val="single" w:sz="4" w:space="0" w:color="auto"/>
-        <w:left w:val="single" w:sz="4" w:space="0" w:color="auto"/>
-        <w:bottom w:val="single" w:sz="4" w:space="0" w:color="auto"/>
-        <w:right w:val="single" w:sz="4" w:space="0" w:color="auto"/>
-        <w:insideH w:val="single" w:sz="4" w:space="0" w:color="auto"/>
-        <w:insideV w:val="single" w:sz="4" w:space="0" w:color="auto"/>
-      </w:tblBorders>
     </w:tblPr>
   </w:style>
 </w:styles>
@@ -6001,7 +4758,7 @@
 </file>
 
 <file path=customXml/itemProps1.xml><?xml version="1.0" encoding="utf-8"?>
-<ds:datastoreItem xmlns:ds="http://schemas.openxmlformats.org/officeDocument/2006/customXml" ds:itemID="{86059399-4229-4FAA-84E5-80EB3FE54A1D}">
+<ds:datastoreItem xmlns:ds="http://schemas.openxmlformats.org/officeDocument/2006/customXml" ds:itemID="{F297E484-1FD7-4401-91F5-8776A9D29D21}">
   <ds:schemaRefs>
     <ds:schemaRef ds:uri="http://schemas.openxmlformats.org/officeDocument/2006/bibliography"/>
   </ds:schemaRefs>

</xml_diff>

<commit_message>
EBEGU-1629 : Anpassungen Layout
</commit_message>
<xml_diff>
--- a/ebegu-server/src/main/resources/vorlagen/Freigabequittung.docx
+++ b/ebegu-server/src/main/resources/vorlagen/Freigabequittung.docx
@@ -1,6 +1,6 @@
 
 <file path=word/document.xml><?xml version="1.0" encoding="utf-8"?>
-<w:document xmlns:wpc="http://schemas.microsoft.com/office/word/2010/wordprocessingCanvas" xmlns:mc="http://schemas.openxmlformats.org/markup-compatibility/2006" xmlns:o="urn:schemas-microsoft-com:office:office" xmlns:r="http://schemas.openxmlformats.org/officeDocument/2006/relationships" xmlns:m="http://schemas.openxmlformats.org/officeDocument/2006/math" xmlns:v="urn:schemas-microsoft-com:vml" xmlns:wp14="http://schemas.microsoft.com/office/word/2010/wordprocessingDrawing" xmlns:wp="http://schemas.openxmlformats.org/drawingml/2006/wordprocessingDrawing" xmlns:w10="urn:schemas-microsoft-com:office:word" xmlns:w="http://schemas.openxmlformats.org/wordprocessingml/2006/main" xmlns:w14="http://schemas.microsoft.com/office/word/2010/wordml" xmlns:w15="http://schemas.microsoft.com/office/word/2012/wordml" xmlns:wpg="http://schemas.microsoft.com/office/word/2010/wordprocessingGroup" xmlns:wpi="http://schemas.microsoft.com/office/word/2010/wordprocessingInk" xmlns:wne="http://schemas.microsoft.com/office/word/2006/wordml" xmlns:wps="http://schemas.microsoft.com/office/word/2010/wordprocessingShape" mc:Ignorable="w14 w15 wp14">
+<w:document xmlns:wpc="http://schemas.microsoft.com/office/word/2010/wordprocessingCanvas" xmlns:mc="http://schemas.openxmlformats.org/markup-compatibility/2006" xmlns:o="urn:schemas-microsoft-com:office:office" xmlns:r="http://schemas.openxmlformats.org/officeDocument/2006/relationships" xmlns:m="http://schemas.openxmlformats.org/officeDocument/2006/math" xmlns:v="urn:schemas-microsoft-com:vml" xmlns:wp14="http://schemas.microsoft.com/office/word/2010/wordprocessingDrawing" xmlns:wp="http://schemas.openxmlformats.org/drawingml/2006/wordprocessingDrawing" xmlns:w10="urn:schemas-microsoft-com:office:word" xmlns:w="http://schemas.openxmlformats.org/wordprocessingml/2006/main" xmlns:w14="http://schemas.microsoft.com/office/word/2010/wordml" xmlns:wpg="http://schemas.microsoft.com/office/word/2010/wordprocessingGroup" xmlns:wpi="http://schemas.microsoft.com/office/word/2010/wordprocessingInk" xmlns:wne="http://schemas.microsoft.com/office/word/2006/wordml" xmlns:wps="http://schemas.microsoft.com/office/word/2010/wordprocessingShape" mc:Ignorable="w14 wp14">
   <w:body>
     <w:tbl>
       <w:tblPr>
@@ -69,6 +69,7 @@
             </w:pPr>
             <w:r>
               <w:rPr>
+                <w:rFonts w:cs="Arial"/>
                 <w:color w:val="000000" w:themeColor="text1"/>
                 <w:sz w:val="20"/>
                 <w:szCs w:val="18"/>
@@ -77,6 +78,7 @@
             </w:r>
             <w:r>
               <w:rPr>
+                <w:rFonts w:cs="Arial"/>
                 <w:color w:val="000000" w:themeColor="text1"/>
                 <w:sz w:val="20"/>
                 <w:szCs w:val="18"/>
@@ -85,12 +87,14 @@
             </w:r>
             <w:r>
               <w:rPr>
+                <w:rFonts w:cs="Arial"/>
                 <w:color w:val="000000" w:themeColor="text1"/>
                 <w:sz w:val="20"/>
                 <w:szCs w:val="18"/>
               </w:rPr>
               <w:fldChar w:fldCharType="end"/>
             </w:r>
+            <w:proofErr w:type="spellStart"/>
             <w:r>
               <w:rPr>
                 <w:rFonts w:cs="Arial"/>
@@ -101,6 +105,7 @@
             </w:r>
             <w:r>
               <w:rPr>
+                <w:rFonts w:cs="Arial"/>
                 <w:color w:val="000000" w:themeColor="text1"/>
                 <w:sz w:val="20"/>
                 <w:szCs w:val="18"/>
@@ -109,6 +114,7 @@
             </w:r>
             <w:r>
               <w:rPr>
+                <w:rFonts w:cs="Arial"/>
                 <w:color w:val="000000" w:themeColor="text1"/>
                 <w:sz w:val="20"/>
                 <w:szCs w:val="18"/>
@@ -117,6 +123,7 @@
             </w:r>
             <w:r>
               <w:rPr>
+                <w:rFonts w:cs="Arial"/>
                 <w:color w:val="000000" w:themeColor="text1"/>
                 <w:sz w:val="20"/>
                 <w:szCs w:val="18"/>
@@ -125,6 +132,7 @@
             </w:r>
             <w:r>
               <w:rPr>
+                <w:rFonts w:cs="Arial"/>
                 <w:color w:val="000000" w:themeColor="text1"/>
                 <w:sz w:val="20"/>
                 <w:szCs w:val="18"/>
@@ -133,6 +141,7 @@
             </w:r>
             <w:r>
               <w:rPr>
+                <w:rFonts w:cs="Arial"/>
                 <w:color w:val="000000" w:themeColor="text1"/>
                 <w:sz w:val="20"/>
                 <w:szCs w:val="18"/>
@@ -141,6 +150,7 @@
             </w:r>
             <w:r>
               <w:rPr>
+                <w:rFonts w:cs="Arial"/>
                 <w:color w:val="000000" w:themeColor="text1"/>
                 <w:sz w:val="20"/>
                 <w:szCs w:val="18"/>
@@ -155,8 +165,10 @@
               </w:rPr>
               <w:t>Schulamt</w:t>
             </w:r>
-            <w:r>
-              <w:rPr>
+            <w:proofErr w:type="spellEnd"/>
+            <w:r>
+              <w:rPr>
+                <w:rFonts w:cs="Arial"/>
                 <w:color w:val="000000" w:themeColor="text1"/>
                 <w:sz w:val="20"/>
                 <w:szCs w:val="18"/>
@@ -165,6 +177,7 @@
             </w:r>
             <w:r>
               <w:rPr>
+                <w:rFonts w:cs="Arial"/>
                 <w:color w:val="000000" w:themeColor="text1"/>
                 <w:sz w:val="20"/>
                 <w:szCs w:val="18"/>
@@ -173,6 +186,7 @@
             </w:r>
             <w:r>
               <w:rPr>
+                <w:rFonts w:cs="Arial"/>
                 <w:color w:val="000000" w:themeColor="text1"/>
                 <w:sz w:val="20"/>
                 <w:szCs w:val="18"/>
@@ -189,13 +203,23 @@
                 <w:sz w:val="20"/>
               </w:rPr>
             </w:pPr>
+            <w:proofErr w:type="spellStart"/>
             <w:r>
               <w:rPr>
                 <w:rFonts w:cs="Arial"/>
                 <w:spacing w:val="0"/>
                 <w:sz w:val="20"/>
               </w:rPr>
-              <w:t>Effingerstrasse 21</w:t>
+              <w:t>Effingerstrasse</w:t>
+            </w:r>
+            <w:proofErr w:type="spellEnd"/>
+            <w:r>
+              <w:rPr>
+                <w:rFonts w:cs="Arial"/>
+                <w:spacing w:val="0"/>
+                <w:sz w:val="20"/>
+              </w:rPr>
+              <w:t xml:space="preserve"> 21</w:t>
             </w:r>
           </w:p>
           <w:p>
@@ -250,36 +274,29 @@
         </w:pBdr>
         <w:spacing w:after="120"/>
         <w:rPr>
-          <w:rFonts w:eastAsia="Arial Unicode MS"/>
-        </w:rPr>
-      </w:pPr>
-      <w:r>
-        <w:rPr>
-          <w:rFonts w:eastAsia="Arial Unicode MS"/>
+          <w:rFonts w:eastAsia="Arial Unicode MS" w:cs="Arial"/>
+        </w:rPr>
+      </w:pPr>
+      <w:r>
+        <w:rPr>
+          <w:rFonts w:eastAsia="Arial Unicode MS" w:cs="Arial"/>
           <w:b/>
         </w:rPr>
         <w:t>Fr</w:t>
       </w:r>
       <w:r>
         <w:rPr>
-          <w:rFonts w:eastAsia="Arial Unicode MS"/>
+          <w:rFonts w:eastAsia="Arial Unicode MS" w:cs="Arial"/>
           <w:b/>
         </w:rPr>
         <w:t>eig</w:t>
       </w:r>
       <w:r>
         <w:rPr>
-          <w:rFonts w:eastAsia="Arial Unicode MS"/>
+          <w:rFonts w:eastAsia="Arial Unicode MS" w:cs="Arial"/>
           <w:b/>
         </w:rPr>
-        <w:t>abequittung</w:t>
-      </w:r>
-      <w:r>
-        <w:rPr>
-          <w:rFonts w:eastAsia="Arial Unicode MS"/>
-          <w:b/>
-        </w:rPr>
-        <w:t xml:space="preserve"> für die Periode </w:t>
+        <w:t xml:space="preserve">abequittung für die Periode </w:t>
       </w:r>
       <w:r>
         <w:rPr>
@@ -315,7 +332,7 @@
       </w:r>
       <w:r>
         <w:rPr>
-          <w:rFonts w:eastAsia="Arial Unicode MS"/>
+          <w:rFonts w:eastAsia="Arial Unicode MS" w:cs="Arial"/>
           <w:b/>
         </w:rPr>
         <w:instrText>MERGEFORMAT</w:instrText>
@@ -352,8 +369,8 @@
         <w:tblLook w:val="04A0" w:firstRow="1" w:lastRow="0" w:firstColumn="1" w:lastColumn="0" w:noHBand="0" w:noVBand="1"/>
       </w:tblPr>
       <w:tblGrid>
-        <w:gridCol w:w="2025"/>
-        <w:gridCol w:w="6694"/>
+        <w:gridCol w:w="1817"/>
+        <w:gridCol w:w="6804"/>
       </w:tblGrid>
       <w:tr>
         <w:tc>
@@ -363,18 +380,18 @@
           <w:p>
             <w:pPr>
               <w:rPr>
-                <w:rFonts w:eastAsia="Arial Unicode MS"/>
+                <w:rFonts w:eastAsia="Arial Unicode MS" w:cs="Arial"/>
               </w:rPr>
             </w:pPr>
             <w:r>
               <w:rPr>
-                <w:rFonts w:eastAsia="Arial Unicode MS"/>
+                <w:rFonts w:eastAsia="Arial Unicode MS" w:cs="Arial"/>
               </w:rPr>
               <w:t>Referenznummer</w:t>
             </w:r>
             <w:r>
               <w:rPr>
-                <w:rFonts w:eastAsia="Arial Unicode MS"/>
+                <w:rFonts w:eastAsia="Arial Unicode MS" w:cs="Arial"/>
               </w:rPr>
               <w:t>:</w:t>
             </w:r>
@@ -387,7 +404,7 @@
           <w:p>
             <w:pPr>
               <w:rPr>
-                <w:rFonts w:eastAsia="Arial Unicode MS"/>
+                <w:rFonts w:eastAsia="Arial Unicode MS" w:cs="Arial"/>
               </w:rPr>
             </w:pPr>
             <w:r>
@@ -422,20 +439,14 @@
           <w:p>
             <w:pPr>
               <w:rPr>
-                <w:rFonts w:eastAsia="Arial Unicode MS"/>
+                <w:rFonts w:eastAsia="Arial Unicode MS" w:cs="Arial"/>
               </w:rPr>
             </w:pPr>
             <w:r>
               <w:rPr>
-                <w:rFonts w:eastAsia="Arial Unicode MS"/>
-              </w:rPr>
-              <w:t>Datum</w:t>
-            </w:r>
-            <w:r>
-              <w:rPr>
-                <w:rFonts w:eastAsia="Arial Unicode MS"/>
-              </w:rPr>
-              <w:t>:</w:t>
+                <w:rFonts w:eastAsia="Arial Unicode MS" w:cs="Arial"/>
+              </w:rPr>
+              <w:t>Datum:</w:t>
             </w:r>
           </w:p>
         </w:tc>
@@ -446,7 +457,7 @@
           <w:p>
             <w:pPr>
               <w:rPr>
-                <w:rFonts w:eastAsia="Arial Unicode MS"/>
+                <w:rFonts w:eastAsia="Arial Unicode MS" w:cs="Arial"/>
               </w:rPr>
             </w:pPr>
             <w:r>
@@ -477,7 +488,7 @@
     <w:p>
       <w:pPr>
         <w:rPr>
-          <w:rFonts w:eastAsia="Arial Unicode MS"/>
+          <w:rFonts w:eastAsia="Arial Unicode MS" w:cs="Arial"/>
         </w:rPr>
       </w:pPr>
     </w:p>
@@ -488,20 +499,20 @@
         </w:pBdr>
         <w:spacing w:after="120"/>
         <w:rPr>
-          <w:rFonts w:eastAsia="Arial Unicode MS"/>
+          <w:rFonts w:eastAsia="Arial Unicode MS" w:cs="Arial"/>
           <w:b/>
         </w:rPr>
       </w:pPr>
       <w:r>
         <w:rPr>
-          <w:rFonts w:eastAsia="Arial Unicode MS"/>
+          <w:rFonts w:eastAsia="Arial Unicode MS" w:cs="Arial"/>
           <w:b/>
         </w:rPr>
         <w:t>Gesuchsteller</w:t>
       </w:r>
       <w:r>
         <w:rPr>
-          <w:rFonts w:eastAsia="Arial Unicode MS"/>
+          <w:rFonts w:eastAsia="Arial Unicode MS" w:cs="Arial"/>
           <w:b/>
         </w:rPr>
         <w:t>/in</w:t>
@@ -533,7 +544,7 @@
           <w:p>
             <w:pPr>
               <w:rPr>
-                <w:rFonts w:eastAsia="Arial Unicode MS"/>
+                <w:rFonts w:eastAsia="Arial Unicode MS" w:cs="Arial"/>
               </w:rPr>
             </w:pPr>
             <w:r>
@@ -566,7 +577,7 @@
           <w:p>
             <w:pPr>
               <w:rPr>
-                <w:rFonts w:eastAsia="Arial Unicode MS"/>
+                <w:rFonts w:eastAsia="Arial Unicode MS" w:cs="Arial"/>
               </w:rPr>
             </w:pPr>
             <w:r>
@@ -597,7 +608,7 @@
     <w:p>
       <w:pPr>
         <w:rPr>
-          <w:rFonts w:eastAsia="Arial Unicode MS"/>
+          <w:rFonts w:eastAsia="Arial Unicode MS" w:cs="Arial"/>
         </w:rPr>
       </w:pPr>
     </w:p>
@@ -608,13 +619,13 @@
         </w:pBdr>
         <w:spacing w:after="120"/>
         <w:rPr>
-          <w:rFonts w:eastAsia="Arial Unicode MS"/>
+          <w:rFonts w:eastAsia="Arial Unicode MS" w:cs="Arial"/>
           <w:b/>
         </w:rPr>
       </w:pPr>
       <w:r>
         <w:rPr>
-          <w:rFonts w:eastAsia="Arial Unicode MS"/>
+          <w:rFonts w:eastAsia="Arial Unicode MS" w:cs="Arial"/>
           <w:b/>
         </w:rPr>
         <w:t>Betreuungsangebote</w:t>
@@ -654,12 +665,12 @@
             <w:pPr>
               <w:ind w:left="-109"/>
               <w:rPr>
-                <w:rFonts w:eastAsia="Arial Unicode MS"/>
+                <w:rFonts w:eastAsia="Arial Unicode MS" w:cs="Arial"/>
               </w:rPr>
             </w:pPr>
             <w:r>
               <w:rPr>
-                <w:rFonts w:eastAsia="Arial Unicode MS"/>
+                <w:rFonts w:eastAsia="Arial Unicode MS" w:cs="Arial"/>
               </w:rPr>
               <w:t>Kind</w:t>
             </w:r>
@@ -675,17 +686,15 @@
           <w:p>
             <w:pPr>
               <w:rPr>
-                <w:rFonts w:eastAsia="Arial Unicode MS"/>
+                <w:rFonts w:eastAsia="Arial Unicode MS" w:cs="Arial"/>
               </w:rPr>
             </w:pPr>
             <w:r>
               <w:rPr>
-                <w:rFonts w:eastAsia="Arial Unicode MS"/>
+                <w:rFonts w:eastAsia="Arial Unicode MS" w:cs="Arial"/>
               </w:rPr>
               <w:t>Institution</w:t>
             </w:r>
-            <w:bookmarkStart w:id="3" w:name="_GoBack"/>
-            <w:bookmarkEnd w:id="3"/>
           </w:p>
         </w:tc>
         <w:tc>
@@ -698,12 +707,12 @@
           <w:p>
             <w:pPr>
               <w:rPr>
-                <w:rFonts w:eastAsia="Arial Unicode MS"/>
+                <w:rFonts w:eastAsia="Arial Unicode MS" w:cs="Arial"/>
               </w:rPr>
             </w:pPr>
             <w:r>
               <w:rPr>
-                <w:rFonts w:eastAsia="Arial Unicode MS"/>
+                <w:rFonts w:eastAsia="Arial Unicode MS" w:cs="Arial"/>
               </w:rPr>
               <w:t>Referenznummer</w:t>
             </w:r>
@@ -716,7 +725,7 @@
           <w:p>
             <w:pPr>
               <w:rPr>
-                <w:rFonts w:eastAsia="Arial Unicode MS"/>
+                <w:rFonts w:eastAsia="Arial Unicode MS" w:cs="Arial"/>
               </w:rPr>
             </w:pPr>
           </w:p>
@@ -736,7 +745,7 @@
           <w:p>
             <w:pPr>
               <w:rPr>
-                <w:rFonts w:eastAsia="Arial Unicode MS"/>
+                <w:rFonts w:eastAsia="Arial Unicode MS" w:cs="Arial"/>
                 <w:sz w:val="2"/>
               </w:rPr>
             </w:pPr>
@@ -752,7 +761,7 @@
           <w:p>
             <w:pPr>
               <w:rPr>
-                <w:rFonts w:eastAsia="Arial Unicode MS"/>
+                <w:rFonts w:eastAsia="Arial Unicode MS" w:cs="Arial"/>
                 <w:sz w:val="2"/>
               </w:rPr>
             </w:pPr>
@@ -768,7 +777,7 @@
           <w:p>
             <w:pPr>
               <w:rPr>
-                <w:rFonts w:eastAsia="Arial Unicode MS"/>
+                <w:rFonts w:eastAsia="Arial Unicode MS" w:cs="Arial"/>
                 <w:sz w:val="2"/>
               </w:rPr>
             </w:pPr>
@@ -781,6 +790,7 @@
           <w:p>
             <w:pPr>
               <w:rPr>
+                <w:rFonts w:cs="Arial"/>
                 <w:color w:val="000000" w:themeColor="text1"/>
                 <w:sz w:val="2"/>
                 <w:szCs w:val="2"/>
@@ -788,6 +798,7 @@
             </w:pPr>
             <w:r>
               <w:rPr>
+                <w:rFonts w:cs="Arial"/>
                 <w:color w:val="000000" w:themeColor="text1"/>
                 <w:sz w:val="2"/>
                 <w:szCs w:val="2"/>
@@ -796,14 +807,106 @@
             </w:r>
             <w:r>
               <w:rPr>
+                <w:rFonts w:cs="Arial"/>
                 <w:color w:val="000000" w:themeColor="text1"/>
                 <w:sz w:val="2"/>
                 <w:szCs w:val="2"/>
               </w:rPr>
-              <w:instrText xml:space="preserve"> DOCVARIABLE  WHILE_betreuungsTabelle.betreuungen  \* MERGEFORMAT </w:instrText>
-            </w:r>
-            <w:r>
-              <w:rPr>
+              <w:instrText xml:space="preserve"> DOCVARIABLE  WHILE_betre</w:instrText>
+            </w:r>
+            <w:r>
+              <w:rPr>
+                <w:rFonts w:cs="Arial"/>
+                <w:color w:val="000000" w:themeColor="text1"/>
+                <w:sz w:val="2"/>
+                <w:szCs w:val="2"/>
+              </w:rPr>
+              <w:instrText>u</w:instrText>
+            </w:r>
+            <w:r>
+              <w:rPr>
+                <w:rFonts w:cs="Arial"/>
+                <w:color w:val="000000" w:themeColor="text1"/>
+                <w:sz w:val="2"/>
+                <w:szCs w:val="2"/>
+              </w:rPr>
+              <w:instrText>u</w:instrText>
+            </w:r>
+            <w:r>
+              <w:rPr>
+                <w:rFonts w:cs="Arial"/>
+                <w:color w:val="000000" w:themeColor="text1"/>
+                <w:sz w:val="2"/>
+                <w:szCs w:val="2"/>
+              </w:rPr>
+              <w:instrText>n</w:instrText>
+            </w:r>
+            <w:r>
+              <w:rPr>
+                <w:rFonts w:cs="Arial"/>
+                <w:color w:val="000000" w:themeColor="text1"/>
+                <w:sz w:val="2"/>
+                <w:szCs w:val="2"/>
+              </w:rPr>
+              <w:instrText>gsT</w:instrText>
+            </w:r>
+            <w:r>
+              <w:rPr>
+                <w:rFonts w:cs="Arial"/>
+                <w:color w:val="000000" w:themeColor="text1"/>
+                <w:sz w:val="2"/>
+                <w:szCs w:val="2"/>
+              </w:rPr>
+              <w:instrText>a</w:instrText>
+            </w:r>
+            <w:r>
+              <w:rPr>
+                <w:rFonts w:cs="Arial"/>
+                <w:color w:val="000000" w:themeColor="text1"/>
+                <w:sz w:val="2"/>
+                <w:szCs w:val="2"/>
+              </w:rPr>
+              <w:instrText>be</w:instrText>
+            </w:r>
+            <w:r>
+              <w:rPr>
+                <w:rFonts w:cs="Arial"/>
+                <w:color w:val="000000" w:themeColor="text1"/>
+                <w:sz w:val="2"/>
+                <w:szCs w:val="2"/>
+              </w:rPr>
+              <w:instrText>l</w:instrText>
+            </w:r>
+            <w:r>
+              <w:rPr>
+                <w:rFonts w:cs="Arial"/>
+                <w:color w:val="000000" w:themeColor="text1"/>
+                <w:sz w:val="2"/>
+                <w:szCs w:val="2"/>
+              </w:rPr>
+              <w:instrText>le.betreuu</w:instrText>
+            </w:r>
+            <w:r>
+              <w:rPr>
+                <w:rFonts w:cs="Arial"/>
+                <w:color w:val="000000" w:themeColor="text1"/>
+                <w:sz w:val="2"/>
+                <w:szCs w:val="2"/>
+              </w:rPr>
+              <w:instrText>n</w:instrText>
+            </w:r>
+            <w:r>
+              <w:rPr>
+                <w:rFonts w:cs="Arial"/>
+                <w:color w:val="000000" w:themeColor="text1"/>
+                <w:sz w:val="2"/>
+                <w:szCs w:val="2"/>
+              </w:rPr>
+              <w:instrText xml:space="preserve">gen  \* MERGEFORMAT </w:instrText>
+            </w:r>
+            <w:r>
+              <w:rPr>
+                <w:rFonts w:cs="Arial"/>
                 <w:color w:val="000000" w:themeColor="text1"/>
                 <w:sz w:val="2"/>
                 <w:szCs w:val="2"/>
@@ -822,7 +925,7 @@
             <w:pPr>
               <w:ind w:left="-109"/>
               <w:rPr>
-                <w:rFonts w:eastAsia="Arial Unicode MS"/>
+                <w:rFonts w:eastAsia="Arial Unicode MS" w:cs="Arial"/>
               </w:rPr>
             </w:pPr>
             <w:r>
@@ -855,7 +958,7 @@
           <w:p>
             <w:pPr>
               <w:rPr>
-                <w:rFonts w:eastAsia="Arial Unicode MS"/>
+                <w:rFonts w:eastAsia="Arial Unicode MS" w:cs="Arial"/>
               </w:rPr>
             </w:pPr>
             <w:r>
@@ -888,7 +991,7 @@
           <w:p>
             <w:pPr>
               <w:rPr>
-                <w:rFonts w:eastAsia="Arial Unicode MS"/>
+                <w:rFonts w:eastAsia="Arial Unicode MS" w:cs="Arial"/>
               </w:rPr>
             </w:pPr>
             <w:r>
@@ -903,7 +1006,21 @@
                 <w:rFonts w:cs="Arial"/>
                 <w:lang w:val="de-DE"/>
               </w:rPr>
-              <w:instrText xml:space="preserve"> DOCVARIABLE  FIELD_betreuungsTabelle.betreuungen.idNummer  \* MERGEFORMAT </w:instrText>
+              <w:instrText xml:space="preserve"> DOCVARIABLE  FIELD_betreuungsTabe</w:instrText>
+            </w:r>
+            <w:r>
+              <w:rPr>
+                <w:rFonts w:cs="Arial"/>
+                <w:lang w:val="de-DE"/>
+              </w:rPr>
+              <w:instrText>l</w:instrText>
+            </w:r>
+            <w:r>
+              <w:rPr>
+                <w:rFonts w:cs="Arial"/>
+                <w:lang w:val="de-DE"/>
+              </w:rPr>
+              <w:instrText xml:space="preserve">le.betreuungen.idNummer  \* MERGEFORMAT </w:instrText>
             </w:r>
             <w:r>
               <w:rPr>
@@ -927,6 +1044,7 @@
             </w:pPr>
             <w:r>
               <w:rPr>
+                <w:rFonts w:cs="Arial"/>
                 <w:color w:val="000000" w:themeColor="text1"/>
                 <w:sz w:val="2"/>
                 <w:szCs w:val="2"/>
@@ -935,14 +1053,124 @@
             </w:r>
             <w:r>
               <w:rPr>
+                <w:rFonts w:cs="Arial"/>
                 <w:color w:val="000000" w:themeColor="text1"/>
                 <w:sz w:val="2"/>
                 <w:szCs w:val="2"/>
               </w:rPr>
-              <w:instrText xml:space="preserve"> DOCVARIABLE  ENDWHILE_betreuungsTabelle.betreuungen  \* MERGEFORMAT </w:instrText>
-            </w:r>
-            <w:r>
-              <w:rPr>
+              <w:instrText xml:space="preserve"> DOCVARIABLE  ENDWHILE_b</w:instrText>
+            </w:r>
+            <w:r>
+              <w:rPr>
+                <w:rFonts w:cs="Arial"/>
+                <w:color w:val="000000" w:themeColor="text1"/>
+                <w:sz w:val="2"/>
+                <w:szCs w:val="2"/>
+              </w:rPr>
+              <w:instrText>e</w:instrText>
+            </w:r>
+            <w:r>
+              <w:rPr>
+                <w:rFonts w:cs="Arial"/>
+                <w:color w:val="000000" w:themeColor="text1"/>
+                <w:sz w:val="2"/>
+                <w:szCs w:val="2"/>
+              </w:rPr>
+              <w:instrText>tre</w:instrText>
+            </w:r>
+            <w:r>
+              <w:rPr>
+                <w:rFonts w:cs="Arial"/>
+                <w:color w:val="000000" w:themeColor="text1"/>
+                <w:sz w:val="2"/>
+                <w:szCs w:val="2"/>
+              </w:rPr>
+              <w:instrText>u</w:instrText>
+            </w:r>
+            <w:r>
+              <w:rPr>
+                <w:rFonts w:cs="Arial"/>
+                <w:color w:val="000000" w:themeColor="text1"/>
+                <w:sz w:val="2"/>
+                <w:szCs w:val="2"/>
+              </w:rPr>
+              <w:instrText>u</w:instrText>
+            </w:r>
+            <w:r>
+              <w:rPr>
+                <w:rFonts w:cs="Arial"/>
+                <w:color w:val="000000" w:themeColor="text1"/>
+                <w:sz w:val="2"/>
+                <w:szCs w:val="2"/>
+              </w:rPr>
+              <w:instrText>n</w:instrText>
+            </w:r>
+            <w:r>
+              <w:rPr>
+                <w:rFonts w:cs="Arial"/>
+                <w:color w:val="000000" w:themeColor="text1"/>
+                <w:sz w:val="2"/>
+                <w:szCs w:val="2"/>
+              </w:rPr>
+              <w:instrText>gsT</w:instrText>
+            </w:r>
+            <w:r>
+              <w:rPr>
+                <w:rFonts w:cs="Arial"/>
+                <w:color w:val="000000" w:themeColor="text1"/>
+                <w:sz w:val="2"/>
+                <w:szCs w:val="2"/>
+              </w:rPr>
+              <w:instrText>a</w:instrText>
+            </w:r>
+            <w:r>
+              <w:rPr>
+                <w:rFonts w:cs="Arial"/>
+                <w:color w:val="000000" w:themeColor="text1"/>
+                <w:sz w:val="2"/>
+                <w:szCs w:val="2"/>
+              </w:rPr>
+              <w:instrText>be</w:instrText>
+            </w:r>
+            <w:r>
+              <w:rPr>
+                <w:rFonts w:cs="Arial"/>
+                <w:color w:val="000000" w:themeColor="text1"/>
+                <w:sz w:val="2"/>
+                <w:szCs w:val="2"/>
+              </w:rPr>
+              <w:instrText>l</w:instrText>
+            </w:r>
+            <w:r>
+              <w:rPr>
+                <w:rFonts w:cs="Arial"/>
+                <w:color w:val="000000" w:themeColor="text1"/>
+                <w:sz w:val="2"/>
+                <w:szCs w:val="2"/>
+              </w:rPr>
+              <w:instrText>le.betreuu</w:instrText>
+            </w:r>
+            <w:r>
+              <w:rPr>
+                <w:rFonts w:cs="Arial"/>
+                <w:color w:val="000000" w:themeColor="text1"/>
+                <w:sz w:val="2"/>
+                <w:szCs w:val="2"/>
+              </w:rPr>
+              <w:instrText>n</w:instrText>
+            </w:r>
+            <w:r>
+              <w:rPr>
+                <w:rFonts w:cs="Arial"/>
+                <w:color w:val="000000" w:themeColor="text1"/>
+                <w:sz w:val="2"/>
+                <w:szCs w:val="2"/>
+              </w:rPr>
+              <w:instrText xml:space="preserve">gen  \* MERGEFORMAT </w:instrText>
+            </w:r>
+            <w:r>
+              <w:rPr>
+                <w:rFonts w:cs="Arial"/>
                 <w:color w:val="000000" w:themeColor="text1"/>
                 <w:sz w:val="2"/>
                 <w:szCs w:val="2"/>
@@ -956,7 +1184,7 @@
     <w:p>
       <w:pPr>
         <w:rPr>
-          <w:rFonts w:eastAsia="Arial Unicode MS"/>
+          <w:rFonts w:eastAsia="Arial Unicode MS" w:cs="Arial"/>
         </w:rPr>
       </w:pPr>
     </w:p>
@@ -967,12 +1195,12 @@
         </w:pBdr>
         <w:spacing w:after="120"/>
         <w:rPr>
-          <w:rFonts w:eastAsia="Arial Unicode MS"/>
-        </w:rPr>
-      </w:pPr>
-      <w:r>
-        <w:rPr>
-          <w:rFonts w:eastAsia="Arial Unicode MS"/>
+          <w:rFonts w:eastAsia="Arial Unicode MS" w:cs="Arial"/>
+        </w:rPr>
+      </w:pPr>
+      <w:r>
+        <w:rPr>
+          <w:rFonts w:eastAsia="Arial Unicode MS" w:cs="Arial"/>
           <w:b/>
         </w:rPr>
         <w:t>Benötigte Unterlagen</w:t>
@@ -1156,11 +1384,12 @@
       <w:pPr>
         <w:ind w:left="142"/>
         <w:rPr>
-          <w:rFonts w:eastAsia="Arial Unicode MS"/>
-        </w:rPr>
-      </w:pPr>
-      <w:r>
-        <w:rPr>
+          <w:rFonts w:eastAsia="Arial Unicode MS" w:cs="Arial"/>
+        </w:rPr>
+      </w:pPr>
+      <w:r>
+        <w:rPr>
+          <w:rFonts w:cs="Arial"/>
           <w:color w:val="000000" w:themeColor="text1"/>
           <w:szCs w:val="18"/>
         </w:rPr>
@@ -1168,6 +1397,7 @@
       </w:r>
       <w:r>
         <w:rPr>
+          <w:rFonts w:cs="Arial"/>
           <w:color w:val="000000" w:themeColor="text1"/>
           <w:szCs w:val="18"/>
         </w:rPr>
@@ -1175,6 +1405,7 @@
       </w:r>
       <w:r>
         <w:rPr>
+          <w:rFonts w:cs="Arial"/>
           <w:color w:val="000000" w:themeColor="text1"/>
           <w:szCs w:val="18"/>
         </w:rPr>
@@ -1182,18 +1413,31 @@
       </w:r>
       <w:r>
         <w:rPr>
-          <w:rFonts w:eastAsia="Arial Unicode MS"/>
-        </w:rPr>
-        <w:t>Alle benötigten Dokumente wurden hochgeladen</w:t>
-      </w:r>
-      <w:r>
-        <w:rPr>
-          <w:rFonts w:eastAsia="Arial Unicode MS"/>
+          <w:rFonts w:eastAsia="Arial Unicode MS" w:cs="Arial"/>
+        </w:rPr>
+        <w:t>Alle benötigten D</w:t>
+      </w:r>
+      <w:r>
+        <w:rPr>
+          <w:rFonts w:eastAsia="Arial Unicode MS" w:cs="Arial"/>
+        </w:rPr>
+        <w:t>o</w:t>
+      </w:r>
+      <w:r>
+        <w:rPr>
+          <w:rFonts w:eastAsia="Arial Unicode MS" w:cs="Arial"/>
+        </w:rPr>
+        <w:t>kumente wurden hochgeladen</w:t>
+      </w:r>
+      <w:r>
+        <w:rPr>
+          <w:rFonts w:eastAsia="Arial Unicode MS" w:cs="Arial"/>
         </w:rPr>
         <w:t>.</w:t>
       </w:r>
       <w:r>
         <w:rPr>
+          <w:rFonts w:cs="Arial"/>
           <w:color w:val="000000" w:themeColor="text1"/>
           <w:szCs w:val="18"/>
         </w:rPr>
@@ -1201,6 +1445,7 @@
       </w:r>
       <w:r>
         <w:rPr>
+          <w:rFonts w:cs="Arial"/>
           <w:color w:val="000000" w:themeColor="text1"/>
           <w:szCs w:val="18"/>
         </w:rPr>
@@ -1208,6 +1453,7 @@
       </w:r>
       <w:r>
         <w:rPr>
+          <w:rFonts w:cs="Arial"/>
           <w:color w:val="000000" w:themeColor="text1"/>
           <w:szCs w:val="18"/>
         </w:rPr>
@@ -1217,7 +1463,7 @@
     <w:p>
       <w:pPr>
         <w:rPr>
-          <w:rFonts w:eastAsia="Arial Unicode MS"/>
+          <w:rFonts w:eastAsia="Arial Unicode MS" w:cs="Arial"/>
           <w:b/>
         </w:rPr>
       </w:pPr>
@@ -1225,11 +1471,11 @@
     <w:p>
       <w:pPr>
         <w:rPr>
-          <w:rFonts w:eastAsia="Arial Unicode MS"/>
+          <w:rFonts w:eastAsia="Arial Unicode MS" w:cs="Arial"/>
           <w:b/>
         </w:rPr>
         <w:sectPr>
-          <w:headerReference w:type="first" r:id="rId8"/>
+          <w:headerReference w:type="first" r:id="rId9"/>
           <w:type w:val="continuous"/>
           <w:pgSz w:w="11906" w:h="16838" w:code="9"/>
           <w:pgMar w:top="2552" w:right="1418" w:bottom="709" w:left="1985" w:header="454" w:footer="851" w:gutter="0"/>
@@ -1246,13 +1492,13 @@
         </w:pBdr>
         <w:spacing w:after="120"/>
         <w:rPr>
-          <w:rFonts w:eastAsia="Arial Unicode MS"/>
+          <w:rFonts w:eastAsia="Arial Unicode MS" w:cs="Arial"/>
           <w:b/>
         </w:rPr>
       </w:pPr>
       <w:r>
         <w:rPr>
-          <w:rFonts w:eastAsia="Arial Unicode MS"/>
+          <w:rFonts w:eastAsia="Arial Unicode MS" w:cs="Arial"/>
           <w:b/>
         </w:rPr>
         <w:lastRenderedPageBreak/>
@@ -1260,14 +1506,14 @@
       </w:r>
       <w:r>
         <w:rPr>
-          <w:rFonts w:eastAsia="Arial Unicode MS"/>
+          <w:rFonts w:eastAsia="Arial Unicode MS" w:cs="Arial"/>
           <w:b/>
         </w:rPr>
         <w:t>zu</w:t>
       </w:r>
       <w:r>
         <w:rPr>
-          <w:rFonts w:eastAsia="Arial Unicode MS"/>
+          <w:rFonts w:eastAsia="Arial Unicode MS" w:cs="Arial"/>
           <w:b/>
         </w:rPr>
         <w:t xml:space="preserve"> Steuerdaten</w:t>
@@ -1277,20 +1523,82 @@
       <w:pPr>
         <w:ind w:left="142"/>
         <w:rPr>
-          <w:rFonts w:eastAsia="Arial Unicode MS"/>
-        </w:rPr>
-      </w:pPr>
-      <w:r>
-        <w:rPr>
-          <w:rFonts w:eastAsia="Arial Unicode MS"/>
-        </w:rPr>
-        <w:t>Die unterzeichnende/n Person/en erteilt/erteilen der Steuerverwaltung der Stadt Bern und der/n für die oben aufgeführten Betreuungsangebote zuständigen Stelle/n die Einwilligung, einander wechselseitig schriftlich und mündlich die zur Berechnung des massgebenden Einkommens notwendigen Informationen zukommen zu lassen. Sie entbindet/entbinden dazu die Steuerverwaltung der Stadt Bern von der Geheimhaltungspflicht gemäss Artikel 110 des Bundesgesetzes über die direkte Bundessteuer (DBG, SR 642.11) und Artikel 153 des Steuergesetzes des Kantons Bern (StG, BSG 661.11).</w:t>
+          <w:rFonts w:eastAsia="Arial Unicode MS" w:cs="Arial"/>
+        </w:rPr>
+      </w:pPr>
+      <w:r>
+        <w:rPr>
+          <w:rFonts w:eastAsia="Arial Unicode MS" w:cs="Arial"/>
+        </w:rPr>
+        <w:t>Die unterzeichnende/n Person/en erteilt/erteilen der Steuerverwaltung der Stadt Bern und der/n für die oben aufgeführten Betreuungsangebote zuständigen Stelle/n die Einwilligung, e</w:t>
+      </w:r>
+      <w:r>
+        <w:rPr>
+          <w:rFonts w:eastAsia="Arial Unicode MS" w:cs="Arial"/>
+        </w:rPr>
+        <w:t>i</w:t>
+      </w:r>
+      <w:r>
+        <w:rPr>
+          <w:rFonts w:eastAsia="Arial Unicode MS" w:cs="Arial"/>
+        </w:rPr>
+        <w:t>nander wechselseitig schriftlich und mündlich die zur Berechnung des massgebenden Ei</w:t>
+      </w:r>
+      <w:r>
+        <w:rPr>
+          <w:rFonts w:eastAsia="Arial Unicode MS" w:cs="Arial"/>
+        </w:rPr>
+        <w:t>n</w:t>
+      </w:r>
+      <w:r>
+        <w:rPr>
+          <w:rFonts w:eastAsia="Arial Unicode MS" w:cs="Arial"/>
+        </w:rPr>
+        <w:t>kommens notwendigen Informationen zukommen zu lassen. Sie entbindet/entbinden dazu die Steuerverwaltung der Stadt Bern von der Geheimhaltungspflicht gemäss Artikel 110 des Bu</w:t>
+      </w:r>
+      <w:r>
+        <w:rPr>
+          <w:rFonts w:eastAsia="Arial Unicode MS" w:cs="Arial"/>
+        </w:rPr>
+        <w:t>n</w:t>
+      </w:r>
+      <w:r>
+        <w:rPr>
+          <w:rFonts w:eastAsia="Arial Unicode MS" w:cs="Arial"/>
+        </w:rPr>
+        <w:t>desgesetzes über die direkte Bundessteuer (DBG, SR 642.11) und Artikel 153 des Steuerg</w:t>
+      </w:r>
+      <w:r>
+        <w:rPr>
+          <w:rFonts w:eastAsia="Arial Unicode MS" w:cs="Arial"/>
+        </w:rPr>
+        <w:t>e</w:t>
+      </w:r>
+      <w:r>
+        <w:rPr>
+          <w:rFonts w:eastAsia="Arial Unicode MS" w:cs="Arial"/>
+        </w:rPr>
+        <w:t>setzes des Kantons Bern (</w:t>
+      </w:r>
+      <w:proofErr w:type="spellStart"/>
+      <w:r>
+        <w:rPr>
+          <w:rFonts w:eastAsia="Arial Unicode MS" w:cs="Arial"/>
+        </w:rPr>
+        <w:t>StG</w:t>
+      </w:r>
+      <w:proofErr w:type="spellEnd"/>
+      <w:r>
+        <w:rPr>
+          <w:rFonts w:eastAsia="Arial Unicode MS" w:cs="Arial"/>
+        </w:rPr>
+        <w:t>, BSG 661.11).</w:t>
       </w:r>
     </w:p>
     <w:p>
       <w:pPr>
         <w:rPr>
-          <w:rFonts w:eastAsia="Arial Unicode MS"/>
+          <w:rFonts w:eastAsia="Arial Unicode MS" w:cs="Arial"/>
         </w:rPr>
       </w:pPr>
     </w:p>
@@ -1301,27 +1609,27 @@
         </w:pBdr>
         <w:spacing w:after="120"/>
         <w:rPr>
-          <w:rFonts w:eastAsia="Arial Unicode MS"/>
+          <w:rFonts w:eastAsia="Arial Unicode MS" w:cs="Arial"/>
           <w:b/>
         </w:rPr>
       </w:pPr>
       <w:r>
         <w:rPr>
-          <w:rFonts w:eastAsia="Arial Unicode MS"/>
+          <w:rFonts w:eastAsia="Arial Unicode MS" w:cs="Arial"/>
           <w:b/>
         </w:rPr>
         <w:t>Kenntnisn</w:t>
       </w:r>
       <w:r>
         <w:rPr>
-          <w:rFonts w:eastAsia="Arial Unicode MS"/>
+          <w:rFonts w:eastAsia="Arial Unicode MS" w:cs="Arial"/>
           <w:b/>
         </w:rPr>
         <w:t>ah</w:t>
       </w:r>
       <w:r>
         <w:rPr>
-          <w:rFonts w:eastAsia="Arial Unicode MS"/>
+          <w:rFonts w:eastAsia="Arial Unicode MS" w:cs="Arial"/>
           <w:b/>
         </w:rPr>
         <w:t>me</w:t>
@@ -1331,146 +1639,202 @@
       <w:pPr>
         <w:ind w:left="142"/>
         <w:rPr>
-          <w:rFonts w:eastAsia="Arial Unicode MS"/>
-        </w:rPr>
-      </w:pPr>
-      <w:r>
-        <w:rPr>
-          <w:rFonts w:eastAsia="Arial Unicode MS"/>
+          <w:rFonts w:eastAsia="Arial Unicode MS" w:cs="Arial"/>
+        </w:rPr>
+      </w:pPr>
+      <w:r>
+        <w:rPr>
+          <w:rFonts w:eastAsia="Arial Unicode MS" w:cs="Arial"/>
         </w:rPr>
         <w:t>Änderungen der massgebenden Verhältnisse (</w:t>
       </w:r>
       <w:r>
         <w:rPr>
-          <w:rFonts w:eastAsia="Arial Unicode MS"/>
-        </w:rPr>
-        <w:t>z.B. Familiengrösse, Wegzug oder Ihr Erwerbspensum, falls erforderlich</w:t>
-      </w:r>
-      <w:r>
-        <w:rPr>
-          <w:rFonts w:eastAsia="Arial Unicode MS"/>
-        </w:rPr>
-        <w:t xml:space="preserve">) sind unaufgefordert und unverzüglich zu melden. Ihre Mitteilung können Sie uns direkt über </w:t>
-      </w:r>
-      <w:r>
-        <w:rPr>
-          <w:rFonts w:eastAsia="Arial Unicode MS"/>
+          <w:rFonts w:eastAsia="Arial Unicode MS" w:cs="Arial"/>
+        </w:rPr>
+        <w:t>z.B. Familiengrösse, Wegzug oder Ihr E</w:t>
+      </w:r>
+      <w:r>
+        <w:rPr>
+          <w:rFonts w:eastAsia="Arial Unicode MS" w:cs="Arial"/>
+        </w:rPr>
+        <w:t>r</w:t>
+      </w:r>
+      <w:r>
+        <w:rPr>
+          <w:rFonts w:eastAsia="Arial Unicode MS" w:cs="Arial"/>
+        </w:rPr>
+        <w:t>werbspensum, falls erforderlich</w:t>
+      </w:r>
+      <w:r>
+        <w:rPr>
+          <w:rFonts w:eastAsia="Arial Unicode MS" w:cs="Arial"/>
+        </w:rPr>
+        <w:t>) sind unaufgefordert und unverzüglich zu melden. Ihre Mitte</w:t>
+      </w:r>
+      <w:r>
+        <w:rPr>
+          <w:rFonts w:eastAsia="Arial Unicode MS" w:cs="Arial"/>
+        </w:rPr>
+        <w:t>i</w:t>
+      </w:r>
+      <w:r>
+        <w:rPr>
+          <w:rFonts w:eastAsia="Arial Unicode MS" w:cs="Arial"/>
+        </w:rPr>
+        <w:t>lung können Sie uns direkt übe</w:t>
+      </w:r>
+      <w:bookmarkStart w:id="3" w:name="_GoBack"/>
+      <w:bookmarkEnd w:id="3"/>
+      <w:r>
+        <w:rPr>
+          <w:rFonts w:eastAsia="Arial Unicode MS" w:cs="Arial"/>
+        </w:rPr>
+        <w:t xml:space="preserve">r </w:t>
+      </w:r>
+      <w:r>
+        <w:rPr>
+          <w:rFonts w:eastAsia="Arial Unicode MS" w:cs="Arial"/>
         </w:rPr>
         <w:t>Ki-Tax</w:t>
       </w:r>
       <w:r>
         <w:rPr>
-          <w:rFonts w:eastAsia="Arial Unicode MS"/>
-        </w:rPr>
-        <w:t xml:space="preserve"> oder an die im Briefkopf aufgeführte Dienststelle zukommen lassen.</w:t>
+          <w:rFonts w:eastAsia="Arial Unicode MS" w:cs="Arial"/>
+        </w:rPr>
+        <w:t xml:space="preserve"> oder an die im Briefkopf aufgeführte Dienststelle z</w:t>
+      </w:r>
+      <w:r>
+        <w:rPr>
+          <w:rFonts w:eastAsia="Arial Unicode MS" w:cs="Arial"/>
+        </w:rPr>
+        <w:t>u</w:t>
+      </w:r>
+      <w:r>
+        <w:rPr>
+          <w:rFonts w:eastAsia="Arial Unicode MS" w:cs="Arial"/>
+        </w:rPr>
+        <w:t>kommen lassen.</w:t>
       </w:r>
     </w:p>
     <w:p>
       <w:pPr>
         <w:ind w:left="142"/>
         <w:rPr>
-          <w:rFonts w:eastAsia="Arial Unicode MS"/>
-        </w:rPr>
-      </w:pPr>
-      <w:r>
-        <w:rPr>
-          <w:rFonts w:eastAsia="Arial Unicode MS"/>
-        </w:rPr>
-        <w:t xml:space="preserve">Ihre Anmeldung gilt erst als eingereicht, wenn Sie die unterschriebene Freigabequittung zusammen mit den aufgeführten Belegen an die obenstehende Adresse zugestellt haben. </w:t>
+          <w:rFonts w:eastAsia="Arial Unicode MS" w:cs="Arial"/>
+        </w:rPr>
+      </w:pPr>
+      <w:r>
+        <w:rPr>
+          <w:rFonts w:eastAsia="Arial Unicode MS" w:cs="Arial"/>
+        </w:rPr>
+        <w:t>Ihre Anmeldung gilt erst als eingereicht, wenn Sie die unterschriebene Freigabequittung z</w:t>
+      </w:r>
+      <w:r>
+        <w:rPr>
+          <w:rFonts w:eastAsia="Arial Unicode MS" w:cs="Arial"/>
+        </w:rPr>
+        <w:t>u</w:t>
+      </w:r>
+      <w:r>
+        <w:rPr>
+          <w:rFonts w:eastAsia="Arial Unicode MS" w:cs="Arial"/>
+        </w:rPr>
+        <w:t xml:space="preserve">sammen mit den aufgeführten Belegen an die obenstehende Adresse zugestellt haben. </w:t>
       </w:r>
     </w:p>
     <w:p>
       <w:pPr>
         <w:rPr>
-          <w:rFonts w:eastAsia="Arial Unicode MS"/>
+          <w:rFonts w:eastAsia="Arial Unicode MS" w:cs="Arial"/>
         </w:rPr>
       </w:pPr>
     </w:p>
     <w:p>
       <w:pPr>
         <w:rPr>
-          <w:rFonts w:eastAsia="Arial Unicode MS"/>
+          <w:rFonts w:eastAsia="Arial Unicode MS" w:cs="Arial"/>
         </w:rPr>
       </w:pPr>
     </w:p>
     <w:p>
       <w:pPr>
         <w:rPr>
-          <w:rFonts w:eastAsia="Arial Unicode MS"/>
+          <w:rFonts w:eastAsia="Arial Unicode MS" w:cs="Arial"/>
         </w:rPr>
       </w:pPr>
     </w:p>
     <w:p>
       <w:pPr>
         <w:rPr>
-          <w:rFonts w:eastAsia="Arial Unicode MS"/>
+          <w:rFonts w:eastAsia="Arial Unicode MS" w:cs="Arial"/>
         </w:rPr>
       </w:pPr>
     </w:p>
     <w:p>
       <w:pPr>
         <w:rPr>
-          <w:rFonts w:eastAsia="Arial Unicode MS"/>
-        </w:rPr>
-      </w:pPr>
-      <w:r>
-        <w:rPr>
-          <w:rFonts w:eastAsia="Arial Unicode MS"/>
-        </w:rPr>
-        <w:t xml:space="preserve">Ich bestätige / </w:t>
-      </w:r>
-      <w:r>
-        <w:rPr>
-          <w:rFonts w:eastAsia="Arial Unicode MS"/>
-        </w:rPr>
-        <w:t>W</w:t>
-      </w:r>
-      <w:r>
-        <w:rPr>
-          <w:rFonts w:eastAsia="Arial Unicode MS"/>
-        </w:rPr>
-        <w:t>ir bestätigen, dass alle erforderlichen Angaben vollständig und wahrheitsgemäss erfasst sind.</w:t>
+          <w:rFonts w:eastAsia="Arial Unicode MS" w:cs="Arial"/>
+        </w:rPr>
+      </w:pPr>
+      <w:r>
+        <w:rPr>
+          <w:rFonts w:eastAsia="Arial Unicode MS" w:cs="Arial"/>
+        </w:rPr>
+        <w:t>Ich bestätige / Wir bestätigen, dass alle erforderlichen Angaben vollständig und wahrheitsg</w:t>
+      </w:r>
+      <w:r>
+        <w:rPr>
+          <w:rFonts w:eastAsia="Arial Unicode MS" w:cs="Arial"/>
+        </w:rPr>
+        <w:t>e</w:t>
+      </w:r>
+      <w:r>
+        <w:rPr>
+          <w:rFonts w:eastAsia="Arial Unicode MS" w:cs="Arial"/>
+        </w:rPr>
+        <w:t>mäss erfasst sind.</w:t>
       </w:r>
     </w:p>
     <w:p>
       <w:pPr>
         <w:rPr>
-          <w:rFonts w:eastAsia="Arial Unicode MS"/>
+          <w:rFonts w:eastAsia="Arial Unicode MS" w:cs="Arial"/>
         </w:rPr>
       </w:pPr>
     </w:p>
     <w:p>
       <w:pPr>
         <w:rPr>
-          <w:rFonts w:eastAsia="Arial Unicode MS"/>
+          <w:rFonts w:eastAsia="Arial Unicode MS" w:cs="Arial"/>
         </w:rPr>
       </w:pPr>
     </w:p>
     <w:p>
       <w:pPr>
         <w:rPr>
-          <w:rFonts w:eastAsia="Arial Unicode MS"/>
+          <w:rFonts w:eastAsia="Arial Unicode MS" w:cs="Arial"/>
         </w:rPr>
       </w:pPr>
     </w:p>
     <w:p>
       <w:pPr>
         <w:rPr>
-          <w:rFonts w:eastAsia="Arial Unicode MS"/>
+          <w:rFonts w:eastAsia="Arial Unicode MS" w:cs="Arial"/>
         </w:rPr>
       </w:pPr>
     </w:p>
     <w:p>
       <w:pPr>
         <w:rPr>
-          <w:rFonts w:eastAsia="Arial Unicode MS"/>
+          <w:rFonts w:eastAsia="Arial Unicode MS" w:cs="Arial"/>
         </w:rPr>
       </w:pPr>
     </w:p>
     <w:p>
       <w:pPr>
         <w:rPr>
-          <w:rFonts w:eastAsia="Arial Unicode MS"/>
+          <w:rFonts w:eastAsia="Arial Unicode MS" w:cs="Arial"/>
         </w:rPr>
       </w:pPr>
     </w:p>
@@ -1504,12 +1868,12 @@
           <w:p>
             <w:pPr>
               <w:rPr>
-                <w:rFonts w:eastAsia="Arial Unicode MS"/>
+                <w:rFonts w:eastAsia="Arial Unicode MS" w:cs="Arial"/>
               </w:rPr>
             </w:pPr>
             <w:r>
               <w:rPr>
-                <w:rFonts w:eastAsia="Arial Unicode MS"/>
+                <w:rFonts w:eastAsia="Arial Unicode MS" w:cs="Arial"/>
               </w:rPr>
               <w:t>Ort, Datum</w:t>
             </w:r>
@@ -1522,7 +1886,7 @@
           <w:p>
             <w:pPr>
               <w:rPr>
-                <w:rFonts w:eastAsia="Arial Unicode MS"/>
+                <w:rFonts w:eastAsia="Arial Unicode MS" w:cs="Arial"/>
               </w:rPr>
             </w:pPr>
           </w:p>
@@ -1537,12 +1901,12 @@
           <w:p>
             <w:pPr>
               <w:rPr>
-                <w:rFonts w:eastAsia="Arial Unicode MS"/>
+                <w:rFonts w:eastAsia="Arial Unicode MS" w:cs="Arial"/>
               </w:rPr>
             </w:pPr>
             <w:r>
               <w:rPr>
-                <w:rFonts w:eastAsia="Arial Unicode MS"/>
+                <w:rFonts w:eastAsia="Arial Unicode MS" w:cs="Arial"/>
               </w:rPr>
               <w:t>Unterschrift</w:t>
             </w:r>
@@ -1553,53 +1917,54 @@
     <w:p>
       <w:pPr>
         <w:rPr>
-          <w:rFonts w:eastAsia="Arial Unicode MS"/>
+          <w:rFonts w:eastAsia="Arial Unicode MS" w:cs="Arial"/>
         </w:rPr>
       </w:pPr>
     </w:p>
     <w:p>
       <w:pPr>
         <w:rPr>
-          <w:rFonts w:eastAsia="Arial Unicode MS"/>
+          <w:rFonts w:eastAsia="Arial Unicode MS" w:cs="Arial"/>
         </w:rPr>
       </w:pPr>
     </w:p>
     <w:p>
       <w:pPr>
         <w:rPr>
-          <w:rFonts w:eastAsia="Arial Unicode MS"/>
+          <w:rFonts w:eastAsia="Arial Unicode MS" w:cs="Arial"/>
         </w:rPr>
       </w:pPr>
     </w:p>
     <w:p>
       <w:pPr>
         <w:rPr>
-          <w:rFonts w:eastAsia="Arial Unicode MS"/>
+          <w:rFonts w:eastAsia="Arial Unicode MS" w:cs="Arial"/>
         </w:rPr>
       </w:pPr>
     </w:p>
     <w:p>
       <w:pPr>
         <w:rPr>
-          <w:rFonts w:eastAsia="Arial Unicode MS"/>
+          <w:rFonts w:eastAsia="Arial Unicode MS" w:cs="Arial"/>
         </w:rPr>
       </w:pPr>
     </w:p>
     <w:p>
       <w:pPr>
         <w:rPr>
-          <w:rFonts w:eastAsia="Arial Unicode MS"/>
+          <w:rFonts w:eastAsia="Arial Unicode MS" w:cs="Arial"/>
         </w:rPr>
       </w:pPr>
     </w:p>
     <w:p>
       <w:pPr>
         <w:rPr>
-          <w:rFonts w:eastAsia="Arial Unicode MS"/>
-        </w:rPr>
-      </w:pPr>
-      <w:r>
-        <w:rPr>
+          <w:rFonts w:eastAsia="Arial Unicode MS" w:cs="Arial"/>
+        </w:rPr>
+      </w:pPr>
+      <w:r>
+        <w:rPr>
+          <w:rFonts w:cs="Arial"/>
           <w:color w:val="000000" w:themeColor="text1"/>
           <w:szCs w:val="18"/>
         </w:rPr>
@@ -1607,6 +1972,7 @@
       </w:r>
       <w:r>
         <w:rPr>
+          <w:rFonts w:cs="Arial"/>
           <w:color w:val="000000" w:themeColor="text1"/>
           <w:szCs w:val="18"/>
         </w:rPr>
@@ -1614,6 +1980,7 @@
       </w:r>
       <w:r>
         <w:rPr>
+          <w:rFonts w:cs="Arial"/>
           <w:color w:val="000000" w:themeColor="text1"/>
           <w:szCs w:val="18"/>
         </w:rPr>
@@ -1650,12 +2017,12 @@
           <w:p>
             <w:pPr>
               <w:rPr>
-                <w:rFonts w:eastAsia="Arial Unicode MS"/>
+                <w:rFonts w:eastAsia="Arial Unicode MS" w:cs="Arial"/>
               </w:rPr>
             </w:pPr>
             <w:r>
               <w:rPr>
-                <w:rFonts w:eastAsia="Arial Unicode MS"/>
+                <w:rFonts w:eastAsia="Arial Unicode MS" w:cs="Arial"/>
               </w:rPr>
               <w:t>Ort, Datum</w:t>
             </w:r>
@@ -1668,7 +2035,7 @@
           <w:p>
             <w:pPr>
               <w:rPr>
-                <w:rFonts w:eastAsia="Arial Unicode MS"/>
+                <w:rFonts w:eastAsia="Arial Unicode MS" w:cs="Arial"/>
               </w:rPr>
             </w:pPr>
           </w:p>
@@ -1683,12 +2050,12 @@
           <w:p>
             <w:pPr>
               <w:rPr>
-                <w:rFonts w:eastAsia="Arial Unicode MS"/>
+                <w:rFonts w:eastAsia="Arial Unicode MS" w:cs="Arial"/>
               </w:rPr>
             </w:pPr>
             <w:r>
               <w:rPr>
-                <w:rFonts w:eastAsia="Arial Unicode MS"/>
+                <w:rFonts w:eastAsia="Arial Unicode MS" w:cs="Arial"/>
               </w:rPr>
               <w:t>Unterschrift</w:t>
             </w:r>
@@ -1699,11 +2066,12 @@
     <w:p>
       <w:pPr>
         <w:rPr>
-          <w:rFonts w:eastAsia="Arial Unicode MS"/>
-        </w:rPr>
-      </w:pPr>
-      <w:r>
-        <w:rPr>
+          <w:rFonts w:eastAsia="Arial Unicode MS" w:cs="Arial"/>
+        </w:rPr>
+      </w:pPr>
+      <w:r>
+        <w:rPr>
+          <w:rFonts w:cs="Arial"/>
           <w:color w:val="000000" w:themeColor="text1"/>
           <w:szCs w:val="18"/>
         </w:rPr>
@@ -1711,6 +2079,7 @@
       </w:r>
       <w:r>
         <w:rPr>
+          <w:rFonts w:cs="Arial"/>
           <w:color w:val="000000" w:themeColor="text1"/>
           <w:szCs w:val="18"/>
         </w:rPr>
@@ -1718,6 +2087,7 @@
       </w:r>
       <w:r>
         <w:rPr>
+          <w:rFonts w:cs="Arial"/>
           <w:color w:val="000000" w:themeColor="text1"/>
           <w:szCs w:val="18"/>
         </w:rPr>
@@ -1736,7 +2106,7 @@
 </file>
 
 <file path=word/endnotes.xml><?xml version="1.0" encoding="utf-8"?>
-<w:endnotes xmlns:wpc="http://schemas.microsoft.com/office/word/2010/wordprocessingCanvas" xmlns:mc="http://schemas.openxmlformats.org/markup-compatibility/2006" xmlns:o="urn:schemas-microsoft-com:office:office" xmlns:r="http://schemas.openxmlformats.org/officeDocument/2006/relationships" xmlns:m="http://schemas.openxmlformats.org/officeDocument/2006/math" xmlns:v="urn:schemas-microsoft-com:vml" xmlns:wp14="http://schemas.microsoft.com/office/word/2010/wordprocessingDrawing" xmlns:wp="http://schemas.openxmlformats.org/drawingml/2006/wordprocessingDrawing" xmlns:w10="urn:schemas-microsoft-com:office:word" xmlns:w="http://schemas.openxmlformats.org/wordprocessingml/2006/main" xmlns:w14="http://schemas.microsoft.com/office/word/2010/wordml" xmlns:w15="http://schemas.microsoft.com/office/word/2012/wordml" xmlns:wpg="http://schemas.microsoft.com/office/word/2010/wordprocessingGroup" xmlns:wpi="http://schemas.microsoft.com/office/word/2010/wordprocessingInk" xmlns:wne="http://schemas.microsoft.com/office/word/2006/wordml" xmlns:wps="http://schemas.microsoft.com/office/word/2010/wordprocessingShape" mc:Ignorable="w14 w15 wp14">
+<w:endnotes xmlns:wpc="http://schemas.microsoft.com/office/word/2010/wordprocessingCanvas" xmlns:mc="http://schemas.openxmlformats.org/markup-compatibility/2006" xmlns:o="urn:schemas-microsoft-com:office:office" xmlns:r="http://schemas.openxmlformats.org/officeDocument/2006/relationships" xmlns:m="http://schemas.openxmlformats.org/officeDocument/2006/math" xmlns:v="urn:schemas-microsoft-com:vml" xmlns:wp14="http://schemas.microsoft.com/office/word/2010/wordprocessingDrawing" xmlns:wp="http://schemas.openxmlformats.org/drawingml/2006/wordprocessingDrawing" xmlns:w10="urn:schemas-microsoft-com:office:word" xmlns:w="http://schemas.openxmlformats.org/wordprocessingml/2006/main" xmlns:w14="http://schemas.microsoft.com/office/word/2010/wordml" xmlns:wpg="http://schemas.microsoft.com/office/word/2010/wordprocessingGroup" xmlns:wpi="http://schemas.microsoft.com/office/word/2010/wordprocessingInk" xmlns:wne="http://schemas.microsoft.com/office/word/2006/wordml" xmlns:wps="http://schemas.microsoft.com/office/word/2010/wordprocessingShape" mc:Ignorable="w14 wp14">
   <w:endnote w:type="separator" w:id="-1">
     <w:p>
       <w:r>
@@ -1755,7 +2125,7 @@
 </file>
 
 <file path=word/footnotes.xml><?xml version="1.0" encoding="utf-8"?>
-<w:footnotes xmlns:wpc="http://schemas.microsoft.com/office/word/2010/wordprocessingCanvas" xmlns:mc="http://schemas.openxmlformats.org/markup-compatibility/2006" xmlns:o="urn:schemas-microsoft-com:office:office" xmlns:r="http://schemas.openxmlformats.org/officeDocument/2006/relationships" xmlns:m="http://schemas.openxmlformats.org/officeDocument/2006/math" xmlns:v="urn:schemas-microsoft-com:vml" xmlns:wp14="http://schemas.microsoft.com/office/word/2010/wordprocessingDrawing" xmlns:wp="http://schemas.openxmlformats.org/drawingml/2006/wordprocessingDrawing" xmlns:w10="urn:schemas-microsoft-com:office:word" xmlns:w="http://schemas.openxmlformats.org/wordprocessingml/2006/main" xmlns:w14="http://schemas.microsoft.com/office/word/2010/wordml" xmlns:w15="http://schemas.microsoft.com/office/word/2012/wordml" xmlns:wpg="http://schemas.microsoft.com/office/word/2010/wordprocessingGroup" xmlns:wpi="http://schemas.microsoft.com/office/word/2010/wordprocessingInk" xmlns:wne="http://schemas.microsoft.com/office/word/2006/wordml" xmlns:wps="http://schemas.microsoft.com/office/word/2010/wordprocessingShape" mc:Ignorable="w14 w15 wp14">
+<w:footnotes xmlns:wpc="http://schemas.microsoft.com/office/word/2010/wordprocessingCanvas" xmlns:mc="http://schemas.openxmlformats.org/markup-compatibility/2006" xmlns:o="urn:schemas-microsoft-com:office:office" xmlns:r="http://schemas.openxmlformats.org/officeDocument/2006/relationships" xmlns:m="http://schemas.openxmlformats.org/officeDocument/2006/math" xmlns:v="urn:schemas-microsoft-com:vml" xmlns:wp14="http://schemas.microsoft.com/office/word/2010/wordprocessingDrawing" xmlns:wp="http://schemas.openxmlformats.org/drawingml/2006/wordprocessingDrawing" xmlns:w10="urn:schemas-microsoft-com:office:word" xmlns:w="http://schemas.openxmlformats.org/wordprocessingml/2006/main" xmlns:w14="http://schemas.microsoft.com/office/word/2010/wordml" xmlns:wpg="http://schemas.microsoft.com/office/word/2010/wordprocessingGroup" xmlns:wpi="http://schemas.microsoft.com/office/word/2010/wordprocessingInk" xmlns:wne="http://schemas.microsoft.com/office/word/2006/wordml" xmlns:wps="http://schemas.microsoft.com/office/word/2010/wordprocessingShape" mc:Ignorable="w14 wp14">
   <w:footnote w:type="separator" w:id="-1">
     <w:p>
       <w:r>
@@ -1774,7 +2144,7 @@
 </file>
 
 <file path=word/header1.xml><?xml version="1.0" encoding="utf-8"?>
-<w:hdr xmlns:wpc="http://schemas.microsoft.com/office/word/2010/wordprocessingCanvas" xmlns:mc="http://schemas.openxmlformats.org/markup-compatibility/2006" xmlns:o="urn:schemas-microsoft-com:office:office" xmlns:r="http://schemas.openxmlformats.org/officeDocument/2006/relationships" xmlns:m="http://schemas.openxmlformats.org/officeDocument/2006/math" xmlns:v="urn:schemas-microsoft-com:vml" xmlns:wp14="http://schemas.microsoft.com/office/word/2010/wordprocessingDrawing" xmlns:wp="http://schemas.openxmlformats.org/drawingml/2006/wordprocessingDrawing" xmlns:w10="urn:schemas-microsoft-com:office:word" xmlns:w="http://schemas.openxmlformats.org/wordprocessingml/2006/main" xmlns:w14="http://schemas.microsoft.com/office/word/2010/wordml" xmlns:w15="http://schemas.microsoft.com/office/word/2012/wordml" xmlns:wpg="http://schemas.microsoft.com/office/word/2010/wordprocessingGroup" xmlns:wpi="http://schemas.microsoft.com/office/word/2010/wordprocessingInk" xmlns:wne="http://schemas.microsoft.com/office/word/2006/wordml" xmlns:wps="http://schemas.microsoft.com/office/word/2010/wordprocessingShape" mc:Ignorable="w14 w15 wp14">
+<w:hdr xmlns:wpc="http://schemas.microsoft.com/office/word/2010/wordprocessingCanvas" xmlns:mc="http://schemas.openxmlformats.org/markup-compatibility/2006" xmlns:o="urn:schemas-microsoft-com:office:office" xmlns:r="http://schemas.openxmlformats.org/officeDocument/2006/relationships" xmlns:m="http://schemas.openxmlformats.org/officeDocument/2006/math" xmlns:v="urn:schemas-microsoft-com:vml" xmlns:wp14="http://schemas.microsoft.com/office/word/2010/wordprocessingDrawing" xmlns:wp="http://schemas.openxmlformats.org/drawingml/2006/wordprocessingDrawing" xmlns:w10="urn:schemas-microsoft-com:office:word" xmlns:w="http://schemas.openxmlformats.org/wordprocessingml/2006/main" xmlns:w14="http://schemas.microsoft.com/office/word/2010/wordml" xmlns:wpg="http://schemas.microsoft.com/office/word/2010/wordprocessingGroup" xmlns:wpi="http://schemas.microsoft.com/office/word/2010/wordprocessingInk" xmlns:wne="http://schemas.microsoft.com/office/word/2006/wordml" xmlns:wps="http://schemas.microsoft.com/office/word/2010/wordprocessingShape" mc:Ignorable="w14 wp14">
   <w:p>
     <w:pPr>
       <w:pStyle w:val="Kopfzeile"/>
@@ -1783,10 +2153,9 @@
       <w:rPr>
         <w:rFonts w:eastAsia="Arial Unicode MS"/>
         <w:noProof/>
-        <w:lang w:val="en-US" w:eastAsia="en-US"/>
       </w:rPr>
       <w:drawing>
-        <wp:anchor distT="0" distB="0" distL="114300" distR="114300" simplePos="0" relativeHeight="251659264" behindDoc="0" locked="0" layoutInCell="1" allowOverlap="1" wp14:anchorId="543DDDB5" wp14:editId="646F4ECE">
+        <wp:anchor distT="0" distB="0" distL="114300" distR="114300" simplePos="0" relativeHeight="251659264" behindDoc="0" locked="0" layoutInCell="1" allowOverlap="1" wp14:anchorId="08A1E2C8" wp14:editId="4585BF3D">
           <wp:simplePos x="0" y="0"/>
           <wp:positionH relativeFrom="column">
             <wp:posOffset>2794635</wp:posOffset>
@@ -1846,7 +2215,7 @@
 </file>
 
 <file path=word/numbering.xml><?xml version="1.0" encoding="utf-8"?>
-<w:numbering xmlns:wpc="http://schemas.microsoft.com/office/word/2010/wordprocessingCanvas" xmlns:mc="http://schemas.openxmlformats.org/markup-compatibility/2006" xmlns:o="urn:schemas-microsoft-com:office:office" xmlns:r="http://schemas.openxmlformats.org/officeDocument/2006/relationships" xmlns:m="http://schemas.openxmlformats.org/officeDocument/2006/math" xmlns:v="urn:schemas-microsoft-com:vml" xmlns:wp14="http://schemas.microsoft.com/office/word/2010/wordprocessingDrawing" xmlns:wp="http://schemas.openxmlformats.org/drawingml/2006/wordprocessingDrawing" xmlns:w10="urn:schemas-microsoft-com:office:word" xmlns:w="http://schemas.openxmlformats.org/wordprocessingml/2006/main" xmlns:w14="http://schemas.microsoft.com/office/word/2010/wordml" xmlns:w15="http://schemas.microsoft.com/office/word/2012/wordml" xmlns:wpg="http://schemas.microsoft.com/office/word/2010/wordprocessingGroup" xmlns:wpi="http://schemas.microsoft.com/office/word/2010/wordprocessingInk" xmlns:wne="http://schemas.microsoft.com/office/word/2006/wordml" xmlns:wps="http://schemas.microsoft.com/office/word/2010/wordprocessingShape" mc:Ignorable="w14 w15 wp14">
+<w:numbering xmlns:wpc="http://schemas.microsoft.com/office/word/2010/wordprocessingCanvas" xmlns:mc="http://schemas.openxmlformats.org/markup-compatibility/2006" xmlns:o="urn:schemas-microsoft-com:office:office" xmlns:r="http://schemas.openxmlformats.org/officeDocument/2006/relationships" xmlns:m="http://schemas.openxmlformats.org/officeDocument/2006/math" xmlns:v="urn:schemas-microsoft-com:vml" xmlns:wp14="http://schemas.microsoft.com/office/word/2010/wordprocessingDrawing" xmlns:wp="http://schemas.openxmlformats.org/drawingml/2006/wordprocessingDrawing" xmlns:w10="urn:schemas-microsoft-com:office:word" xmlns:w="http://schemas.openxmlformats.org/wordprocessingml/2006/main" xmlns:w14="http://schemas.microsoft.com/office/word/2010/wordml" xmlns:wpg="http://schemas.microsoft.com/office/word/2010/wordprocessingGroup" xmlns:wpi="http://schemas.microsoft.com/office/word/2010/wordprocessingInk" xmlns:wne="http://schemas.microsoft.com/office/word/2006/wordml" xmlns:wps="http://schemas.microsoft.com/office/word/2010/wordprocessingShape" mc:Ignorable="w14 wp14">
   <w:abstractNum w:abstractNumId="0">
     <w:nsid w:val="FFFFFF7C"/>
     <w:multiLevelType w:val="singleLevel"/>
@@ -3093,7 +3462,7 @@
 </file>
 
 <file path=word/styles.xml><?xml version="1.0" encoding="utf-8"?>
-<w:styles xmlns:mc="http://schemas.openxmlformats.org/markup-compatibility/2006" xmlns:r="http://schemas.openxmlformats.org/officeDocument/2006/relationships" xmlns:w="http://schemas.openxmlformats.org/wordprocessingml/2006/main" xmlns:w14="http://schemas.microsoft.com/office/word/2010/wordml" xmlns:w15="http://schemas.microsoft.com/office/word/2012/wordml" mc:Ignorable="w14 w15">
+<w:styles xmlns:mc="http://schemas.openxmlformats.org/markup-compatibility/2006" xmlns:r="http://schemas.openxmlformats.org/officeDocument/2006/relationships" xmlns:w="http://schemas.openxmlformats.org/wordprocessingml/2006/main" xmlns:w14="http://schemas.microsoft.com/office/word/2010/wordml" mc:Ignorable="w14">
   <w:docDefaults>
     <w:rPrDefault>
       <w:rPr>
@@ -3103,370 +3472,143 @@
     </w:rPrDefault>
     <w:pPrDefault/>
   </w:docDefaults>
-  <w:latentStyles w:defLockedState="0" w:defUIPriority="0" w:defSemiHidden="0" w:defUnhideWhenUsed="0" w:defQFormat="0" w:count="371">
-    <w:lsdException w:name="Normal" w:qFormat="1"/>
-    <w:lsdException w:name="heading 1" w:qFormat="1"/>
-    <w:lsdException w:name="heading 2" w:qFormat="1"/>
-    <w:lsdException w:name="heading 3" w:qFormat="1"/>
-    <w:lsdException w:name="heading 4" w:semiHidden="1" w:unhideWhenUsed="1" w:qFormat="1"/>
-    <w:lsdException w:name="heading 5" w:semiHidden="1" w:unhideWhenUsed="1" w:qFormat="1"/>
-    <w:lsdException w:name="heading 6" w:semiHidden="1" w:unhideWhenUsed="1" w:qFormat="1"/>
-    <w:lsdException w:name="heading 7" w:semiHidden="1" w:unhideWhenUsed="1" w:qFormat="1"/>
-    <w:lsdException w:name="heading 8" w:semiHidden="1" w:unhideWhenUsed="1" w:qFormat="1"/>
-    <w:lsdException w:name="heading 9" w:semiHidden="1" w:unhideWhenUsed="1" w:qFormat="1"/>
-    <w:lsdException w:name="index 1" w:semiHidden="1" w:unhideWhenUsed="1"/>
-    <w:lsdException w:name="index 2" w:semiHidden="1" w:unhideWhenUsed="1"/>
-    <w:lsdException w:name="index 3" w:semiHidden="1" w:unhideWhenUsed="1"/>
-    <w:lsdException w:name="index 4" w:semiHidden="1" w:unhideWhenUsed="1"/>
-    <w:lsdException w:name="index 5" w:semiHidden="1" w:unhideWhenUsed="1"/>
-    <w:lsdException w:name="index 6" w:semiHidden="1" w:unhideWhenUsed="1"/>
-    <w:lsdException w:name="index 7" w:semiHidden="1" w:unhideWhenUsed="1"/>
-    <w:lsdException w:name="index 8" w:semiHidden="1" w:unhideWhenUsed="1"/>
-    <w:lsdException w:name="index 9" w:semiHidden="1" w:unhideWhenUsed="1"/>
-    <w:lsdException w:name="toc 1" w:semiHidden="1" w:unhideWhenUsed="1"/>
-    <w:lsdException w:name="toc 2" w:semiHidden="1" w:unhideWhenUsed="1"/>
-    <w:lsdException w:name="toc 3" w:semiHidden="1" w:unhideWhenUsed="1"/>
-    <w:lsdException w:name="toc 4" w:semiHidden="1" w:unhideWhenUsed="1"/>
-    <w:lsdException w:name="toc 5" w:semiHidden="1" w:unhideWhenUsed="1"/>
-    <w:lsdException w:name="toc 6" w:semiHidden="1" w:unhideWhenUsed="1"/>
-    <w:lsdException w:name="toc 7" w:semiHidden="1" w:unhideWhenUsed="1"/>
-    <w:lsdException w:name="toc 8" w:semiHidden="1" w:unhideWhenUsed="1"/>
-    <w:lsdException w:name="toc 9" w:semiHidden="1" w:unhideWhenUsed="1"/>
-    <w:lsdException w:name="Normal Indent" w:semiHidden="1" w:unhideWhenUsed="1"/>
-    <w:lsdException w:name="footnote text" w:semiHidden="1" w:unhideWhenUsed="1"/>
-    <w:lsdException w:name="annotation text" w:semiHidden="1" w:uiPriority="99" w:unhideWhenUsed="1"/>
-    <w:lsdException w:name="header" w:semiHidden="1" w:unhideWhenUsed="1"/>
-    <w:lsdException w:name="footer" w:semiHidden="1" w:unhideWhenUsed="1"/>
-    <w:lsdException w:name="index heading" w:semiHidden="1" w:unhideWhenUsed="1"/>
-    <w:lsdException w:name="caption" w:semiHidden="1" w:unhideWhenUsed="1" w:qFormat="1"/>
-    <w:lsdException w:name="table of figures" w:semiHidden="1" w:unhideWhenUsed="1"/>
-    <w:lsdException w:name="envelope address" w:semiHidden="1" w:unhideWhenUsed="1"/>
-    <w:lsdException w:name="envelope return" w:semiHidden="1" w:unhideWhenUsed="1"/>
-    <w:lsdException w:name="footnote reference" w:semiHidden="1" w:unhideWhenUsed="1"/>
-    <w:lsdException w:name="annotation reference" w:semiHidden="1" w:uiPriority="99" w:unhideWhenUsed="1"/>
-    <w:lsdException w:name="line number" w:semiHidden="1" w:unhideWhenUsed="1"/>
-    <w:lsdException w:name="page number" w:semiHidden="1" w:unhideWhenUsed="1"/>
-    <w:lsdException w:name="endnote reference" w:semiHidden="1" w:unhideWhenUsed="1"/>
-    <w:lsdException w:name="endnote text" w:semiHidden="1" w:unhideWhenUsed="1"/>
-    <w:lsdException w:name="table of authorities" w:semiHidden="1" w:unhideWhenUsed="1"/>
-    <w:lsdException w:name="macro" w:semiHidden="1" w:unhideWhenUsed="1"/>
-    <w:lsdException w:name="List" w:semiHidden="1" w:unhideWhenUsed="1"/>
-    <w:lsdException w:name="List Bullet" w:semiHidden="1" w:unhideWhenUsed="1"/>
-    <w:lsdException w:name="List 3" w:semiHidden="1" w:unhideWhenUsed="1"/>
-    <w:lsdException w:name="List 4" w:semiHidden="1" w:unhideWhenUsed="1"/>
-    <w:lsdException w:name="List 5" w:semiHidden="1" w:unhideWhenUsed="1"/>
-    <w:lsdException w:name="List Bullet 2" w:semiHidden="1" w:unhideWhenUsed="1"/>
-    <w:lsdException w:name="List Bullet 3" w:semiHidden="1" w:unhideWhenUsed="1"/>
-    <w:lsdException w:name="List Bullet 4" w:semiHidden="1" w:unhideWhenUsed="1"/>
-    <w:lsdException w:name="List Bullet 5" w:semiHidden="1" w:unhideWhenUsed="1"/>
-    <w:lsdException w:name="List Number 2" w:semiHidden="1" w:unhideWhenUsed="1"/>
-    <w:lsdException w:name="List Number 3" w:semiHidden="1" w:unhideWhenUsed="1"/>
-    <w:lsdException w:name="List Number 4" w:semiHidden="1" w:unhideWhenUsed="1"/>
-    <w:lsdException w:name="List Number 5" w:semiHidden="1" w:unhideWhenUsed="1"/>
-    <w:lsdException w:name="Title" w:qFormat="1"/>
-    <w:lsdException w:name="Closing" w:semiHidden="1" w:unhideWhenUsed="1"/>
-    <w:lsdException w:name="Signature" w:semiHidden="1" w:unhideWhenUsed="1"/>
-    <w:lsdException w:name="Default Paragraph Font" w:semiHidden="1" w:unhideWhenUsed="1"/>
-    <w:lsdException w:name="Body Text" w:semiHidden="1" w:unhideWhenUsed="1"/>
-    <w:lsdException w:name="Body Text Indent" w:semiHidden="1" w:unhideWhenUsed="1"/>
-    <w:lsdException w:name="List Continue" w:semiHidden="1" w:unhideWhenUsed="1"/>
-    <w:lsdException w:name="List Continue 2" w:semiHidden="1" w:unhideWhenUsed="1"/>
-    <w:lsdException w:name="List Continue 3" w:semiHidden="1" w:unhideWhenUsed="1"/>
-    <w:lsdException w:name="Subtitle" w:qFormat="1"/>
-    <w:lsdException w:name="Salutation" w:semiHidden="1" w:unhideWhenUsed="1"/>
-    <w:lsdException w:name="Date" w:semiHidden="1" w:unhideWhenUsed="1"/>
-    <w:lsdException w:name="Body Text First Indent" w:semiHidden="1" w:unhideWhenUsed="1"/>
-    <w:lsdException w:name="Body Text First Indent 2" w:semiHidden="1" w:unhideWhenUsed="1"/>
-    <w:lsdException w:name="Note Heading" w:semiHidden="1" w:unhideWhenUsed="1"/>
-    <w:lsdException w:name="Body Text 2" w:semiHidden="1" w:unhideWhenUsed="1"/>
-    <w:lsdException w:name="Body Text 3" w:semiHidden="1" w:unhideWhenUsed="1"/>
-    <w:lsdException w:name="Body Text Indent 2" w:semiHidden="1" w:unhideWhenUsed="1"/>
-    <w:lsdException w:name="Body Text Indent 3" w:semiHidden="1" w:unhideWhenUsed="1"/>
-    <w:lsdException w:name="Block Text" w:semiHidden="1" w:unhideWhenUsed="1"/>
-    <w:lsdException w:name="Hyperlink" w:semiHidden="1" w:unhideWhenUsed="1"/>
-    <w:lsdException w:name="FollowedHyperlink" w:semiHidden="1" w:unhideWhenUsed="1"/>
-    <w:lsdException w:name="Strong" w:qFormat="1"/>
-    <w:lsdException w:name="Emphasis" w:qFormat="1"/>
-    <w:lsdException w:name="Document Map" w:semiHidden="1" w:unhideWhenUsed="1"/>
-    <w:lsdException w:name="Plain Text" w:semiHidden="1" w:unhideWhenUsed="1"/>
-    <w:lsdException w:name="E-mail Signature" w:semiHidden="1" w:unhideWhenUsed="1"/>
-    <w:lsdException w:name="HTML Top of Form" w:semiHidden="1" w:unhideWhenUsed="1"/>
-    <w:lsdException w:name="HTML Bottom of Form" w:semiHidden="1" w:unhideWhenUsed="1"/>
-    <w:lsdException w:name="Normal (Web)" w:semiHidden="1" w:unhideWhenUsed="1"/>
-    <w:lsdException w:name="HTML Acronym" w:semiHidden="1" w:unhideWhenUsed="1"/>
-    <w:lsdException w:name="HTML Address" w:semiHidden="1" w:unhideWhenUsed="1"/>
-    <w:lsdException w:name="HTML Cite" w:semiHidden="1" w:unhideWhenUsed="1"/>
-    <w:lsdException w:name="HTML Code" w:semiHidden="1" w:unhideWhenUsed="1"/>
-    <w:lsdException w:name="HTML Definition" w:semiHidden="1" w:unhideWhenUsed="1"/>
-    <w:lsdException w:name="HTML Keyboard" w:semiHidden="1" w:unhideWhenUsed="1"/>
-    <w:lsdException w:name="HTML Preformatted" w:semiHidden="1" w:unhideWhenUsed="1"/>
-    <w:lsdException w:name="HTML Sample" w:semiHidden="1" w:unhideWhenUsed="1"/>
-    <w:lsdException w:name="HTML Typewriter" w:semiHidden="1" w:unhideWhenUsed="1"/>
-    <w:lsdException w:name="HTML Variable" w:semiHidden="1" w:unhideWhenUsed="1"/>
-    <w:lsdException w:name="Normal Table" w:semiHidden="1" w:unhideWhenUsed="1"/>
-    <w:lsdException w:name="annotation subject" w:semiHidden="1" w:unhideWhenUsed="1"/>
-    <w:lsdException w:name="No List" w:semiHidden="1" w:unhideWhenUsed="1"/>
-    <w:lsdException w:name="Outline List 1" w:semiHidden="1" w:unhideWhenUsed="1"/>
-    <w:lsdException w:name="Outline List 2" w:semiHidden="1" w:unhideWhenUsed="1"/>
-    <w:lsdException w:name="Outline List 3" w:semiHidden="1" w:unhideWhenUsed="1"/>
-    <w:lsdException w:name="Table Simple 1" w:semiHidden="1" w:unhideWhenUsed="1"/>
-    <w:lsdException w:name="Table Simple 2" w:semiHidden="1" w:unhideWhenUsed="1"/>
-    <w:lsdException w:name="Table Simple 3" w:semiHidden="1" w:unhideWhenUsed="1"/>
-    <w:lsdException w:name="Table Classic 1" w:semiHidden="1" w:unhideWhenUsed="1"/>
-    <w:lsdException w:name="Table Classic 2" w:semiHidden="1" w:unhideWhenUsed="1"/>
-    <w:lsdException w:name="Table Classic 3" w:semiHidden="1" w:unhideWhenUsed="1"/>
-    <w:lsdException w:name="Table Classic 4" w:semiHidden="1" w:unhideWhenUsed="1"/>
-    <w:lsdException w:name="Table Colorful 1" w:semiHidden="1" w:unhideWhenUsed="1"/>
-    <w:lsdException w:name="Table Colorful 2" w:semiHidden="1" w:unhideWhenUsed="1"/>
-    <w:lsdException w:name="Table Colorful 3" w:semiHidden="1" w:unhideWhenUsed="1"/>
-    <w:lsdException w:name="Table Columns 1" w:semiHidden="1" w:unhideWhenUsed="1"/>
-    <w:lsdException w:name="Table Columns 2" w:semiHidden="1" w:unhideWhenUsed="1"/>
-    <w:lsdException w:name="Table Columns 3" w:semiHidden="1" w:unhideWhenUsed="1"/>
-    <w:lsdException w:name="Table Columns 4" w:semiHidden="1" w:unhideWhenUsed="1"/>
-    <w:lsdException w:name="Table Columns 5" w:semiHidden="1" w:unhideWhenUsed="1"/>
-    <w:lsdException w:name="Table Grid 1" w:semiHidden="1" w:unhideWhenUsed="1"/>
-    <w:lsdException w:name="Table Grid 2" w:semiHidden="1" w:unhideWhenUsed="1"/>
-    <w:lsdException w:name="Table Grid 3" w:semiHidden="1" w:unhideWhenUsed="1"/>
-    <w:lsdException w:name="Table Grid 4" w:semiHidden="1" w:unhideWhenUsed="1"/>
-    <w:lsdException w:name="Table Grid 5" w:semiHidden="1" w:unhideWhenUsed="1"/>
-    <w:lsdException w:name="Table Grid 6" w:semiHidden="1" w:unhideWhenUsed="1"/>
-    <w:lsdException w:name="Table Grid 7" w:semiHidden="1" w:unhideWhenUsed="1"/>
-    <w:lsdException w:name="Table Grid 8" w:semiHidden="1" w:unhideWhenUsed="1"/>
-    <w:lsdException w:name="Table List 1" w:semiHidden="1" w:unhideWhenUsed="1"/>
-    <w:lsdException w:name="Table List 2" w:semiHidden="1" w:unhideWhenUsed="1"/>
-    <w:lsdException w:name="Table List 3" w:semiHidden="1" w:unhideWhenUsed="1"/>
-    <w:lsdException w:name="Table List 4" w:semiHidden="1" w:unhideWhenUsed="1"/>
-    <w:lsdException w:name="Table List 5" w:semiHidden="1" w:unhideWhenUsed="1"/>
-    <w:lsdException w:name="Table List 6" w:semiHidden="1" w:unhideWhenUsed="1"/>
-    <w:lsdException w:name="Table List 7" w:semiHidden="1" w:unhideWhenUsed="1"/>
-    <w:lsdException w:name="Table List 8" w:semiHidden="1" w:unhideWhenUsed="1"/>
-    <w:lsdException w:name="Table 3D effects 1" w:semiHidden="1" w:unhideWhenUsed="1"/>
-    <w:lsdException w:name="Table 3D effects 2" w:semiHidden="1" w:unhideWhenUsed="1"/>
-    <w:lsdException w:name="Table 3D effects 3" w:semiHidden="1" w:unhideWhenUsed="1"/>
-    <w:lsdException w:name="Table Contemporary" w:semiHidden="1" w:unhideWhenUsed="1"/>
-    <w:lsdException w:name="Table Elegant" w:semiHidden="1" w:unhideWhenUsed="1"/>
-    <w:lsdException w:name="Table Professional" w:semiHidden="1" w:unhideWhenUsed="1"/>
-    <w:lsdException w:name="Table Subtle 1" w:semiHidden="1" w:unhideWhenUsed="1"/>
-    <w:lsdException w:name="Table Subtle 2" w:semiHidden="1" w:unhideWhenUsed="1"/>
-    <w:lsdException w:name="Table Web 1" w:semiHidden="1" w:unhideWhenUsed="1"/>
-    <w:lsdException w:name="Table Web 2" w:semiHidden="1" w:unhideWhenUsed="1"/>
-    <w:lsdException w:name="Table Web 3" w:semiHidden="1" w:unhideWhenUsed="1"/>
-    <w:lsdException w:name="Table Theme" w:semiHidden="1" w:unhideWhenUsed="1"/>
-    <w:lsdException w:name="Placeholder Text" w:semiHidden="1" w:uiPriority="99"/>
-    <w:lsdException w:name="No Spacing" w:uiPriority="1" w:qFormat="1"/>
-    <w:lsdException w:name="Light Shading" w:uiPriority="60"/>
-    <w:lsdException w:name="Light List" w:uiPriority="61"/>
-    <w:lsdException w:name="Light Grid" w:uiPriority="62"/>
-    <w:lsdException w:name="Medium Shading 1" w:uiPriority="63"/>
-    <w:lsdException w:name="Medium Shading 2" w:uiPriority="64"/>
-    <w:lsdException w:name="Medium List 1" w:uiPriority="65"/>
-    <w:lsdException w:name="Medium List 2" w:uiPriority="66"/>
-    <w:lsdException w:name="Medium Grid 1" w:uiPriority="67"/>
-    <w:lsdException w:name="Medium Grid 2" w:uiPriority="68"/>
-    <w:lsdException w:name="Medium Grid 3" w:uiPriority="69"/>
-    <w:lsdException w:name="Dark List" w:uiPriority="70"/>
-    <w:lsdException w:name="Colorful Shading" w:uiPriority="71"/>
-    <w:lsdException w:name="Colorful List" w:uiPriority="72"/>
-    <w:lsdException w:name="Colorful Grid" w:uiPriority="73"/>
-    <w:lsdException w:name="Light Shading Accent 1" w:uiPriority="60"/>
-    <w:lsdException w:name="Light List Accent 1" w:uiPriority="61"/>
-    <w:lsdException w:name="Light Grid Accent 1" w:uiPriority="62"/>
-    <w:lsdException w:name="Medium Shading 1 Accent 1" w:uiPriority="63"/>
-    <w:lsdException w:name="Medium Shading 2 Accent 1" w:uiPriority="64"/>
-    <w:lsdException w:name="Medium List 1 Accent 1" w:uiPriority="65"/>
-    <w:lsdException w:name="Revision" w:semiHidden="1" w:uiPriority="99"/>
-    <w:lsdException w:name="List Paragraph" w:uiPriority="34" w:qFormat="1"/>
-    <w:lsdException w:name="Quote" w:uiPriority="29" w:qFormat="1"/>
-    <w:lsdException w:name="Intense Quote" w:uiPriority="30" w:qFormat="1"/>
-    <w:lsdException w:name="Medium List 2 Accent 1" w:uiPriority="66"/>
-    <w:lsdException w:name="Medium Grid 1 Accent 1" w:uiPriority="67"/>
-    <w:lsdException w:name="Medium Grid 2 Accent 1" w:uiPriority="68"/>
-    <w:lsdException w:name="Medium Grid 3 Accent 1" w:uiPriority="69"/>
-    <w:lsdException w:name="Dark List Accent 1" w:uiPriority="70"/>
-    <w:lsdException w:name="Colorful Shading Accent 1" w:uiPriority="71"/>
-    <w:lsdException w:name="Colorful List Accent 1" w:uiPriority="72"/>
-    <w:lsdException w:name="Colorful Grid Accent 1" w:uiPriority="73"/>
-    <w:lsdException w:name="Light Shading Accent 2" w:uiPriority="60"/>
-    <w:lsdException w:name="Light List Accent 2" w:uiPriority="61"/>
-    <w:lsdException w:name="Light Grid Accent 2" w:uiPriority="62"/>
-    <w:lsdException w:name="Medium Shading 1 Accent 2" w:uiPriority="63"/>
-    <w:lsdException w:name="Medium Shading 2 Accent 2" w:uiPriority="64"/>
-    <w:lsdException w:name="Medium List 1 Accent 2" w:uiPriority="65"/>
-    <w:lsdException w:name="Medium List 2 Accent 2" w:uiPriority="66"/>
-    <w:lsdException w:name="Medium Grid 1 Accent 2" w:uiPriority="67"/>
-    <w:lsdException w:name="Medium Grid 2 Accent 2" w:uiPriority="68"/>
-    <w:lsdException w:name="Medium Grid 3 Accent 2" w:uiPriority="69"/>
-    <w:lsdException w:name="Dark List Accent 2" w:uiPriority="70"/>
-    <w:lsdException w:name="Colorful Shading Accent 2" w:uiPriority="71"/>
-    <w:lsdException w:name="Colorful List Accent 2" w:uiPriority="72"/>
-    <w:lsdException w:name="Colorful Grid Accent 2" w:uiPriority="73"/>
-    <w:lsdException w:name="Light Shading Accent 3" w:uiPriority="60"/>
-    <w:lsdException w:name="Light List Accent 3" w:uiPriority="61"/>
-    <w:lsdException w:name="Light Grid Accent 3" w:uiPriority="62"/>
-    <w:lsdException w:name="Medium Shading 1 Accent 3" w:uiPriority="63"/>
-    <w:lsdException w:name="Medium Shading 2 Accent 3" w:uiPriority="64"/>
-    <w:lsdException w:name="Medium List 1 Accent 3" w:uiPriority="65"/>
-    <w:lsdException w:name="Medium List 2 Accent 3" w:uiPriority="66"/>
-    <w:lsdException w:name="Medium Grid 1 Accent 3" w:uiPriority="67"/>
-    <w:lsdException w:name="Medium Grid 2 Accent 3" w:uiPriority="68"/>
-    <w:lsdException w:name="Medium Grid 3 Accent 3" w:uiPriority="69"/>
-    <w:lsdException w:name="Dark List Accent 3" w:uiPriority="70"/>
-    <w:lsdException w:name="Colorful Shading Accent 3" w:uiPriority="71"/>
-    <w:lsdException w:name="Colorful List Accent 3" w:uiPriority="72"/>
-    <w:lsdException w:name="Colorful Grid Accent 3" w:uiPriority="73"/>
-    <w:lsdException w:name="Light Shading Accent 4" w:uiPriority="60"/>
-    <w:lsdException w:name="Light List Accent 4" w:uiPriority="61"/>
-    <w:lsdException w:name="Light Grid Accent 4" w:uiPriority="62"/>
-    <w:lsdException w:name="Medium Shading 1 Accent 4" w:uiPriority="63"/>
-    <w:lsdException w:name="Medium Shading 2 Accent 4" w:uiPriority="64"/>
-    <w:lsdException w:name="Medium List 1 Accent 4" w:uiPriority="65"/>
-    <w:lsdException w:name="Medium List 2 Accent 4" w:uiPriority="66"/>
-    <w:lsdException w:name="Medium Grid 1 Accent 4" w:uiPriority="67"/>
-    <w:lsdException w:name="Medium Grid 2 Accent 4" w:uiPriority="68"/>
-    <w:lsdException w:name="Medium Grid 3 Accent 4" w:uiPriority="69"/>
-    <w:lsdException w:name="Dark List Accent 4" w:uiPriority="70"/>
-    <w:lsdException w:name="Colorful Shading Accent 4" w:uiPriority="71"/>
-    <w:lsdException w:name="Colorful List Accent 4" w:uiPriority="72"/>
-    <w:lsdException w:name="Colorful Grid Accent 4" w:uiPriority="73"/>
-    <w:lsdException w:name="Light Shading Accent 5" w:uiPriority="60"/>
-    <w:lsdException w:name="Light List Accent 5" w:uiPriority="61"/>
-    <w:lsdException w:name="Light Grid Accent 5" w:uiPriority="62"/>
-    <w:lsdException w:name="Medium Shading 1 Accent 5" w:uiPriority="63"/>
-    <w:lsdException w:name="Medium Shading 2 Accent 5" w:uiPriority="64"/>
-    <w:lsdException w:name="Medium List 1 Accent 5" w:uiPriority="65"/>
-    <w:lsdException w:name="Medium List 2 Accent 5" w:uiPriority="66"/>
-    <w:lsdException w:name="Medium Grid 1 Accent 5" w:uiPriority="67"/>
-    <w:lsdException w:name="Medium Grid 2 Accent 5" w:uiPriority="68"/>
-    <w:lsdException w:name="Medium Grid 3 Accent 5" w:uiPriority="69"/>
-    <w:lsdException w:name="Dark List Accent 5" w:uiPriority="70"/>
-    <w:lsdException w:name="Colorful Shading Accent 5" w:uiPriority="71"/>
-    <w:lsdException w:name="Colorful List Accent 5" w:uiPriority="72"/>
-    <w:lsdException w:name="Colorful Grid Accent 5" w:uiPriority="73"/>
-    <w:lsdException w:name="Light Shading Accent 6" w:uiPriority="60"/>
-    <w:lsdException w:name="Light List Accent 6" w:uiPriority="61"/>
-    <w:lsdException w:name="Light Grid Accent 6" w:uiPriority="62"/>
-    <w:lsdException w:name="Medium Shading 1 Accent 6" w:uiPriority="63"/>
-    <w:lsdException w:name="Medium Shading 2 Accent 6" w:uiPriority="64"/>
-    <w:lsdException w:name="Medium List 1 Accent 6" w:uiPriority="65"/>
-    <w:lsdException w:name="Medium List 2 Accent 6" w:uiPriority="66"/>
-    <w:lsdException w:name="Medium Grid 1 Accent 6" w:uiPriority="67"/>
-    <w:lsdException w:name="Medium Grid 2 Accent 6" w:uiPriority="68"/>
-    <w:lsdException w:name="Medium Grid 3 Accent 6" w:uiPriority="69"/>
-    <w:lsdException w:name="Dark List Accent 6" w:uiPriority="70"/>
-    <w:lsdException w:name="Colorful Shading Accent 6" w:uiPriority="71"/>
-    <w:lsdException w:name="Colorful List Accent 6" w:uiPriority="72"/>
-    <w:lsdException w:name="Colorful Grid Accent 6" w:uiPriority="73"/>
-    <w:lsdException w:name="Subtle Emphasis" w:uiPriority="19" w:qFormat="1"/>
-    <w:lsdException w:name="Intense Emphasis" w:uiPriority="21" w:qFormat="1"/>
-    <w:lsdException w:name="Subtle Reference" w:uiPriority="31" w:qFormat="1"/>
-    <w:lsdException w:name="Intense Reference" w:uiPriority="32" w:qFormat="1"/>
-    <w:lsdException w:name="Book Title" w:uiPriority="33" w:qFormat="1"/>
-    <w:lsdException w:name="Bibliography" w:semiHidden="1" w:uiPriority="37" w:unhideWhenUsed="1"/>
-    <w:lsdException w:name="TOC Heading" w:semiHidden="1" w:uiPriority="39" w:unhideWhenUsed="1" w:qFormat="1"/>
-    <w:lsdException w:name="Plain Table 1" w:uiPriority="41"/>
-    <w:lsdException w:name="Plain Table 2" w:uiPriority="42"/>
-    <w:lsdException w:name="Plain Table 3" w:uiPriority="43"/>
-    <w:lsdException w:name="Plain Table 4" w:uiPriority="44"/>
-    <w:lsdException w:name="Plain Table 5" w:uiPriority="45"/>
-    <w:lsdException w:name="Grid Table Light" w:uiPriority="40"/>
-    <w:lsdException w:name="Grid Table 1 Light" w:uiPriority="46"/>
-    <w:lsdException w:name="Grid Table 2" w:uiPriority="47"/>
-    <w:lsdException w:name="Grid Table 3" w:uiPriority="48"/>
-    <w:lsdException w:name="Grid Table 4" w:uiPriority="49"/>
-    <w:lsdException w:name="Grid Table 5 Dark" w:uiPriority="50"/>
-    <w:lsdException w:name="Grid Table 6 Colorful" w:uiPriority="51"/>
-    <w:lsdException w:name="Grid Table 7 Colorful" w:uiPriority="52"/>
-    <w:lsdException w:name="Grid Table 1 Light Accent 1" w:uiPriority="46"/>
-    <w:lsdException w:name="Grid Table 2 Accent 1" w:uiPriority="47"/>
-    <w:lsdException w:name="Grid Table 3 Accent 1" w:uiPriority="48"/>
-    <w:lsdException w:name="Grid Table 4 Accent 1" w:uiPriority="49"/>
-    <w:lsdException w:name="Grid Table 5 Dark Accent 1" w:uiPriority="50"/>
-    <w:lsdException w:name="Grid Table 6 Colorful Accent 1" w:uiPriority="51"/>
-    <w:lsdException w:name="Grid Table 7 Colorful Accent 1" w:uiPriority="52"/>
-    <w:lsdException w:name="Grid Table 1 Light Accent 2" w:uiPriority="46"/>
-    <w:lsdException w:name="Grid Table 2 Accent 2" w:uiPriority="47"/>
-    <w:lsdException w:name="Grid Table 3 Accent 2" w:uiPriority="48"/>
-    <w:lsdException w:name="Grid Table 4 Accent 2" w:uiPriority="49"/>
-    <w:lsdException w:name="Grid Table 5 Dark Accent 2" w:uiPriority="50"/>
-    <w:lsdException w:name="Grid Table 6 Colorful Accent 2" w:uiPriority="51"/>
-    <w:lsdException w:name="Grid Table 7 Colorful Accent 2" w:uiPriority="52"/>
-    <w:lsdException w:name="Grid Table 1 Light Accent 3" w:uiPriority="46"/>
-    <w:lsdException w:name="Grid Table 2 Accent 3" w:uiPriority="47"/>
-    <w:lsdException w:name="Grid Table 3 Accent 3" w:uiPriority="48"/>
-    <w:lsdException w:name="Grid Table 4 Accent 3" w:uiPriority="49"/>
-    <w:lsdException w:name="Grid Table 5 Dark Accent 3" w:uiPriority="50"/>
-    <w:lsdException w:name="Grid Table 6 Colorful Accent 3" w:uiPriority="51"/>
-    <w:lsdException w:name="Grid Table 7 Colorful Accent 3" w:uiPriority="52"/>
-    <w:lsdException w:name="Grid Table 1 Light Accent 4" w:uiPriority="46"/>
-    <w:lsdException w:name="Grid Table 2 Accent 4" w:uiPriority="47"/>
-    <w:lsdException w:name="Grid Table 3 Accent 4" w:uiPriority="48"/>
-    <w:lsdException w:name="Grid Table 4 Accent 4" w:uiPriority="49"/>
-    <w:lsdException w:name="Grid Table 5 Dark Accent 4" w:uiPriority="50"/>
-    <w:lsdException w:name="Grid Table 6 Colorful Accent 4" w:uiPriority="51"/>
-    <w:lsdException w:name="Grid Table 7 Colorful Accent 4" w:uiPriority="52"/>
-    <w:lsdException w:name="Grid Table 1 Light Accent 5" w:uiPriority="46"/>
-    <w:lsdException w:name="Grid Table 2 Accent 5" w:uiPriority="47"/>
-    <w:lsdException w:name="Grid Table 3 Accent 5" w:uiPriority="48"/>
-    <w:lsdException w:name="Grid Table 4 Accent 5" w:uiPriority="49"/>
-    <w:lsdException w:name="Grid Table 5 Dark Accent 5" w:uiPriority="50"/>
-    <w:lsdException w:name="Grid Table 6 Colorful Accent 5" w:uiPriority="51"/>
-    <w:lsdException w:name="Grid Table 7 Colorful Accent 5" w:uiPriority="52"/>
-    <w:lsdException w:name="Grid Table 1 Light Accent 6" w:uiPriority="46"/>
-    <w:lsdException w:name="Grid Table 2 Accent 6" w:uiPriority="47"/>
-    <w:lsdException w:name="Grid Table 3 Accent 6" w:uiPriority="48"/>
-    <w:lsdException w:name="Grid Table 4 Accent 6" w:uiPriority="49"/>
-    <w:lsdException w:name="Grid Table 5 Dark Accent 6" w:uiPriority="50"/>
-    <w:lsdException w:name="Grid Table 6 Colorful Accent 6" w:uiPriority="51"/>
-    <w:lsdException w:name="Grid Table 7 Colorful Accent 6" w:uiPriority="52"/>
-    <w:lsdException w:name="List Table 1 Light" w:uiPriority="46"/>
-    <w:lsdException w:name="List Table 2" w:uiPriority="47"/>
-    <w:lsdException w:name="List Table 3" w:uiPriority="48"/>
-    <w:lsdException w:name="List Table 4" w:uiPriority="49"/>
-    <w:lsdException w:name="List Table 5 Dark" w:uiPriority="50"/>
-    <w:lsdException w:name="List Table 6 Colorful" w:uiPriority="51"/>
-    <w:lsdException w:name="List Table 7 Colorful" w:uiPriority="52"/>
-    <w:lsdException w:name="List Table 1 Light Accent 1" w:uiPriority="46"/>
-    <w:lsdException w:name="List Table 2 Accent 1" w:uiPriority="47"/>
-    <w:lsdException w:name="List Table 3 Accent 1" w:uiPriority="48"/>
-    <w:lsdException w:name="List Table 4 Accent 1" w:uiPriority="49"/>
-    <w:lsdException w:name="List Table 5 Dark Accent 1" w:uiPriority="50"/>
-    <w:lsdException w:name="List Table 6 Colorful Accent 1" w:uiPriority="51"/>
-    <w:lsdException w:name="List Table 7 Colorful Accent 1" w:uiPriority="52"/>
-    <w:lsdException w:name="List Table 1 Light Accent 2" w:uiPriority="46"/>
-    <w:lsdException w:name="List Table 2 Accent 2" w:uiPriority="47"/>
-    <w:lsdException w:name="List Table 3 Accent 2" w:uiPriority="48"/>
-    <w:lsdException w:name="List Table 4 Accent 2" w:uiPriority="49"/>
-    <w:lsdException w:name="List Table 5 Dark Accent 2" w:uiPriority="50"/>
-    <w:lsdException w:name="List Table 6 Colorful Accent 2" w:uiPriority="51"/>
-    <w:lsdException w:name="List Table 7 Colorful Accent 2" w:uiPriority="52"/>
-    <w:lsdException w:name="List Table 1 Light Accent 3" w:uiPriority="46"/>
-    <w:lsdException w:name="List Table 2 Accent 3" w:uiPriority="47"/>
-    <w:lsdException w:name="List Table 3 Accent 3" w:uiPriority="48"/>
-    <w:lsdException w:name="List Table 4 Accent 3" w:uiPriority="49"/>
-    <w:lsdException w:name="List Table 5 Dark Accent 3" w:uiPriority="50"/>
-    <w:lsdException w:name="List Table 6 Colorful Accent 3" w:uiPriority="51"/>
-    <w:lsdException w:name="List Table 7 Colorful Accent 3" w:uiPriority="52"/>
-    <w:lsdException w:name="List Table 1 Light Accent 4" w:uiPriority="46"/>
-    <w:lsdException w:name="List Table 2 Accent 4" w:uiPriority="47"/>
-    <w:lsdException w:name="List Table 3 Accent 4" w:uiPriority="48"/>
-    <w:lsdException w:name="List Table 4 Accent 4" w:uiPriority="49"/>
-    <w:lsdException w:name="List Table 5 Dark Accent 4" w:uiPriority="50"/>
-    <w:lsdException w:name="List Table 6 Colorful Accent 4" w:uiPriority="51"/>
-    <w:lsdException w:name="List Table 7 Colorful Accent 4" w:uiPriority="52"/>
-    <w:lsdException w:name="List Table 1 Light Accent 5" w:uiPriority="46"/>
-    <w:lsdException w:name="List Table 2 Accent 5" w:uiPriority="47"/>
-    <w:lsdException w:name="List Table 3 Accent 5" w:uiPriority="48"/>
-    <w:lsdException w:name="List Table 4 Accent 5" w:uiPriority="49"/>
-    <w:lsdException w:name="List Table 5 Dark Accent 5" w:uiPriority="50"/>
-    <w:lsdException w:name="List Table 6 Colorful Accent 5" w:uiPriority="51"/>
-    <w:lsdException w:name="List Table 7 Colorful Accent 5" w:uiPriority="52"/>
-    <w:lsdException w:name="List Table 1 Light Accent 6" w:uiPriority="46"/>
-    <w:lsdException w:name="List Table 2 Accent 6" w:uiPriority="47"/>
-    <w:lsdException w:name="List Table 3 Accent 6" w:uiPriority="48"/>
-    <w:lsdException w:name="List Table 4 Accent 6" w:uiPriority="49"/>
-    <w:lsdException w:name="List Table 5 Dark Accent 6" w:uiPriority="50"/>
-    <w:lsdException w:name="List Table 6 Colorful Accent 6" w:uiPriority="51"/>
-    <w:lsdException w:name="List Table 7 Colorful Accent 6" w:uiPriority="52"/>
+  <w:latentStyles w:defLockedState="0" w:defUIPriority="0" w:defSemiHidden="1" w:defUnhideWhenUsed="1" w:defQFormat="0" w:count="267">
+    <w:lsdException w:name="Normal" w:semiHidden="0" w:unhideWhenUsed="0" w:qFormat="1"/>
+    <w:lsdException w:name="heading 1" w:semiHidden="0" w:unhideWhenUsed="0" w:qFormat="1"/>
+    <w:lsdException w:name="heading 2" w:semiHidden="0" w:unhideWhenUsed="0" w:qFormat="1"/>
+    <w:lsdException w:name="heading 3" w:semiHidden="0" w:unhideWhenUsed="0" w:qFormat="1"/>
+    <w:lsdException w:name="heading 4" w:qFormat="1"/>
+    <w:lsdException w:name="heading 5" w:qFormat="1"/>
+    <w:lsdException w:name="heading 6" w:qFormat="1"/>
+    <w:lsdException w:name="heading 7" w:qFormat="1"/>
+    <w:lsdException w:name="heading 8" w:qFormat="1"/>
+    <w:lsdException w:name="heading 9" w:qFormat="1"/>
+    <w:lsdException w:name="annotation text" w:uiPriority="99"/>
+    <w:lsdException w:name="caption" w:qFormat="1"/>
+    <w:lsdException w:name="annotation reference" w:uiPriority="99"/>
+    <w:lsdException w:name="toa heading" w:semiHidden="0" w:unhideWhenUsed="0"/>
+    <w:lsdException w:name="List Number" w:semiHidden="0" w:unhideWhenUsed="0"/>
+    <w:lsdException w:name="List 2" w:semiHidden="0" w:unhideWhenUsed="0"/>
+    <w:lsdException w:name="Title" w:semiHidden="0" w:unhideWhenUsed="0" w:qFormat="1"/>
+    <w:lsdException w:name="List Continue 4" w:semiHidden="0" w:unhideWhenUsed="0"/>
+    <w:lsdException w:name="List Continue 5" w:semiHidden="0" w:unhideWhenUsed="0"/>
+    <w:lsdException w:name="Message Header" w:semiHidden="0" w:unhideWhenUsed="0"/>
+    <w:lsdException w:name="Subtitle" w:semiHidden="0" w:unhideWhenUsed="0" w:qFormat="1"/>
+    <w:lsdException w:name="Strong" w:semiHidden="0" w:unhideWhenUsed="0" w:qFormat="1"/>
+    <w:lsdException w:name="Emphasis" w:semiHidden="0" w:unhideWhenUsed="0" w:qFormat="1"/>
+    <w:lsdException w:name="Balloon Text" w:semiHidden="0" w:unhideWhenUsed="0"/>
+    <w:lsdException w:name="Table Grid" w:semiHidden="0" w:unhideWhenUsed="0"/>
+    <w:lsdException w:name="Placeholder Text" w:uiPriority="99" w:unhideWhenUsed="0"/>
+    <w:lsdException w:name="No Spacing" w:semiHidden="0" w:uiPriority="1" w:unhideWhenUsed="0" w:qFormat="1"/>
+    <w:lsdException w:name="Light Shading" w:semiHidden="0" w:uiPriority="60" w:unhideWhenUsed="0"/>
+    <w:lsdException w:name="Light List" w:semiHidden="0" w:uiPriority="61" w:unhideWhenUsed="0"/>
+    <w:lsdException w:name="Light Grid" w:semiHidden="0" w:uiPriority="62" w:unhideWhenUsed="0"/>
+    <w:lsdException w:name="Medium Shading 1" w:semiHidden="0" w:uiPriority="63" w:unhideWhenUsed="0"/>
+    <w:lsdException w:name="Medium Shading 2" w:semiHidden="0" w:uiPriority="64" w:unhideWhenUsed="0"/>
+    <w:lsdException w:name="Medium List 1" w:semiHidden="0" w:uiPriority="65" w:unhideWhenUsed="0"/>
+    <w:lsdException w:name="Medium List 2" w:semiHidden="0" w:uiPriority="66" w:unhideWhenUsed="0"/>
+    <w:lsdException w:name="Medium Grid 1" w:semiHidden="0" w:uiPriority="67" w:unhideWhenUsed="0"/>
+    <w:lsdException w:name="Medium Grid 2" w:semiHidden="0" w:uiPriority="68" w:unhideWhenUsed="0"/>
+    <w:lsdException w:name="Medium Grid 3" w:semiHidden="0" w:uiPriority="69" w:unhideWhenUsed="0"/>
+    <w:lsdException w:name="Dark List" w:semiHidden="0" w:uiPriority="70" w:unhideWhenUsed="0"/>
+    <w:lsdException w:name="Colorful Shading" w:semiHidden="0" w:uiPriority="71" w:unhideWhenUsed="0"/>
+    <w:lsdException w:name="Colorful List" w:semiHidden="0" w:uiPriority="72" w:unhideWhenUsed="0"/>
+    <w:lsdException w:name="Colorful Grid" w:semiHidden="0" w:uiPriority="73" w:unhideWhenUsed="0"/>
+    <w:lsdException w:name="Light Shading Accent 1" w:semiHidden="0" w:uiPriority="60" w:unhideWhenUsed="0"/>
+    <w:lsdException w:name="Light List Accent 1" w:semiHidden="0" w:uiPriority="61" w:unhideWhenUsed="0"/>
+    <w:lsdException w:name="Light Grid Accent 1" w:semiHidden="0" w:uiPriority="62" w:unhideWhenUsed="0"/>
+    <w:lsdException w:name="Medium Shading 1 Accent 1" w:semiHidden="0" w:uiPriority="63" w:unhideWhenUsed="0"/>
+    <w:lsdException w:name="Medium Shading 2 Accent 1" w:semiHidden="0" w:uiPriority="64" w:unhideWhenUsed="0"/>
+    <w:lsdException w:name="Medium List 1 Accent 1" w:semiHidden="0" w:uiPriority="65" w:unhideWhenUsed="0"/>
+    <w:lsdException w:name="Revision" w:uiPriority="99" w:unhideWhenUsed="0"/>
+    <w:lsdException w:name="List Paragraph" w:semiHidden="0" w:uiPriority="34" w:unhideWhenUsed="0" w:qFormat="1"/>
+    <w:lsdException w:name="Quote" w:semiHidden="0" w:uiPriority="29" w:unhideWhenUsed="0" w:qFormat="1"/>
+    <w:lsdException w:name="Intense Quote" w:semiHidden="0" w:uiPriority="30" w:unhideWhenUsed="0" w:qFormat="1"/>
+    <w:lsdException w:name="Medium List 2 Accent 1" w:semiHidden="0" w:uiPriority="66" w:unhideWhenUsed="0"/>
+    <w:lsdException w:name="Medium Grid 1 Accent 1" w:semiHidden="0" w:uiPriority="67" w:unhideWhenUsed="0"/>
+    <w:lsdException w:name="Medium Grid 2 Accent 1" w:semiHidden="0" w:uiPriority="68" w:unhideWhenUsed="0"/>
+    <w:lsdException w:name="Medium Grid 3 Accent 1" w:semiHidden="0" w:uiPriority="69" w:unhideWhenUsed="0"/>
+    <w:lsdException w:name="Dark List Accent 1" w:semiHidden="0" w:uiPriority="70" w:unhideWhenUsed="0"/>
+    <w:lsdException w:name="Colorful Shading Accent 1" w:semiHidden="0" w:uiPriority="71" w:unhideWhenUsed="0"/>
+    <w:lsdException w:name="Colorful List Accent 1" w:semiHidden="0" w:uiPriority="72" w:unhideWhenUsed="0"/>
+    <w:lsdException w:name="Colorful Grid Accent 1" w:semiHidden="0" w:uiPriority="73" w:unhideWhenUsed="0"/>
+    <w:lsdException w:name="Light Shading Accent 2" w:semiHidden="0" w:uiPriority="60" w:unhideWhenUsed="0"/>
+    <w:lsdException w:name="Light List Accent 2" w:semiHidden="0" w:uiPriority="61" w:unhideWhenUsed="0"/>
+    <w:lsdException w:name="Light Grid Accent 2" w:semiHidden="0" w:uiPriority="62" w:unhideWhenUsed="0"/>
+    <w:lsdException w:name="Medium Shading 1 Accent 2" w:semiHidden="0" w:uiPriority="63" w:unhideWhenUsed="0"/>
+    <w:lsdException w:name="Medium Shading 2 Accent 2" w:semiHidden="0" w:uiPriority="64" w:unhideWhenUsed="0"/>
+    <w:lsdException w:name="Medium List 1 Accent 2" w:semiHidden="0" w:uiPriority="65" w:unhideWhenUsed="0"/>
+    <w:lsdException w:name="Medium List 2 Accent 2" w:semiHidden="0" w:uiPriority="66" w:unhideWhenUsed="0"/>
+    <w:lsdException w:name="Medium Grid 1 Accent 2" w:semiHidden="0" w:uiPriority="67" w:unhideWhenUsed="0"/>
+    <w:lsdException w:name="Medium Grid 2 Accent 2" w:semiHidden="0" w:uiPriority="68" w:unhideWhenUsed="0"/>
+    <w:lsdException w:name="Medium Grid 3 Accent 2" w:semiHidden="0" w:uiPriority="69" w:unhideWhenUsed="0"/>
+    <w:lsdException w:name="Dark List Accent 2" w:semiHidden="0" w:uiPriority="70" w:unhideWhenUsed="0"/>
+    <w:lsdException w:name="Colorful Shading Accent 2" w:semiHidden="0" w:uiPriority="71" w:unhideWhenUsed="0"/>
+    <w:lsdException w:name="Colorful List Accent 2" w:semiHidden="0" w:uiPriority="72" w:unhideWhenUsed="0"/>
+    <w:lsdException w:name="Colorful Grid Accent 2" w:semiHidden="0" w:uiPriority="73" w:unhideWhenUsed="0"/>
+    <w:lsdException w:name="Light Shading Accent 3" w:semiHidden="0" w:uiPriority="60" w:unhideWhenUsed="0"/>
+    <w:lsdException w:name="Light List Accent 3" w:semiHidden="0" w:uiPriority="61" w:unhideWhenUsed="0"/>
+    <w:lsdException w:name="Light Grid Accent 3" w:semiHidden="0" w:uiPriority="62" w:unhideWhenUsed="0"/>
+    <w:lsdException w:name="Medium Shading 1 Accent 3" w:semiHidden="0" w:uiPriority="63" w:unhideWhenUsed="0"/>
+    <w:lsdException w:name="Medium Shading 2 Accent 3" w:semiHidden="0" w:uiPriority="64" w:unhideWhenUsed="0"/>
+    <w:lsdException w:name="Medium List 1 Accent 3" w:semiHidden="0" w:uiPriority="65" w:unhideWhenUsed="0"/>
+    <w:lsdException w:name="Medium List 2 Accent 3" w:semiHidden="0" w:uiPriority="66" w:unhideWhenUsed="0"/>
+    <w:lsdException w:name="Medium Grid 1 Accent 3" w:semiHidden="0" w:uiPriority="67" w:unhideWhenUsed="0"/>
+    <w:lsdException w:name="Medium Grid 2 Accent 3" w:semiHidden="0" w:uiPriority="68" w:unhideWhenUsed="0"/>
+    <w:lsdException w:name="Medium Grid 3 Accent 3" w:semiHidden="0" w:uiPriority="69" w:unhideWhenUsed="0"/>
+    <w:lsdException w:name="Dark List Accent 3" w:semiHidden="0" w:uiPriority="70" w:unhideWhenUsed="0"/>
+    <w:lsdException w:name="Colorful Shading Accent 3" w:semiHidden="0" w:uiPriority="71" w:unhideWhenUsed="0"/>
+    <w:lsdException w:name="Colorful List Accent 3" w:semiHidden="0" w:uiPriority="72" w:unhideWhenUsed="0"/>
+    <w:lsdException w:name="Colorful Grid Accent 3" w:semiHidden="0" w:uiPriority="73" w:unhideWhenUsed="0"/>
+    <w:lsdException w:name="Light Shading Accent 4" w:semiHidden="0" w:uiPriority="60" w:unhideWhenUsed="0"/>
+    <w:lsdException w:name="Light List Accent 4" w:semiHidden="0" w:uiPriority="61" w:unhideWhenUsed="0"/>
+    <w:lsdException w:name="Light Grid Accent 4" w:semiHidden="0" w:uiPriority="62" w:unhideWhenUsed="0"/>
+    <w:lsdException w:name="Medium Shading 1 Accent 4" w:semiHidden="0" w:uiPriority="63" w:unhideWhenUsed="0"/>
+    <w:lsdException w:name="Medium Shading 2 Accent 4" w:semiHidden="0" w:uiPriority="64" w:unhideWhenUsed="0"/>
+    <w:lsdException w:name="Medium List 1 Accent 4" w:semiHidden="0" w:uiPriority="65" w:unhideWhenUsed="0"/>
+    <w:lsdException w:name="Medium List 2 Accent 4" w:semiHidden="0" w:uiPriority="66" w:unhideWhenUsed="0"/>
+    <w:lsdException w:name="Medium Grid 1 Accent 4" w:semiHidden="0" w:uiPriority="67" w:unhideWhenUsed="0"/>
+    <w:lsdException w:name="Medium Grid 2 Accent 4" w:semiHidden="0" w:uiPriority="68" w:unhideWhenUsed="0"/>
+    <w:lsdException w:name="Medium Grid 3 Accent 4" w:semiHidden="0" w:uiPriority="69" w:unhideWhenUsed="0"/>
+    <w:lsdException w:name="Dark List Accent 4" w:semiHidden="0" w:uiPriority="70" w:unhideWhenUsed="0"/>
+    <w:lsdException w:name="Colorful Shading Accent 4" w:semiHidden="0" w:uiPriority="71" w:unhideWhenUsed="0"/>
+    <w:lsdException w:name="Colorful List Accent 4" w:semiHidden="0" w:uiPriority="72" w:unhideWhenUsed="0"/>
+    <w:lsdException w:name="Colorful Grid Accent 4" w:semiHidden="0" w:uiPriority="73" w:unhideWhenUsed="0"/>
+    <w:lsdException w:name="Light Shading Accent 5" w:semiHidden="0" w:uiPriority="60" w:unhideWhenUsed="0"/>
+    <w:lsdException w:name="Light List Accent 5" w:semiHidden="0" w:uiPriority="61" w:unhideWhenUsed="0"/>
+    <w:lsdException w:name="Light Grid Accent 5" w:semiHidden="0" w:uiPriority="62" w:unhideWhenUsed="0"/>
+    <w:lsdException w:name="Medium Shading 1 Accent 5" w:semiHidden="0" w:uiPriority="63" w:unhideWhenUsed="0"/>
+    <w:lsdException w:name="Medium Shading 2 Accent 5" w:semiHidden="0" w:uiPriority="64" w:unhideWhenUsed="0"/>
+    <w:lsdException w:name="Medium List 1 Accent 5" w:semiHidden="0" w:uiPriority="65" w:unhideWhenUsed="0"/>
+    <w:lsdException w:name="Medium List 2 Accent 5" w:semiHidden="0" w:uiPriority="66" w:unhideWhenUsed="0"/>
+    <w:lsdException w:name="Medium Grid 1 Accent 5" w:semiHidden="0" w:uiPriority="67" w:unhideWhenUsed="0"/>
+    <w:lsdException w:name="Medium Grid 2 Accent 5" w:semiHidden="0" w:uiPriority="68" w:unhideWhenUsed="0"/>
+    <w:lsdException w:name="Medium Grid 3 Accent 5" w:semiHidden="0" w:uiPriority="69" w:unhideWhenUsed="0"/>
+    <w:lsdException w:name="Dark List Accent 5" w:semiHidden="0" w:uiPriority="70" w:unhideWhenUsed="0"/>
+    <w:lsdException w:name="Colorful Shading Accent 5" w:semiHidden="0" w:uiPriority="71" w:unhideWhenUsed="0"/>
+    <w:lsdException w:name="Colorful List Accent 5" w:semiHidden="0" w:uiPriority="72" w:unhideWhenUsed="0"/>
+    <w:lsdException w:name="Colorful Grid Accent 5" w:semiHidden="0" w:uiPriority="73" w:unhideWhenUsed="0"/>
+    <w:lsdException w:name="Light Shading Accent 6" w:semiHidden="0" w:uiPriority="60" w:unhideWhenUsed="0"/>
+    <w:lsdException w:name="Light List Accent 6" w:semiHidden="0" w:uiPriority="61" w:unhideWhenUsed="0"/>
+    <w:lsdException w:name="Light Grid Accent 6" w:semiHidden="0" w:uiPriority="62" w:unhideWhenUsed="0"/>
+    <w:lsdException w:name="Medium Shading 1 Accent 6" w:semiHidden="0" w:uiPriority="63" w:unhideWhenUsed="0"/>
+    <w:lsdException w:name="Medium Shading 2 Accent 6" w:semiHidden="0" w:uiPriority="64" w:unhideWhenUsed="0"/>
+    <w:lsdException w:name="Medium List 1 Accent 6" w:semiHidden="0" w:uiPriority="65" w:unhideWhenUsed="0"/>
+    <w:lsdException w:name="Medium List 2 Accent 6" w:semiHidden="0" w:uiPriority="66" w:unhideWhenUsed="0"/>
+    <w:lsdException w:name="Medium Grid 1 Accent 6" w:semiHidden="0" w:uiPriority="67" w:unhideWhenUsed="0"/>
+    <w:lsdException w:name="Medium Grid 2 Accent 6" w:semiHidden="0" w:uiPriority="68" w:unhideWhenUsed="0"/>
+    <w:lsdException w:name="Medium Grid 3 Accent 6" w:semiHidden="0" w:uiPriority="69" w:unhideWhenUsed="0"/>
+    <w:lsdException w:name="Dark List Accent 6" w:semiHidden="0" w:uiPriority="70" w:unhideWhenUsed="0"/>
+    <w:lsdException w:name="Colorful Shading Accent 6" w:semiHidden="0" w:uiPriority="71" w:unhideWhenUsed="0"/>
+    <w:lsdException w:name="Colorful List Accent 6" w:semiHidden="0" w:uiPriority="72" w:unhideWhenUsed="0"/>
+    <w:lsdException w:name="Colorful Grid Accent 6" w:semiHidden="0" w:uiPriority="73" w:unhideWhenUsed="0"/>
+    <w:lsdException w:name="Subtle Emphasis" w:semiHidden="0" w:uiPriority="19" w:unhideWhenUsed="0" w:qFormat="1"/>
+    <w:lsdException w:name="Intense Emphasis" w:semiHidden="0" w:uiPriority="21" w:unhideWhenUsed="0" w:qFormat="1"/>
+    <w:lsdException w:name="Subtle Reference" w:semiHidden="0" w:uiPriority="31" w:unhideWhenUsed="0" w:qFormat="1"/>
+    <w:lsdException w:name="Intense Reference" w:semiHidden="0" w:uiPriority="32" w:unhideWhenUsed="0" w:qFormat="1"/>
+    <w:lsdException w:name="Book Title" w:semiHidden="0" w:uiPriority="33" w:unhideWhenUsed="0" w:qFormat="1"/>
+    <w:lsdException w:name="Bibliography" w:uiPriority="37"/>
+    <w:lsdException w:name="TOC Heading" w:uiPriority="39" w:qFormat="1"/>
   </w:latentStyles>
   <w:style w:type="paragraph" w:default="1" w:styleId="Standard">
     <w:name w:val="Normal"/>
@@ -4448,7 +4590,6 @@
     <w:basedOn w:val="NormaleTabelle"/>
     <w:rsid w:val="00482599"/>
     <w:tblPr>
-      <w:tblInd w:w="0" w:type="dxa"/>
       <w:tblBorders>
         <w:top w:val="single" w:sz="4" w:space="0" w:color="auto"/>
         <w:left w:val="single" w:sz="4" w:space="0" w:color="auto"/>
@@ -4457,12 +4598,1148 @@
         <w:insideH w:val="single" w:sz="4" w:space="0" w:color="auto"/>
         <w:insideV w:val="single" w:sz="4" w:space="0" w:color="auto"/>
       </w:tblBorders>
+    </w:tblPr>
+  </w:style>
+</w:styles>
+</file>
+
+<file path=word/stylesWithEffects.xml><?xml version="1.0" encoding="utf-8"?>
+<w:styles xmlns:wpc="http://schemas.microsoft.com/office/word/2010/wordprocessingCanvas" xmlns:mc="http://schemas.openxmlformats.org/markup-compatibility/2006" xmlns:o="urn:schemas-microsoft-com:office:office" xmlns:r="http://schemas.openxmlformats.org/officeDocument/2006/relationships" xmlns:m="http://schemas.openxmlformats.org/officeDocument/2006/math" xmlns:v="urn:schemas-microsoft-com:vml" xmlns:wp14="http://schemas.microsoft.com/office/word/2010/wordprocessingDrawing" xmlns:wp="http://schemas.openxmlformats.org/drawingml/2006/wordprocessingDrawing" xmlns:w10="urn:schemas-microsoft-com:office:word" xmlns:w="http://schemas.openxmlformats.org/wordprocessingml/2006/main" xmlns:w14="http://schemas.microsoft.com/office/word/2010/wordml" xmlns:wpg="http://schemas.microsoft.com/office/word/2010/wordprocessingGroup" xmlns:wpi="http://schemas.microsoft.com/office/word/2010/wordprocessingInk" xmlns:wne="http://schemas.microsoft.com/office/word/2006/wordml" xmlns:wps="http://schemas.microsoft.com/office/word/2010/wordprocessingShape" mc:Ignorable="w14 wp14">
+  <w:docDefaults>
+    <w:rPrDefault>
+      <w:rPr>
+        <w:rFonts w:ascii="Times New Roman" w:eastAsia="Times New Roman" w:hAnsi="Times New Roman" w:cs="Times New Roman"/>
+        <w:lang w:val="de-CH" w:eastAsia="de-CH" w:bidi="ar-SA"/>
+      </w:rPr>
+    </w:rPrDefault>
+    <w:pPrDefault/>
+  </w:docDefaults>
+  <w:latentStyles w:defLockedState="0" w:defUIPriority="0" w:defSemiHidden="1" w:defUnhideWhenUsed="1" w:defQFormat="0" w:count="267">
+    <w:lsdException w:name="Normal" w:semiHidden="0" w:unhideWhenUsed="0" w:qFormat="1"/>
+    <w:lsdException w:name="heading 1" w:semiHidden="0" w:unhideWhenUsed="0" w:qFormat="1"/>
+    <w:lsdException w:name="heading 2" w:semiHidden="0" w:unhideWhenUsed="0" w:qFormat="1"/>
+    <w:lsdException w:name="heading 3" w:semiHidden="0" w:unhideWhenUsed="0" w:qFormat="1"/>
+    <w:lsdException w:name="heading 4" w:qFormat="1"/>
+    <w:lsdException w:name="heading 5" w:qFormat="1"/>
+    <w:lsdException w:name="heading 6" w:qFormat="1"/>
+    <w:lsdException w:name="heading 7" w:qFormat="1"/>
+    <w:lsdException w:name="heading 8" w:qFormat="1"/>
+    <w:lsdException w:name="heading 9" w:qFormat="1"/>
+    <w:lsdException w:name="annotation text" w:uiPriority="99"/>
+    <w:lsdException w:name="caption" w:qFormat="1"/>
+    <w:lsdException w:name="annotation reference" w:uiPriority="99"/>
+    <w:lsdException w:name="toa heading" w:semiHidden="0" w:unhideWhenUsed="0"/>
+    <w:lsdException w:name="List Number" w:semiHidden="0" w:unhideWhenUsed="0"/>
+    <w:lsdException w:name="List 2" w:semiHidden="0" w:unhideWhenUsed="0"/>
+    <w:lsdException w:name="Title" w:semiHidden="0" w:unhideWhenUsed="0" w:qFormat="1"/>
+    <w:lsdException w:name="List Continue 4" w:semiHidden="0" w:unhideWhenUsed="0"/>
+    <w:lsdException w:name="List Continue 5" w:semiHidden="0" w:unhideWhenUsed="0"/>
+    <w:lsdException w:name="Message Header" w:semiHidden="0" w:unhideWhenUsed="0"/>
+    <w:lsdException w:name="Subtitle" w:semiHidden="0" w:unhideWhenUsed="0" w:qFormat="1"/>
+    <w:lsdException w:name="Strong" w:semiHidden="0" w:unhideWhenUsed="0" w:qFormat="1"/>
+    <w:lsdException w:name="Emphasis" w:semiHidden="0" w:unhideWhenUsed="0" w:qFormat="1"/>
+    <w:lsdException w:name="Balloon Text" w:semiHidden="0" w:unhideWhenUsed="0"/>
+    <w:lsdException w:name="Table Grid" w:semiHidden="0" w:unhideWhenUsed="0"/>
+    <w:lsdException w:name="Placeholder Text" w:uiPriority="99" w:unhideWhenUsed="0"/>
+    <w:lsdException w:name="No Spacing" w:semiHidden="0" w:uiPriority="1" w:unhideWhenUsed="0" w:qFormat="1"/>
+    <w:lsdException w:name="Light Shading" w:semiHidden="0" w:uiPriority="60" w:unhideWhenUsed="0"/>
+    <w:lsdException w:name="Light List" w:semiHidden="0" w:uiPriority="61" w:unhideWhenUsed="0"/>
+    <w:lsdException w:name="Light Grid" w:semiHidden="0" w:uiPriority="62" w:unhideWhenUsed="0"/>
+    <w:lsdException w:name="Medium Shading 1" w:semiHidden="0" w:uiPriority="63" w:unhideWhenUsed="0"/>
+    <w:lsdException w:name="Medium Shading 2" w:semiHidden="0" w:uiPriority="64" w:unhideWhenUsed="0"/>
+    <w:lsdException w:name="Medium List 1" w:semiHidden="0" w:uiPriority="65" w:unhideWhenUsed="0"/>
+    <w:lsdException w:name="Medium List 2" w:semiHidden="0" w:uiPriority="66" w:unhideWhenUsed="0"/>
+    <w:lsdException w:name="Medium Grid 1" w:semiHidden="0" w:uiPriority="67" w:unhideWhenUsed="0"/>
+    <w:lsdException w:name="Medium Grid 2" w:semiHidden="0" w:uiPriority="68" w:unhideWhenUsed="0"/>
+    <w:lsdException w:name="Medium Grid 3" w:semiHidden="0" w:uiPriority="69" w:unhideWhenUsed="0"/>
+    <w:lsdException w:name="Dark List" w:semiHidden="0" w:uiPriority="70" w:unhideWhenUsed="0"/>
+    <w:lsdException w:name="Colorful Shading" w:semiHidden="0" w:uiPriority="71" w:unhideWhenUsed="0"/>
+    <w:lsdException w:name="Colorful List" w:semiHidden="0" w:uiPriority="72" w:unhideWhenUsed="0"/>
+    <w:lsdException w:name="Colorful Grid" w:semiHidden="0" w:uiPriority="73" w:unhideWhenUsed="0"/>
+    <w:lsdException w:name="Light Shading Accent 1" w:semiHidden="0" w:uiPriority="60" w:unhideWhenUsed="0"/>
+    <w:lsdException w:name="Light List Accent 1" w:semiHidden="0" w:uiPriority="61" w:unhideWhenUsed="0"/>
+    <w:lsdException w:name="Light Grid Accent 1" w:semiHidden="0" w:uiPriority="62" w:unhideWhenUsed="0"/>
+    <w:lsdException w:name="Medium Shading 1 Accent 1" w:semiHidden="0" w:uiPriority="63" w:unhideWhenUsed="0"/>
+    <w:lsdException w:name="Medium Shading 2 Accent 1" w:semiHidden="0" w:uiPriority="64" w:unhideWhenUsed="0"/>
+    <w:lsdException w:name="Medium List 1 Accent 1" w:semiHidden="0" w:uiPriority="65" w:unhideWhenUsed="0"/>
+    <w:lsdException w:name="Revision" w:uiPriority="99" w:unhideWhenUsed="0"/>
+    <w:lsdException w:name="List Paragraph" w:semiHidden="0" w:uiPriority="34" w:unhideWhenUsed="0" w:qFormat="1"/>
+    <w:lsdException w:name="Quote" w:semiHidden="0" w:uiPriority="29" w:unhideWhenUsed="0" w:qFormat="1"/>
+    <w:lsdException w:name="Intense Quote" w:semiHidden="0" w:uiPriority="30" w:unhideWhenUsed="0" w:qFormat="1"/>
+    <w:lsdException w:name="Medium List 2 Accent 1" w:semiHidden="0" w:uiPriority="66" w:unhideWhenUsed="0"/>
+    <w:lsdException w:name="Medium Grid 1 Accent 1" w:semiHidden="0" w:uiPriority="67" w:unhideWhenUsed="0"/>
+    <w:lsdException w:name="Medium Grid 2 Accent 1" w:semiHidden="0" w:uiPriority="68" w:unhideWhenUsed="0"/>
+    <w:lsdException w:name="Medium Grid 3 Accent 1" w:semiHidden="0" w:uiPriority="69" w:unhideWhenUsed="0"/>
+    <w:lsdException w:name="Dark List Accent 1" w:semiHidden="0" w:uiPriority="70" w:unhideWhenUsed="0"/>
+    <w:lsdException w:name="Colorful Shading Accent 1" w:semiHidden="0" w:uiPriority="71" w:unhideWhenUsed="0"/>
+    <w:lsdException w:name="Colorful List Accent 1" w:semiHidden="0" w:uiPriority="72" w:unhideWhenUsed="0"/>
+    <w:lsdException w:name="Colorful Grid Accent 1" w:semiHidden="0" w:uiPriority="73" w:unhideWhenUsed="0"/>
+    <w:lsdException w:name="Light Shading Accent 2" w:semiHidden="0" w:uiPriority="60" w:unhideWhenUsed="0"/>
+    <w:lsdException w:name="Light List Accent 2" w:semiHidden="0" w:uiPriority="61" w:unhideWhenUsed="0"/>
+    <w:lsdException w:name="Light Grid Accent 2" w:semiHidden="0" w:uiPriority="62" w:unhideWhenUsed="0"/>
+    <w:lsdException w:name="Medium Shading 1 Accent 2" w:semiHidden="0" w:uiPriority="63" w:unhideWhenUsed="0"/>
+    <w:lsdException w:name="Medium Shading 2 Accent 2" w:semiHidden="0" w:uiPriority="64" w:unhideWhenUsed="0"/>
+    <w:lsdException w:name="Medium List 1 Accent 2" w:semiHidden="0" w:uiPriority="65" w:unhideWhenUsed="0"/>
+    <w:lsdException w:name="Medium List 2 Accent 2" w:semiHidden="0" w:uiPriority="66" w:unhideWhenUsed="0"/>
+    <w:lsdException w:name="Medium Grid 1 Accent 2" w:semiHidden="0" w:uiPriority="67" w:unhideWhenUsed="0"/>
+    <w:lsdException w:name="Medium Grid 2 Accent 2" w:semiHidden="0" w:uiPriority="68" w:unhideWhenUsed="0"/>
+    <w:lsdException w:name="Medium Grid 3 Accent 2" w:semiHidden="0" w:uiPriority="69" w:unhideWhenUsed="0"/>
+    <w:lsdException w:name="Dark List Accent 2" w:semiHidden="0" w:uiPriority="70" w:unhideWhenUsed="0"/>
+    <w:lsdException w:name="Colorful Shading Accent 2" w:semiHidden="0" w:uiPriority="71" w:unhideWhenUsed="0"/>
+    <w:lsdException w:name="Colorful List Accent 2" w:semiHidden="0" w:uiPriority="72" w:unhideWhenUsed="0"/>
+    <w:lsdException w:name="Colorful Grid Accent 2" w:semiHidden="0" w:uiPriority="73" w:unhideWhenUsed="0"/>
+    <w:lsdException w:name="Light Shading Accent 3" w:semiHidden="0" w:uiPriority="60" w:unhideWhenUsed="0"/>
+    <w:lsdException w:name="Light List Accent 3" w:semiHidden="0" w:uiPriority="61" w:unhideWhenUsed="0"/>
+    <w:lsdException w:name="Light Grid Accent 3" w:semiHidden="0" w:uiPriority="62" w:unhideWhenUsed="0"/>
+    <w:lsdException w:name="Medium Shading 1 Accent 3" w:semiHidden="0" w:uiPriority="63" w:unhideWhenUsed="0"/>
+    <w:lsdException w:name="Medium Shading 2 Accent 3" w:semiHidden="0" w:uiPriority="64" w:unhideWhenUsed="0"/>
+    <w:lsdException w:name="Medium List 1 Accent 3" w:semiHidden="0" w:uiPriority="65" w:unhideWhenUsed="0"/>
+    <w:lsdException w:name="Medium List 2 Accent 3" w:semiHidden="0" w:uiPriority="66" w:unhideWhenUsed="0"/>
+    <w:lsdException w:name="Medium Grid 1 Accent 3" w:semiHidden="0" w:uiPriority="67" w:unhideWhenUsed="0"/>
+    <w:lsdException w:name="Medium Grid 2 Accent 3" w:semiHidden="0" w:uiPriority="68" w:unhideWhenUsed="0"/>
+    <w:lsdException w:name="Medium Grid 3 Accent 3" w:semiHidden="0" w:uiPriority="69" w:unhideWhenUsed="0"/>
+    <w:lsdException w:name="Dark List Accent 3" w:semiHidden="0" w:uiPriority="70" w:unhideWhenUsed="0"/>
+    <w:lsdException w:name="Colorful Shading Accent 3" w:semiHidden="0" w:uiPriority="71" w:unhideWhenUsed="0"/>
+    <w:lsdException w:name="Colorful List Accent 3" w:semiHidden="0" w:uiPriority="72" w:unhideWhenUsed="0"/>
+    <w:lsdException w:name="Colorful Grid Accent 3" w:semiHidden="0" w:uiPriority="73" w:unhideWhenUsed="0"/>
+    <w:lsdException w:name="Light Shading Accent 4" w:semiHidden="0" w:uiPriority="60" w:unhideWhenUsed="0"/>
+    <w:lsdException w:name="Light List Accent 4" w:semiHidden="0" w:uiPriority="61" w:unhideWhenUsed="0"/>
+    <w:lsdException w:name="Light Grid Accent 4" w:semiHidden="0" w:uiPriority="62" w:unhideWhenUsed="0"/>
+    <w:lsdException w:name="Medium Shading 1 Accent 4" w:semiHidden="0" w:uiPriority="63" w:unhideWhenUsed="0"/>
+    <w:lsdException w:name="Medium Shading 2 Accent 4" w:semiHidden="0" w:uiPriority="64" w:unhideWhenUsed="0"/>
+    <w:lsdException w:name="Medium List 1 Accent 4" w:semiHidden="0" w:uiPriority="65" w:unhideWhenUsed="0"/>
+    <w:lsdException w:name="Medium List 2 Accent 4" w:semiHidden="0" w:uiPriority="66" w:unhideWhenUsed="0"/>
+    <w:lsdException w:name="Medium Grid 1 Accent 4" w:semiHidden="0" w:uiPriority="67" w:unhideWhenUsed="0"/>
+    <w:lsdException w:name="Medium Grid 2 Accent 4" w:semiHidden="0" w:uiPriority="68" w:unhideWhenUsed="0"/>
+    <w:lsdException w:name="Medium Grid 3 Accent 4" w:semiHidden="0" w:uiPriority="69" w:unhideWhenUsed="0"/>
+    <w:lsdException w:name="Dark List Accent 4" w:semiHidden="0" w:uiPriority="70" w:unhideWhenUsed="0"/>
+    <w:lsdException w:name="Colorful Shading Accent 4" w:semiHidden="0" w:uiPriority="71" w:unhideWhenUsed="0"/>
+    <w:lsdException w:name="Colorful List Accent 4" w:semiHidden="0" w:uiPriority="72" w:unhideWhenUsed="0"/>
+    <w:lsdException w:name="Colorful Grid Accent 4" w:semiHidden="0" w:uiPriority="73" w:unhideWhenUsed="0"/>
+    <w:lsdException w:name="Light Shading Accent 5" w:semiHidden="0" w:uiPriority="60" w:unhideWhenUsed="0"/>
+    <w:lsdException w:name="Light List Accent 5" w:semiHidden="0" w:uiPriority="61" w:unhideWhenUsed="0"/>
+    <w:lsdException w:name="Light Grid Accent 5" w:semiHidden="0" w:uiPriority="62" w:unhideWhenUsed="0"/>
+    <w:lsdException w:name="Medium Shading 1 Accent 5" w:semiHidden="0" w:uiPriority="63" w:unhideWhenUsed="0"/>
+    <w:lsdException w:name="Medium Shading 2 Accent 5" w:semiHidden="0" w:uiPriority="64" w:unhideWhenUsed="0"/>
+    <w:lsdException w:name="Medium List 1 Accent 5" w:semiHidden="0" w:uiPriority="65" w:unhideWhenUsed="0"/>
+    <w:lsdException w:name="Medium List 2 Accent 5" w:semiHidden="0" w:uiPriority="66" w:unhideWhenUsed="0"/>
+    <w:lsdException w:name="Medium Grid 1 Accent 5" w:semiHidden="0" w:uiPriority="67" w:unhideWhenUsed="0"/>
+    <w:lsdException w:name="Medium Grid 2 Accent 5" w:semiHidden="0" w:uiPriority="68" w:unhideWhenUsed="0"/>
+    <w:lsdException w:name="Medium Grid 3 Accent 5" w:semiHidden="0" w:uiPriority="69" w:unhideWhenUsed="0"/>
+    <w:lsdException w:name="Dark List Accent 5" w:semiHidden="0" w:uiPriority="70" w:unhideWhenUsed="0"/>
+    <w:lsdException w:name="Colorful Shading Accent 5" w:semiHidden="0" w:uiPriority="71" w:unhideWhenUsed="0"/>
+    <w:lsdException w:name="Colorful List Accent 5" w:semiHidden="0" w:uiPriority="72" w:unhideWhenUsed="0"/>
+    <w:lsdException w:name="Colorful Grid Accent 5" w:semiHidden="0" w:uiPriority="73" w:unhideWhenUsed="0"/>
+    <w:lsdException w:name="Light Shading Accent 6" w:semiHidden="0" w:uiPriority="60" w:unhideWhenUsed="0"/>
+    <w:lsdException w:name="Light List Accent 6" w:semiHidden="0" w:uiPriority="61" w:unhideWhenUsed="0"/>
+    <w:lsdException w:name="Light Grid Accent 6" w:semiHidden="0" w:uiPriority="62" w:unhideWhenUsed="0"/>
+    <w:lsdException w:name="Medium Shading 1 Accent 6" w:semiHidden="0" w:uiPriority="63" w:unhideWhenUsed="0"/>
+    <w:lsdException w:name="Medium Shading 2 Accent 6" w:semiHidden="0" w:uiPriority="64" w:unhideWhenUsed="0"/>
+    <w:lsdException w:name="Medium List 1 Accent 6" w:semiHidden="0" w:uiPriority="65" w:unhideWhenUsed="0"/>
+    <w:lsdException w:name="Medium List 2 Accent 6" w:semiHidden="0" w:uiPriority="66" w:unhideWhenUsed="0"/>
+    <w:lsdException w:name="Medium Grid 1 Accent 6" w:semiHidden="0" w:uiPriority="67" w:unhideWhenUsed="0"/>
+    <w:lsdException w:name="Medium Grid 2 Accent 6" w:semiHidden="0" w:uiPriority="68" w:unhideWhenUsed="0"/>
+    <w:lsdException w:name="Medium Grid 3 Accent 6" w:semiHidden="0" w:uiPriority="69" w:unhideWhenUsed="0"/>
+    <w:lsdException w:name="Dark List Accent 6" w:semiHidden="0" w:uiPriority="70" w:unhideWhenUsed="0"/>
+    <w:lsdException w:name="Colorful Shading Accent 6" w:semiHidden="0" w:uiPriority="71" w:unhideWhenUsed="0"/>
+    <w:lsdException w:name="Colorful List Accent 6" w:semiHidden="0" w:uiPriority="72" w:unhideWhenUsed="0"/>
+    <w:lsdException w:name="Colorful Grid Accent 6" w:semiHidden="0" w:uiPriority="73" w:unhideWhenUsed="0"/>
+    <w:lsdException w:name="Subtle Emphasis" w:semiHidden="0" w:uiPriority="19" w:unhideWhenUsed="0" w:qFormat="1"/>
+    <w:lsdException w:name="Intense Emphasis" w:semiHidden="0" w:uiPriority="21" w:unhideWhenUsed="0" w:qFormat="1"/>
+    <w:lsdException w:name="Subtle Reference" w:semiHidden="0" w:uiPriority="31" w:unhideWhenUsed="0" w:qFormat="1"/>
+    <w:lsdException w:name="Intense Reference" w:semiHidden="0" w:uiPriority="32" w:unhideWhenUsed="0" w:qFormat="1"/>
+    <w:lsdException w:name="Book Title" w:semiHidden="0" w:uiPriority="33" w:unhideWhenUsed="0" w:qFormat="1"/>
+    <w:lsdException w:name="Bibliography" w:uiPriority="37"/>
+    <w:lsdException w:name="TOC Heading" w:uiPriority="39" w:qFormat="1"/>
+  </w:latentStyles>
+  <w:style w:type="paragraph" w:default="1" w:styleId="Standard">
+    <w:name w:val="Normal"/>
+    <w:qFormat/>
+    <w:rsid w:val="00FB29FA"/>
+    <w:rPr>
+      <w:rFonts w:ascii="Arial" w:hAnsi="Arial"/>
+    </w:rPr>
+  </w:style>
+  <w:style w:type="paragraph" w:styleId="berschrift1">
+    <w:name w:val="heading 1"/>
+    <w:basedOn w:val="Standard"/>
+    <w:next w:val="Standard"/>
+    <w:qFormat/>
+    <w:pPr>
+      <w:keepNext/>
+      <w:spacing w:before="360" w:line="240" w:lineRule="exact"/>
+      <w:outlineLvl w:val="0"/>
+    </w:pPr>
+    <w:rPr>
+      <w:b/>
+      <w:spacing w:val="6"/>
+      <w:sz w:val="18"/>
+    </w:rPr>
+  </w:style>
+  <w:style w:type="paragraph" w:styleId="berschrift2">
+    <w:name w:val="heading 2"/>
+    <w:basedOn w:val="Standard"/>
+    <w:next w:val="Standard"/>
+    <w:qFormat/>
+    <w:pPr>
+      <w:keepNext/>
+      <w:spacing w:before="240" w:after="60"/>
+      <w:outlineLvl w:val="1"/>
+    </w:pPr>
+    <w:rPr>
+      <w:b/>
+      <w:i/>
+      <w:sz w:val="24"/>
+    </w:rPr>
+  </w:style>
+  <w:style w:type="paragraph" w:styleId="berschrift3">
+    <w:name w:val="heading 3"/>
+    <w:basedOn w:val="Standard"/>
+    <w:next w:val="Standard"/>
+    <w:qFormat/>
+    <w:pPr>
+      <w:keepNext/>
+      <w:spacing w:before="240" w:after="60"/>
+      <w:outlineLvl w:val="2"/>
+    </w:pPr>
+    <w:rPr>
+      <w:sz w:val="24"/>
+    </w:rPr>
+  </w:style>
+  <w:style w:type="paragraph" w:styleId="berschrift4">
+    <w:name w:val="heading 4"/>
+    <w:basedOn w:val="Standard"/>
+    <w:next w:val="Standard"/>
+    <w:qFormat/>
+    <w:pPr>
+      <w:keepNext/>
+      <w:spacing w:before="240" w:after="60"/>
+      <w:outlineLvl w:val="3"/>
+    </w:pPr>
+    <w:rPr>
+      <w:b/>
+      <w:sz w:val="24"/>
+    </w:rPr>
+  </w:style>
+  <w:style w:type="paragraph" w:styleId="berschrift5">
+    <w:name w:val="heading 5"/>
+    <w:basedOn w:val="Standard"/>
+    <w:next w:val="Standard"/>
+    <w:qFormat/>
+    <w:pPr>
+      <w:spacing w:before="240" w:after="60"/>
+      <w:outlineLvl w:val="4"/>
+    </w:pPr>
+    <w:rPr>
+      <w:sz w:val="22"/>
+    </w:rPr>
+  </w:style>
+  <w:style w:type="paragraph" w:styleId="berschrift6">
+    <w:name w:val="heading 6"/>
+    <w:basedOn w:val="Standard"/>
+    <w:next w:val="Standard"/>
+    <w:qFormat/>
+    <w:pPr>
+      <w:spacing w:before="240" w:after="60"/>
+      <w:outlineLvl w:val="5"/>
+    </w:pPr>
+    <w:rPr>
+      <w:rFonts w:ascii="Times New Roman" w:hAnsi="Times New Roman"/>
+      <w:i/>
+      <w:sz w:val="22"/>
+    </w:rPr>
+  </w:style>
+  <w:style w:type="paragraph" w:styleId="berschrift7">
+    <w:name w:val="heading 7"/>
+    <w:basedOn w:val="Standard"/>
+    <w:next w:val="Standard"/>
+    <w:qFormat/>
+    <w:pPr>
+      <w:spacing w:before="240" w:after="60"/>
+      <w:outlineLvl w:val="6"/>
+    </w:pPr>
+  </w:style>
+  <w:style w:type="paragraph" w:styleId="berschrift8">
+    <w:name w:val="heading 8"/>
+    <w:basedOn w:val="Standard"/>
+    <w:next w:val="Standard"/>
+    <w:qFormat/>
+    <w:pPr>
+      <w:spacing w:before="240" w:after="60"/>
+      <w:outlineLvl w:val="7"/>
+    </w:pPr>
+    <w:rPr>
+      <w:i/>
+    </w:rPr>
+  </w:style>
+  <w:style w:type="paragraph" w:styleId="berschrift9">
+    <w:name w:val="heading 9"/>
+    <w:basedOn w:val="Standard"/>
+    <w:next w:val="Standard"/>
+    <w:qFormat/>
+    <w:pPr>
+      <w:spacing w:before="240" w:after="60"/>
+      <w:outlineLvl w:val="8"/>
+    </w:pPr>
+    <w:rPr>
+      <w:b/>
+      <w:i/>
+      <w:sz w:val="18"/>
+    </w:rPr>
+  </w:style>
+  <w:style w:type="character" w:default="1" w:styleId="Absatz-Standardschriftart">
+    <w:name w:val="Default Paragraph Font"/>
+    <w:uiPriority w:val="1"/>
+    <w:semiHidden/>
+    <w:unhideWhenUsed/>
+  </w:style>
+  <w:style w:type="table" w:default="1" w:styleId="NormaleTabelle">
+    <w:name w:val="Normal Table"/>
+    <w:uiPriority w:val="99"/>
+    <w:semiHidden/>
+    <w:unhideWhenUsed/>
+    <w:tblPr>
+      <w:tblInd w:w="0" w:type="dxa"/>
       <w:tblCellMar>
         <w:top w:w="0" w:type="dxa"/>
         <w:left w:w="108" w:type="dxa"/>
         <w:bottom w:w="0" w:type="dxa"/>
         <w:right w:w="108" w:type="dxa"/>
       </w:tblCellMar>
+    </w:tblPr>
+  </w:style>
+  <w:style w:type="numbering" w:default="1" w:styleId="KeineListe">
+    <w:name w:val="No List"/>
+    <w:uiPriority w:val="99"/>
+    <w:semiHidden/>
+    <w:unhideWhenUsed/>
+  </w:style>
+  <w:style w:type="paragraph" w:styleId="Kopfzeile">
+    <w:name w:val="header"/>
+    <w:basedOn w:val="Standard"/>
+    <w:pPr>
+      <w:tabs>
+        <w:tab w:val="center" w:pos="4536"/>
+        <w:tab w:val="right" w:pos="9072"/>
+      </w:tabs>
+    </w:pPr>
+  </w:style>
+  <w:style w:type="paragraph" w:styleId="Gruformel">
+    <w:name w:val="Closing"/>
+    <w:basedOn w:val="Text"/>
+    <w:pPr>
+      <w:ind w:left="4252"/>
+    </w:pPr>
+  </w:style>
+  <w:style w:type="paragraph" w:styleId="Fuzeile">
+    <w:name w:val="footer"/>
+    <w:basedOn w:val="Standard"/>
+    <w:pPr>
+      <w:tabs>
+        <w:tab w:val="center" w:pos="4536"/>
+        <w:tab w:val="right" w:pos="9072"/>
+      </w:tabs>
+      <w:spacing w:line="240" w:lineRule="atLeast"/>
+    </w:pPr>
+    <w:rPr>
+      <w:spacing w:val="6"/>
+      <w:sz w:val="18"/>
+    </w:rPr>
+  </w:style>
+  <w:style w:type="character" w:styleId="Hyperlink">
+    <w:name w:val="Hyperlink"/>
+    <w:basedOn w:val="Absatz-Standardschriftart"/>
+    <w:rPr>
+      <w:color w:val="0000FF"/>
+      <w:u w:val="single"/>
+    </w:rPr>
+  </w:style>
+  <w:style w:type="paragraph" w:customStyle="1" w:styleId="Absender">
+    <w:name w:val="Absender"/>
+    <w:basedOn w:val="Standard"/>
+    <w:pPr>
+      <w:spacing w:line="240" w:lineRule="atLeast"/>
+    </w:pPr>
+    <w:rPr>
+      <w:spacing w:val="6"/>
+      <w:sz w:val="18"/>
+    </w:rPr>
+  </w:style>
+  <w:style w:type="paragraph" w:customStyle="1" w:styleId="Text">
+    <w:name w:val="Text"/>
+    <w:basedOn w:val="Standard"/>
+    <w:pPr>
+      <w:spacing w:line="280" w:lineRule="atLeast"/>
+    </w:pPr>
+    <w:rPr>
+      <w:spacing w:val="8"/>
+    </w:rPr>
+  </w:style>
+  <w:style w:type="paragraph" w:customStyle="1" w:styleId="Direktion">
+    <w:name w:val="Direktion"/>
+    <w:basedOn w:val="Standard"/>
+    <w:pPr>
+      <w:spacing w:line="240" w:lineRule="atLeast"/>
+    </w:pPr>
+    <w:rPr>
+      <w:spacing w:val="6"/>
+      <w:sz w:val="18"/>
+    </w:rPr>
+  </w:style>
+  <w:style w:type="paragraph" w:styleId="Abbildungsverzeichnis">
+    <w:name w:val="table of figures"/>
+    <w:basedOn w:val="Standard"/>
+    <w:next w:val="Standard"/>
+    <w:semiHidden/>
+    <w:pPr>
+      <w:ind w:left="400" w:hanging="400"/>
+    </w:pPr>
+  </w:style>
+  <w:style w:type="paragraph" w:styleId="Umschlagabsenderadresse">
+    <w:name w:val="envelope return"/>
+    <w:basedOn w:val="Standard"/>
+  </w:style>
+  <w:style w:type="paragraph" w:styleId="Anrede">
+    <w:name w:val="Salutation"/>
+    <w:basedOn w:val="Standard"/>
+    <w:next w:val="Standard"/>
+  </w:style>
+  <w:style w:type="paragraph" w:styleId="Aufzhlungszeichen">
+    <w:name w:val="List Bullet"/>
+    <w:basedOn w:val="Standard"/>
+    <w:autoRedefine/>
+    <w:pPr>
+      <w:numPr>
+        <w:numId w:val="1"/>
+      </w:numPr>
+    </w:pPr>
+  </w:style>
+  <w:style w:type="paragraph" w:styleId="Aufzhlungszeichen2">
+    <w:name w:val="List Bullet 2"/>
+    <w:basedOn w:val="Standard"/>
+    <w:autoRedefine/>
+    <w:pPr>
+      <w:numPr>
+        <w:numId w:val="2"/>
+      </w:numPr>
+    </w:pPr>
+  </w:style>
+  <w:style w:type="paragraph" w:styleId="Aufzhlungszeichen3">
+    <w:name w:val="List Bullet 3"/>
+    <w:basedOn w:val="Standard"/>
+    <w:autoRedefine/>
+    <w:pPr>
+      <w:numPr>
+        <w:numId w:val="3"/>
+      </w:numPr>
+    </w:pPr>
+  </w:style>
+  <w:style w:type="paragraph" w:styleId="Aufzhlungszeichen4">
+    <w:name w:val="List Bullet 4"/>
+    <w:basedOn w:val="Standard"/>
+    <w:autoRedefine/>
+    <w:pPr>
+      <w:numPr>
+        <w:numId w:val="4"/>
+      </w:numPr>
+    </w:pPr>
+  </w:style>
+  <w:style w:type="paragraph" w:styleId="Aufzhlungszeichen5">
+    <w:name w:val="List Bullet 5"/>
+    <w:basedOn w:val="Standard"/>
+    <w:autoRedefine/>
+    <w:pPr>
+      <w:numPr>
+        <w:numId w:val="5"/>
+      </w:numPr>
+    </w:pPr>
+  </w:style>
+  <w:style w:type="paragraph" w:styleId="Beschriftung">
+    <w:name w:val="caption"/>
+    <w:basedOn w:val="Standard"/>
+    <w:next w:val="Standard"/>
+    <w:qFormat/>
+    <w:pPr>
+      <w:spacing w:before="120" w:after="120"/>
+    </w:pPr>
+    <w:rPr>
+      <w:b/>
+    </w:rPr>
+  </w:style>
+  <w:style w:type="paragraph" w:styleId="Blocktext">
+    <w:name w:val="Block Text"/>
+    <w:basedOn w:val="Standard"/>
+    <w:pPr>
+      <w:spacing w:after="120"/>
+      <w:ind w:left="1440" w:right="1440"/>
+    </w:pPr>
+  </w:style>
+  <w:style w:type="paragraph" w:styleId="Datum">
+    <w:name w:val="Date"/>
+    <w:basedOn w:val="Standard"/>
+    <w:next w:val="Standard"/>
+  </w:style>
+  <w:style w:type="paragraph" w:styleId="Dokumentstruktur">
+    <w:name w:val="Document Map"/>
+    <w:basedOn w:val="Standard"/>
+    <w:semiHidden/>
+    <w:pPr>
+      <w:shd w:val="clear" w:color="auto" w:fill="000080"/>
+    </w:pPr>
+    <w:rPr>
+      <w:rFonts w:ascii="Tahoma" w:hAnsi="Tahoma"/>
+    </w:rPr>
+  </w:style>
+  <w:style w:type="paragraph" w:styleId="Endnotentext">
+    <w:name w:val="endnote text"/>
+    <w:basedOn w:val="Standard"/>
+    <w:semiHidden/>
+  </w:style>
+  <w:style w:type="paragraph" w:styleId="Fu-Endnotenberschrift">
+    <w:name w:val="Note Heading"/>
+    <w:basedOn w:val="Standard"/>
+    <w:next w:val="Standard"/>
+  </w:style>
+  <w:style w:type="paragraph" w:styleId="Funotentext">
+    <w:name w:val="footnote text"/>
+    <w:basedOn w:val="Standard"/>
+    <w:semiHidden/>
+  </w:style>
+  <w:style w:type="paragraph" w:styleId="Index1">
+    <w:name w:val="index 1"/>
+    <w:basedOn w:val="Standard"/>
+    <w:next w:val="Standard"/>
+    <w:autoRedefine/>
+    <w:semiHidden/>
+    <w:pPr>
+      <w:ind w:left="200" w:hanging="200"/>
+    </w:pPr>
+  </w:style>
+  <w:style w:type="paragraph" w:styleId="Index2">
+    <w:name w:val="index 2"/>
+    <w:basedOn w:val="Standard"/>
+    <w:next w:val="Standard"/>
+    <w:autoRedefine/>
+    <w:semiHidden/>
+    <w:pPr>
+      <w:ind w:left="400" w:hanging="200"/>
+    </w:pPr>
+  </w:style>
+  <w:style w:type="paragraph" w:styleId="Index3">
+    <w:name w:val="index 3"/>
+    <w:basedOn w:val="Standard"/>
+    <w:next w:val="Standard"/>
+    <w:autoRedefine/>
+    <w:semiHidden/>
+    <w:pPr>
+      <w:ind w:left="600" w:hanging="200"/>
+    </w:pPr>
+  </w:style>
+  <w:style w:type="paragraph" w:styleId="Index4">
+    <w:name w:val="index 4"/>
+    <w:basedOn w:val="Standard"/>
+    <w:next w:val="Standard"/>
+    <w:autoRedefine/>
+    <w:semiHidden/>
+    <w:pPr>
+      <w:ind w:left="800" w:hanging="200"/>
+    </w:pPr>
+  </w:style>
+  <w:style w:type="paragraph" w:styleId="Index5">
+    <w:name w:val="index 5"/>
+    <w:basedOn w:val="Standard"/>
+    <w:next w:val="Standard"/>
+    <w:autoRedefine/>
+    <w:semiHidden/>
+    <w:pPr>
+      <w:ind w:left="1000" w:hanging="200"/>
+    </w:pPr>
+  </w:style>
+  <w:style w:type="paragraph" w:styleId="Index6">
+    <w:name w:val="index 6"/>
+    <w:basedOn w:val="Standard"/>
+    <w:next w:val="Standard"/>
+    <w:autoRedefine/>
+    <w:semiHidden/>
+    <w:pPr>
+      <w:ind w:left="1200" w:hanging="200"/>
+    </w:pPr>
+  </w:style>
+  <w:style w:type="paragraph" w:styleId="Index7">
+    <w:name w:val="index 7"/>
+    <w:basedOn w:val="Standard"/>
+    <w:next w:val="Standard"/>
+    <w:autoRedefine/>
+    <w:semiHidden/>
+    <w:pPr>
+      <w:ind w:left="1400" w:hanging="200"/>
+    </w:pPr>
+  </w:style>
+  <w:style w:type="paragraph" w:styleId="Index8">
+    <w:name w:val="index 8"/>
+    <w:basedOn w:val="Standard"/>
+    <w:next w:val="Standard"/>
+    <w:autoRedefine/>
+    <w:semiHidden/>
+    <w:pPr>
+      <w:ind w:left="1600" w:hanging="200"/>
+    </w:pPr>
+  </w:style>
+  <w:style w:type="paragraph" w:styleId="Index9">
+    <w:name w:val="index 9"/>
+    <w:basedOn w:val="Standard"/>
+    <w:next w:val="Standard"/>
+    <w:autoRedefine/>
+    <w:semiHidden/>
+    <w:pPr>
+      <w:ind w:left="1800" w:hanging="200"/>
+    </w:pPr>
+  </w:style>
+  <w:style w:type="paragraph" w:styleId="Indexberschrift">
+    <w:name w:val="index heading"/>
+    <w:basedOn w:val="Standard"/>
+    <w:next w:val="Index1"/>
+    <w:semiHidden/>
+    <w:rPr>
+      <w:b/>
+    </w:rPr>
+  </w:style>
+  <w:style w:type="paragraph" w:styleId="Kommentartext">
+    <w:name w:val="annotation text"/>
+    <w:basedOn w:val="Standard"/>
+    <w:link w:val="KommentartextZchn"/>
+    <w:uiPriority w:val="99"/>
+    <w:semiHidden/>
+  </w:style>
+  <w:style w:type="paragraph" w:styleId="Liste">
+    <w:name w:val="List"/>
+    <w:basedOn w:val="Standard"/>
+    <w:pPr>
+      <w:ind w:left="283" w:hanging="283"/>
+    </w:pPr>
+  </w:style>
+  <w:style w:type="paragraph" w:styleId="Liste2">
+    <w:name w:val="List 2"/>
+    <w:basedOn w:val="Standard"/>
+    <w:pPr>
+      <w:ind w:left="566" w:hanging="283"/>
+    </w:pPr>
+  </w:style>
+  <w:style w:type="paragraph" w:styleId="Liste3">
+    <w:name w:val="List 3"/>
+    <w:basedOn w:val="Standard"/>
+    <w:pPr>
+      <w:ind w:left="849" w:hanging="283"/>
+    </w:pPr>
+  </w:style>
+  <w:style w:type="paragraph" w:styleId="Liste4">
+    <w:name w:val="List 4"/>
+    <w:basedOn w:val="Standard"/>
+    <w:pPr>
+      <w:ind w:left="1132" w:hanging="283"/>
+    </w:pPr>
+  </w:style>
+  <w:style w:type="paragraph" w:styleId="Liste5">
+    <w:name w:val="List 5"/>
+    <w:basedOn w:val="Standard"/>
+    <w:pPr>
+      <w:ind w:left="1415" w:hanging="283"/>
+    </w:pPr>
+  </w:style>
+  <w:style w:type="paragraph" w:styleId="Listenfortsetzung">
+    <w:name w:val="List Continue"/>
+    <w:basedOn w:val="Standard"/>
+    <w:pPr>
+      <w:spacing w:after="120"/>
+      <w:ind w:left="283"/>
+    </w:pPr>
+  </w:style>
+  <w:style w:type="paragraph" w:styleId="Listenfortsetzung2">
+    <w:name w:val="List Continue 2"/>
+    <w:basedOn w:val="Standard"/>
+    <w:pPr>
+      <w:spacing w:after="120"/>
+      <w:ind w:left="566"/>
+    </w:pPr>
+  </w:style>
+  <w:style w:type="paragraph" w:styleId="Listenfortsetzung3">
+    <w:name w:val="List Continue 3"/>
+    <w:basedOn w:val="Standard"/>
+    <w:pPr>
+      <w:spacing w:after="120"/>
+      <w:ind w:left="849"/>
+    </w:pPr>
+  </w:style>
+  <w:style w:type="paragraph" w:styleId="Listenfortsetzung4">
+    <w:name w:val="List Continue 4"/>
+    <w:basedOn w:val="Standard"/>
+    <w:pPr>
+      <w:spacing w:after="120"/>
+      <w:ind w:left="1132"/>
+    </w:pPr>
+  </w:style>
+  <w:style w:type="paragraph" w:styleId="Listenfortsetzung5">
+    <w:name w:val="List Continue 5"/>
+    <w:basedOn w:val="Standard"/>
+    <w:pPr>
+      <w:spacing w:after="120"/>
+      <w:ind w:left="1415"/>
+    </w:pPr>
+  </w:style>
+  <w:style w:type="paragraph" w:styleId="Listennummer">
+    <w:name w:val="List Number"/>
+    <w:basedOn w:val="Standard"/>
+    <w:pPr>
+      <w:numPr>
+        <w:numId w:val="6"/>
+      </w:numPr>
+    </w:pPr>
+  </w:style>
+  <w:style w:type="paragraph" w:styleId="Listennummer2">
+    <w:name w:val="List Number 2"/>
+    <w:basedOn w:val="Standard"/>
+    <w:pPr>
+      <w:numPr>
+        <w:numId w:val="7"/>
+      </w:numPr>
+    </w:pPr>
+  </w:style>
+  <w:style w:type="paragraph" w:styleId="Listennummer3">
+    <w:name w:val="List Number 3"/>
+    <w:basedOn w:val="Standard"/>
+    <w:pPr>
+      <w:numPr>
+        <w:numId w:val="8"/>
+      </w:numPr>
+    </w:pPr>
+  </w:style>
+  <w:style w:type="paragraph" w:styleId="Listennummer4">
+    <w:name w:val="List Number 4"/>
+    <w:basedOn w:val="Standard"/>
+    <w:pPr>
+      <w:numPr>
+        <w:numId w:val="9"/>
+      </w:numPr>
+    </w:pPr>
+  </w:style>
+  <w:style w:type="paragraph" w:styleId="Listennummer5">
+    <w:name w:val="List Number 5"/>
+    <w:basedOn w:val="Standard"/>
+    <w:pPr>
+      <w:numPr>
+        <w:numId w:val="10"/>
+      </w:numPr>
+    </w:pPr>
+  </w:style>
+  <w:style w:type="paragraph" w:styleId="Makrotext">
+    <w:name w:val="macro"/>
+    <w:semiHidden/>
+    <w:pPr>
+      <w:tabs>
+        <w:tab w:val="left" w:pos="480"/>
+        <w:tab w:val="left" w:pos="960"/>
+        <w:tab w:val="left" w:pos="1440"/>
+        <w:tab w:val="left" w:pos="1920"/>
+        <w:tab w:val="left" w:pos="2400"/>
+        <w:tab w:val="left" w:pos="2880"/>
+        <w:tab w:val="left" w:pos="3360"/>
+        <w:tab w:val="left" w:pos="3840"/>
+        <w:tab w:val="left" w:pos="4320"/>
+      </w:tabs>
+    </w:pPr>
+    <w:rPr>
+      <w:rFonts w:ascii="Courier New" w:hAnsi="Courier New"/>
+    </w:rPr>
+  </w:style>
+  <w:style w:type="paragraph" w:styleId="Nachrichtenkopf">
+    <w:name w:val="Message Header"/>
+    <w:basedOn w:val="Standard"/>
+    <w:pPr>
+      <w:pBdr>
+        <w:top w:val="single" w:sz="6" w:space="1" w:color="auto"/>
+        <w:left w:val="single" w:sz="6" w:space="1" w:color="auto"/>
+        <w:bottom w:val="single" w:sz="6" w:space="1" w:color="auto"/>
+        <w:right w:val="single" w:sz="6" w:space="1" w:color="auto"/>
+      </w:pBdr>
+      <w:shd w:val="pct20" w:color="auto" w:fill="auto"/>
+      <w:ind w:left="1134" w:hanging="1134"/>
+    </w:pPr>
+    <w:rPr>
+      <w:sz w:val="24"/>
+    </w:rPr>
+  </w:style>
+  <w:style w:type="paragraph" w:styleId="NurText">
+    <w:name w:val="Plain Text"/>
+    <w:basedOn w:val="Standard"/>
+    <w:rPr>
+      <w:rFonts w:ascii="Courier New" w:hAnsi="Courier New"/>
+    </w:rPr>
+  </w:style>
+  <w:style w:type="paragraph" w:styleId="Standardeinzug">
+    <w:name w:val="Normal Indent"/>
+    <w:basedOn w:val="Standard"/>
+    <w:pPr>
+      <w:ind w:left="708"/>
+    </w:pPr>
+  </w:style>
+  <w:style w:type="paragraph" w:styleId="Textkrper">
+    <w:name w:val="Body Text"/>
+    <w:basedOn w:val="Standard"/>
+    <w:pPr>
+      <w:spacing w:after="120"/>
+    </w:pPr>
+  </w:style>
+  <w:style w:type="paragraph" w:styleId="Textkrper2">
+    <w:name w:val="Body Text 2"/>
+    <w:basedOn w:val="Standard"/>
+    <w:pPr>
+      <w:spacing w:after="120" w:line="480" w:lineRule="auto"/>
+    </w:pPr>
+  </w:style>
+  <w:style w:type="paragraph" w:styleId="Textkrper3">
+    <w:name w:val="Body Text 3"/>
+    <w:basedOn w:val="Standard"/>
+    <w:pPr>
+      <w:spacing w:after="120"/>
+    </w:pPr>
+    <w:rPr>
+      <w:sz w:val="16"/>
+    </w:rPr>
+  </w:style>
+  <w:style w:type="paragraph" w:styleId="Textkrper-Zeileneinzug">
+    <w:name w:val="Body Text Indent"/>
+    <w:basedOn w:val="Standard"/>
+    <w:pPr>
+      <w:spacing w:after="120"/>
+      <w:ind w:left="283"/>
+    </w:pPr>
+  </w:style>
+  <w:style w:type="paragraph" w:styleId="Textkrper-Einzug2">
+    <w:name w:val="Body Text Indent 2"/>
+    <w:basedOn w:val="Standard"/>
+    <w:pPr>
+      <w:spacing w:after="120" w:line="480" w:lineRule="auto"/>
+      <w:ind w:left="283"/>
+    </w:pPr>
+  </w:style>
+  <w:style w:type="paragraph" w:styleId="Textkrper-Einzug3">
+    <w:name w:val="Body Text Indent 3"/>
+    <w:basedOn w:val="Standard"/>
+    <w:pPr>
+      <w:spacing w:after="120"/>
+      <w:ind w:left="283"/>
+    </w:pPr>
+    <w:rPr>
+      <w:sz w:val="16"/>
+    </w:rPr>
+  </w:style>
+  <w:style w:type="paragraph" w:styleId="Textkrper-Erstzeileneinzug">
+    <w:name w:val="Body Text First Indent"/>
+    <w:basedOn w:val="Textkrper"/>
+    <w:pPr>
+      <w:ind w:firstLine="210"/>
+    </w:pPr>
+  </w:style>
+  <w:style w:type="paragraph" w:styleId="Textkrper-Erstzeileneinzug2">
+    <w:name w:val="Body Text First Indent 2"/>
+    <w:basedOn w:val="Textkrper-Zeileneinzug"/>
+    <w:pPr>
+      <w:ind w:firstLine="210"/>
+    </w:pPr>
+  </w:style>
+  <w:style w:type="paragraph" w:styleId="Titel">
+    <w:name w:val="Title"/>
+    <w:basedOn w:val="Standard"/>
+    <w:qFormat/>
+    <w:pPr>
+      <w:spacing w:before="240" w:after="60"/>
+      <w:jc w:val="center"/>
+      <w:outlineLvl w:val="0"/>
+    </w:pPr>
+    <w:rPr>
+      <w:b/>
+      <w:kern w:val="28"/>
+      <w:sz w:val="32"/>
+    </w:rPr>
+  </w:style>
+  <w:style w:type="paragraph" w:styleId="Umschlagadresse">
+    <w:name w:val="envelope address"/>
+    <w:basedOn w:val="Standard"/>
+    <w:pPr>
+      <w:framePr w:w="4320" w:h="2160" w:hRule="exact" w:hSpace="141" w:wrap="auto" w:hAnchor="page" w:xAlign="center" w:yAlign="bottom"/>
+      <w:ind w:left="1"/>
+    </w:pPr>
+    <w:rPr>
+      <w:sz w:val="24"/>
+    </w:rPr>
+  </w:style>
+  <w:style w:type="paragraph" w:styleId="Unterschrift">
+    <w:name w:val="Signature"/>
+    <w:basedOn w:val="Standard"/>
+    <w:pPr>
+      <w:ind w:left="4252"/>
+    </w:pPr>
+  </w:style>
+  <w:style w:type="paragraph" w:styleId="Untertitel">
+    <w:name w:val="Subtitle"/>
+    <w:basedOn w:val="Standard"/>
+    <w:qFormat/>
+    <w:pPr>
+      <w:spacing w:after="60"/>
+      <w:jc w:val="center"/>
+      <w:outlineLvl w:val="1"/>
+    </w:pPr>
+    <w:rPr>
+      <w:sz w:val="24"/>
+    </w:rPr>
+  </w:style>
+  <w:style w:type="paragraph" w:styleId="Verzeichnis1">
+    <w:name w:val="toc 1"/>
+    <w:basedOn w:val="Standard"/>
+    <w:next w:val="Standard"/>
+    <w:autoRedefine/>
+    <w:semiHidden/>
+  </w:style>
+  <w:style w:type="paragraph" w:styleId="Verzeichnis2">
+    <w:name w:val="toc 2"/>
+    <w:basedOn w:val="Standard"/>
+    <w:next w:val="Standard"/>
+    <w:autoRedefine/>
+    <w:semiHidden/>
+    <w:pPr>
+      <w:ind w:left="200"/>
+    </w:pPr>
+  </w:style>
+  <w:style w:type="paragraph" w:styleId="Verzeichnis3">
+    <w:name w:val="toc 3"/>
+    <w:basedOn w:val="Standard"/>
+    <w:next w:val="Standard"/>
+    <w:autoRedefine/>
+    <w:semiHidden/>
+    <w:pPr>
+      <w:ind w:left="400"/>
+    </w:pPr>
+  </w:style>
+  <w:style w:type="paragraph" w:styleId="Verzeichnis4">
+    <w:name w:val="toc 4"/>
+    <w:basedOn w:val="Standard"/>
+    <w:next w:val="Standard"/>
+    <w:autoRedefine/>
+    <w:semiHidden/>
+    <w:pPr>
+      <w:ind w:left="600"/>
+    </w:pPr>
+  </w:style>
+  <w:style w:type="paragraph" w:styleId="Verzeichnis5">
+    <w:name w:val="toc 5"/>
+    <w:basedOn w:val="Standard"/>
+    <w:next w:val="Standard"/>
+    <w:autoRedefine/>
+    <w:semiHidden/>
+    <w:pPr>
+      <w:ind w:left="800"/>
+    </w:pPr>
+  </w:style>
+  <w:style w:type="paragraph" w:styleId="Verzeichnis6">
+    <w:name w:val="toc 6"/>
+    <w:basedOn w:val="Standard"/>
+    <w:next w:val="Standard"/>
+    <w:autoRedefine/>
+    <w:semiHidden/>
+    <w:pPr>
+      <w:ind w:left="1000"/>
+    </w:pPr>
+  </w:style>
+  <w:style w:type="paragraph" w:styleId="Verzeichnis7">
+    <w:name w:val="toc 7"/>
+    <w:basedOn w:val="Standard"/>
+    <w:next w:val="Standard"/>
+    <w:autoRedefine/>
+    <w:semiHidden/>
+    <w:pPr>
+      <w:ind w:left="1200"/>
+    </w:pPr>
+  </w:style>
+  <w:style w:type="paragraph" w:styleId="Verzeichnis8">
+    <w:name w:val="toc 8"/>
+    <w:basedOn w:val="Standard"/>
+    <w:next w:val="Standard"/>
+    <w:autoRedefine/>
+    <w:semiHidden/>
+    <w:pPr>
+      <w:ind w:left="1400"/>
+    </w:pPr>
+  </w:style>
+  <w:style w:type="paragraph" w:styleId="Verzeichnis9">
+    <w:name w:val="toc 9"/>
+    <w:basedOn w:val="Standard"/>
+    <w:next w:val="Standard"/>
+    <w:autoRedefine/>
+    <w:semiHidden/>
+    <w:pPr>
+      <w:ind w:left="1600"/>
+    </w:pPr>
+  </w:style>
+  <w:style w:type="paragraph" w:styleId="RGV-berschrift">
+    <w:name w:val="toa heading"/>
+    <w:basedOn w:val="Standard"/>
+    <w:next w:val="Standard"/>
+    <w:semiHidden/>
+    <w:pPr>
+      <w:spacing w:before="120"/>
+    </w:pPr>
+    <w:rPr>
+      <w:b/>
+      <w:sz w:val="24"/>
+    </w:rPr>
+  </w:style>
+  <w:style w:type="paragraph" w:styleId="Rechtsgrundlagenverzeichnis">
+    <w:name w:val="table of authorities"/>
+    <w:basedOn w:val="Standard"/>
+    <w:next w:val="Standard"/>
+    <w:semiHidden/>
+    <w:pPr>
+      <w:ind w:left="200" w:hanging="200"/>
+    </w:pPr>
+  </w:style>
+  <w:style w:type="paragraph" w:customStyle="1" w:styleId="StadtBern">
+    <w:name w:val="Stadt Bern"/>
+    <w:basedOn w:val="berschrift1"/>
+  </w:style>
+  <w:style w:type="paragraph" w:customStyle="1" w:styleId="Betreff">
+    <w:name w:val="Betreff"/>
+    <w:basedOn w:val="Text"/>
+    <w:next w:val="Text"/>
+    <w:rPr>
+      <w:b/>
+    </w:rPr>
+  </w:style>
+  <w:style w:type="paragraph" w:customStyle="1" w:styleId="Abteilung">
+    <w:name w:val="Abteilung"/>
+    <w:basedOn w:val="StadtBern"/>
+    <w:next w:val="Standard"/>
+    <w:pPr>
+      <w:spacing w:before="640"/>
+    </w:pPr>
+    <w:rPr>
+      <w:b w:val="0"/>
+    </w:rPr>
+  </w:style>
+  <w:style w:type="paragraph" w:styleId="Listenabsatz">
+    <w:name w:val="List Paragraph"/>
+    <w:basedOn w:val="Standard"/>
+    <w:uiPriority w:val="34"/>
+    <w:qFormat/>
+    <w:rsid w:val="003F59A5"/>
+    <w:pPr>
+      <w:ind w:left="720"/>
+      <w:contextualSpacing/>
+    </w:pPr>
+  </w:style>
+  <w:style w:type="paragraph" w:styleId="Sprechblasentext">
+    <w:name w:val="Balloon Text"/>
+    <w:basedOn w:val="Standard"/>
+    <w:link w:val="SprechblasentextZchn"/>
+    <w:rsid w:val="00C8353C"/>
+    <w:rPr>
+      <w:rFonts w:ascii="Tahoma" w:hAnsi="Tahoma" w:cs="Tahoma"/>
+      <w:sz w:val="16"/>
+      <w:szCs w:val="16"/>
+    </w:rPr>
+  </w:style>
+  <w:style w:type="character" w:customStyle="1" w:styleId="SprechblasentextZchn">
+    <w:name w:val="Sprechblasentext Zchn"/>
+    <w:basedOn w:val="Absatz-Standardschriftart"/>
+    <w:link w:val="Sprechblasentext"/>
+    <w:rsid w:val="00C8353C"/>
+    <w:rPr>
+      <w:rFonts w:ascii="Tahoma" w:hAnsi="Tahoma" w:cs="Tahoma"/>
+      <w:sz w:val="16"/>
+      <w:szCs w:val="16"/>
+    </w:rPr>
+  </w:style>
+  <w:style w:type="character" w:styleId="Endnotenzeichen">
+    <w:name w:val="endnote reference"/>
+    <w:basedOn w:val="Absatz-Standardschriftart"/>
+    <w:rsid w:val="000150C0"/>
+    <w:rPr>
+      <w:vertAlign w:val="superscript"/>
+    </w:rPr>
+  </w:style>
+  <w:style w:type="character" w:styleId="Funotenzeichen">
+    <w:name w:val="footnote reference"/>
+    <w:basedOn w:val="Absatz-Standardschriftart"/>
+    <w:rsid w:val="000150C0"/>
+    <w:rPr>
+      <w:vertAlign w:val="superscript"/>
+    </w:rPr>
+  </w:style>
+  <w:style w:type="character" w:styleId="Kommentarzeichen">
+    <w:name w:val="annotation reference"/>
+    <w:basedOn w:val="Absatz-Standardschriftart"/>
+    <w:uiPriority w:val="99"/>
+    <w:rsid w:val="00822AD0"/>
+    <w:rPr>
+      <w:sz w:val="16"/>
+      <w:szCs w:val="16"/>
+    </w:rPr>
+  </w:style>
+  <w:style w:type="paragraph" w:styleId="Kommentarthema">
+    <w:name w:val="annotation subject"/>
+    <w:basedOn w:val="Kommentartext"/>
+    <w:next w:val="Kommentartext"/>
+    <w:link w:val="KommentarthemaZchn"/>
+    <w:rsid w:val="00822AD0"/>
+    <w:rPr>
+      <w:b/>
+      <w:bCs/>
+    </w:rPr>
+  </w:style>
+  <w:style w:type="character" w:customStyle="1" w:styleId="KommentartextZchn">
+    <w:name w:val="Kommentartext Zchn"/>
+    <w:basedOn w:val="Absatz-Standardschriftart"/>
+    <w:link w:val="Kommentartext"/>
+    <w:uiPriority w:val="99"/>
+    <w:semiHidden/>
+    <w:rsid w:val="00822AD0"/>
+    <w:rPr>
+      <w:rFonts w:ascii="Arial" w:hAnsi="Arial"/>
+    </w:rPr>
+  </w:style>
+  <w:style w:type="character" w:customStyle="1" w:styleId="KommentarthemaZchn">
+    <w:name w:val="Kommentarthema Zchn"/>
+    <w:basedOn w:val="KommentartextZchn"/>
+    <w:link w:val="Kommentarthema"/>
+    <w:rsid w:val="00822AD0"/>
+    <w:rPr>
+      <w:rFonts w:ascii="Arial" w:hAnsi="Arial"/>
+      <w:b/>
+      <w:bCs/>
+    </w:rPr>
+  </w:style>
+  <w:style w:type="character" w:styleId="Platzhaltertext">
+    <w:name w:val="Placeholder Text"/>
+    <w:basedOn w:val="Absatz-Standardschriftart"/>
+    <w:uiPriority w:val="99"/>
+    <w:semiHidden/>
+    <w:rsid w:val="00023F7A"/>
+    <w:rPr>
+      <w:color w:val="808080"/>
+    </w:rPr>
+  </w:style>
+  <w:style w:type="table" w:styleId="Tabellenraster">
+    <w:name w:val="Table Grid"/>
+    <w:basedOn w:val="NormaleTabelle"/>
+    <w:rsid w:val="00482599"/>
+    <w:tblPr>
+      <w:tblBorders>
+        <w:top w:val="single" w:sz="4" w:space="0" w:color="auto"/>
+        <w:left w:val="single" w:sz="4" w:space="0" w:color="auto"/>
+        <w:bottom w:val="single" w:sz="4" w:space="0" w:color="auto"/>
+        <w:right w:val="single" w:sz="4" w:space="0" w:color="auto"/>
+        <w:insideH w:val="single" w:sz="4" w:space="0" w:color="auto"/>
+        <w:insideV w:val="single" w:sz="4" w:space="0" w:color="auto"/>
+      </w:tblBorders>
     </w:tblPr>
   </w:style>
 </w:styles>
@@ -4758,7 +6035,7 @@
 </file>
 
 <file path=customXml/itemProps1.xml><?xml version="1.0" encoding="utf-8"?>
-<ds:datastoreItem xmlns:ds="http://schemas.openxmlformats.org/officeDocument/2006/customXml" ds:itemID="{F297E484-1FD7-4401-91F5-8776A9D29D21}">
+<ds:datastoreItem xmlns:ds="http://schemas.openxmlformats.org/officeDocument/2006/customXml" ds:itemID="{80057D42-4DA4-4BF0-8016-2C7489793F26}">
   <ds:schemaRefs>
     <ds:schemaRef ds:uri="http://schemas.openxmlformats.org/officeDocument/2006/bibliography"/>
   </ds:schemaRefs>

</xml_diff>

<commit_message>
EBEGU-2000 Fristverlaengerung bei reinen SCH Gesuchen
</commit_message>
<xml_diff>
--- a/ebegu-server/src/main/resources/vorlagen/Freigabequittung.docx
+++ b/ebegu-server/src/main/resources/vorlagen/Freigabequittung.docx
@@ -1,6 +1,6 @@
 
 <file path=word/document.xml><?xml version="1.0" encoding="utf-8"?>
-<w:document xmlns:wpc="http://schemas.microsoft.com/office/word/2010/wordprocessingCanvas" xmlns:mc="http://schemas.openxmlformats.org/markup-compatibility/2006" xmlns:o="urn:schemas-microsoft-com:office:office" xmlns:r="http://schemas.openxmlformats.org/officeDocument/2006/relationships" xmlns:m="http://schemas.openxmlformats.org/officeDocument/2006/math" xmlns:v="urn:schemas-microsoft-com:vml" xmlns:wp14="http://schemas.microsoft.com/office/word/2010/wordprocessingDrawing" xmlns:wp="http://schemas.openxmlformats.org/drawingml/2006/wordprocessingDrawing" xmlns:w10="urn:schemas-microsoft-com:office:word" xmlns:w="http://schemas.openxmlformats.org/wordprocessingml/2006/main" xmlns:w14="http://schemas.microsoft.com/office/word/2010/wordml" xmlns:wpg="http://schemas.microsoft.com/office/word/2010/wordprocessingGroup" xmlns:wpi="http://schemas.microsoft.com/office/word/2010/wordprocessingInk" xmlns:wne="http://schemas.microsoft.com/office/word/2006/wordml" xmlns:wps="http://schemas.microsoft.com/office/word/2010/wordprocessingShape" mc:Ignorable="w14 wp14">
+<w:document xmlns:wpc="http://schemas.microsoft.com/office/word/2010/wordprocessingCanvas" xmlns:cx="http://schemas.microsoft.com/office/drawing/2014/chartex" xmlns:cx1="http://schemas.microsoft.com/office/drawing/2015/9/8/chartex" xmlns:cx2="http://schemas.microsoft.com/office/drawing/2015/10/21/chartex" xmlns:cx3="http://schemas.microsoft.com/office/drawing/2016/5/9/chartex" xmlns:cx4="http://schemas.microsoft.com/office/drawing/2016/5/10/chartex" xmlns:cx5="http://schemas.microsoft.com/office/drawing/2016/5/11/chartex" xmlns:cx6="http://schemas.microsoft.com/office/drawing/2016/5/12/chartex" xmlns:cx7="http://schemas.microsoft.com/office/drawing/2016/5/13/chartex" xmlns:cx8="http://schemas.microsoft.com/office/drawing/2016/5/14/chartex" xmlns:mc="http://schemas.openxmlformats.org/markup-compatibility/2006" xmlns:aink="http://schemas.microsoft.com/office/drawing/2016/ink" xmlns:am3d="http://schemas.microsoft.com/office/drawing/2017/model3d" xmlns:o="urn:schemas-microsoft-com:office:office" xmlns:r="http://schemas.openxmlformats.org/officeDocument/2006/relationships" xmlns:m="http://schemas.openxmlformats.org/officeDocument/2006/math" xmlns:v="urn:schemas-microsoft-com:vml" xmlns:wp14="http://schemas.microsoft.com/office/word/2010/wordprocessingDrawing" xmlns:wp="http://schemas.openxmlformats.org/drawingml/2006/wordprocessingDrawing" xmlns:w10="urn:schemas-microsoft-com:office:word" xmlns:w="http://schemas.openxmlformats.org/wordprocessingml/2006/main" xmlns:w14="http://schemas.microsoft.com/office/word/2010/wordml" xmlns:w15="http://schemas.microsoft.com/office/word/2012/wordml" xmlns:w16cid="http://schemas.microsoft.com/office/word/2016/wordml/cid" xmlns:w16se="http://schemas.microsoft.com/office/word/2015/wordml/symex" xmlns:wpg="http://schemas.microsoft.com/office/word/2010/wordprocessingGroup" xmlns:wpi="http://schemas.microsoft.com/office/word/2010/wordprocessingInk" xmlns:wne="http://schemas.microsoft.com/office/word/2006/wordml" xmlns:wps="http://schemas.microsoft.com/office/word/2010/wordprocessingShape" mc:Ignorable="w14 w15 w16se w16cid wp14">
   <w:body>
     <w:tbl>
       <w:tblPr>
@@ -203,23 +203,13 @@
                 <w:sz w:val="20"/>
               </w:rPr>
             </w:pPr>
-            <w:proofErr w:type="spellStart"/>
             <w:r>
               <w:rPr>
                 <w:rFonts w:cs="Arial"/>
                 <w:spacing w:val="0"/>
                 <w:sz w:val="20"/>
               </w:rPr>
-              <w:t>Effingerstrasse</w:t>
-            </w:r>
-            <w:proofErr w:type="spellEnd"/>
-            <w:r>
-              <w:rPr>
-                <w:rFonts w:cs="Arial"/>
-                <w:spacing w:val="0"/>
-                <w:sz w:val="20"/>
-              </w:rPr>
-              <w:t xml:space="preserve"> 21</w:t>
+              <w:t>Effingerstrasse 21</w:t>
             </w:r>
           </w:p>
           <w:p>
@@ -369,13 +359,13 @@
         <w:tblLook w:val="04A0" w:firstRow="1" w:lastRow="0" w:firstColumn="1" w:lastColumn="0" w:noHBand="0" w:noVBand="1"/>
       </w:tblPr>
       <w:tblGrid>
-        <w:gridCol w:w="1817"/>
+        <w:gridCol w:w="1828"/>
         <w:gridCol w:w="6804"/>
       </w:tblGrid>
       <w:tr>
         <w:tc>
           <w:tcPr>
-            <w:tcW w:w="1560" w:type="dxa"/>
+            <w:tcW w:w="1817" w:type="dxa"/>
           </w:tcPr>
           <w:p>
             <w:pPr>
@@ -434,7 +424,7 @@
       <w:tr>
         <w:tc>
           <w:tcPr>
-            <w:tcW w:w="1560" w:type="dxa"/>
+            <w:tcW w:w="1817" w:type="dxa"/>
           </w:tcPr>
           <w:p>
             <w:pPr>
@@ -484,14 +474,109 @@
           </w:p>
         </w:tc>
       </w:tr>
+      <w:tr>
+        <w:tc>
+          <w:tcPr>
+            <w:tcW w:w="1817" w:type="dxa"/>
+          </w:tcPr>
+          <w:p>
+            <w:pPr>
+              <w:rPr>
+                <w:rFonts w:eastAsia="Arial Unicode MS" w:cs="Arial"/>
+              </w:rPr>
+            </w:pPr>
+            <w:r>
+              <w:rPr>
+                <w:rFonts w:eastAsia="Arial Unicode MS" w:cs="Arial"/>
+              </w:rPr>
+              <w:t>Fristverlängerun</w:t>
+            </w:r>
+            <w:r>
+              <w:rPr>
+                <w:rFonts w:eastAsia="Arial Unicode MS" w:cs="Arial"/>
+              </w:rPr>
+              <w:t>g:</w:t>
+            </w:r>
+            <w:bookmarkStart w:id="3" w:name="_GoBack"/>
+            <w:bookmarkEnd w:id="3"/>
+          </w:p>
+        </w:tc>
+        <w:tc>
+          <w:tcPr>
+            <w:tcW w:w="6804" w:type="dxa"/>
+          </w:tcPr>
+          <w:p>
+            <w:pPr>
+              <w:rPr>
+                <w:rFonts w:eastAsia="Arial Unicode MS" w:cs="Arial"/>
+              </w:rPr>
+            </w:pPr>
+            <w:r>
+              <w:rPr>
+                <w:rFonts w:cs="Arial"/>
+                <w:lang w:val="de-DE"/>
+              </w:rPr>
+              <w:fldChar w:fldCharType="begin"/>
+            </w:r>
+            <w:r>
+              <w:rPr>
+                <w:rFonts w:cs="Arial"/>
+                <w:lang w:val="de-DE"/>
+              </w:rPr>
+              <w:instrText xml:space="preserve"> DOCVARIABLE  FIELD_printMerge.</w:instrText>
+            </w:r>
+            <w:r>
+              <w:rPr>
+                <w:rFonts w:cs="Arial"/>
+                <w:lang w:val="de-DE"/>
+              </w:rPr>
+              <w:instrText>fristverlaengerung</w:instrText>
+            </w:r>
+            <w:r>
+              <w:rPr>
+                <w:rFonts w:cs="Arial"/>
+                <w:lang w:val="de-DE"/>
+              </w:rPr>
+              <w:instrText xml:space="preserve">  \* MERGEFORMAT </w:instrText>
+            </w:r>
+            <w:r>
+              <w:rPr>
+                <w:rFonts w:cs="Arial"/>
+                <w:lang w:val="de-DE"/>
+              </w:rPr>
+              <w:fldChar w:fldCharType="end"/>
+            </w:r>
+          </w:p>
+        </w:tc>
+      </w:tr>
+      <w:tr>
+        <w:tc>
+          <w:tcPr>
+            <w:tcW w:w="1817" w:type="dxa"/>
+          </w:tcPr>
+          <w:p>
+            <w:pPr>
+              <w:rPr>
+                <w:rFonts w:eastAsia="Arial Unicode MS" w:cs="Arial"/>
+              </w:rPr>
+            </w:pPr>
+          </w:p>
+        </w:tc>
+        <w:tc>
+          <w:tcPr>
+            <w:tcW w:w="6804" w:type="dxa"/>
+          </w:tcPr>
+          <w:p>
+            <w:pPr>
+              <w:rPr>
+                <w:rFonts w:cs="Arial"/>
+                <w:lang w:val="de-DE"/>
+              </w:rPr>
+            </w:pPr>
+          </w:p>
+        </w:tc>
+      </w:tr>
     </w:tbl>
-    <w:p>
-      <w:pPr>
-        <w:rPr>
-          <w:rFonts w:eastAsia="Arial Unicode MS" w:cs="Arial"/>
-        </w:rPr>
-      </w:pPr>
-    </w:p>
     <w:p>
       <w:pPr>
         <w:pBdr>
@@ -812,97 +897,7 @@
                 <w:sz w:val="2"/>
                 <w:szCs w:val="2"/>
               </w:rPr>
-              <w:instrText xml:space="preserve"> DOCVARIABLE  WHILE_betre</w:instrText>
-            </w:r>
-            <w:r>
-              <w:rPr>
-                <w:rFonts w:cs="Arial"/>
-                <w:color w:val="000000" w:themeColor="text1"/>
-                <w:sz w:val="2"/>
-                <w:szCs w:val="2"/>
-              </w:rPr>
-              <w:instrText>u</w:instrText>
-            </w:r>
-            <w:r>
-              <w:rPr>
-                <w:rFonts w:cs="Arial"/>
-                <w:color w:val="000000" w:themeColor="text1"/>
-                <w:sz w:val="2"/>
-                <w:szCs w:val="2"/>
-              </w:rPr>
-              <w:instrText>u</w:instrText>
-            </w:r>
-            <w:r>
-              <w:rPr>
-                <w:rFonts w:cs="Arial"/>
-                <w:color w:val="000000" w:themeColor="text1"/>
-                <w:sz w:val="2"/>
-                <w:szCs w:val="2"/>
-              </w:rPr>
-              <w:instrText>n</w:instrText>
-            </w:r>
-            <w:r>
-              <w:rPr>
-                <w:rFonts w:cs="Arial"/>
-                <w:color w:val="000000" w:themeColor="text1"/>
-                <w:sz w:val="2"/>
-                <w:szCs w:val="2"/>
-              </w:rPr>
-              <w:instrText>gsT</w:instrText>
-            </w:r>
-            <w:r>
-              <w:rPr>
-                <w:rFonts w:cs="Arial"/>
-                <w:color w:val="000000" w:themeColor="text1"/>
-                <w:sz w:val="2"/>
-                <w:szCs w:val="2"/>
-              </w:rPr>
-              <w:instrText>a</w:instrText>
-            </w:r>
-            <w:r>
-              <w:rPr>
-                <w:rFonts w:cs="Arial"/>
-                <w:color w:val="000000" w:themeColor="text1"/>
-                <w:sz w:val="2"/>
-                <w:szCs w:val="2"/>
-              </w:rPr>
-              <w:instrText>be</w:instrText>
-            </w:r>
-            <w:r>
-              <w:rPr>
-                <w:rFonts w:cs="Arial"/>
-                <w:color w:val="000000" w:themeColor="text1"/>
-                <w:sz w:val="2"/>
-                <w:szCs w:val="2"/>
-              </w:rPr>
-              <w:instrText>l</w:instrText>
-            </w:r>
-            <w:r>
-              <w:rPr>
-                <w:rFonts w:cs="Arial"/>
-                <w:color w:val="000000" w:themeColor="text1"/>
-                <w:sz w:val="2"/>
-                <w:szCs w:val="2"/>
-              </w:rPr>
-              <w:instrText>le.betreuu</w:instrText>
-            </w:r>
-            <w:r>
-              <w:rPr>
-                <w:rFonts w:cs="Arial"/>
-                <w:color w:val="000000" w:themeColor="text1"/>
-                <w:sz w:val="2"/>
-                <w:szCs w:val="2"/>
-              </w:rPr>
-              <w:instrText>n</w:instrText>
-            </w:r>
-            <w:r>
-              <w:rPr>
-                <w:rFonts w:cs="Arial"/>
-                <w:color w:val="000000" w:themeColor="text1"/>
-                <w:sz w:val="2"/>
-                <w:szCs w:val="2"/>
-              </w:rPr>
-              <w:instrText xml:space="preserve">gen  \* MERGEFORMAT </w:instrText>
+              <w:instrText xml:space="preserve"> DOCVARIABLE  WHILE_betreuungsTabelle.betreuungen  \* MERGEFORMAT </w:instrText>
             </w:r>
             <w:r>
               <w:rPr>
@@ -1006,21 +1001,7 @@
                 <w:rFonts w:cs="Arial"/>
                 <w:lang w:val="de-DE"/>
               </w:rPr>
-              <w:instrText xml:space="preserve"> DOCVARIABLE  FIELD_betreuungsTabe</w:instrText>
-            </w:r>
-            <w:r>
-              <w:rPr>
-                <w:rFonts w:cs="Arial"/>
-                <w:lang w:val="de-DE"/>
-              </w:rPr>
-              <w:instrText>l</w:instrText>
-            </w:r>
-            <w:r>
-              <w:rPr>
-                <w:rFonts w:cs="Arial"/>
-                <w:lang w:val="de-DE"/>
-              </w:rPr>
-              <w:instrText xml:space="preserve">le.betreuungen.idNummer  \* MERGEFORMAT </w:instrText>
+              <w:instrText xml:space="preserve"> DOCVARIABLE  FIELD_betreuungsTabelle.betreuungen.idNummer  \* MERGEFORMAT </w:instrText>
             </w:r>
             <w:r>
               <w:rPr>
@@ -1058,115 +1039,7 @@
                 <w:sz w:val="2"/>
                 <w:szCs w:val="2"/>
               </w:rPr>
-              <w:instrText xml:space="preserve"> DOCVARIABLE  ENDWHILE_b</w:instrText>
-            </w:r>
-            <w:r>
-              <w:rPr>
-                <w:rFonts w:cs="Arial"/>
-                <w:color w:val="000000" w:themeColor="text1"/>
-                <w:sz w:val="2"/>
-                <w:szCs w:val="2"/>
-              </w:rPr>
-              <w:instrText>e</w:instrText>
-            </w:r>
-            <w:r>
-              <w:rPr>
-                <w:rFonts w:cs="Arial"/>
-                <w:color w:val="000000" w:themeColor="text1"/>
-                <w:sz w:val="2"/>
-                <w:szCs w:val="2"/>
-              </w:rPr>
-              <w:instrText>tre</w:instrText>
-            </w:r>
-            <w:r>
-              <w:rPr>
-                <w:rFonts w:cs="Arial"/>
-                <w:color w:val="000000" w:themeColor="text1"/>
-                <w:sz w:val="2"/>
-                <w:szCs w:val="2"/>
-              </w:rPr>
-              <w:instrText>u</w:instrText>
-            </w:r>
-            <w:r>
-              <w:rPr>
-                <w:rFonts w:cs="Arial"/>
-                <w:color w:val="000000" w:themeColor="text1"/>
-                <w:sz w:val="2"/>
-                <w:szCs w:val="2"/>
-              </w:rPr>
-              <w:instrText>u</w:instrText>
-            </w:r>
-            <w:r>
-              <w:rPr>
-                <w:rFonts w:cs="Arial"/>
-                <w:color w:val="000000" w:themeColor="text1"/>
-                <w:sz w:val="2"/>
-                <w:szCs w:val="2"/>
-              </w:rPr>
-              <w:instrText>n</w:instrText>
-            </w:r>
-            <w:r>
-              <w:rPr>
-                <w:rFonts w:cs="Arial"/>
-                <w:color w:val="000000" w:themeColor="text1"/>
-                <w:sz w:val="2"/>
-                <w:szCs w:val="2"/>
-              </w:rPr>
-              <w:instrText>gsT</w:instrText>
-            </w:r>
-            <w:r>
-              <w:rPr>
-                <w:rFonts w:cs="Arial"/>
-                <w:color w:val="000000" w:themeColor="text1"/>
-                <w:sz w:val="2"/>
-                <w:szCs w:val="2"/>
-              </w:rPr>
-              <w:instrText>a</w:instrText>
-            </w:r>
-            <w:r>
-              <w:rPr>
-                <w:rFonts w:cs="Arial"/>
-                <w:color w:val="000000" w:themeColor="text1"/>
-                <w:sz w:val="2"/>
-                <w:szCs w:val="2"/>
-              </w:rPr>
-              <w:instrText>be</w:instrText>
-            </w:r>
-            <w:r>
-              <w:rPr>
-                <w:rFonts w:cs="Arial"/>
-                <w:color w:val="000000" w:themeColor="text1"/>
-                <w:sz w:val="2"/>
-                <w:szCs w:val="2"/>
-              </w:rPr>
-              <w:instrText>l</w:instrText>
-            </w:r>
-            <w:r>
-              <w:rPr>
-                <w:rFonts w:cs="Arial"/>
-                <w:color w:val="000000" w:themeColor="text1"/>
-                <w:sz w:val="2"/>
-                <w:szCs w:val="2"/>
-              </w:rPr>
-              <w:instrText>le.betreuu</w:instrText>
-            </w:r>
-            <w:r>
-              <w:rPr>
-                <w:rFonts w:cs="Arial"/>
-                <w:color w:val="000000" w:themeColor="text1"/>
-                <w:sz w:val="2"/>
-                <w:szCs w:val="2"/>
-              </w:rPr>
-              <w:instrText>n</w:instrText>
-            </w:r>
-            <w:r>
-              <w:rPr>
-                <w:rFonts w:cs="Arial"/>
-                <w:color w:val="000000" w:themeColor="text1"/>
-                <w:sz w:val="2"/>
-                <w:szCs w:val="2"/>
-              </w:rPr>
-              <w:instrText xml:space="preserve">gen  \* MERGEFORMAT </w:instrText>
+              <w:instrText xml:space="preserve"> DOCVARIABLE  ENDWHILE_betreuungsTabelle.betreuungen  \* MERGEFORMAT </w:instrText>
             </w:r>
             <w:r>
               <w:rPr>
@@ -1415,19 +1288,7 @@
         <w:rPr>
           <w:rFonts w:eastAsia="Arial Unicode MS" w:cs="Arial"/>
         </w:rPr>
-        <w:t>Alle benötigten D</w:t>
-      </w:r>
-      <w:r>
-        <w:rPr>
-          <w:rFonts w:eastAsia="Arial Unicode MS" w:cs="Arial"/>
-        </w:rPr>
-        <w:t>o</w:t>
-      </w:r>
-      <w:r>
-        <w:rPr>
-          <w:rFonts w:eastAsia="Arial Unicode MS" w:cs="Arial"/>
-        </w:rPr>
-        <w:t>kumente wurden hochgeladen</w:t>
+        <w:t>Alle benötigten Dokumente wurden hochgeladen</w:t>
       </w:r>
       <w:r>
         <w:rPr>
@@ -1475,7 +1336,7 @@
           <w:b/>
         </w:rPr>
         <w:sectPr>
-          <w:headerReference w:type="first" r:id="rId9"/>
+          <w:headerReference w:type="first" r:id="rId8"/>
           <w:type w:val="continuous"/>
           <w:pgSz w:w="11906" w:h="16838" w:code="9"/>
           <w:pgMar w:top="2552" w:right="1418" w:bottom="709" w:left="1985" w:header="454" w:footer="851" w:gutter="0"/>
@@ -1530,69 +1391,7 @@
         <w:rPr>
           <w:rFonts w:eastAsia="Arial Unicode MS" w:cs="Arial"/>
         </w:rPr>
-        <w:t>Die unterzeichnende/n Person/en erteilt/erteilen der Steuerverwaltung der Stadt Bern und der/n für die oben aufgeführten Betreuungsangebote zuständigen Stelle/n die Einwilligung, e</w:t>
-      </w:r>
-      <w:r>
-        <w:rPr>
-          <w:rFonts w:eastAsia="Arial Unicode MS" w:cs="Arial"/>
-        </w:rPr>
-        <w:t>i</w:t>
-      </w:r>
-      <w:r>
-        <w:rPr>
-          <w:rFonts w:eastAsia="Arial Unicode MS" w:cs="Arial"/>
-        </w:rPr>
-        <w:t>nander wechselseitig schriftlich und mündlich die zur Berechnung des massgebenden Ei</w:t>
-      </w:r>
-      <w:r>
-        <w:rPr>
-          <w:rFonts w:eastAsia="Arial Unicode MS" w:cs="Arial"/>
-        </w:rPr>
-        <w:t>n</w:t>
-      </w:r>
-      <w:r>
-        <w:rPr>
-          <w:rFonts w:eastAsia="Arial Unicode MS" w:cs="Arial"/>
-        </w:rPr>
-        <w:t>kommens notwendigen Informationen zukommen zu lassen. Sie entbindet/entbinden dazu die Steuerverwaltung der Stadt Bern von der Geheimhaltungspflicht gemäss Artikel 110 des Bu</w:t>
-      </w:r>
-      <w:r>
-        <w:rPr>
-          <w:rFonts w:eastAsia="Arial Unicode MS" w:cs="Arial"/>
-        </w:rPr>
-        <w:t>n</w:t>
-      </w:r>
-      <w:r>
-        <w:rPr>
-          <w:rFonts w:eastAsia="Arial Unicode MS" w:cs="Arial"/>
-        </w:rPr>
-        <w:t>desgesetzes über die direkte Bundessteuer (DBG, SR 642.11) und Artikel 153 des Steuerg</w:t>
-      </w:r>
-      <w:r>
-        <w:rPr>
-          <w:rFonts w:eastAsia="Arial Unicode MS" w:cs="Arial"/>
-        </w:rPr>
-        <w:t>e</w:t>
-      </w:r>
-      <w:r>
-        <w:rPr>
-          <w:rFonts w:eastAsia="Arial Unicode MS" w:cs="Arial"/>
-        </w:rPr>
-        <w:t>setzes des Kantons Bern (</w:t>
-      </w:r>
-      <w:proofErr w:type="spellStart"/>
-      <w:r>
-        <w:rPr>
-          <w:rFonts w:eastAsia="Arial Unicode MS" w:cs="Arial"/>
-        </w:rPr>
-        <w:t>StG</w:t>
-      </w:r>
-      <w:proofErr w:type="spellEnd"/>
-      <w:r>
-        <w:rPr>
-          <w:rFonts w:eastAsia="Arial Unicode MS" w:cs="Arial"/>
-        </w:rPr>
-        <w:t>, BSG 661.11).</w:t>
+        <w:t>Die unterzeichnende/n Person/en erteilt/erteilen der Steuerverwaltung der Stadt Bern und der/n für die oben aufgeführten Betreuungsangebote zuständigen Stelle/n die Einwilligung, einander wechselseitig schriftlich und mündlich die zur Berechnung des massgebenden Einkommens notwendigen Informationen zukommen zu lassen. Sie entbindet/entbinden dazu die Steuerverwaltung der Stadt Bern von der Geheimhaltungspflicht gemäss Artikel 110 des Bundesgesetzes über die direkte Bundessteuer (DBG, SR 642.11) und Artikel 153 des Steuergesetzes des Kantons Bern (StG, BSG 661.11).</w:t>
       </w:r>
     </w:p>
     <w:p>
@@ -1652,45 +1451,13 @@
         <w:rPr>
           <w:rFonts w:eastAsia="Arial Unicode MS" w:cs="Arial"/>
         </w:rPr>
-        <w:t>z.B. Familiengrösse, Wegzug oder Ihr E</w:t>
-      </w:r>
-      <w:r>
-        <w:rPr>
-          <w:rFonts w:eastAsia="Arial Unicode MS" w:cs="Arial"/>
-        </w:rPr>
-        <w:t>r</w:t>
-      </w:r>
-      <w:r>
-        <w:rPr>
-          <w:rFonts w:eastAsia="Arial Unicode MS" w:cs="Arial"/>
-        </w:rPr>
-        <w:t>werbspensum, falls erforderlich</w:t>
-      </w:r>
-      <w:r>
-        <w:rPr>
-          <w:rFonts w:eastAsia="Arial Unicode MS" w:cs="Arial"/>
-        </w:rPr>
-        <w:t>) sind unaufgefordert und unverzüglich zu melden. Ihre Mitte</w:t>
-      </w:r>
-      <w:r>
-        <w:rPr>
-          <w:rFonts w:eastAsia="Arial Unicode MS" w:cs="Arial"/>
-        </w:rPr>
-        <w:t>i</w:t>
-      </w:r>
-      <w:r>
-        <w:rPr>
-          <w:rFonts w:eastAsia="Arial Unicode MS" w:cs="Arial"/>
-        </w:rPr>
-        <w:t>lung können Sie uns direkt übe</w:t>
-      </w:r>
-      <w:bookmarkStart w:id="3" w:name="_GoBack"/>
-      <w:bookmarkEnd w:id="3"/>
-      <w:r>
-        <w:rPr>
-          <w:rFonts w:eastAsia="Arial Unicode MS" w:cs="Arial"/>
-        </w:rPr>
-        <w:t xml:space="preserve">r </w:t>
+        <w:t>z.B. Familiengrösse, Wegzug oder Ihr Erwerbspensum, falls erforderlich</w:t>
+      </w:r>
+      <w:r>
+        <w:rPr>
+          <w:rFonts w:eastAsia="Arial Unicode MS" w:cs="Arial"/>
+        </w:rPr>
+        <w:t xml:space="preserve">) sind unaufgefordert und unverzüglich zu melden. Ihre Mitteilung können Sie uns direkt über </w:t>
       </w:r>
       <w:r>
         <w:rPr>
@@ -1702,19 +1469,7 @@
         <w:rPr>
           <w:rFonts w:eastAsia="Arial Unicode MS" w:cs="Arial"/>
         </w:rPr>
-        <w:t xml:space="preserve"> oder an die im Briefkopf aufgeführte Dienststelle z</w:t>
-      </w:r>
-      <w:r>
-        <w:rPr>
-          <w:rFonts w:eastAsia="Arial Unicode MS" w:cs="Arial"/>
-        </w:rPr>
-        <w:t>u</w:t>
-      </w:r>
-      <w:r>
-        <w:rPr>
-          <w:rFonts w:eastAsia="Arial Unicode MS" w:cs="Arial"/>
-        </w:rPr>
-        <w:t>kommen lassen.</w:t>
+        <w:t xml:space="preserve"> oder an die im Briefkopf aufgeführte Dienststelle zukommen lassen.</w:t>
       </w:r>
     </w:p>
     <w:p>
@@ -1728,19 +1483,7 @@
         <w:rPr>
           <w:rFonts w:eastAsia="Arial Unicode MS" w:cs="Arial"/>
         </w:rPr>
-        <w:t>Ihre Anmeldung gilt erst als eingereicht, wenn Sie die unterschriebene Freigabequittung z</w:t>
-      </w:r>
-      <w:r>
-        <w:rPr>
-          <w:rFonts w:eastAsia="Arial Unicode MS" w:cs="Arial"/>
-        </w:rPr>
-        <w:t>u</w:t>
-      </w:r>
-      <w:r>
-        <w:rPr>
-          <w:rFonts w:eastAsia="Arial Unicode MS" w:cs="Arial"/>
-        </w:rPr>
-        <w:t xml:space="preserve">sammen mit den aufgeführten Belegen an die obenstehende Adresse zugestellt haben. </w:t>
+        <w:t xml:space="preserve">Ihre Anmeldung gilt erst als eingereicht, wenn Sie die unterschriebene Freigabequittung zusammen mit den aufgeführten Belegen an die obenstehende Adresse zugestellt haben. </w:t>
       </w:r>
     </w:p>
     <w:p>
@@ -1781,19 +1524,7 @@
         <w:rPr>
           <w:rFonts w:eastAsia="Arial Unicode MS" w:cs="Arial"/>
         </w:rPr>
-        <w:t>Ich bestätige / Wir bestätigen, dass alle erforderlichen Angaben vollständig und wahrheitsg</w:t>
-      </w:r>
-      <w:r>
-        <w:rPr>
-          <w:rFonts w:eastAsia="Arial Unicode MS" w:cs="Arial"/>
-        </w:rPr>
-        <w:t>e</w:t>
-      </w:r>
-      <w:r>
-        <w:rPr>
-          <w:rFonts w:eastAsia="Arial Unicode MS" w:cs="Arial"/>
-        </w:rPr>
-        <w:t>mäss erfasst sind.</w:t>
+        <w:t>Ich bestätige / Wir bestätigen, dass alle erforderlichen Angaben vollständig und wahrheitsgemäss erfasst sind.</w:t>
       </w:r>
     </w:p>
     <w:p>
@@ -2106,7 +1837,7 @@
 </file>
 
 <file path=word/endnotes.xml><?xml version="1.0" encoding="utf-8"?>
-<w:endnotes xmlns:wpc="http://schemas.microsoft.com/office/word/2010/wordprocessingCanvas" xmlns:mc="http://schemas.openxmlformats.org/markup-compatibility/2006" xmlns:o="urn:schemas-microsoft-com:office:office" xmlns:r="http://schemas.openxmlformats.org/officeDocument/2006/relationships" xmlns:m="http://schemas.openxmlformats.org/officeDocument/2006/math" xmlns:v="urn:schemas-microsoft-com:vml" xmlns:wp14="http://schemas.microsoft.com/office/word/2010/wordprocessingDrawing" xmlns:wp="http://schemas.openxmlformats.org/drawingml/2006/wordprocessingDrawing" xmlns:w10="urn:schemas-microsoft-com:office:word" xmlns:w="http://schemas.openxmlformats.org/wordprocessingml/2006/main" xmlns:w14="http://schemas.microsoft.com/office/word/2010/wordml" xmlns:wpg="http://schemas.microsoft.com/office/word/2010/wordprocessingGroup" xmlns:wpi="http://schemas.microsoft.com/office/word/2010/wordprocessingInk" xmlns:wne="http://schemas.microsoft.com/office/word/2006/wordml" xmlns:wps="http://schemas.microsoft.com/office/word/2010/wordprocessingShape" mc:Ignorable="w14 wp14">
+<w:endnotes xmlns:wpc="http://schemas.microsoft.com/office/word/2010/wordprocessingCanvas" xmlns:cx="http://schemas.microsoft.com/office/drawing/2014/chartex" xmlns:cx1="http://schemas.microsoft.com/office/drawing/2015/9/8/chartex" xmlns:cx2="http://schemas.microsoft.com/office/drawing/2015/10/21/chartex" xmlns:cx3="http://schemas.microsoft.com/office/drawing/2016/5/9/chartex" xmlns:cx4="http://schemas.microsoft.com/office/drawing/2016/5/10/chartex" xmlns:cx5="http://schemas.microsoft.com/office/drawing/2016/5/11/chartex" xmlns:cx6="http://schemas.microsoft.com/office/drawing/2016/5/12/chartex" xmlns:cx7="http://schemas.microsoft.com/office/drawing/2016/5/13/chartex" xmlns:cx8="http://schemas.microsoft.com/office/drawing/2016/5/14/chartex" xmlns:mc="http://schemas.openxmlformats.org/markup-compatibility/2006" xmlns:aink="http://schemas.microsoft.com/office/drawing/2016/ink" xmlns:am3d="http://schemas.microsoft.com/office/drawing/2017/model3d" xmlns:o="urn:schemas-microsoft-com:office:office" xmlns:r="http://schemas.openxmlformats.org/officeDocument/2006/relationships" xmlns:m="http://schemas.openxmlformats.org/officeDocument/2006/math" xmlns:v="urn:schemas-microsoft-com:vml" xmlns:wp14="http://schemas.microsoft.com/office/word/2010/wordprocessingDrawing" xmlns:wp="http://schemas.openxmlformats.org/drawingml/2006/wordprocessingDrawing" xmlns:w10="urn:schemas-microsoft-com:office:word" xmlns:w="http://schemas.openxmlformats.org/wordprocessingml/2006/main" xmlns:w14="http://schemas.microsoft.com/office/word/2010/wordml" xmlns:w15="http://schemas.microsoft.com/office/word/2012/wordml" xmlns:w16cid="http://schemas.microsoft.com/office/word/2016/wordml/cid" xmlns:w16se="http://schemas.microsoft.com/office/word/2015/wordml/symex" xmlns:wpg="http://schemas.microsoft.com/office/word/2010/wordprocessingGroup" xmlns:wpi="http://schemas.microsoft.com/office/word/2010/wordprocessingInk" xmlns:wne="http://schemas.microsoft.com/office/word/2006/wordml" xmlns:wps="http://schemas.microsoft.com/office/word/2010/wordprocessingShape" mc:Ignorable="w14 w15 w16se w16cid wp14">
   <w:endnote w:type="separator" w:id="-1">
     <w:p>
       <w:r>
@@ -2125,7 +1856,7 @@
 </file>
 
 <file path=word/footnotes.xml><?xml version="1.0" encoding="utf-8"?>
-<w:footnotes xmlns:wpc="http://schemas.microsoft.com/office/word/2010/wordprocessingCanvas" xmlns:mc="http://schemas.openxmlformats.org/markup-compatibility/2006" xmlns:o="urn:schemas-microsoft-com:office:office" xmlns:r="http://schemas.openxmlformats.org/officeDocument/2006/relationships" xmlns:m="http://schemas.openxmlformats.org/officeDocument/2006/math" xmlns:v="urn:schemas-microsoft-com:vml" xmlns:wp14="http://schemas.microsoft.com/office/word/2010/wordprocessingDrawing" xmlns:wp="http://schemas.openxmlformats.org/drawingml/2006/wordprocessingDrawing" xmlns:w10="urn:schemas-microsoft-com:office:word" xmlns:w="http://schemas.openxmlformats.org/wordprocessingml/2006/main" xmlns:w14="http://schemas.microsoft.com/office/word/2010/wordml" xmlns:wpg="http://schemas.microsoft.com/office/word/2010/wordprocessingGroup" xmlns:wpi="http://schemas.microsoft.com/office/word/2010/wordprocessingInk" xmlns:wne="http://schemas.microsoft.com/office/word/2006/wordml" xmlns:wps="http://schemas.microsoft.com/office/word/2010/wordprocessingShape" mc:Ignorable="w14 wp14">
+<w:footnotes xmlns:wpc="http://schemas.microsoft.com/office/word/2010/wordprocessingCanvas" xmlns:cx="http://schemas.microsoft.com/office/drawing/2014/chartex" xmlns:cx1="http://schemas.microsoft.com/office/drawing/2015/9/8/chartex" xmlns:cx2="http://schemas.microsoft.com/office/drawing/2015/10/21/chartex" xmlns:cx3="http://schemas.microsoft.com/office/drawing/2016/5/9/chartex" xmlns:cx4="http://schemas.microsoft.com/office/drawing/2016/5/10/chartex" xmlns:cx5="http://schemas.microsoft.com/office/drawing/2016/5/11/chartex" xmlns:cx6="http://schemas.microsoft.com/office/drawing/2016/5/12/chartex" xmlns:cx7="http://schemas.microsoft.com/office/drawing/2016/5/13/chartex" xmlns:cx8="http://schemas.microsoft.com/office/drawing/2016/5/14/chartex" xmlns:mc="http://schemas.openxmlformats.org/markup-compatibility/2006" xmlns:aink="http://schemas.microsoft.com/office/drawing/2016/ink" xmlns:am3d="http://schemas.microsoft.com/office/drawing/2017/model3d" xmlns:o="urn:schemas-microsoft-com:office:office" xmlns:r="http://schemas.openxmlformats.org/officeDocument/2006/relationships" xmlns:m="http://schemas.openxmlformats.org/officeDocument/2006/math" xmlns:v="urn:schemas-microsoft-com:vml" xmlns:wp14="http://schemas.microsoft.com/office/word/2010/wordprocessingDrawing" xmlns:wp="http://schemas.openxmlformats.org/drawingml/2006/wordprocessingDrawing" xmlns:w10="urn:schemas-microsoft-com:office:word" xmlns:w="http://schemas.openxmlformats.org/wordprocessingml/2006/main" xmlns:w14="http://schemas.microsoft.com/office/word/2010/wordml" xmlns:w15="http://schemas.microsoft.com/office/word/2012/wordml" xmlns:w16cid="http://schemas.microsoft.com/office/word/2016/wordml/cid" xmlns:w16se="http://schemas.microsoft.com/office/word/2015/wordml/symex" xmlns:wpg="http://schemas.microsoft.com/office/word/2010/wordprocessingGroup" xmlns:wpi="http://schemas.microsoft.com/office/word/2010/wordprocessingInk" xmlns:wne="http://schemas.microsoft.com/office/word/2006/wordml" xmlns:wps="http://schemas.microsoft.com/office/word/2010/wordprocessingShape" mc:Ignorable="w14 w15 w16se w16cid wp14">
   <w:footnote w:type="separator" w:id="-1">
     <w:p>
       <w:r>
@@ -2144,7 +1875,7 @@
 </file>
 
 <file path=word/header1.xml><?xml version="1.0" encoding="utf-8"?>
-<w:hdr xmlns:wpc="http://schemas.microsoft.com/office/word/2010/wordprocessingCanvas" xmlns:mc="http://schemas.openxmlformats.org/markup-compatibility/2006" xmlns:o="urn:schemas-microsoft-com:office:office" xmlns:r="http://schemas.openxmlformats.org/officeDocument/2006/relationships" xmlns:m="http://schemas.openxmlformats.org/officeDocument/2006/math" xmlns:v="urn:schemas-microsoft-com:vml" xmlns:wp14="http://schemas.microsoft.com/office/word/2010/wordprocessingDrawing" xmlns:wp="http://schemas.openxmlformats.org/drawingml/2006/wordprocessingDrawing" xmlns:w10="urn:schemas-microsoft-com:office:word" xmlns:w="http://schemas.openxmlformats.org/wordprocessingml/2006/main" xmlns:w14="http://schemas.microsoft.com/office/word/2010/wordml" xmlns:wpg="http://schemas.microsoft.com/office/word/2010/wordprocessingGroup" xmlns:wpi="http://schemas.microsoft.com/office/word/2010/wordprocessingInk" xmlns:wne="http://schemas.microsoft.com/office/word/2006/wordml" xmlns:wps="http://schemas.microsoft.com/office/word/2010/wordprocessingShape" mc:Ignorable="w14 wp14">
+<w:hdr xmlns:wpc="http://schemas.microsoft.com/office/word/2010/wordprocessingCanvas" xmlns:cx="http://schemas.microsoft.com/office/drawing/2014/chartex" xmlns:cx1="http://schemas.microsoft.com/office/drawing/2015/9/8/chartex" xmlns:cx2="http://schemas.microsoft.com/office/drawing/2015/10/21/chartex" xmlns:cx3="http://schemas.microsoft.com/office/drawing/2016/5/9/chartex" xmlns:cx4="http://schemas.microsoft.com/office/drawing/2016/5/10/chartex" xmlns:cx5="http://schemas.microsoft.com/office/drawing/2016/5/11/chartex" xmlns:cx6="http://schemas.microsoft.com/office/drawing/2016/5/12/chartex" xmlns:cx7="http://schemas.microsoft.com/office/drawing/2016/5/13/chartex" xmlns:cx8="http://schemas.microsoft.com/office/drawing/2016/5/14/chartex" xmlns:mc="http://schemas.openxmlformats.org/markup-compatibility/2006" xmlns:aink="http://schemas.microsoft.com/office/drawing/2016/ink" xmlns:am3d="http://schemas.microsoft.com/office/drawing/2017/model3d" xmlns:o="urn:schemas-microsoft-com:office:office" xmlns:r="http://schemas.openxmlformats.org/officeDocument/2006/relationships" xmlns:m="http://schemas.openxmlformats.org/officeDocument/2006/math" xmlns:v="urn:schemas-microsoft-com:vml" xmlns:wp14="http://schemas.microsoft.com/office/word/2010/wordprocessingDrawing" xmlns:wp="http://schemas.openxmlformats.org/drawingml/2006/wordprocessingDrawing" xmlns:w10="urn:schemas-microsoft-com:office:word" xmlns:w="http://schemas.openxmlformats.org/wordprocessingml/2006/main" xmlns:w14="http://schemas.microsoft.com/office/word/2010/wordml" xmlns:w15="http://schemas.microsoft.com/office/word/2012/wordml" xmlns:w16cid="http://schemas.microsoft.com/office/word/2016/wordml/cid" xmlns:w16se="http://schemas.microsoft.com/office/word/2015/wordml/symex" xmlns:wpg="http://schemas.microsoft.com/office/word/2010/wordprocessingGroup" xmlns:wpi="http://schemas.microsoft.com/office/word/2010/wordprocessingInk" xmlns:wne="http://schemas.microsoft.com/office/word/2006/wordml" xmlns:wps="http://schemas.microsoft.com/office/word/2010/wordprocessingShape" mc:Ignorable="w14 w15 w16se w16cid wp14">
   <w:p>
     <w:pPr>
       <w:pStyle w:val="Kopfzeile"/>
@@ -2215,8 +1946,8 @@
 </file>
 
 <file path=word/numbering.xml><?xml version="1.0" encoding="utf-8"?>
-<w:numbering xmlns:wpc="http://schemas.microsoft.com/office/word/2010/wordprocessingCanvas" xmlns:mc="http://schemas.openxmlformats.org/markup-compatibility/2006" xmlns:o="urn:schemas-microsoft-com:office:office" xmlns:r="http://schemas.openxmlformats.org/officeDocument/2006/relationships" xmlns:m="http://schemas.openxmlformats.org/officeDocument/2006/math" xmlns:v="urn:schemas-microsoft-com:vml" xmlns:wp14="http://schemas.microsoft.com/office/word/2010/wordprocessingDrawing" xmlns:wp="http://schemas.openxmlformats.org/drawingml/2006/wordprocessingDrawing" xmlns:w10="urn:schemas-microsoft-com:office:word" xmlns:w="http://schemas.openxmlformats.org/wordprocessingml/2006/main" xmlns:w14="http://schemas.microsoft.com/office/word/2010/wordml" xmlns:wpg="http://schemas.microsoft.com/office/word/2010/wordprocessingGroup" xmlns:wpi="http://schemas.microsoft.com/office/word/2010/wordprocessingInk" xmlns:wne="http://schemas.microsoft.com/office/word/2006/wordml" xmlns:wps="http://schemas.microsoft.com/office/word/2010/wordprocessingShape" mc:Ignorable="w14 wp14">
-  <w:abstractNum w:abstractNumId="0">
+<w:numbering xmlns:wpc="http://schemas.microsoft.com/office/word/2010/wordprocessingCanvas" xmlns:cx="http://schemas.microsoft.com/office/drawing/2014/chartex" xmlns:cx1="http://schemas.microsoft.com/office/drawing/2015/9/8/chartex" xmlns:cx2="http://schemas.microsoft.com/office/drawing/2015/10/21/chartex" xmlns:cx3="http://schemas.microsoft.com/office/drawing/2016/5/9/chartex" xmlns:cx4="http://schemas.microsoft.com/office/drawing/2016/5/10/chartex" xmlns:cx5="http://schemas.microsoft.com/office/drawing/2016/5/11/chartex" xmlns:cx6="http://schemas.microsoft.com/office/drawing/2016/5/12/chartex" xmlns:cx7="http://schemas.microsoft.com/office/drawing/2016/5/13/chartex" xmlns:cx8="http://schemas.microsoft.com/office/drawing/2016/5/14/chartex" xmlns:mc="http://schemas.openxmlformats.org/markup-compatibility/2006" xmlns:aink="http://schemas.microsoft.com/office/drawing/2016/ink" xmlns:am3d="http://schemas.microsoft.com/office/drawing/2017/model3d" xmlns:o="urn:schemas-microsoft-com:office:office" xmlns:r="http://schemas.openxmlformats.org/officeDocument/2006/relationships" xmlns:m="http://schemas.openxmlformats.org/officeDocument/2006/math" xmlns:v="urn:schemas-microsoft-com:vml" xmlns:wp14="http://schemas.microsoft.com/office/word/2010/wordprocessingDrawing" xmlns:wp="http://schemas.openxmlformats.org/drawingml/2006/wordprocessingDrawing" xmlns:w10="urn:schemas-microsoft-com:office:word" xmlns:w="http://schemas.openxmlformats.org/wordprocessingml/2006/main" xmlns:w14="http://schemas.microsoft.com/office/word/2010/wordml" xmlns:w15="http://schemas.microsoft.com/office/word/2012/wordml" xmlns:w16cid="http://schemas.microsoft.com/office/word/2016/wordml/cid" xmlns:w16se="http://schemas.microsoft.com/office/word/2015/wordml/symex" xmlns:wpg="http://schemas.microsoft.com/office/word/2010/wordprocessingGroup" xmlns:wpi="http://schemas.microsoft.com/office/word/2010/wordprocessingInk" xmlns:wne="http://schemas.microsoft.com/office/word/2006/wordml" xmlns:wps="http://schemas.microsoft.com/office/word/2010/wordprocessingShape" mc:Ignorable="w14 w15 w16se w16cid wp14">
+  <w:abstractNum w:abstractNumId="0" w15:restartNumberingAfterBreak="0">
     <w:nsid w:val="FFFFFF7C"/>
     <w:multiLevelType w:val="singleLevel"/>
     <w:tmpl w:val="CFF228DA"/>
@@ -2234,7 +1965,7 @@
       </w:pPr>
     </w:lvl>
   </w:abstractNum>
-  <w:abstractNum w:abstractNumId="1">
+  <w:abstractNum w:abstractNumId="1" w15:restartNumberingAfterBreak="0">
     <w:nsid w:val="FFFFFF7D"/>
     <w:multiLevelType w:val="singleLevel"/>
     <w:tmpl w:val="579EDBC2"/>
@@ -2252,7 +1983,7 @@
       </w:pPr>
     </w:lvl>
   </w:abstractNum>
-  <w:abstractNum w:abstractNumId="2">
+  <w:abstractNum w:abstractNumId="2" w15:restartNumberingAfterBreak="0">
     <w:nsid w:val="FFFFFF7E"/>
     <w:multiLevelType w:val="singleLevel"/>
     <w:tmpl w:val="0FDA63E0"/>
@@ -2270,7 +2001,7 @@
       </w:pPr>
     </w:lvl>
   </w:abstractNum>
-  <w:abstractNum w:abstractNumId="3">
+  <w:abstractNum w:abstractNumId="3" w15:restartNumberingAfterBreak="0">
     <w:nsid w:val="FFFFFF7F"/>
     <w:multiLevelType w:val="singleLevel"/>
     <w:tmpl w:val="A126BDDA"/>
@@ -2288,7 +2019,7 @@
       </w:pPr>
     </w:lvl>
   </w:abstractNum>
-  <w:abstractNum w:abstractNumId="4">
+  <w:abstractNum w:abstractNumId="4" w15:restartNumberingAfterBreak="0">
     <w:nsid w:val="FFFFFF80"/>
     <w:multiLevelType w:val="singleLevel"/>
     <w:tmpl w:val="1DD4A8FC"/>
@@ -2309,7 +2040,7 @@
       </w:rPr>
     </w:lvl>
   </w:abstractNum>
-  <w:abstractNum w:abstractNumId="5">
+  <w:abstractNum w:abstractNumId="5" w15:restartNumberingAfterBreak="0">
     <w:nsid w:val="FFFFFF81"/>
     <w:multiLevelType w:val="singleLevel"/>
     <w:tmpl w:val="72EEB39A"/>
@@ -2330,7 +2061,7 @@
       </w:rPr>
     </w:lvl>
   </w:abstractNum>
-  <w:abstractNum w:abstractNumId="6">
+  <w:abstractNum w:abstractNumId="6" w15:restartNumberingAfterBreak="0">
     <w:nsid w:val="FFFFFF82"/>
     <w:multiLevelType w:val="singleLevel"/>
     <w:tmpl w:val="44D4E25A"/>
@@ -2351,7 +2082,7 @@
       </w:rPr>
     </w:lvl>
   </w:abstractNum>
-  <w:abstractNum w:abstractNumId="7">
+  <w:abstractNum w:abstractNumId="7" w15:restartNumberingAfterBreak="0">
     <w:nsid w:val="FFFFFF83"/>
     <w:multiLevelType w:val="singleLevel"/>
     <w:tmpl w:val="3EEC550C"/>
@@ -2372,7 +2103,7 @@
       </w:rPr>
     </w:lvl>
   </w:abstractNum>
-  <w:abstractNum w:abstractNumId="8">
+  <w:abstractNum w:abstractNumId="8" w15:restartNumberingAfterBreak="0">
     <w:nsid w:val="FFFFFF88"/>
     <w:multiLevelType w:val="singleLevel"/>
     <w:tmpl w:val="5674F354"/>
@@ -2390,7 +2121,7 @@
       </w:pPr>
     </w:lvl>
   </w:abstractNum>
-  <w:abstractNum w:abstractNumId="9">
+  <w:abstractNum w:abstractNumId="9" w15:restartNumberingAfterBreak="0">
     <w:nsid w:val="FFFFFF89"/>
     <w:multiLevelType w:val="singleLevel"/>
     <w:tmpl w:val="9558FC42"/>
@@ -2411,7 +2142,7 @@
       </w:rPr>
     </w:lvl>
   </w:abstractNum>
-  <w:abstractNum w:abstractNumId="10">
+  <w:abstractNum w:abstractNumId="10" w15:restartNumberingAfterBreak="0">
     <w:nsid w:val="15BC09FE"/>
     <w:multiLevelType w:val="hybridMultilevel"/>
     <w:tmpl w:val="19D0C974"/>
@@ -2524,7 +2255,7 @@
       </w:rPr>
     </w:lvl>
   </w:abstractNum>
-  <w:abstractNum w:abstractNumId="11">
+  <w:abstractNum w:abstractNumId="11" w15:restartNumberingAfterBreak="0">
     <w:nsid w:val="1F925D14"/>
     <w:multiLevelType w:val="hybridMultilevel"/>
     <w:tmpl w:val="44BE8E12"/>
@@ -2637,7 +2368,7 @@
       </w:rPr>
     </w:lvl>
   </w:abstractNum>
-  <w:abstractNum w:abstractNumId="12">
+  <w:abstractNum w:abstractNumId="12" w15:restartNumberingAfterBreak="0">
     <w:nsid w:val="247262E4"/>
     <w:multiLevelType w:val="hybridMultilevel"/>
     <w:tmpl w:val="082AB2BC"/>
@@ -2723,7 +2454,7 @@
       </w:pPr>
     </w:lvl>
   </w:abstractNum>
-  <w:abstractNum w:abstractNumId="13">
+  <w:abstractNum w:abstractNumId="13" w15:restartNumberingAfterBreak="0">
     <w:nsid w:val="2E844623"/>
     <w:multiLevelType w:val="hybridMultilevel"/>
     <w:tmpl w:val="C5C83242"/>
@@ -2836,7 +2567,7 @@
       </w:rPr>
     </w:lvl>
   </w:abstractNum>
-  <w:abstractNum w:abstractNumId="14">
+  <w:abstractNum w:abstractNumId="14" w15:restartNumberingAfterBreak="0">
     <w:nsid w:val="489F4BC2"/>
     <w:multiLevelType w:val="hybridMultilevel"/>
     <w:tmpl w:val="215400F8"/>
@@ -2949,7 +2680,7 @@
       </w:rPr>
     </w:lvl>
   </w:abstractNum>
-  <w:abstractNum w:abstractNumId="15">
+  <w:abstractNum w:abstractNumId="15" w15:restartNumberingAfterBreak="0">
     <w:nsid w:val="505D5211"/>
     <w:multiLevelType w:val="hybridMultilevel"/>
     <w:tmpl w:val="2550C1C6"/>
@@ -3062,7 +2793,7 @@
       </w:rPr>
     </w:lvl>
   </w:abstractNum>
-  <w:abstractNum w:abstractNumId="16">
+  <w:abstractNum w:abstractNumId="16" w15:restartNumberingAfterBreak="0">
     <w:nsid w:val="64B70D14"/>
     <w:multiLevelType w:val="hybridMultilevel"/>
     <w:tmpl w:val="F2A8CA06"/>
@@ -3175,7 +2906,7 @@
       </w:rPr>
     </w:lvl>
   </w:abstractNum>
-  <w:abstractNum w:abstractNumId="17">
+  <w:abstractNum w:abstractNumId="17" w15:restartNumberingAfterBreak="0">
     <w:nsid w:val="650072C3"/>
     <w:multiLevelType w:val="hybridMultilevel"/>
     <w:tmpl w:val="A6882DFE"/>
@@ -3288,7 +3019,7 @@
       </w:rPr>
     </w:lvl>
   </w:abstractNum>
-  <w:abstractNum w:abstractNumId="18">
+  <w:abstractNum w:abstractNumId="18" w15:restartNumberingAfterBreak="0">
     <w:nsid w:val="7A9213F5"/>
     <w:multiLevelType w:val="hybridMultilevel"/>
     <w:tmpl w:val="96DA9D62"/>
@@ -3462,7 +3193,7 @@
 </file>
 
 <file path=word/styles.xml><?xml version="1.0" encoding="utf-8"?>
-<w:styles xmlns:mc="http://schemas.openxmlformats.org/markup-compatibility/2006" xmlns:r="http://schemas.openxmlformats.org/officeDocument/2006/relationships" xmlns:w="http://schemas.openxmlformats.org/wordprocessingml/2006/main" xmlns:w14="http://schemas.microsoft.com/office/word/2010/wordml" mc:Ignorable="w14">
+<w:styles xmlns:mc="http://schemas.openxmlformats.org/markup-compatibility/2006" xmlns:r="http://schemas.openxmlformats.org/officeDocument/2006/relationships" xmlns:w="http://schemas.openxmlformats.org/wordprocessingml/2006/main" xmlns:w14="http://schemas.microsoft.com/office/word/2010/wordml" xmlns:w15="http://schemas.microsoft.com/office/word/2012/wordml" xmlns:w16cid="http://schemas.microsoft.com/office/word/2016/wordml/cid" xmlns:w16se="http://schemas.microsoft.com/office/word/2015/wordml/symex" mc:Ignorable="w14 w15 w16se w16cid">
   <w:docDefaults>
     <w:rPrDefault>
       <w:rPr>
@@ -3472,1285 +3203,374 @@
     </w:rPrDefault>
     <w:pPrDefault/>
   </w:docDefaults>
-  <w:latentStyles w:defLockedState="0" w:defUIPriority="0" w:defSemiHidden="1" w:defUnhideWhenUsed="1" w:defQFormat="0" w:count="267">
-    <w:lsdException w:name="Normal" w:semiHidden="0" w:unhideWhenUsed="0" w:qFormat="1"/>
-    <w:lsdException w:name="heading 1" w:semiHidden="0" w:unhideWhenUsed="0" w:qFormat="1"/>
-    <w:lsdException w:name="heading 2" w:semiHidden="0" w:unhideWhenUsed="0" w:qFormat="1"/>
-    <w:lsdException w:name="heading 3" w:semiHidden="0" w:unhideWhenUsed="0" w:qFormat="1"/>
-    <w:lsdException w:name="heading 4" w:qFormat="1"/>
-    <w:lsdException w:name="heading 5" w:qFormat="1"/>
-    <w:lsdException w:name="heading 6" w:qFormat="1"/>
-    <w:lsdException w:name="heading 7" w:qFormat="1"/>
-    <w:lsdException w:name="heading 8" w:qFormat="1"/>
-    <w:lsdException w:name="heading 9" w:qFormat="1"/>
-    <w:lsdException w:name="annotation text" w:uiPriority="99"/>
-    <w:lsdException w:name="caption" w:qFormat="1"/>
-    <w:lsdException w:name="annotation reference" w:uiPriority="99"/>
-    <w:lsdException w:name="toa heading" w:semiHidden="0" w:unhideWhenUsed="0"/>
-    <w:lsdException w:name="List Number" w:semiHidden="0" w:unhideWhenUsed="0"/>
-    <w:lsdException w:name="List 2" w:semiHidden="0" w:unhideWhenUsed="0"/>
-    <w:lsdException w:name="Title" w:semiHidden="0" w:unhideWhenUsed="0" w:qFormat="1"/>
-    <w:lsdException w:name="List Continue 4" w:semiHidden="0" w:unhideWhenUsed="0"/>
-    <w:lsdException w:name="List Continue 5" w:semiHidden="0" w:unhideWhenUsed="0"/>
-    <w:lsdException w:name="Message Header" w:semiHidden="0" w:unhideWhenUsed="0"/>
-    <w:lsdException w:name="Subtitle" w:semiHidden="0" w:unhideWhenUsed="0" w:qFormat="1"/>
-    <w:lsdException w:name="Strong" w:semiHidden="0" w:unhideWhenUsed="0" w:qFormat="1"/>
-    <w:lsdException w:name="Emphasis" w:semiHidden="0" w:unhideWhenUsed="0" w:qFormat="1"/>
-    <w:lsdException w:name="Balloon Text" w:semiHidden="0" w:unhideWhenUsed="0"/>
-    <w:lsdException w:name="Table Grid" w:semiHidden="0" w:unhideWhenUsed="0"/>
-    <w:lsdException w:name="Placeholder Text" w:uiPriority="99" w:unhideWhenUsed="0"/>
-    <w:lsdException w:name="No Spacing" w:semiHidden="0" w:uiPriority="1" w:unhideWhenUsed="0" w:qFormat="1"/>
-    <w:lsdException w:name="Light Shading" w:semiHidden="0" w:uiPriority="60" w:unhideWhenUsed="0"/>
-    <w:lsdException w:name="Light List" w:semiHidden="0" w:uiPriority="61" w:unhideWhenUsed="0"/>
-    <w:lsdException w:name="Light Grid" w:semiHidden="0" w:uiPriority="62" w:unhideWhenUsed="0"/>
-    <w:lsdException w:name="Medium Shading 1" w:semiHidden="0" w:uiPriority="63" w:unhideWhenUsed="0"/>
-    <w:lsdException w:name="Medium Shading 2" w:semiHidden="0" w:uiPriority="64" w:unhideWhenUsed="0"/>
-    <w:lsdException w:name="Medium List 1" w:semiHidden="0" w:uiPriority="65" w:unhideWhenUsed="0"/>
-    <w:lsdException w:name="Medium List 2" w:semiHidden="0" w:uiPriority="66" w:unhideWhenUsed="0"/>
-    <w:lsdException w:name="Medium Grid 1" w:semiHidden="0" w:uiPriority="67" w:unhideWhenUsed="0"/>
-    <w:lsdException w:name="Medium Grid 2" w:semiHidden="0" w:uiPriority="68" w:unhideWhenUsed="0"/>
-    <w:lsdException w:name="Medium Grid 3" w:semiHidden="0" w:uiPriority="69" w:unhideWhenUsed="0"/>
-    <w:lsdException w:name="Dark List" w:semiHidden="0" w:uiPriority="70" w:unhideWhenUsed="0"/>
-    <w:lsdException w:name="Colorful Shading" w:semiHidden="0" w:uiPriority="71" w:unhideWhenUsed="0"/>
-    <w:lsdException w:name="Colorful List" w:semiHidden="0" w:uiPriority="72" w:unhideWhenUsed="0"/>
-    <w:lsdException w:name="Colorful Grid" w:semiHidden="0" w:uiPriority="73" w:unhideWhenUsed="0"/>
-    <w:lsdException w:name="Light Shading Accent 1" w:semiHidden="0" w:uiPriority="60" w:unhideWhenUsed="0"/>
-    <w:lsdException w:name="Light List Accent 1" w:semiHidden="0" w:uiPriority="61" w:unhideWhenUsed="0"/>
-    <w:lsdException w:name="Light Grid Accent 1" w:semiHidden="0" w:uiPriority="62" w:unhideWhenUsed="0"/>
-    <w:lsdException w:name="Medium Shading 1 Accent 1" w:semiHidden="0" w:uiPriority="63" w:unhideWhenUsed="0"/>
-    <w:lsdException w:name="Medium Shading 2 Accent 1" w:semiHidden="0" w:uiPriority="64" w:unhideWhenUsed="0"/>
-    <w:lsdException w:name="Medium List 1 Accent 1" w:semiHidden="0" w:uiPriority="65" w:unhideWhenUsed="0"/>
-    <w:lsdException w:name="Revision" w:uiPriority="99" w:unhideWhenUsed="0"/>
-    <w:lsdException w:name="List Paragraph" w:semiHidden="0" w:uiPriority="34" w:unhideWhenUsed="0" w:qFormat="1"/>
-    <w:lsdException w:name="Quote" w:semiHidden="0" w:uiPriority="29" w:unhideWhenUsed="0" w:qFormat="1"/>
-    <w:lsdException w:name="Intense Quote" w:semiHidden="0" w:uiPriority="30" w:unhideWhenUsed="0" w:qFormat="1"/>
-    <w:lsdException w:name="Medium List 2 Accent 1" w:semiHidden="0" w:uiPriority="66" w:unhideWhenUsed="0"/>
-    <w:lsdException w:name="Medium Grid 1 Accent 1" w:semiHidden="0" w:uiPriority="67" w:unhideWhenUsed="0"/>
-    <w:lsdException w:name="Medium Grid 2 Accent 1" w:semiHidden="0" w:uiPriority="68" w:unhideWhenUsed="0"/>
-    <w:lsdException w:name="Medium Grid 3 Accent 1" w:semiHidden="0" w:uiPriority="69" w:unhideWhenUsed="0"/>
-    <w:lsdException w:name="Dark List Accent 1" w:semiHidden="0" w:uiPriority="70" w:unhideWhenUsed="0"/>
-    <w:lsdException w:name="Colorful Shading Accent 1" w:semiHidden="0" w:uiPriority="71" w:unhideWhenUsed="0"/>
-    <w:lsdException w:name="Colorful List Accent 1" w:semiHidden="0" w:uiPriority="72" w:unhideWhenUsed="0"/>
-    <w:lsdException w:name="Colorful Grid Accent 1" w:semiHidden="0" w:uiPriority="73" w:unhideWhenUsed="0"/>
-    <w:lsdException w:name="Light Shading Accent 2" w:semiHidden="0" w:uiPriority="60" w:unhideWhenUsed="0"/>
-    <w:lsdException w:name="Light List Accent 2" w:semiHidden="0" w:uiPriority="61" w:unhideWhenUsed="0"/>
-    <w:lsdException w:name="Light Grid Accent 2" w:semiHidden="0" w:uiPriority="62" w:unhideWhenUsed="0"/>
-    <w:lsdException w:name="Medium Shading 1 Accent 2" w:semiHidden="0" w:uiPriority="63" w:unhideWhenUsed="0"/>
-    <w:lsdException w:name="Medium Shading 2 Accent 2" w:semiHidden="0" w:uiPriority="64" w:unhideWhenUsed="0"/>
-    <w:lsdException w:name="Medium List 1 Accent 2" w:semiHidden="0" w:uiPriority="65" w:unhideWhenUsed="0"/>
-    <w:lsdException w:name="Medium List 2 Accent 2" w:semiHidden="0" w:uiPriority="66" w:unhideWhenUsed="0"/>
-    <w:lsdException w:name="Medium Grid 1 Accent 2" w:semiHidden="0" w:uiPriority="67" w:unhideWhenUsed="0"/>
-    <w:lsdException w:name="Medium Grid 2 Accent 2" w:semiHidden="0" w:uiPriority="68" w:unhideWhenUsed="0"/>
-    <w:lsdException w:name="Medium Grid 3 Accent 2" w:semiHidden="0" w:uiPriority="69" w:unhideWhenUsed="0"/>
-    <w:lsdException w:name="Dark List Accent 2" w:semiHidden="0" w:uiPriority="70" w:unhideWhenUsed="0"/>
-    <w:lsdException w:name="Colorful Shading Accent 2" w:semiHidden="0" w:uiPriority="71" w:unhideWhenUsed="0"/>
-    <w:lsdException w:name="Colorful List Accent 2" w:semiHidden="0" w:uiPriority="72" w:unhideWhenUsed="0"/>
-    <w:lsdException w:name="Colorful Grid Accent 2" w:semiHidden="0" w:uiPriority="73" w:unhideWhenUsed="0"/>
-    <w:lsdException w:name="Light Shading Accent 3" w:semiHidden="0" w:uiPriority="60" w:unhideWhenUsed="0"/>
-    <w:lsdException w:name="Light List Accent 3" w:semiHidden="0" w:uiPriority="61" w:unhideWhenUsed="0"/>
-    <w:lsdException w:name="Light Grid Accent 3" w:semiHidden="0" w:uiPriority="62" w:unhideWhenUsed="0"/>
-    <w:lsdException w:name="Medium Shading 1 Accent 3" w:semiHidden="0" w:uiPriority="63" w:unhideWhenUsed="0"/>
-    <w:lsdException w:name="Medium Shading 2 Accent 3" w:semiHidden="0" w:uiPriority="64" w:unhideWhenUsed="0"/>
-    <w:lsdException w:name="Medium List 1 Accent 3" w:semiHidden="0" w:uiPriority="65" w:unhideWhenUsed="0"/>
-    <w:lsdException w:name="Medium List 2 Accent 3" w:semiHidden="0" w:uiPriority="66" w:unhideWhenUsed="0"/>
-    <w:lsdException w:name="Medium Grid 1 Accent 3" w:semiHidden="0" w:uiPriority="67" w:unhideWhenUsed="0"/>
-    <w:lsdException w:name="Medium Grid 2 Accent 3" w:semiHidden="0" w:uiPriority="68" w:unhideWhenUsed="0"/>
-    <w:lsdException w:name="Medium Grid 3 Accent 3" w:semiHidden="0" w:uiPriority="69" w:unhideWhenUsed="0"/>
-    <w:lsdException w:name="Dark List Accent 3" w:semiHidden="0" w:uiPriority="70" w:unhideWhenUsed="0"/>
-    <w:lsdException w:name="Colorful Shading Accent 3" w:semiHidden="0" w:uiPriority="71" w:unhideWhenUsed="0"/>
-    <w:lsdException w:name="Colorful List Accent 3" w:semiHidden="0" w:uiPriority="72" w:unhideWhenUsed="0"/>
-    <w:lsdException w:name="Colorful Grid Accent 3" w:semiHidden="0" w:uiPriority="73" w:unhideWhenUsed="0"/>
-    <w:lsdException w:name="Light Shading Accent 4" w:semiHidden="0" w:uiPriority="60" w:unhideWhenUsed="0"/>
-    <w:lsdException w:name="Light List Accent 4" w:semiHidden="0" w:uiPriority="61" w:unhideWhenUsed="0"/>
-    <w:lsdException w:name="Light Grid Accent 4" w:semiHidden="0" w:uiPriority="62" w:unhideWhenUsed="0"/>
-    <w:lsdException w:name="Medium Shading 1 Accent 4" w:semiHidden="0" w:uiPriority="63" w:unhideWhenUsed="0"/>
-    <w:lsdException w:name="Medium Shading 2 Accent 4" w:semiHidden="0" w:uiPriority="64" w:unhideWhenUsed="0"/>
-    <w:lsdException w:name="Medium List 1 Accent 4" w:semiHidden="0" w:uiPriority="65" w:unhideWhenUsed="0"/>
-    <w:lsdException w:name="Medium List 2 Accent 4" w:semiHidden="0" w:uiPriority="66" w:unhideWhenUsed="0"/>
-    <w:lsdException w:name="Medium Grid 1 Accent 4" w:semiHidden="0" w:uiPriority="67" w:unhideWhenUsed="0"/>
-    <w:lsdException w:name="Medium Grid 2 Accent 4" w:semiHidden="0" w:uiPriority="68" w:unhideWhenUsed="0"/>
-    <w:lsdException w:name="Medium Grid 3 Accent 4" w:semiHidden="0" w:uiPriority="69" w:unhideWhenUsed="0"/>
-    <w:lsdException w:name="Dark List Accent 4" w:semiHidden="0" w:uiPriority="70" w:unhideWhenUsed="0"/>
-    <w:lsdException w:name="Colorful Shading Accent 4" w:semiHidden="0" w:uiPriority="71" w:unhideWhenUsed="0"/>
-    <w:lsdException w:name="Colorful List Accent 4" w:semiHidden="0" w:uiPriority="72" w:unhideWhenUsed="0"/>
-    <w:lsdException w:name="Colorful Grid Accent 4" w:semiHidden="0" w:uiPriority="73" w:unhideWhenUsed="0"/>
-    <w:lsdException w:name="Light Shading Accent 5" w:semiHidden="0" w:uiPriority="60" w:unhideWhenUsed="0"/>
-    <w:lsdException w:name="Light List Accent 5" w:semiHidden="0" w:uiPriority="61" w:unhideWhenUsed="0"/>
-    <w:lsdException w:name="Light Grid Accent 5" w:semiHidden="0" w:uiPriority="62" w:unhideWhenUsed="0"/>
-    <w:lsdException w:name="Medium Shading 1 Accent 5" w:semiHidden="0" w:uiPriority="63" w:unhideWhenUsed="0"/>
-    <w:lsdException w:name="Medium Shading 2 Accent 5" w:semiHidden="0" w:uiPriority="64" w:unhideWhenUsed="0"/>
-    <w:lsdException w:name="Medium List 1 Accent 5" w:semiHidden="0" w:uiPriority="65" w:unhideWhenUsed="0"/>
-    <w:lsdException w:name="Medium List 2 Accent 5" w:semiHidden="0" w:uiPriority="66" w:unhideWhenUsed="0"/>
-    <w:lsdException w:name="Medium Grid 1 Accent 5" w:semiHidden="0" w:uiPriority="67" w:unhideWhenUsed="0"/>
-    <w:lsdException w:name="Medium Grid 2 Accent 5" w:semiHidden="0" w:uiPriority="68" w:unhideWhenUsed="0"/>
-    <w:lsdException w:name="Medium Grid 3 Accent 5" w:semiHidden="0" w:uiPriority="69" w:unhideWhenUsed="0"/>
-    <w:lsdException w:name="Dark List Accent 5" w:semiHidden="0" w:uiPriority="70" w:unhideWhenUsed="0"/>
-    <w:lsdException w:name="Colorful Shading Accent 5" w:semiHidden="0" w:uiPriority="71" w:unhideWhenUsed="0"/>
-    <w:lsdException w:name="Colorful List Accent 5" w:semiHidden="0" w:uiPriority="72" w:unhideWhenUsed="0"/>
-    <w:lsdException w:name="Colorful Grid Accent 5" w:semiHidden="0" w:uiPriority="73" w:unhideWhenUsed="0"/>
-    <w:lsdException w:name="Light Shading Accent 6" w:semiHidden="0" w:uiPriority="60" w:unhideWhenUsed="0"/>
-    <w:lsdException w:name="Light List Accent 6" w:semiHidden="0" w:uiPriority="61" w:unhideWhenUsed="0"/>
-    <w:lsdException w:name="Light Grid Accent 6" w:semiHidden="0" w:uiPriority="62" w:unhideWhenUsed="0"/>
-    <w:lsdException w:name="Medium Shading 1 Accent 6" w:semiHidden="0" w:uiPriority="63" w:unhideWhenUsed="0"/>
-    <w:lsdException w:name="Medium Shading 2 Accent 6" w:semiHidden="0" w:uiPriority="64" w:unhideWhenUsed="0"/>
-    <w:lsdException w:name="Medium List 1 Accent 6" w:semiHidden="0" w:uiPriority="65" w:unhideWhenUsed="0"/>
-    <w:lsdException w:name="Medium List 2 Accent 6" w:semiHidden="0" w:uiPriority="66" w:unhideWhenUsed="0"/>
-    <w:lsdException w:name="Medium Grid 1 Accent 6" w:semiHidden="0" w:uiPriority="67" w:unhideWhenUsed="0"/>
-    <w:lsdException w:name="Medium Grid 2 Accent 6" w:semiHidden="0" w:uiPriority="68" w:unhideWhenUsed="0"/>
-    <w:lsdException w:name="Medium Grid 3 Accent 6" w:semiHidden="0" w:uiPriority="69" w:unhideWhenUsed="0"/>
-    <w:lsdException w:name="Dark List Accent 6" w:semiHidden="0" w:uiPriority="70" w:unhideWhenUsed="0"/>
-    <w:lsdException w:name="Colorful Shading Accent 6" w:semiHidden="0" w:uiPriority="71" w:unhideWhenUsed="0"/>
-    <w:lsdException w:name="Colorful List Accent 6" w:semiHidden="0" w:uiPriority="72" w:unhideWhenUsed="0"/>
-    <w:lsdException w:name="Colorful Grid Accent 6" w:semiHidden="0" w:uiPriority="73" w:unhideWhenUsed="0"/>
-    <w:lsdException w:name="Subtle Emphasis" w:semiHidden="0" w:uiPriority="19" w:unhideWhenUsed="0" w:qFormat="1"/>
-    <w:lsdException w:name="Intense Emphasis" w:semiHidden="0" w:uiPriority="21" w:unhideWhenUsed="0" w:qFormat="1"/>
-    <w:lsdException w:name="Subtle Reference" w:semiHidden="0" w:uiPriority="31" w:unhideWhenUsed="0" w:qFormat="1"/>
-    <w:lsdException w:name="Intense Reference" w:semiHidden="0" w:uiPriority="32" w:unhideWhenUsed="0" w:qFormat="1"/>
-    <w:lsdException w:name="Book Title" w:semiHidden="0" w:uiPriority="33" w:unhideWhenUsed="0" w:qFormat="1"/>
-    <w:lsdException w:name="Bibliography" w:uiPriority="37"/>
-    <w:lsdException w:name="TOC Heading" w:uiPriority="39" w:qFormat="1"/>
-  </w:latentStyles>
-  <w:style w:type="paragraph" w:default="1" w:styleId="Standard">
-    <w:name w:val="Normal"/>
-    <w:qFormat/>
-    <w:rsid w:val="00FB29FA"/>
-    <w:rPr>
-      <w:rFonts w:ascii="Arial" w:hAnsi="Arial"/>
-    </w:rPr>
-  </w:style>
-  <w:style w:type="paragraph" w:styleId="berschrift1">
-    <w:name w:val="heading 1"/>
-    <w:basedOn w:val="Standard"/>
-    <w:next w:val="Standard"/>
-    <w:qFormat/>
-    <w:pPr>
-      <w:keepNext/>
-      <w:spacing w:before="360" w:line="240" w:lineRule="exact"/>
-      <w:outlineLvl w:val="0"/>
-    </w:pPr>
-    <w:rPr>
-      <w:b/>
-      <w:spacing w:val="6"/>
-      <w:sz w:val="18"/>
-    </w:rPr>
-  </w:style>
-  <w:style w:type="paragraph" w:styleId="berschrift2">
-    <w:name w:val="heading 2"/>
-    <w:basedOn w:val="Standard"/>
-    <w:next w:val="Standard"/>
-    <w:qFormat/>
-    <w:pPr>
-      <w:keepNext/>
-      <w:spacing w:before="240" w:after="60"/>
-      <w:outlineLvl w:val="1"/>
-    </w:pPr>
-    <w:rPr>
-      <w:b/>
-      <w:i/>
-      <w:sz w:val="24"/>
-    </w:rPr>
-  </w:style>
-  <w:style w:type="paragraph" w:styleId="berschrift3">
-    <w:name w:val="heading 3"/>
-    <w:basedOn w:val="Standard"/>
-    <w:next w:val="Standard"/>
-    <w:qFormat/>
-    <w:pPr>
-      <w:keepNext/>
-      <w:spacing w:before="240" w:after="60"/>
-      <w:outlineLvl w:val="2"/>
-    </w:pPr>
-    <w:rPr>
-      <w:sz w:val="24"/>
-    </w:rPr>
-  </w:style>
-  <w:style w:type="paragraph" w:styleId="berschrift4">
-    <w:name w:val="heading 4"/>
-    <w:basedOn w:val="Standard"/>
-    <w:next w:val="Standard"/>
-    <w:qFormat/>
-    <w:pPr>
-      <w:keepNext/>
-      <w:spacing w:before="240" w:after="60"/>
-      <w:outlineLvl w:val="3"/>
-    </w:pPr>
-    <w:rPr>
-      <w:b/>
-      <w:sz w:val="24"/>
-    </w:rPr>
-  </w:style>
-  <w:style w:type="paragraph" w:styleId="berschrift5">
-    <w:name w:val="heading 5"/>
-    <w:basedOn w:val="Standard"/>
-    <w:next w:val="Standard"/>
-    <w:qFormat/>
-    <w:pPr>
-      <w:spacing w:before="240" w:after="60"/>
-      <w:outlineLvl w:val="4"/>
-    </w:pPr>
-    <w:rPr>
-      <w:sz w:val="22"/>
-    </w:rPr>
-  </w:style>
-  <w:style w:type="paragraph" w:styleId="berschrift6">
-    <w:name w:val="heading 6"/>
-    <w:basedOn w:val="Standard"/>
-    <w:next w:val="Standard"/>
-    <w:qFormat/>
-    <w:pPr>
-      <w:spacing w:before="240" w:after="60"/>
-      <w:outlineLvl w:val="5"/>
-    </w:pPr>
-    <w:rPr>
-      <w:rFonts w:ascii="Times New Roman" w:hAnsi="Times New Roman"/>
-      <w:i/>
-      <w:sz w:val="22"/>
-    </w:rPr>
-  </w:style>
-  <w:style w:type="paragraph" w:styleId="berschrift7">
-    <w:name w:val="heading 7"/>
-    <w:basedOn w:val="Standard"/>
-    <w:next w:val="Standard"/>
-    <w:qFormat/>
-    <w:pPr>
-      <w:spacing w:before="240" w:after="60"/>
-      <w:outlineLvl w:val="6"/>
-    </w:pPr>
-  </w:style>
-  <w:style w:type="paragraph" w:styleId="berschrift8">
-    <w:name w:val="heading 8"/>
-    <w:basedOn w:val="Standard"/>
-    <w:next w:val="Standard"/>
-    <w:qFormat/>
-    <w:pPr>
-      <w:spacing w:before="240" w:after="60"/>
-      <w:outlineLvl w:val="7"/>
-    </w:pPr>
-    <w:rPr>
-      <w:i/>
-    </w:rPr>
-  </w:style>
-  <w:style w:type="paragraph" w:styleId="berschrift9">
-    <w:name w:val="heading 9"/>
-    <w:basedOn w:val="Standard"/>
-    <w:next w:val="Standard"/>
-    <w:qFormat/>
-    <w:pPr>
-      <w:spacing w:before="240" w:after="60"/>
-      <w:outlineLvl w:val="8"/>
-    </w:pPr>
-    <w:rPr>
-      <w:b/>
-      <w:i/>
-      <w:sz w:val="18"/>
-    </w:rPr>
-  </w:style>
-  <w:style w:type="character" w:default="1" w:styleId="Absatz-Standardschriftart">
-    <w:name w:val="Default Paragraph Font"/>
-    <w:uiPriority w:val="1"/>
-    <w:semiHidden/>
-    <w:unhideWhenUsed/>
-  </w:style>
-  <w:style w:type="table" w:default="1" w:styleId="NormaleTabelle">
-    <w:name w:val="Normal Table"/>
-    <w:uiPriority w:val="99"/>
-    <w:semiHidden/>
-    <w:unhideWhenUsed/>
-    <w:tblPr>
-      <w:tblInd w:w="0" w:type="dxa"/>
-      <w:tblCellMar>
-        <w:top w:w="0" w:type="dxa"/>
-        <w:left w:w="108" w:type="dxa"/>
-        <w:bottom w:w="0" w:type="dxa"/>
-        <w:right w:w="108" w:type="dxa"/>
-      </w:tblCellMar>
-    </w:tblPr>
-  </w:style>
-  <w:style w:type="numbering" w:default="1" w:styleId="KeineListe">
-    <w:name w:val="No List"/>
-    <w:uiPriority w:val="99"/>
-    <w:semiHidden/>
-    <w:unhideWhenUsed/>
-  </w:style>
-  <w:style w:type="paragraph" w:styleId="Kopfzeile">
-    <w:name w:val="header"/>
-    <w:basedOn w:val="Standard"/>
-    <w:pPr>
-      <w:tabs>
-        <w:tab w:val="center" w:pos="4536"/>
-        <w:tab w:val="right" w:pos="9072"/>
-      </w:tabs>
-    </w:pPr>
-  </w:style>
-  <w:style w:type="paragraph" w:styleId="Gruformel">
-    <w:name w:val="Closing"/>
-    <w:basedOn w:val="Text"/>
-    <w:pPr>
-      <w:ind w:left="4252"/>
-    </w:pPr>
-  </w:style>
-  <w:style w:type="paragraph" w:styleId="Fuzeile">
-    <w:name w:val="footer"/>
-    <w:basedOn w:val="Standard"/>
-    <w:pPr>
-      <w:tabs>
-        <w:tab w:val="center" w:pos="4536"/>
-        <w:tab w:val="right" w:pos="9072"/>
-      </w:tabs>
-      <w:spacing w:line="240" w:lineRule="atLeast"/>
-    </w:pPr>
-    <w:rPr>
-      <w:spacing w:val="6"/>
-      <w:sz w:val="18"/>
-    </w:rPr>
-  </w:style>
-  <w:style w:type="character" w:styleId="Hyperlink">
-    <w:name w:val="Hyperlink"/>
-    <w:basedOn w:val="Absatz-Standardschriftart"/>
-    <w:rPr>
-      <w:color w:val="0000FF"/>
-      <w:u w:val="single"/>
-    </w:rPr>
-  </w:style>
-  <w:style w:type="paragraph" w:customStyle="1" w:styleId="Absender">
-    <w:name w:val="Absender"/>
-    <w:basedOn w:val="Standard"/>
-    <w:pPr>
-      <w:spacing w:line="240" w:lineRule="atLeast"/>
-    </w:pPr>
-    <w:rPr>
-      <w:spacing w:val="6"/>
-      <w:sz w:val="18"/>
-    </w:rPr>
-  </w:style>
-  <w:style w:type="paragraph" w:customStyle="1" w:styleId="Text">
-    <w:name w:val="Text"/>
-    <w:basedOn w:val="Standard"/>
-    <w:pPr>
-      <w:spacing w:line="280" w:lineRule="atLeast"/>
-    </w:pPr>
-    <w:rPr>
-      <w:spacing w:val="8"/>
-    </w:rPr>
-  </w:style>
-  <w:style w:type="paragraph" w:customStyle="1" w:styleId="Direktion">
-    <w:name w:val="Direktion"/>
-    <w:basedOn w:val="Standard"/>
-    <w:pPr>
-      <w:spacing w:line="240" w:lineRule="atLeast"/>
-    </w:pPr>
-    <w:rPr>
-      <w:spacing w:val="6"/>
-      <w:sz w:val="18"/>
-    </w:rPr>
-  </w:style>
-  <w:style w:type="paragraph" w:styleId="Abbildungsverzeichnis">
-    <w:name w:val="table of figures"/>
-    <w:basedOn w:val="Standard"/>
-    <w:next w:val="Standard"/>
-    <w:semiHidden/>
-    <w:pPr>
-      <w:ind w:left="400" w:hanging="400"/>
-    </w:pPr>
-  </w:style>
-  <w:style w:type="paragraph" w:styleId="Umschlagabsenderadresse">
-    <w:name w:val="envelope return"/>
-    <w:basedOn w:val="Standard"/>
-  </w:style>
-  <w:style w:type="paragraph" w:styleId="Anrede">
-    <w:name w:val="Salutation"/>
-    <w:basedOn w:val="Standard"/>
-    <w:next w:val="Standard"/>
-  </w:style>
-  <w:style w:type="paragraph" w:styleId="Aufzhlungszeichen">
-    <w:name w:val="List Bullet"/>
-    <w:basedOn w:val="Standard"/>
-    <w:autoRedefine/>
-    <w:pPr>
-      <w:numPr>
-        <w:numId w:val="1"/>
-      </w:numPr>
-    </w:pPr>
-  </w:style>
-  <w:style w:type="paragraph" w:styleId="Aufzhlungszeichen2">
-    <w:name w:val="List Bullet 2"/>
-    <w:basedOn w:val="Standard"/>
-    <w:autoRedefine/>
-    <w:pPr>
-      <w:numPr>
-        <w:numId w:val="2"/>
-      </w:numPr>
-    </w:pPr>
-  </w:style>
-  <w:style w:type="paragraph" w:styleId="Aufzhlungszeichen3">
-    <w:name w:val="List Bullet 3"/>
-    <w:basedOn w:val="Standard"/>
-    <w:autoRedefine/>
-    <w:pPr>
-      <w:numPr>
-        <w:numId w:val="3"/>
-      </w:numPr>
-    </w:pPr>
-  </w:style>
-  <w:style w:type="paragraph" w:styleId="Aufzhlungszeichen4">
-    <w:name w:val="List Bullet 4"/>
-    <w:basedOn w:val="Standard"/>
-    <w:autoRedefine/>
-    <w:pPr>
-      <w:numPr>
-        <w:numId w:val="4"/>
-      </w:numPr>
-    </w:pPr>
-  </w:style>
-  <w:style w:type="paragraph" w:styleId="Aufzhlungszeichen5">
-    <w:name w:val="List Bullet 5"/>
-    <w:basedOn w:val="Standard"/>
-    <w:autoRedefine/>
-    <w:pPr>
-      <w:numPr>
-        <w:numId w:val="5"/>
-      </w:numPr>
-    </w:pPr>
-  </w:style>
-  <w:style w:type="paragraph" w:styleId="Beschriftung">
-    <w:name w:val="caption"/>
-    <w:basedOn w:val="Standard"/>
-    <w:next w:val="Standard"/>
-    <w:qFormat/>
-    <w:pPr>
-      <w:spacing w:before="120" w:after="120"/>
-    </w:pPr>
-    <w:rPr>
-      <w:b/>
-    </w:rPr>
-  </w:style>
-  <w:style w:type="paragraph" w:styleId="Blocktext">
-    <w:name w:val="Block Text"/>
-    <w:basedOn w:val="Standard"/>
-    <w:pPr>
-      <w:spacing w:after="120"/>
-      <w:ind w:left="1440" w:right="1440"/>
-    </w:pPr>
-  </w:style>
-  <w:style w:type="paragraph" w:styleId="Datum">
-    <w:name w:val="Date"/>
-    <w:basedOn w:val="Standard"/>
-    <w:next w:val="Standard"/>
-  </w:style>
-  <w:style w:type="paragraph" w:styleId="Dokumentstruktur">
-    <w:name w:val="Document Map"/>
-    <w:basedOn w:val="Standard"/>
-    <w:semiHidden/>
-    <w:pPr>
-      <w:shd w:val="clear" w:color="auto" w:fill="000080"/>
-    </w:pPr>
-    <w:rPr>
-      <w:rFonts w:ascii="Tahoma" w:hAnsi="Tahoma"/>
-    </w:rPr>
-  </w:style>
-  <w:style w:type="paragraph" w:styleId="Endnotentext">
-    <w:name w:val="endnote text"/>
-    <w:basedOn w:val="Standard"/>
-    <w:semiHidden/>
-  </w:style>
-  <w:style w:type="paragraph" w:styleId="Fu-Endnotenberschrift">
-    <w:name w:val="Note Heading"/>
-    <w:basedOn w:val="Standard"/>
-    <w:next w:val="Standard"/>
-  </w:style>
-  <w:style w:type="paragraph" w:styleId="Funotentext">
-    <w:name w:val="footnote text"/>
-    <w:basedOn w:val="Standard"/>
-    <w:semiHidden/>
-  </w:style>
-  <w:style w:type="paragraph" w:styleId="Index1">
-    <w:name w:val="index 1"/>
-    <w:basedOn w:val="Standard"/>
-    <w:next w:val="Standard"/>
-    <w:autoRedefine/>
-    <w:semiHidden/>
-    <w:pPr>
-      <w:ind w:left="200" w:hanging="200"/>
-    </w:pPr>
-  </w:style>
-  <w:style w:type="paragraph" w:styleId="Index2">
-    <w:name w:val="index 2"/>
-    <w:basedOn w:val="Standard"/>
-    <w:next w:val="Standard"/>
-    <w:autoRedefine/>
-    <w:semiHidden/>
-    <w:pPr>
-      <w:ind w:left="400" w:hanging="200"/>
-    </w:pPr>
-  </w:style>
-  <w:style w:type="paragraph" w:styleId="Index3">
-    <w:name w:val="index 3"/>
-    <w:basedOn w:val="Standard"/>
-    <w:next w:val="Standard"/>
-    <w:autoRedefine/>
-    <w:semiHidden/>
-    <w:pPr>
-      <w:ind w:left="600" w:hanging="200"/>
-    </w:pPr>
-  </w:style>
-  <w:style w:type="paragraph" w:styleId="Index4">
-    <w:name w:val="index 4"/>
-    <w:basedOn w:val="Standard"/>
-    <w:next w:val="Standard"/>
-    <w:autoRedefine/>
-    <w:semiHidden/>
-    <w:pPr>
-      <w:ind w:left="800" w:hanging="200"/>
-    </w:pPr>
-  </w:style>
-  <w:style w:type="paragraph" w:styleId="Index5">
-    <w:name w:val="index 5"/>
-    <w:basedOn w:val="Standard"/>
-    <w:next w:val="Standard"/>
-    <w:autoRedefine/>
-    <w:semiHidden/>
-    <w:pPr>
-      <w:ind w:left="1000" w:hanging="200"/>
-    </w:pPr>
-  </w:style>
-  <w:style w:type="paragraph" w:styleId="Index6">
-    <w:name w:val="index 6"/>
-    <w:basedOn w:val="Standard"/>
-    <w:next w:val="Standard"/>
-    <w:autoRedefine/>
-    <w:semiHidden/>
-    <w:pPr>
-      <w:ind w:left="1200" w:hanging="200"/>
-    </w:pPr>
-  </w:style>
-  <w:style w:type="paragraph" w:styleId="Index7">
-    <w:name w:val="index 7"/>
-    <w:basedOn w:val="Standard"/>
-    <w:next w:val="Standard"/>
-    <w:autoRedefine/>
-    <w:semiHidden/>
-    <w:pPr>
-      <w:ind w:left="1400" w:hanging="200"/>
-    </w:pPr>
-  </w:style>
-  <w:style w:type="paragraph" w:styleId="Index8">
-    <w:name w:val="index 8"/>
-    <w:basedOn w:val="Standard"/>
-    <w:next w:val="Standard"/>
-    <w:autoRedefine/>
-    <w:semiHidden/>
-    <w:pPr>
-      <w:ind w:left="1600" w:hanging="200"/>
-    </w:pPr>
-  </w:style>
-  <w:style w:type="paragraph" w:styleId="Index9">
-    <w:name w:val="index 9"/>
-    <w:basedOn w:val="Standard"/>
-    <w:next w:val="Standard"/>
-    <w:autoRedefine/>
-    <w:semiHidden/>
-    <w:pPr>
-      <w:ind w:left="1800" w:hanging="200"/>
-    </w:pPr>
-  </w:style>
-  <w:style w:type="paragraph" w:styleId="Indexberschrift">
-    <w:name w:val="index heading"/>
-    <w:basedOn w:val="Standard"/>
-    <w:next w:val="Index1"/>
-    <w:semiHidden/>
-    <w:rPr>
-      <w:b/>
-    </w:rPr>
-  </w:style>
-  <w:style w:type="paragraph" w:styleId="Kommentartext">
-    <w:name w:val="annotation text"/>
-    <w:basedOn w:val="Standard"/>
-    <w:link w:val="KommentartextZchn"/>
-    <w:uiPriority w:val="99"/>
-    <w:semiHidden/>
-  </w:style>
-  <w:style w:type="paragraph" w:styleId="Liste">
-    <w:name w:val="List"/>
-    <w:basedOn w:val="Standard"/>
-    <w:pPr>
-      <w:ind w:left="283" w:hanging="283"/>
-    </w:pPr>
-  </w:style>
-  <w:style w:type="paragraph" w:styleId="Liste2">
-    <w:name w:val="List 2"/>
-    <w:basedOn w:val="Standard"/>
-    <w:pPr>
-      <w:ind w:left="566" w:hanging="283"/>
-    </w:pPr>
-  </w:style>
-  <w:style w:type="paragraph" w:styleId="Liste3">
-    <w:name w:val="List 3"/>
-    <w:basedOn w:val="Standard"/>
-    <w:pPr>
-      <w:ind w:left="849" w:hanging="283"/>
-    </w:pPr>
-  </w:style>
-  <w:style w:type="paragraph" w:styleId="Liste4">
-    <w:name w:val="List 4"/>
-    <w:basedOn w:val="Standard"/>
-    <w:pPr>
-      <w:ind w:left="1132" w:hanging="283"/>
-    </w:pPr>
-  </w:style>
-  <w:style w:type="paragraph" w:styleId="Liste5">
-    <w:name w:val="List 5"/>
-    <w:basedOn w:val="Standard"/>
-    <w:pPr>
-      <w:ind w:left="1415" w:hanging="283"/>
-    </w:pPr>
-  </w:style>
-  <w:style w:type="paragraph" w:styleId="Listenfortsetzung">
-    <w:name w:val="List Continue"/>
-    <w:basedOn w:val="Standard"/>
-    <w:pPr>
-      <w:spacing w:after="120"/>
-      <w:ind w:left="283"/>
-    </w:pPr>
-  </w:style>
-  <w:style w:type="paragraph" w:styleId="Listenfortsetzung2">
-    <w:name w:val="List Continue 2"/>
-    <w:basedOn w:val="Standard"/>
-    <w:pPr>
-      <w:spacing w:after="120"/>
-      <w:ind w:left="566"/>
-    </w:pPr>
-  </w:style>
-  <w:style w:type="paragraph" w:styleId="Listenfortsetzung3">
-    <w:name w:val="List Continue 3"/>
-    <w:basedOn w:val="Standard"/>
-    <w:pPr>
-      <w:spacing w:after="120"/>
-      <w:ind w:left="849"/>
-    </w:pPr>
-  </w:style>
-  <w:style w:type="paragraph" w:styleId="Listenfortsetzung4">
-    <w:name w:val="List Continue 4"/>
-    <w:basedOn w:val="Standard"/>
-    <w:pPr>
-      <w:spacing w:after="120"/>
-      <w:ind w:left="1132"/>
-    </w:pPr>
-  </w:style>
-  <w:style w:type="paragraph" w:styleId="Listenfortsetzung5">
-    <w:name w:val="List Continue 5"/>
-    <w:basedOn w:val="Standard"/>
-    <w:pPr>
-      <w:spacing w:after="120"/>
-      <w:ind w:left="1415"/>
-    </w:pPr>
-  </w:style>
-  <w:style w:type="paragraph" w:styleId="Listennummer">
-    <w:name w:val="List Number"/>
-    <w:basedOn w:val="Standard"/>
-    <w:pPr>
-      <w:numPr>
-        <w:numId w:val="6"/>
-      </w:numPr>
-    </w:pPr>
-  </w:style>
-  <w:style w:type="paragraph" w:styleId="Listennummer2">
-    <w:name w:val="List Number 2"/>
-    <w:basedOn w:val="Standard"/>
-    <w:pPr>
-      <w:numPr>
-        <w:numId w:val="7"/>
-      </w:numPr>
-    </w:pPr>
-  </w:style>
-  <w:style w:type="paragraph" w:styleId="Listennummer3">
-    <w:name w:val="List Number 3"/>
-    <w:basedOn w:val="Standard"/>
-    <w:pPr>
-      <w:numPr>
-        <w:numId w:val="8"/>
-      </w:numPr>
-    </w:pPr>
-  </w:style>
-  <w:style w:type="paragraph" w:styleId="Listennummer4">
-    <w:name w:val="List Number 4"/>
-    <w:basedOn w:val="Standard"/>
-    <w:pPr>
-      <w:numPr>
-        <w:numId w:val="9"/>
-      </w:numPr>
-    </w:pPr>
-  </w:style>
-  <w:style w:type="paragraph" w:styleId="Listennummer5">
-    <w:name w:val="List Number 5"/>
-    <w:basedOn w:val="Standard"/>
-    <w:pPr>
-      <w:numPr>
-        <w:numId w:val="10"/>
-      </w:numPr>
-    </w:pPr>
-  </w:style>
-  <w:style w:type="paragraph" w:styleId="Makrotext">
-    <w:name w:val="macro"/>
-    <w:semiHidden/>
-    <w:pPr>
-      <w:tabs>
-        <w:tab w:val="left" w:pos="480"/>
-        <w:tab w:val="left" w:pos="960"/>
-        <w:tab w:val="left" w:pos="1440"/>
-        <w:tab w:val="left" w:pos="1920"/>
-        <w:tab w:val="left" w:pos="2400"/>
-        <w:tab w:val="left" w:pos="2880"/>
-        <w:tab w:val="left" w:pos="3360"/>
-        <w:tab w:val="left" w:pos="3840"/>
-        <w:tab w:val="left" w:pos="4320"/>
-      </w:tabs>
-    </w:pPr>
-    <w:rPr>
-      <w:rFonts w:ascii="Courier New" w:hAnsi="Courier New"/>
-    </w:rPr>
-  </w:style>
-  <w:style w:type="paragraph" w:styleId="Nachrichtenkopf">
-    <w:name w:val="Message Header"/>
-    <w:basedOn w:val="Standard"/>
-    <w:pPr>
-      <w:pBdr>
-        <w:top w:val="single" w:sz="6" w:space="1" w:color="auto"/>
-        <w:left w:val="single" w:sz="6" w:space="1" w:color="auto"/>
-        <w:bottom w:val="single" w:sz="6" w:space="1" w:color="auto"/>
-        <w:right w:val="single" w:sz="6" w:space="1" w:color="auto"/>
-      </w:pBdr>
-      <w:shd w:val="pct20" w:color="auto" w:fill="auto"/>
-      <w:ind w:left="1134" w:hanging="1134"/>
-    </w:pPr>
-    <w:rPr>
-      <w:sz w:val="24"/>
-    </w:rPr>
-  </w:style>
-  <w:style w:type="paragraph" w:styleId="NurText">
-    <w:name w:val="Plain Text"/>
-    <w:basedOn w:val="Standard"/>
-    <w:rPr>
-      <w:rFonts w:ascii="Courier New" w:hAnsi="Courier New"/>
-    </w:rPr>
-  </w:style>
-  <w:style w:type="paragraph" w:styleId="Standardeinzug">
-    <w:name w:val="Normal Indent"/>
-    <w:basedOn w:val="Standard"/>
-    <w:pPr>
-      <w:ind w:left="708"/>
-    </w:pPr>
-  </w:style>
-  <w:style w:type="paragraph" w:styleId="Textkrper">
-    <w:name w:val="Body Text"/>
-    <w:basedOn w:val="Standard"/>
-    <w:pPr>
-      <w:spacing w:after="120"/>
-    </w:pPr>
-  </w:style>
-  <w:style w:type="paragraph" w:styleId="Textkrper2">
-    <w:name w:val="Body Text 2"/>
-    <w:basedOn w:val="Standard"/>
-    <w:pPr>
-      <w:spacing w:after="120" w:line="480" w:lineRule="auto"/>
-    </w:pPr>
-  </w:style>
-  <w:style w:type="paragraph" w:styleId="Textkrper3">
-    <w:name w:val="Body Text 3"/>
-    <w:basedOn w:val="Standard"/>
-    <w:pPr>
-      <w:spacing w:after="120"/>
-    </w:pPr>
-    <w:rPr>
-      <w:sz w:val="16"/>
-    </w:rPr>
-  </w:style>
-  <w:style w:type="paragraph" w:styleId="Textkrper-Zeileneinzug">
-    <w:name w:val="Body Text Indent"/>
-    <w:basedOn w:val="Standard"/>
-    <w:pPr>
-      <w:spacing w:after="120"/>
-      <w:ind w:left="283"/>
-    </w:pPr>
-  </w:style>
-  <w:style w:type="paragraph" w:styleId="Textkrper-Einzug2">
-    <w:name w:val="Body Text Indent 2"/>
-    <w:basedOn w:val="Standard"/>
-    <w:pPr>
-      <w:spacing w:after="120" w:line="480" w:lineRule="auto"/>
-      <w:ind w:left="283"/>
-    </w:pPr>
-  </w:style>
-  <w:style w:type="paragraph" w:styleId="Textkrper-Einzug3">
-    <w:name w:val="Body Text Indent 3"/>
-    <w:basedOn w:val="Standard"/>
-    <w:pPr>
-      <w:spacing w:after="120"/>
-      <w:ind w:left="283"/>
-    </w:pPr>
-    <w:rPr>
-      <w:sz w:val="16"/>
-    </w:rPr>
-  </w:style>
-  <w:style w:type="paragraph" w:styleId="Textkrper-Erstzeileneinzug">
-    <w:name w:val="Body Text First Indent"/>
-    <w:basedOn w:val="Textkrper"/>
-    <w:pPr>
-      <w:ind w:firstLine="210"/>
-    </w:pPr>
-  </w:style>
-  <w:style w:type="paragraph" w:styleId="Textkrper-Erstzeileneinzug2">
-    <w:name w:val="Body Text First Indent 2"/>
-    <w:basedOn w:val="Textkrper-Zeileneinzug"/>
-    <w:pPr>
-      <w:ind w:firstLine="210"/>
-    </w:pPr>
-  </w:style>
-  <w:style w:type="paragraph" w:styleId="Titel">
-    <w:name w:val="Title"/>
-    <w:basedOn w:val="Standard"/>
-    <w:qFormat/>
-    <w:pPr>
-      <w:spacing w:before="240" w:after="60"/>
-      <w:jc w:val="center"/>
-      <w:outlineLvl w:val="0"/>
-    </w:pPr>
-    <w:rPr>
-      <w:b/>
-      <w:kern w:val="28"/>
-      <w:sz w:val="32"/>
-    </w:rPr>
-  </w:style>
-  <w:style w:type="paragraph" w:styleId="Umschlagadresse">
-    <w:name w:val="envelope address"/>
-    <w:basedOn w:val="Standard"/>
-    <w:pPr>
-      <w:framePr w:w="4320" w:h="2160" w:hRule="exact" w:hSpace="141" w:wrap="auto" w:hAnchor="page" w:xAlign="center" w:yAlign="bottom"/>
-      <w:ind w:left="1"/>
-    </w:pPr>
-    <w:rPr>
-      <w:sz w:val="24"/>
-    </w:rPr>
-  </w:style>
-  <w:style w:type="paragraph" w:styleId="Unterschrift">
-    <w:name w:val="Signature"/>
-    <w:basedOn w:val="Standard"/>
-    <w:pPr>
-      <w:ind w:left="4252"/>
-    </w:pPr>
-  </w:style>
-  <w:style w:type="paragraph" w:styleId="Untertitel">
-    <w:name w:val="Subtitle"/>
-    <w:basedOn w:val="Standard"/>
-    <w:qFormat/>
-    <w:pPr>
-      <w:spacing w:after="60"/>
-      <w:jc w:val="center"/>
-      <w:outlineLvl w:val="1"/>
-    </w:pPr>
-    <w:rPr>
-      <w:sz w:val="24"/>
-    </w:rPr>
-  </w:style>
-  <w:style w:type="paragraph" w:styleId="Verzeichnis1">
-    <w:name w:val="toc 1"/>
-    <w:basedOn w:val="Standard"/>
-    <w:next w:val="Standard"/>
-    <w:autoRedefine/>
-    <w:semiHidden/>
-  </w:style>
-  <w:style w:type="paragraph" w:styleId="Verzeichnis2">
-    <w:name w:val="toc 2"/>
-    <w:basedOn w:val="Standard"/>
-    <w:next w:val="Standard"/>
-    <w:autoRedefine/>
-    <w:semiHidden/>
-    <w:pPr>
-      <w:ind w:left="200"/>
-    </w:pPr>
-  </w:style>
-  <w:style w:type="paragraph" w:styleId="Verzeichnis3">
-    <w:name w:val="toc 3"/>
-    <w:basedOn w:val="Standard"/>
-    <w:next w:val="Standard"/>
-    <w:autoRedefine/>
-    <w:semiHidden/>
-    <w:pPr>
-      <w:ind w:left="400"/>
-    </w:pPr>
-  </w:style>
-  <w:style w:type="paragraph" w:styleId="Verzeichnis4">
-    <w:name w:val="toc 4"/>
-    <w:basedOn w:val="Standard"/>
-    <w:next w:val="Standard"/>
-    <w:autoRedefine/>
-    <w:semiHidden/>
-    <w:pPr>
-      <w:ind w:left="600"/>
-    </w:pPr>
-  </w:style>
-  <w:style w:type="paragraph" w:styleId="Verzeichnis5">
-    <w:name w:val="toc 5"/>
-    <w:basedOn w:val="Standard"/>
-    <w:next w:val="Standard"/>
-    <w:autoRedefine/>
-    <w:semiHidden/>
-    <w:pPr>
-      <w:ind w:left="800"/>
-    </w:pPr>
-  </w:style>
-  <w:style w:type="paragraph" w:styleId="Verzeichnis6">
-    <w:name w:val="toc 6"/>
-    <w:basedOn w:val="Standard"/>
-    <w:next w:val="Standard"/>
-    <w:autoRedefine/>
-    <w:semiHidden/>
-    <w:pPr>
-      <w:ind w:left="1000"/>
-    </w:pPr>
-  </w:style>
-  <w:style w:type="paragraph" w:styleId="Verzeichnis7">
-    <w:name w:val="toc 7"/>
-    <w:basedOn w:val="Standard"/>
-    <w:next w:val="Standard"/>
-    <w:autoRedefine/>
-    <w:semiHidden/>
-    <w:pPr>
-      <w:ind w:left="1200"/>
-    </w:pPr>
-  </w:style>
-  <w:style w:type="paragraph" w:styleId="Verzeichnis8">
-    <w:name w:val="toc 8"/>
-    <w:basedOn w:val="Standard"/>
-    <w:next w:val="Standard"/>
-    <w:autoRedefine/>
-    <w:semiHidden/>
-    <w:pPr>
-      <w:ind w:left="1400"/>
-    </w:pPr>
-  </w:style>
-  <w:style w:type="paragraph" w:styleId="Verzeichnis9">
-    <w:name w:val="toc 9"/>
-    <w:basedOn w:val="Standard"/>
-    <w:next w:val="Standard"/>
-    <w:autoRedefine/>
-    <w:semiHidden/>
-    <w:pPr>
-      <w:ind w:left="1600"/>
-    </w:pPr>
-  </w:style>
-  <w:style w:type="paragraph" w:styleId="RGV-berschrift">
-    <w:name w:val="toa heading"/>
-    <w:basedOn w:val="Standard"/>
-    <w:next w:val="Standard"/>
-    <w:semiHidden/>
-    <w:pPr>
-      <w:spacing w:before="120"/>
-    </w:pPr>
-    <w:rPr>
-      <w:b/>
-      <w:sz w:val="24"/>
-    </w:rPr>
-  </w:style>
-  <w:style w:type="paragraph" w:styleId="Rechtsgrundlagenverzeichnis">
-    <w:name w:val="table of authorities"/>
-    <w:basedOn w:val="Standard"/>
-    <w:next w:val="Standard"/>
-    <w:semiHidden/>
-    <w:pPr>
-      <w:ind w:left="200" w:hanging="200"/>
-    </w:pPr>
-  </w:style>
-  <w:style w:type="paragraph" w:customStyle="1" w:styleId="StadtBern">
-    <w:name w:val="Stadt Bern"/>
-    <w:basedOn w:val="berschrift1"/>
-  </w:style>
-  <w:style w:type="paragraph" w:customStyle="1" w:styleId="Betreff">
-    <w:name w:val="Betreff"/>
-    <w:basedOn w:val="Text"/>
-    <w:next w:val="Text"/>
-    <w:rPr>
-      <w:b/>
-    </w:rPr>
-  </w:style>
-  <w:style w:type="paragraph" w:customStyle="1" w:styleId="Abteilung">
-    <w:name w:val="Abteilung"/>
-    <w:basedOn w:val="StadtBern"/>
-    <w:next w:val="Standard"/>
-    <w:pPr>
-      <w:spacing w:before="640"/>
-    </w:pPr>
-    <w:rPr>
-      <w:b w:val="0"/>
-    </w:rPr>
-  </w:style>
-  <w:style w:type="paragraph" w:styleId="Listenabsatz">
-    <w:name w:val="List Paragraph"/>
-    <w:basedOn w:val="Standard"/>
-    <w:uiPriority w:val="34"/>
-    <w:qFormat/>
-    <w:rsid w:val="003F59A5"/>
-    <w:pPr>
-      <w:ind w:left="720"/>
-      <w:contextualSpacing/>
-    </w:pPr>
-  </w:style>
-  <w:style w:type="paragraph" w:styleId="Sprechblasentext">
-    <w:name w:val="Balloon Text"/>
-    <w:basedOn w:val="Standard"/>
-    <w:link w:val="SprechblasentextZchn"/>
-    <w:rsid w:val="00C8353C"/>
-    <w:rPr>
-      <w:rFonts w:ascii="Tahoma" w:hAnsi="Tahoma" w:cs="Tahoma"/>
-      <w:sz w:val="16"/>
-      <w:szCs w:val="16"/>
-    </w:rPr>
-  </w:style>
-  <w:style w:type="character" w:customStyle="1" w:styleId="SprechblasentextZchn">
-    <w:name w:val="Sprechblasentext Zchn"/>
-    <w:basedOn w:val="Absatz-Standardschriftart"/>
-    <w:link w:val="Sprechblasentext"/>
-    <w:rsid w:val="00C8353C"/>
-    <w:rPr>
-      <w:rFonts w:ascii="Tahoma" w:hAnsi="Tahoma" w:cs="Tahoma"/>
-      <w:sz w:val="16"/>
-      <w:szCs w:val="16"/>
-    </w:rPr>
-  </w:style>
-  <w:style w:type="character" w:styleId="Endnotenzeichen">
-    <w:name w:val="endnote reference"/>
-    <w:basedOn w:val="Absatz-Standardschriftart"/>
-    <w:rsid w:val="000150C0"/>
-    <w:rPr>
-      <w:vertAlign w:val="superscript"/>
-    </w:rPr>
-  </w:style>
-  <w:style w:type="character" w:styleId="Funotenzeichen">
-    <w:name w:val="footnote reference"/>
-    <w:basedOn w:val="Absatz-Standardschriftart"/>
-    <w:rsid w:val="000150C0"/>
-    <w:rPr>
-      <w:vertAlign w:val="superscript"/>
-    </w:rPr>
-  </w:style>
-  <w:style w:type="character" w:styleId="Kommentarzeichen">
-    <w:name w:val="annotation reference"/>
-    <w:basedOn w:val="Absatz-Standardschriftart"/>
-    <w:uiPriority w:val="99"/>
-    <w:rsid w:val="00822AD0"/>
-    <w:rPr>
-      <w:sz w:val="16"/>
-      <w:szCs w:val="16"/>
-    </w:rPr>
-  </w:style>
-  <w:style w:type="paragraph" w:styleId="Kommentarthema">
-    <w:name w:val="annotation subject"/>
-    <w:basedOn w:val="Kommentartext"/>
-    <w:next w:val="Kommentartext"/>
-    <w:link w:val="KommentarthemaZchn"/>
-    <w:rsid w:val="00822AD0"/>
-    <w:rPr>
-      <w:b/>
-      <w:bCs/>
-    </w:rPr>
-  </w:style>
-  <w:style w:type="character" w:customStyle="1" w:styleId="KommentartextZchn">
-    <w:name w:val="Kommentartext Zchn"/>
-    <w:basedOn w:val="Absatz-Standardschriftart"/>
-    <w:link w:val="Kommentartext"/>
-    <w:uiPriority w:val="99"/>
-    <w:semiHidden/>
-    <w:rsid w:val="00822AD0"/>
-    <w:rPr>
-      <w:rFonts w:ascii="Arial" w:hAnsi="Arial"/>
-    </w:rPr>
-  </w:style>
-  <w:style w:type="character" w:customStyle="1" w:styleId="KommentarthemaZchn">
-    <w:name w:val="Kommentarthema Zchn"/>
-    <w:basedOn w:val="KommentartextZchn"/>
-    <w:link w:val="Kommentarthema"/>
-    <w:rsid w:val="00822AD0"/>
-    <w:rPr>
-      <w:rFonts w:ascii="Arial" w:hAnsi="Arial"/>
-      <w:b/>
-      <w:bCs/>
-    </w:rPr>
-  </w:style>
-  <w:style w:type="character" w:styleId="Platzhaltertext">
-    <w:name w:val="Placeholder Text"/>
-    <w:basedOn w:val="Absatz-Standardschriftart"/>
-    <w:uiPriority w:val="99"/>
-    <w:semiHidden/>
-    <w:rsid w:val="00023F7A"/>
-    <w:rPr>
-      <w:color w:val="808080"/>
-    </w:rPr>
-  </w:style>
-  <w:style w:type="table" w:styleId="Tabellenraster">
-    <w:name w:val="Table Grid"/>
-    <w:basedOn w:val="NormaleTabelle"/>
-    <w:rsid w:val="00482599"/>
-    <w:tblPr>
-      <w:tblBorders>
-        <w:top w:val="single" w:sz="4" w:space="0" w:color="auto"/>
-        <w:left w:val="single" w:sz="4" w:space="0" w:color="auto"/>
-        <w:bottom w:val="single" w:sz="4" w:space="0" w:color="auto"/>
-        <w:right w:val="single" w:sz="4" w:space="0" w:color="auto"/>
-        <w:insideH w:val="single" w:sz="4" w:space="0" w:color="auto"/>
-        <w:insideV w:val="single" w:sz="4" w:space="0" w:color="auto"/>
-      </w:tblBorders>
-    </w:tblPr>
-  </w:style>
-</w:styles>
-</file>
-
-<file path=word/stylesWithEffects.xml><?xml version="1.0" encoding="utf-8"?>
-<w:styles xmlns:wpc="http://schemas.microsoft.com/office/word/2010/wordprocessingCanvas" xmlns:mc="http://schemas.openxmlformats.org/markup-compatibility/2006" xmlns:o="urn:schemas-microsoft-com:office:office" xmlns:r="http://schemas.openxmlformats.org/officeDocument/2006/relationships" xmlns:m="http://schemas.openxmlformats.org/officeDocument/2006/math" xmlns:v="urn:schemas-microsoft-com:vml" xmlns:wp14="http://schemas.microsoft.com/office/word/2010/wordprocessingDrawing" xmlns:wp="http://schemas.openxmlformats.org/drawingml/2006/wordprocessingDrawing" xmlns:w10="urn:schemas-microsoft-com:office:word" xmlns:w="http://schemas.openxmlformats.org/wordprocessingml/2006/main" xmlns:w14="http://schemas.microsoft.com/office/word/2010/wordml" xmlns:wpg="http://schemas.microsoft.com/office/word/2010/wordprocessingGroup" xmlns:wpi="http://schemas.microsoft.com/office/word/2010/wordprocessingInk" xmlns:wne="http://schemas.microsoft.com/office/word/2006/wordml" xmlns:wps="http://schemas.microsoft.com/office/word/2010/wordprocessingShape" mc:Ignorable="w14 wp14">
-  <w:docDefaults>
-    <w:rPrDefault>
-      <w:rPr>
-        <w:rFonts w:ascii="Times New Roman" w:eastAsia="Times New Roman" w:hAnsi="Times New Roman" w:cs="Times New Roman"/>
-        <w:lang w:val="de-CH" w:eastAsia="de-CH" w:bidi="ar-SA"/>
-      </w:rPr>
-    </w:rPrDefault>
-    <w:pPrDefault/>
-  </w:docDefaults>
-  <w:latentStyles w:defLockedState="0" w:defUIPriority="0" w:defSemiHidden="1" w:defUnhideWhenUsed="1" w:defQFormat="0" w:count="267">
-    <w:lsdException w:name="Normal" w:semiHidden="0" w:unhideWhenUsed="0" w:qFormat="1"/>
-    <w:lsdException w:name="heading 1" w:semiHidden="0" w:unhideWhenUsed="0" w:qFormat="1"/>
-    <w:lsdException w:name="heading 2" w:semiHidden="0" w:unhideWhenUsed="0" w:qFormat="1"/>
-    <w:lsdException w:name="heading 3" w:semiHidden="0" w:unhideWhenUsed="0" w:qFormat="1"/>
-    <w:lsdException w:name="heading 4" w:qFormat="1"/>
-    <w:lsdException w:name="heading 5" w:qFormat="1"/>
-    <w:lsdException w:name="heading 6" w:qFormat="1"/>
-    <w:lsdException w:name="heading 7" w:qFormat="1"/>
-    <w:lsdException w:name="heading 8" w:qFormat="1"/>
-    <w:lsdException w:name="heading 9" w:qFormat="1"/>
-    <w:lsdException w:name="annotation text" w:uiPriority="99"/>
-    <w:lsdException w:name="caption" w:qFormat="1"/>
-    <w:lsdException w:name="annotation reference" w:uiPriority="99"/>
-    <w:lsdException w:name="toa heading" w:semiHidden="0" w:unhideWhenUsed="0"/>
-    <w:lsdException w:name="List Number" w:semiHidden="0" w:unhideWhenUsed="0"/>
-    <w:lsdException w:name="List 2" w:semiHidden="0" w:unhideWhenUsed="0"/>
-    <w:lsdException w:name="Title" w:semiHidden="0" w:unhideWhenUsed="0" w:qFormat="1"/>
-    <w:lsdException w:name="List Continue 4" w:semiHidden="0" w:unhideWhenUsed="0"/>
-    <w:lsdException w:name="List Continue 5" w:semiHidden="0" w:unhideWhenUsed="0"/>
-    <w:lsdException w:name="Message Header" w:semiHidden="0" w:unhideWhenUsed="0"/>
-    <w:lsdException w:name="Subtitle" w:semiHidden="0" w:unhideWhenUsed="0" w:qFormat="1"/>
-    <w:lsdException w:name="Strong" w:semiHidden="0" w:unhideWhenUsed="0" w:qFormat="1"/>
-    <w:lsdException w:name="Emphasis" w:semiHidden="0" w:unhideWhenUsed="0" w:qFormat="1"/>
-    <w:lsdException w:name="Balloon Text" w:semiHidden="0" w:unhideWhenUsed="0"/>
-    <w:lsdException w:name="Table Grid" w:semiHidden="0" w:unhideWhenUsed="0"/>
-    <w:lsdException w:name="Placeholder Text" w:uiPriority="99" w:unhideWhenUsed="0"/>
-    <w:lsdException w:name="No Spacing" w:semiHidden="0" w:uiPriority="1" w:unhideWhenUsed="0" w:qFormat="1"/>
-    <w:lsdException w:name="Light Shading" w:semiHidden="0" w:uiPriority="60" w:unhideWhenUsed="0"/>
-    <w:lsdException w:name="Light List" w:semiHidden="0" w:uiPriority="61" w:unhideWhenUsed="0"/>
-    <w:lsdException w:name="Light Grid" w:semiHidden="0" w:uiPriority="62" w:unhideWhenUsed="0"/>
-    <w:lsdException w:name="Medium Shading 1" w:semiHidden="0" w:uiPriority="63" w:unhideWhenUsed="0"/>
-    <w:lsdException w:name="Medium Shading 2" w:semiHidden="0" w:uiPriority="64" w:unhideWhenUsed="0"/>
-    <w:lsdException w:name="Medium List 1" w:semiHidden="0" w:uiPriority="65" w:unhideWhenUsed="0"/>
-    <w:lsdException w:name="Medium List 2" w:semiHidden="0" w:uiPriority="66" w:unhideWhenUsed="0"/>
-    <w:lsdException w:name="Medium Grid 1" w:semiHidden="0" w:uiPriority="67" w:unhideWhenUsed="0"/>
-    <w:lsdException w:name="Medium Grid 2" w:semiHidden="0" w:uiPriority="68" w:unhideWhenUsed="0"/>
-    <w:lsdException w:name="Medium Grid 3" w:semiHidden="0" w:uiPriority="69" w:unhideWhenUsed="0"/>
-    <w:lsdException w:name="Dark List" w:semiHidden="0" w:uiPriority="70" w:unhideWhenUsed="0"/>
-    <w:lsdException w:name="Colorful Shading" w:semiHidden="0" w:uiPriority="71" w:unhideWhenUsed="0"/>
-    <w:lsdException w:name="Colorful List" w:semiHidden="0" w:uiPriority="72" w:unhideWhenUsed="0"/>
-    <w:lsdException w:name="Colorful Grid" w:semiHidden="0" w:uiPriority="73" w:unhideWhenUsed="0"/>
-    <w:lsdException w:name="Light Shading Accent 1" w:semiHidden="0" w:uiPriority="60" w:unhideWhenUsed="0"/>
-    <w:lsdException w:name="Light List Accent 1" w:semiHidden="0" w:uiPriority="61" w:unhideWhenUsed="0"/>
-    <w:lsdException w:name="Light Grid Accent 1" w:semiHidden="0" w:uiPriority="62" w:unhideWhenUsed="0"/>
-    <w:lsdException w:name="Medium Shading 1 Accent 1" w:semiHidden="0" w:uiPriority="63" w:unhideWhenUsed="0"/>
-    <w:lsdException w:name="Medium Shading 2 Accent 1" w:semiHidden="0" w:uiPriority="64" w:unhideWhenUsed="0"/>
-    <w:lsdException w:name="Medium List 1 Accent 1" w:semiHidden="0" w:uiPriority="65" w:unhideWhenUsed="0"/>
-    <w:lsdException w:name="Revision" w:uiPriority="99" w:unhideWhenUsed="0"/>
-    <w:lsdException w:name="List Paragraph" w:semiHidden="0" w:uiPriority="34" w:unhideWhenUsed="0" w:qFormat="1"/>
-    <w:lsdException w:name="Quote" w:semiHidden="0" w:uiPriority="29" w:unhideWhenUsed="0" w:qFormat="1"/>
-    <w:lsdException w:name="Intense Quote" w:semiHidden="0" w:uiPriority="30" w:unhideWhenUsed="0" w:qFormat="1"/>
-    <w:lsdException w:name="Medium List 2 Accent 1" w:semiHidden="0" w:uiPriority="66" w:unhideWhenUsed="0"/>
-    <w:lsdException w:name="Medium Grid 1 Accent 1" w:semiHidden="0" w:uiPriority="67" w:unhideWhenUsed="0"/>
-    <w:lsdException w:name="Medium Grid 2 Accent 1" w:semiHidden="0" w:uiPriority="68" w:unhideWhenUsed="0"/>
-    <w:lsdException w:name="Medium Grid 3 Accent 1" w:semiHidden="0" w:uiPriority="69" w:unhideWhenUsed="0"/>
-    <w:lsdException w:name="Dark List Accent 1" w:semiHidden="0" w:uiPriority="70" w:unhideWhenUsed="0"/>
-    <w:lsdException w:name="Colorful Shading Accent 1" w:semiHidden="0" w:uiPriority="71" w:unhideWhenUsed="0"/>
-    <w:lsdException w:name="Colorful List Accent 1" w:semiHidden="0" w:uiPriority="72" w:unhideWhenUsed="0"/>
-    <w:lsdException w:name="Colorful Grid Accent 1" w:semiHidden="0" w:uiPriority="73" w:unhideWhenUsed="0"/>
-    <w:lsdException w:name="Light Shading Accent 2" w:semiHidden="0" w:uiPriority="60" w:unhideWhenUsed="0"/>
-    <w:lsdException w:name="Light List Accent 2" w:semiHidden="0" w:uiPriority="61" w:unhideWhenUsed="0"/>
-    <w:lsdException w:name="Light Grid Accent 2" w:semiHidden="0" w:uiPriority="62" w:unhideWhenUsed="0"/>
-    <w:lsdException w:name="Medium Shading 1 Accent 2" w:semiHidden="0" w:uiPriority="63" w:unhideWhenUsed="0"/>
-    <w:lsdException w:name="Medium Shading 2 Accent 2" w:semiHidden="0" w:uiPriority="64" w:unhideWhenUsed="0"/>
-    <w:lsdException w:name="Medium List 1 Accent 2" w:semiHidden="0" w:uiPriority="65" w:unhideWhenUsed="0"/>
-    <w:lsdException w:name="Medium List 2 Accent 2" w:semiHidden="0" w:uiPriority="66" w:unhideWhenUsed="0"/>
-    <w:lsdException w:name="Medium Grid 1 Accent 2" w:semiHidden="0" w:uiPriority="67" w:unhideWhenUsed="0"/>
-    <w:lsdException w:name="Medium Grid 2 Accent 2" w:semiHidden="0" w:uiPriority="68" w:unhideWhenUsed="0"/>
-    <w:lsdException w:name="Medium Grid 3 Accent 2" w:semiHidden="0" w:uiPriority="69" w:unhideWhenUsed="0"/>
-    <w:lsdException w:name="Dark List Accent 2" w:semiHidden="0" w:uiPriority="70" w:unhideWhenUsed="0"/>
-    <w:lsdException w:name="Colorful Shading Accent 2" w:semiHidden="0" w:uiPriority="71" w:unhideWhenUsed="0"/>
-    <w:lsdException w:name="Colorful List Accent 2" w:semiHidden="0" w:uiPriority="72" w:unhideWhenUsed="0"/>
-    <w:lsdException w:name="Colorful Grid Accent 2" w:semiHidden="0" w:uiPriority="73" w:unhideWhenUsed="0"/>
-    <w:lsdException w:name="Light Shading Accent 3" w:semiHidden="0" w:uiPriority="60" w:unhideWhenUsed="0"/>
-    <w:lsdException w:name="Light List Accent 3" w:semiHidden="0" w:uiPriority="61" w:unhideWhenUsed="0"/>
-    <w:lsdException w:name="Light Grid Accent 3" w:semiHidden="0" w:uiPriority="62" w:unhideWhenUsed="0"/>
-    <w:lsdException w:name="Medium Shading 1 Accent 3" w:semiHidden="0" w:uiPriority="63" w:unhideWhenUsed="0"/>
-    <w:lsdException w:name="Medium Shading 2 Accent 3" w:semiHidden="0" w:uiPriority="64" w:unhideWhenUsed="0"/>
-    <w:lsdException w:name="Medium List 1 Accent 3" w:semiHidden="0" w:uiPriority="65" w:unhideWhenUsed="0"/>
-    <w:lsdException w:name="Medium List 2 Accent 3" w:semiHidden="0" w:uiPriority="66" w:unhideWhenUsed="0"/>
-    <w:lsdException w:name="Medium Grid 1 Accent 3" w:semiHidden="0" w:uiPriority="67" w:unhideWhenUsed="0"/>
-    <w:lsdException w:name="Medium Grid 2 Accent 3" w:semiHidden="0" w:uiPriority="68" w:unhideWhenUsed="0"/>
-    <w:lsdException w:name="Medium Grid 3 Accent 3" w:semiHidden="0" w:uiPriority="69" w:unhideWhenUsed="0"/>
-    <w:lsdException w:name="Dark List Accent 3" w:semiHidden="0" w:uiPriority="70" w:unhideWhenUsed="0"/>
-    <w:lsdException w:name="Colorful Shading Accent 3" w:semiHidden="0" w:uiPriority="71" w:unhideWhenUsed="0"/>
-    <w:lsdException w:name="Colorful List Accent 3" w:semiHidden="0" w:uiPriority="72" w:unhideWhenUsed="0"/>
-    <w:lsdException w:name="Colorful Grid Accent 3" w:semiHidden="0" w:uiPriority="73" w:unhideWhenUsed="0"/>
-    <w:lsdException w:name="Light Shading Accent 4" w:semiHidden="0" w:uiPriority="60" w:unhideWhenUsed="0"/>
-    <w:lsdException w:name="Light List Accent 4" w:semiHidden="0" w:uiPriority="61" w:unhideWhenUsed="0"/>
-    <w:lsdException w:name="Light Grid Accent 4" w:semiHidden="0" w:uiPriority="62" w:unhideWhenUsed="0"/>
-    <w:lsdException w:name="Medium Shading 1 Accent 4" w:semiHidden="0" w:uiPriority="63" w:unhideWhenUsed="0"/>
-    <w:lsdException w:name="Medium Shading 2 Accent 4" w:semiHidden="0" w:uiPriority="64" w:unhideWhenUsed="0"/>
-    <w:lsdException w:name="Medium List 1 Accent 4" w:semiHidden="0" w:uiPriority="65" w:unhideWhenUsed="0"/>
-    <w:lsdException w:name="Medium List 2 Accent 4" w:semiHidden="0" w:uiPriority="66" w:unhideWhenUsed="0"/>
-    <w:lsdException w:name="Medium Grid 1 Accent 4" w:semiHidden="0" w:uiPriority="67" w:unhideWhenUsed="0"/>
-    <w:lsdException w:name="Medium Grid 2 Accent 4" w:semiHidden="0" w:uiPriority="68" w:unhideWhenUsed="0"/>
-    <w:lsdException w:name="Medium Grid 3 Accent 4" w:semiHidden="0" w:uiPriority="69" w:unhideWhenUsed="0"/>
-    <w:lsdException w:name="Dark List Accent 4" w:semiHidden="0" w:uiPriority="70" w:unhideWhenUsed="0"/>
-    <w:lsdException w:name="Colorful Shading Accent 4" w:semiHidden="0" w:uiPriority="71" w:unhideWhenUsed="0"/>
-    <w:lsdException w:name="Colorful List Accent 4" w:semiHidden="0" w:uiPriority="72" w:unhideWhenUsed="0"/>
-    <w:lsdException w:name="Colorful Grid Accent 4" w:semiHidden="0" w:uiPriority="73" w:unhideWhenUsed="0"/>
-    <w:lsdException w:name="Light Shading Accent 5" w:semiHidden="0" w:uiPriority="60" w:unhideWhenUsed="0"/>
-    <w:lsdException w:name="Light List Accent 5" w:semiHidden="0" w:uiPriority="61" w:unhideWhenUsed="0"/>
-    <w:lsdException w:name="Light Grid Accent 5" w:semiHidden="0" w:uiPriority="62" w:unhideWhenUsed="0"/>
-    <w:lsdException w:name="Medium Shading 1 Accent 5" w:semiHidden="0" w:uiPriority="63" w:unhideWhenUsed="0"/>
-    <w:lsdException w:name="Medium Shading 2 Accent 5" w:semiHidden="0" w:uiPriority="64" w:unhideWhenUsed="0"/>
-    <w:lsdException w:name="Medium List 1 Accent 5" w:semiHidden="0" w:uiPriority="65" w:unhideWhenUsed="0"/>
-    <w:lsdException w:name="Medium List 2 Accent 5" w:semiHidden="0" w:uiPriority="66" w:unhideWhenUsed="0"/>
-    <w:lsdException w:name="Medium Grid 1 Accent 5" w:semiHidden="0" w:uiPriority="67" w:unhideWhenUsed="0"/>
-    <w:lsdException w:name="Medium Grid 2 Accent 5" w:semiHidden="0" w:uiPriority="68" w:unhideWhenUsed="0"/>
-    <w:lsdException w:name="Medium Grid 3 Accent 5" w:semiHidden="0" w:uiPriority="69" w:unhideWhenUsed="0"/>
-    <w:lsdException w:name="Dark List Accent 5" w:semiHidden="0" w:uiPriority="70" w:unhideWhenUsed="0"/>
-    <w:lsdException w:name="Colorful Shading Accent 5" w:semiHidden="0" w:uiPriority="71" w:unhideWhenUsed="0"/>
-    <w:lsdException w:name="Colorful List Accent 5" w:semiHidden="0" w:uiPriority="72" w:unhideWhenUsed="0"/>
-    <w:lsdException w:name="Colorful Grid Accent 5" w:semiHidden="0" w:uiPriority="73" w:unhideWhenUsed="0"/>
-    <w:lsdException w:name="Light Shading Accent 6" w:semiHidden="0" w:uiPriority="60" w:unhideWhenUsed="0"/>
-    <w:lsdException w:name="Light List Accent 6" w:semiHidden="0" w:uiPriority="61" w:unhideWhenUsed="0"/>
-    <w:lsdException w:name="Light Grid Accent 6" w:semiHidden="0" w:uiPriority="62" w:unhideWhenUsed="0"/>
-    <w:lsdException w:name="Medium Shading 1 Accent 6" w:semiHidden="0" w:uiPriority="63" w:unhideWhenUsed="0"/>
-    <w:lsdException w:name="Medium Shading 2 Accent 6" w:semiHidden="0" w:uiPriority="64" w:unhideWhenUsed="0"/>
-    <w:lsdException w:name="Medium List 1 Accent 6" w:semiHidden="0" w:uiPriority="65" w:unhideWhenUsed="0"/>
-    <w:lsdException w:name="Medium List 2 Accent 6" w:semiHidden="0" w:uiPriority="66" w:unhideWhenUsed="0"/>
-    <w:lsdException w:name="Medium Grid 1 Accent 6" w:semiHidden="0" w:uiPriority="67" w:unhideWhenUsed="0"/>
-    <w:lsdException w:name="Medium Grid 2 Accent 6" w:semiHidden="0" w:uiPriority="68" w:unhideWhenUsed="0"/>
-    <w:lsdException w:name="Medium Grid 3 Accent 6" w:semiHidden="0" w:uiPriority="69" w:unhideWhenUsed="0"/>
-    <w:lsdException w:name="Dark List Accent 6" w:semiHidden="0" w:uiPriority="70" w:unhideWhenUsed="0"/>
-    <w:lsdException w:name="Colorful Shading Accent 6" w:semiHidden="0" w:uiPriority="71" w:unhideWhenUsed="0"/>
-    <w:lsdException w:name="Colorful List Accent 6" w:semiHidden="0" w:uiPriority="72" w:unhideWhenUsed="0"/>
-    <w:lsdException w:name="Colorful Grid Accent 6" w:semiHidden="0" w:uiPriority="73" w:unhideWhenUsed="0"/>
-    <w:lsdException w:name="Subtle Emphasis" w:semiHidden="0" w:uiPriority="19" w:unhideWhenUsed="0" w:qFormat="1"/>
-    <w:lsdException w:name="Intense Emphasis" w:semiHidden="0" w:uiPriority="21" w:unhideWhenUsed="0" w:qFormat="1"/>
-    <w:lsdException w:name="Subtle Reference" w:semiHidden="0" w:uiPriority="31" w:unhideWhenUsed="0" w:qFormat="1"/>
-    <w:lsdException w:name="Intense Reference" w:semiHidden="0" w:uiPriority="32" w:unhideWhenUsed="0" w:qFormat="1"/>
-    <w:lsdException w:name="Book Title" w:semiHidden="0" w:uiPriority="33" w:unhideWhenUsed="0" w:qFormat="1"/>
-    <w:lsdException w:name="Bibliography" w:uiPriority="37"/>
-    <w:lsdException w:name="TOC Heading" w:uiPriority="39" w:qFormat="1"/>
+  <w:latentStyles w:defLockedState="0" w:defUIPriority="0" w:defSemiHidden="0" w:defUnhideWhenUsed="0" w:defQFormat="0" w:count="375">
+    <w:lsdException w:name="Normal" w:qFormat="1"/>
+    <w:lsdException w:name="heading 1" w:qFormat="1"/>
+    <w:lsdException w:name="heading 2" w:qFormat="1"/>
+    <w:lsdException w:name="heading 3" w:qFormat="1"/>
+    <w:lsdException w:name="heading 4" w:semiHidden="1" w:unhideWhenUsed="1" w:qFormat="1"/>
+    <w:lsdException w:name="heading 5" w:semiHidden="1" w:unhideWhenUsed="1" w:qFormat="1"/>
+    <w:lsdException w:name="heading 6" w:semiHidden="1" w:unhideWhenUsed="1" w:qFormat="1"/>
+    <w:lsdException w:name="heading 7" w:semiHidden="1" w:unhideWhenUsed="1" w:qFormat="1"/>
+    <w:lsdException w:name="heading 8" w:semiHidden="1" w:unhideWhenUsed="1" w:qFormat="1"/>
+    <w:lsdException w:name="heading 9" w:semiHidden="1" w:unhideWhenUsed="1" w:qFormat="1"/>
+    <w:lsdException w:name="index 1" w:semiHidden="1" w:unhideWhenUsed="1"/>
+    <w:lsdException w:name="index 2" w:semiHidden="1" w:unhideWhenUsed="1"/>
+    <w:lsdException w:name="index 3" w:semiHidden="1" w:unhideWhenUsed="1"/>
+    <w:lsdException w:name="index 4" w:semiHidden="1" w:unhideWhenUsed="1"/>
+    <w:lsdException w:name="index 5" w:semiHidden="1" w:unhideWhenUsed="1"/>
+    <w:lsdException w:name="index 6" w:semiHidden="1" w:unhideWhenUsed="1"/>
+    <w:lsdException w:name="index 7" w:semiHidden="1" w:unhideWhenUsed="1"/>
+    <w:lsdException w:name="index 8" w:semiHidden="1" w:unhideWhenUsed="1"/>
+    <w:lsdException w:name="index 9" w:semiHidden="1" w:unhideWhenUsed="1"/>
+    <w:lsdException w:name="toc 1" w:semiHidden="1" w:unhideWhenUsed="1"/>
+    <w:lsdException w:name="toc 2" w:semiHidden="1" w:unhideWhenUsed="1"/>
+    <w:lsdException w:name="toc 3" w:semiHidden="1" w:unhideWhenUsed="1"/>
+    <w:lsdException w:name="toc 4" w:semiHidden="1" w:unhideWhenUsed="1"/>
+    <w:lsdException w:name="toc 5" w:semiHidden="1" w:unhideWhenUsed="1"/>
+    <w:lsdException w:name="toc 6" w:semiHidden="1" w:unhideWhenUsed="1"/>
+    <w:lsdException w:name="toc 7" w:semiHidden="1" w:unhideWhenUsed="1"/>
+    <w:lsdException w:name="toc 8" w:semiHidden="1" w:unhideWhenUsed="1"/>
+    <w:lsdException w:name="toc 9" w:semiHidden="1" w:unhideWhenUsed="1"/>
+    <w:lsdException w:name="Normal Indent" w:semiHidden="1" w:unhideWhenUsed="1"/>
+    <w:lsdException w:name="footnote text" w:semiHidden="1" w:unhideWhenUsed="1"/>
+    <w:lsdException w:name="annotation text" w:semiHidden="1" w:uiPriority="99" w:unhideWhenUsed="1"/>
+    <w:lsdException w:name="header" w:semiHidden="1" w:unhideWhenUsed="1"/>
+    <w:lsdException w:name="footer" w:semiHidden="1" w:unhideWhenUsed="1"/>
+    <w:lsdException w:name="index heading" w:semiHidden="1" w:unhideWhenUsed="1"/>
+    <w:lsdException w:name="caption" w:semiHidden="1" w:unhideWhenUsed="1" w:qFormat="1"/>
+    <w:lsdException w:name="table of figures" w:semiHidden="1" w:unhideWhenUsed="1"/>
+    <w:lsdException w:name="envelope address" w:semiHidden="1" w:unhideWhenUsed="1"/>
+    <w:lsdException w:name="envelope return" w:semiHidden="1" w:unhideWhenUsed="1"/>
+    <w:lsdException w:name="footnote reference" w:semiHidden="1" w:unhideWhenUsed="1"/>
+    <w:lsdException w:name="annotation reference" w:semiHidden="1" w:uiPriority="99" w:unhideWhenUsed="1"/>
+    <w:lsdException w:name="line number" w:semiHidden="1" w:unhideWhenUsed="1"/>
+    <w:lsdException w:name="page number" w:semiHidden="1" w:unhideWhenUsed="1"/>
+    <w:lsdException w:name="endnote reference" w:semiHidden="1" w:unhideWhenUsed="1"/>
+    <w:lsdException w:name="endnote text" w:semiHidden="1" w:unhideWhenUsed="1"/>
+    <w:lsdException w:name="table of authorities" w:semiHidden="1" w:unhideWhenUsed="1"/>
+    <w:lsdException w:name="macro" w:semiHidden="1" w:unhideWhenUsed="1"/>
+    <w:lsdException w:name="List" w:semiHidden="1" w:unhideWhenUsed="1"/>
+    <w:lsdException w:name="List Bullet" w:semiHidden="1" w:unhideWhenUsed="1"/>
+    <w:lsdException w:name="List 3" w:semiHidden="1" w:unhideWhenUsed="1"/>
+    <w:lsdException w:name="List 4" w:semiHidden="1" w:unhideWhenUsed="1"/>
+    <w:lsdException w:name="List 5" w:semiHidden="1" w:unhideWhenUsed="1"/>
+    <w:lsdException w:name="List Bullet 2" w:semiHidden="1" w:unhideWhenUsed="1"/>
+    <w:lsdException w:name="List Bullet 3" w:semiHidden="1" w:unhideWhenUsed="1"/>
+    <w:lsdException w:name="List Bullet 4" w:semiHidden="1" w:unhideWhenUsed="1"/>
+    <w:lsdException w:name="List Bullet 5" w:semiHidden="1" w:unhideWhenUsed="1"/>
+    <w:lsdException w:name="List Number 2" w:semiHidden="1" w:unhideWhenUsed="1"/>
+    <w:lsdException w:name="List Number 3" w:semiHidden="1" w:unhideWhenUsed="1"/>
+    <w:lsdException w:name="List Number 4" w:semiHidden="1" w:unhideWhenUsed="1"/>
+    <w:lsdException w:name="List Number 5" w:semiHidden="1" w:unhideWhenUsed="1"/>
+    <w:lsdException w:name="Title" w:qFormat="1"/>
+    <w:lsdException w:name="Closing" w:semiHidden="1" w:unhideWhenUsed="1"/>
+    <w:lsdException w:name="Signature" w:semiHidden="1" w:unhideWhenUsed="1"/>
+    <w:lsdException w:name="Default Paragraph Font" w:semiHidden="1" w:unhideWhenUsed="1"/>
+    <w:lsdException w:name="Body Text" w:semiHidden="1" w:unhideWhenUsed="1"/>
+    <w:lsdException w:name="Body Text Indent" w:semiHidden="1" w:unhideWhenUsed="1"/>
+    <w:lsdException w:name="List Continue" w:semiHidden="1" w:unhideWhenUsed="1"/>
+    <w:lsdException w:name="List Continue 2" w:semiHidden="1" w:unhideWhenUsed="1"/>
+    <w:lsdException w:name="List Continue 3" w:semiHidden="1" w:unhideWhenUsed="1"/>
+    <w:lsdException w:name="Subtitle" w:qFormat="1"/>
+    <w:lsdException w:name="Salutation" w:semiHidden="1" w:unhideWhenUsed="1"/>
+    <w:lsdException w:name="Date" w:semiHidden="1" w:unhideWhenUsed="1"/>
+    <w:lsdException w:name="Body Text First Indent" w:semiHidden="1" w:unhideWhenUsed="1"/>
+    <w:lsdException w:name="Body Text First Indent 2" w:semiHidden="1" w:unhideWhenUsed="1"/>
+    <w:lsdException w:name="Note Heading" w:semiHidden="1" w:unhideWhenUsed="1"/>
+    <w:lsdException w:name="Body Text 2" w:semiHidden="1" w:unhideWhenUsed="1"/>
+    <w:lsdException w:name="Body Text 3" w:semiHidden="1" w:unhideWhenUsed="1"/>
+    <w:lsdException w:name="Body Text Indent 2" w:semiHidden="1" w:unhideWhenUsed="1"/>
+    <w:lsdException w:name="Body Text Indent 3" w:semiHidden="1" w:unhideWhenUsed="1"/>
+    <w:lsdException w:name="Block Text" w:semiHidden="1" w:unhideWhenUsed="1"/>
+    <w:lsdException w:name="Hyperlink" w:semiHidden="1" w:unhideWhenUsed="1"/>
+    <w:lsdException w:name="FollowedHyperlink" w:semiHidden="1" w:unhideWhenUsed="1"/>
+    <w:lsdException w:name="Strong" w:qFormat="1"/>
+    <w:lsdException w:name="Emphasis" w:qFormat="1"/>
+    <w:lsdException w:name="Document Map" w:semiHidden="1" w:unhideWhenUsed="1"/>
+    <w:lsdException w:name="Plain Text" w:semiHidden="1" w:unhideWhenUsed="1"/>
+    <w:lsdException w:name="E-mail Signature" w:semiHidden="1" w:unhideWhenUsed="1"/>
+    <w:lsdException w:name="HTML Top of Form" w:semiHidden="1" w:unhideWhenUsed="1"/>
+    <w:lsdException w:name="HTML Bottom of Form" w:semiHidden="1" w:unhideWhenUsed="1"/>
+    <w:lsdException w:name="Normal (Web)" w:semiHidden="1" w:unhideWhenUsed="1"/>
+    <w:lsdException w:name="HTML Acronym" w:semiHidden="1" w:unhideWhenUsed="1"/>
+    <w:lsdException w:name="HTML Address" w:semiHidden="1" w:unhideWhenUsed="1"/>
+    <w:lsdException w:name="HTML Cite" w:semiHidden="1" w:unhideWhenUsed="1"/>
+    <w:lsdException w:name="HTML Code" w:semiHidden="1" w:unhideWhenUsed="1"/>
+    <w:lsdException w:name="HTML Definition" w:semiHidden="1" w:unhideWhenUsed="1"/>
+    <w:lsdException w:name="HTML Keyboard" w:semiHidden="1" w:unhideWhenUsed="1"/>
+    <w:lsdException w:name="HTML Preformatted" w:semiHidden="1" w:unhideWhenUsed="1"/>
+    <w:lsdException w:name="HTML Sample" w:semiHidden="1" w:unhideWhenUsed="1"/>
+    <w:lsdException w:name="HTML Typewriter" w:semiHidden="1" w:unhideWhenUsed="1"/>
+    <w:lsdException w:name="HTML Variable" w:semiHidden="1" w:unhideWhenUsed="1"/>
+    <w:lsdException w:name="Normal Table" w:semiHidden="1" w:unhideWhenUsed="1"/>
+    <w:lsdException w:name="annotation subject" w:semiHidden="1" w:unhideWhenUsed="1"/>
+    <w:lsdException w:name="No List" w:semiHidden="1" w:unhideWhenUsed="1"/>
+    <w:lsdException w:name="Outline List 1" w:semiHidden="1" w:unhideWhenUsed="1"/>
+    <w:lsdException w:name="Outline List 2" w:semiHidden="1" w:unhideWhenUsed="1"/>
+    <w:lsdException w:name="Outline List 3" w:semiHidden="1" w:unhideWhenUsed="1"/>
+    <w:lsdException w:name="Table Simple 1" w:semiHidden="1" w:unhideWhenUsed="1"/>
+    <w:lsdException w:name="Table Simple 2" w:semiHidden="1" w:unhideWhenUsed="1"/>
+    <w:lsdException w:name="Table Simple 3" w:semiHidden="1" w:unhideWhenUsed="1"/>
+    <w:lsdException w:name="Table Classic 1" w:semiHidden="1" w:unhideWhenUsed="1"/>
+    <w:lsdException w:name="Table Classic 2" w:semiHidden="1" w:unhideWhenUsed="1"/>
+    <w:lsdException w:name="Table Classic 3" w:semiHidden="1" w:unhideWhenUsed="1"/>
+    <w:lsdException w:name="Table Classic 4" w:semiHidden="1" w:unhideWhenUsed="1"/>
+    <w:lsdException w:name="Table Colorful 1" w:semiHidden="1" w:unhideWhenUsed="1"/>
+    <w:lsdException w:name="Table Colorful 2" w:semiHidden="1" w:unhideWhenUsed="1"/>
+    <w:lsdException w:name="Table Colorful 3" w:semiHidden="1" w:unhideWhenUsed="1"/>
+    <w:lsdException w:name="Table Columns 1" w:semiHidden="1" w:unhideWhenUsed="1"/>
+    <w:lsdException w:name="Table Columns 2" w:semiHidden="1" w:unhideWhenUsed="1"/>
+    <w:lsdException w:name="Table Columns 3" w:semiHidden="1" w:unhideWhenUsed="1"/>
+    <w:lsdException w:name="Table Columns 4" w:semiHidden="1" w:unhideWhenUsed="1"/>
+    <w:lsdException w:name="Table Columns 5" w:semiHidden="1" w:unhideWhenUsed="1"/>
+    <w:lsdException w:name="Table Grid 1" w:semiHidden="1" w:unhideWhenUsed="1"/>
+    <w:lsdException w:name="Table Grid 2" w:semiHidden="1" w:unhideWhenUsed="1"/>
+    <w:lsdException w:name="Table Grid 3" w:semiHidden="1" w:unhideWhenUsed="1"/>
+    <w:lsdException w:name="Table Grid 4" w:semiHidden="1" w:unhideWhenUsed="1"/>
+    <w:lsdException w:name="Table Grid 5" w:semiHidden="1" w:unhideWhenUsed="1"/>
+    <w:lsdException w:name="Table Grid 6" w:semiHidden="1" w:unhideWhenUsed="1"/>
+    <w:lsdException w:name="Table Grid 7" w:semiHidden="1" w:unhideWhenUsed="1"/>
+    <w:lsdException w:name="Table Grid 8" w:semiHidden="1" w:unhideWhenUsed="1"/>
+    <w:lsdException w:name="Table List 1" w:semiHidden="1" w:unhideWhenUsed="1"/>
+    <w:lsdException w:name="Table List 2" w:semiHidden="1" w:unhideWhenUsed="1"/>
+    <w:lsdException w:name="Table List 3" w:semiHidden="1" w:unhideWhenUsed="1"/>
+    <w:lsdException w:name="Table List 4" w:semiHidden="1" w:unhideWhenUsed="1"/>
+    <w:lsdException w:name="Table List 5" w:semiHidden="1" w:unhideWhenUsed="1"/>
+    <w:lsdException w:name="Table List 6" w:semiHidden="1" w:unhideWhenUsed="1"/>
+    <w:lsdException w:name="Table List 7" w:semiHidden="1" w:unhideWhenUsed="1"/>
+    <w:lsdException w:name="Table List 8" w:semiHidden="1" w:unhideWhenUsed="1"/>
+    <w:lsdException w:name="Table 3D effects 1" w:semiHidden="1" w:unhideWhenUsed="1"/>
+    <w:lsdException w:name="Table 3D effects 2" w:semiHidden="1" w:unhideWhenUsed="1"/>
+    <w:lsdException w:name="Table 3D effects 3" w:semiHidden="1" w:unhideWhenUsed="1"/>
+    <w:lsdException w:name="Table Contemporary" w:semiHidden="1" w:unhideWhenUsed="1"/>
+    <w:lsdException w:name="Table Elegant" w:semiHidden="1" w:unhideWhenUsed="1"/>
+    <w:lsdException w:name="Table Professional" w:semiHidden="1" w:unhideWhenUsed="1"/>
+    <w:lsdException w:name="Table Subtle 1" w:semiHidden="1" w:unhideWhenUsed="1"/>
+    <w:lsdException w:name="Table Subtle 2" w:semiHidden="1" w:unhideWhenUsed="1"/>
+    <w:lsdException w:name="Table Web 1" w:semiHidden="1" w:unhideWhenUsed="1"/>
+    <w:lsdException w:name="Table Web 2" w:semiHidden="1" w:unhideWhenUsed="1"/>
+    <w:lsdException w:name="Table Web 3" w:semiHidden="1" w:unhideWhenUsed="1"/>
+    <w:lsdException w:name="Table Theme" w:semiHidden="1" w:unhideWhenUsed="1"/>
+    <w:lsdException w:name="Placeholder Text" w:semiHidden="1" w:uiPriority="99"/>
+    <w:lsdException w:name="No Spacing" w:uiPriority="1" w:qFormat="1"/>
+    <w:lsdException w:name="Light Shading" w:uiPriority="60"/>
+    <w:lsdException w:name="Light List" w:uiPriority="61"/>
+    <w:lsdException w:name="Light Grid" w:uiPriority="62"/>
+    <w:lsdException w:name="Medium Shading 1" w:uiPriority="63"/>
+    <w:lsdException w:name="Medium Shading 2" w:uiPriority="64"/>
+    <w:lsdException w:name="Medium List 1" w:uiPriority="65"/>
+    <w:lsdException w:name="Medium List 2" w:uiPriority="66"/>
+    <w:lsdException w:name="Medium Grid 1" w:uiPriority="67"/>
+    <w:lsdException w:name="Medium Grid 2" w:uiPriority="68"/>
+    <w:lsdException w:name="Medium Grid 3" w:uiPriority="69"/>
+    <w:lsdException w:name="Dark List" w:uiPriority="70"/>
+    <w:lsdException w:name="Colorful Shading" w:uiPriority="71"/>
+    <w:lsdException w:name="Colorful List" w:uiPriority="72"/>
+    <w:lsdException w:name="Colorful Grid" w:uiPriority="73"/>
+    <w:lsdException w:name="Light Shading Accent 1" w:uiPriority="60"/>
+    <w:lsdException w:name="Light List Accent 1" w:uiPriority="61"/>
+    <w:lsdException w:name="Light Grid Accent 1" w:uiPriority="62"/>
+    <w:lsdException w:name="Medium Shading 1 Accent 1" w:uiPriority="63"/>
+    <w:lsdException w:name="Medium Shading 2 Accent 1" w:uiPriority="64"/>
+    <w:lsdException w:name="Medium List 1 Accent 1" w:uiPriority="65"/>
+    <w:lsdException w:name="Revision" w:semiHidden="1" w:uiPriority="99"/>
+    <w:lsdException w:name="List Paragraph" w:uiPriority="34" w:qFormat="1"/>
+    <w:lsdException w:name="Quote" w:uiPriority="29" w:qFormat="1"/>
+    <w:lsdException w:name="Intense Quote" w:uiPriority="30" w:qFormat="1"/>
+    <w:lsdException w:name="Medium List 2 Accent 1" w:uiPriority="66"/>
+    <w:lsdException w:name="Medium Grid 1 Accent 1" w:uiPriority="67"/>
+    <w:lsdException w:name="Medium Grid 2 Accent 1" w:uiPriority="68"/>
+    <w:lsdException w:name="Medium Grid 3 Accent 1" w:uiPriority="69"/>
+    <w:lsdException w:name="Dark List Accent 1" w:uiPriority="70"/>
+    <w:lsdException w:name="Colorful Shading Accent 1" w:uiPriority="71"/>
+    <w:lsdException w:name="Colorful List Accent 1" w:uiPriority="72"/>
+    <w:lsdException w:name="Colorful Grid Accent 1" w:uiPriority="73"/>
+    <w:lsdException w:name="Light Shading Accent 2" w:uiPriority="60"/>
+    <w:lsdException w:name="Light List Accent 2" w:uiPriority="61"/>
+    <w:lsdException w:name="Light Grid Accent 2" w:uiPriority="62"/>
+    <w:lsdException w:name="Medium Shading 1 Accent 2" w:uiPriority="63"/>
+    <w:lsdException w:name="Medium Shading 2 Accent 2" w:uiPriority="64"/>
+    <w:lsdException w:name="Medium List 1 Accent 2" w:uiPriority="65"/>
+    <w:lsdException w:name="Medium List 2 Accent 2" w:uiPriority="66"/>
+    <w:lsdException w:name="Medium Grid 1 Accent 2" w:uiPriority="67"/>
+    <w:lsdException w:name="Medium Grid 2 Accent 2" w:uiPriority="68"/>
+    <w:lsdException w:name="Medium Grid 3 Accent 2" w:uiPriority="69"/>
+    <w:lsdException w:name="Dark List Accent 2" w:uiPriority="70"/>
+    <w:lsdException w:name="Colorful Shading Accent 2" w:uiPriority="71"/>
+    <w:lsdException w:name="Colorful List Accent 2" w:uiPriority="72"/>
+    <w:lsdException w:name="Colorful Grid Accent 2" w:uiPriority="73"/>
+    <w:lsdException w:name="Light Shading Accent 3" w:uiPriority="60"/>
+    <w:lsdException w:name="Light List Accent 3" w:uiPriority="61"/>
+    <w:lsdException w:name="Light Grid Accent 3" w:uiPriority="62"/>
+    <w:lsdException w:name="Medium Shading 1 Accent 3" w:uiPriority="63"/>
+    <w:lsdException w:name="Medium Shading 2 Accent 3" w:uiPriority="64"/>
+    <w:lsdException w:name="Medium List 1 Accent 3" w:uiPriority="65"/>
+    <w:lsdException w:name="Medium List 2 Accent 3" w:uiPriority="66"/>
+    <w:lsdException w:name="Medium Grid 1 Accent 3" w:uiPriority="67"/>
+    <w:lsdException w:name="Medium Grid 2 Accent 3" w:uiPriority="68"/>
+    <w:lsdException w:name="Medium Grid 3 Accent 3" w:uiPriority="69"/>
+    <w:lsdException w:name="Dark List Accent 3" w:uiPriority="70"/>
+    <w:lsdException w:name="Colorful Shading Accent 3" w:uiPriority="71"/>
+    <w:lsdException w:name="Colorful List Accent 3" w:uiPriority="72"/>
+    <w:lsdException w:name="Colorful Grid Accent 3" w:uiPriority="73"/>
+    <w:lsdException w:name="Light Shading Accent 4" w:uiPriority="60"/>
+    <w:lsdException w:name="Light List Accent 4" w:uiPriority="61"/>
+    <w:lsdException w:name="Light Grid Accent 4" w:uiPriority="62"/>
+    <w:lsdException w:name="Medium Shading 1 Accent 4" w:uiPriority="63"/>
+    <w:lsdException w:name="Medium Shading 2 Accent 4" w:uiPriority="64"/>
+    <w:lsdException w:name="Medium List 1 Accent 4" w:uiPriority="65"/>
+    <w:lsdException w:name="Medium List 2 Accent 4" w:uiPriority="66"/>
+    <w:lsdException w:name="Medium Grid 1 Accent 4" w:uiPriority="67"/>
+    <w:lsdException w:name="Medium Grid 2 Accent 4" w:uiPriority="68"/>
+    <w:lsdException w:name="Medium Grid 3 Accent 4" w:uiPriority="69"/>
+    <w:lsdException w:name="Dark List Accent 4" w:uiPriority="70"/>
+    <w:lsdException w:name="Colorful Shading Accent 4" w:uiPriority="71"/>
+    <w:lsdException w:name="Colorful List Accent 4" w:uiPriority="72"/>
+    <w:lsdException w:name="Colorful Grid Accent 4" w:uiPriority="73"/>
+    <w:lsdException w:name="Light Shading Accent 5" w:uiPriority="60"/>
+    <w:lsdException w:name="Light List Accent 5" w:uiPriority="61"/>
+    <w:lsdException w:name="Light Grid Accent 5" w:uiPriority="62"/>
+    <w:lsdException w:name="Medium Shading 1 Accent 5" w:uiPriority="63"/>
+    <w:lsdException w:name="Medium Shading 2 Accent 5" w:uiPriority="64"/>
+    <w:lsdException w:name="Medium List 1 Accent 5" w:uiPriority="65"/>
+    <w:lsdException w:name="Medium List 2 Accent 5" w:uiPriority="66"/>
+    <w:lsdException w:name="Medium Grid 1 Accent 5" w:uiPriority="67"/>
+    <w:lsdException w:name="Medium Grid 2 Accent 5" w:uiPriority="68"/>
+    <w:lsdException w:name="Medium Grid 3 Accent 5" w:uiPriority="69"/>
+    <w:lsdException w:name="Dark List Accent 5" w:uiPriority="70"/>
+    <w:lsdException w:name="Colorful Shading Accent 5" w:uiPriority="71"/>
+    <w:lsdException w:name="Colorful List Accent 5" w:uiPriority="72"/>
+    <w:lsdException w:name="Colorful Grid Accent 5" w:uiPriority="73"/>
+    <w:lsdException w:name="Light Shading Accent 6" w:uiPriority="60"/>
+    <w:lsdException w:name="Light List Accent 6" w:uiPriority="61"/>
+    <w:lsdException w:name="Light Grid Accent 6" w:uiPriority="62"/>
+    <w:lsdException w:name="Medium Shading 1 Accent 6" w:uiPriority="63"/>
+    <w:lsdException w:name="Medium Shading 2 Accent 6" w:uiPriority="64"/>
+    <w:lsdException w:name="Medium List 1 Accent 6" w:uiPriority="65"/>
+    <w:lsdException w:name="Medium List 2 Accent 6" w:uiPriority="66"/>
+    <w:lsdException w:name="Medium Grid 1 Accent 6" w:uiPriority="67"/>
+    <w:lsdException w:name="Medium Grid 2 Accent 6" w:uiPriority="68"/>
+    <w:lsdException w:name="Medium Grid 3 Accent 6" w:uiPriority="69"/>
+    <w:lsdException w:name="Dark List Accent 6" w:uiPriority="70"/>
+    <w:lsdException w:name="Colorful Shading Accent 6" w:uiPriority="71"/>
+    <w:lsdException w:name="Colorful List Accent 6" w:uiPriority="72"/>
+    <w:lsdException w:name="Colorful Grid Accent 6" w:uiPriority="73"/>
+    <w:lsdException w:name="Subtle Emphasis" w:uiPriority="19" w:qFormat="1"/>
+    <w:lsdException w:name="Intense Emphasis" w:uiPriority="21" w:qFormat="1"/>
+    <w:lsdException w:name="Subtle Reference" w:uiPriority="31" w:qFormat="1"/>
+    <w:lsdException w:name="Intense Reference" w:uiPriority="32" w:qFormat="1"/>
+    <w:lsdException w:name="Book Title" w:uiPriority="33" w:qFormat="1"/>
+    <w:lsdException w:name="Bibliography" w:semiHidden="1" w:uiPriority="37" w:unhideWhenUsed="1"/>
+    <w:lsdException w:name="TOC Heading" w:semiHidden="1" w:uiPriority="39" w:unhideWhenUsed="1" w:qFormat="1"/>
+    <w:lsdException w:name="Plain Table 1" w:uiPriority="41"/>
+    <w:lsdException w:name="Plain Table 2" w:uiPriority="42"/>
+    <w:lsdException w:name="Plain Table 3" w:uiPriority="43"/>
+    <w:lsdException w:name="Plain Table 4" w:uiPriority="44"/>
+    <w:lsdException w:name="Plain Table 5" w:uiPriority="45"/>
+    <w:lsdException w:name="Grid Table Light" w:uiPriority="40"/>
+    <w:lsdException w:name="Grid Table 1 Light" w:uiPriority="46"/>
+    <w:lsdException w:name="Grid Table 2" w:uiPriority="47"/>
+    <w:lsdException w:name="Grid Table 3" w:uiPriority="48"/>
+    <w:lsdException w:name="Grid Table 4" w:uiPriority="49"/>
+    <w:lsdException w:name="Grid Table 5 Dark" w:uiPriority="50"/>
+    <w:lsdException w:name="Grid Table 6 Colorful" w:uiPriority="51"/>
+    <w:lsdException w:name="Grid Table 7 Colorful" w:uiPriority="52"/>
+    <w:lsdException w:name="Grid Table 1 Light Accent 1" w:uiPriority="46"/>
+    <w:lsdException w:name="Grid Table 2 Accent 1" w:uiPriority="47"/>
+    <w:lsdException w:name="Grid Table 3 Accent 1" w:uiPriority="48"/>
+    <w:lsdException w:name="Grid Table 4 Accent 1" w:uiPriority="49"/>
+    <w:lsdException w:name="Grid Table 5 Dark Accent 1" w:uiPriority="50"/>
+    <w:lsdException w:name="Grid Table 6 Colorful Accent 1" w:uiPriority="51"/>
+    <w:lsdException w:name="Grid Table 7 Colorful Accent 1" w:uiPriority="52"/>
+    <w:lsdException w:name="Grid Table 1 Light Accent 2" w:uiPriority="46"/>
+    <w:lsdException w:name="Grid Table 2 Accent 2" w:uiPriority="47"/>
+    <w:lsdException w:name="Grid Table 3 Accent 2" w:uiPriority="48"/>
+    <w:lsdException w:name="Grid Table 4 Accent 2" w:uiPriority="49"/>
+    <w:lsdException w:name="Grid Table 5 Dark Accent 2" w:uiPriority="50"/>
+    <w:lsdException w:name="Grid Table 6 Colorful Accent 2" w:uiPriority="51"/>
+    <w:lsdException w:name="Grid Table 7 Colorful Accent 2" w:uiPriority="52"/>
+    <w:lsdException w:name="Grid Table 1 Light Accent 3" w:uiPriority="46"/>
+    <w:lsdException w:name="Grid Table 2 Accent 3" w:uiPriority="47"/>
+    <w:lsdException w:name="Grid Table 3 Accent 3" w:uiPriority="48"/>
+    <w:lsdException w:name="Grid Table 4 Accent 3" w:uiPriority="49"/>
+    <w:lsdException w:name="Grid Table 5 Dark Accent 3" w:uiPriority="50"/>
+    <w:lsdException w:name="Grid Table 6 Colorful Accent 3" w:uiPriority="51"/>
+    <w:lsdException w:name="Grid Table 7 Colorful Accent 3" w:uiPriority="52"/>
+    <w:lsdException w:name="Grid Table 1 Light Accent 4" w:uiPriority="46"/>
+    <w:lsdException w:name="Grid Table 2 Accent 4" w:uiPriority="47"/>
+    <w:lsdException w:name="Grid Table 3 Accent 4" w:uiPriority="48"/>
+    <w:lsdException w:name="Grid Table 4 Accent 4" w:uiPriority="49"/>
+    <w:lsdException w:name="Grid Table 5 Dark Accent 4" w:uiPriority="50"/>
+    <w:lsdException w:name="Grid Table 6 Colorful Accent 4" w:uiPriority="51"/>
+    <w:lsdException w:name="Grid Table 7 Colorful Accent 4" w:uiPriority="52"/>
+    <w:lsdException w:name="Grid Table 1 Light Accent 5" w:uiPriority="46"/>
+    <w:lsdException w:name="Grid Table 2 Accent 5" w:uiPriority="47"/>
+    <w:lsdException w:name="Grid Table 3 Accent 5" w:uiPriority="48"/>
+    <w:lsdException w:name="Grid Table 4 Accent 5" w:uiPriority="49"/>
+    <w:lsdException w:name="Grid Table 5 Dark Accent 5" w:uiPriority="50"/>
+    <w:lsdException w:name="Grid Table 6 Colorful Accent 5" w:uiPriority="51"/>
+    <w:lsdException w:name="Grid Table 7 Colorful Accent 5" w:uiPriority="52"/>
+    <w:lsdException w:name="Grid Table 1 Light Accent 6" w:uiPriority="46"/>
+    <w:lsdException w:name="Grid Table 2 Accent 6" w:uiPriority="47"/>
+    <w:lsdException w:name="Grid Table 3 Accent 6" w:uiPriority="48"/>
+    <w:lsdException w:name="Grid Table 4 Accent 6" w:uiPriority="49"/>
+    <w:lsdException w:name="Grid Table 5 Dark Accent 6" w:uiPriority="50"/>
+    <w:lsdException w:name="Grid Table 6 Colorful Accent 6" w:uiPriority="51"/>
+    <w:lsdException w:name="Grid Table 7 Colorful Accent 6" w:uiPriority="52"/>
+    <w:lsdException w:name="List Table 1 Light" w:uiPriority="46"/>
+    <w:lsdException w:name="List Table 2" w:uiPriority="47"/>
+    <w:lsdException w:name="List Table 3" w:uiPriority="48"/>
+    <w:lsdException w:name="List Table 4" w:uiPriority="49"/>
+    <w:lsdException w:name="List Table 5 Dark" w:uiPriority="50"/>
+    <w:lsdException w:name="List Table 6 Colorful" w:uiPriority="51"/>
+    <w:lsdException w:name="List Table 7 Colorful" w:uiPriority="52"/>
+    <w:lsdException w:name="List Table 1 Light Accent 1" w:uiPriority="46"/>
+    <w:lsdException w:name="List Table 2 Accent 1" w:uiPriority="47"/>
+    <w:lsdException w:name="List Table 3 Accent 1" w:uiPriority="48"/>
+    <w:lsdException w:name="List Table 4 Accent 1" w:uiPriority="49"/>
+    <w:lsdException w:name="List Table 5 Dark Accent 1" w:uiPriority="50"/>
+    <w:lsdException w:name="List Table 6 Colorful Accent 1" w:uiPriority="51"/>
+    <w:lsdException w:name="List Table 7 Colorful Accent 1" w:uiPriority="52"/>
+    <w:lsdException w:name="List Table 1 Light Accent 2" w:uiPriority="46"/>
+    <w:lsdException w:name="List Table 2 Accent 2" w:uiPriority="47"/>
+    <w:lsdException w:name="List Table 3 Accent 2" w:uiPriority="48"/>
+    <w:lsdException w:name="List Table 4 Accent 2" w:uiPriority="49"/>
+    <w:lsdException w:name="List Table 5 Dark Accent 2" w:uiPriority="50"/>
+    <w:lsdException w:name="List Table 6 Colorful Accent 2" w:uiPriority="51"/>
+    <w:lsdException w:name="List Table 7 Colorful Accent 2" w:uiPriority="52"/>
+    <w:lsdException w:name="List Table 1 Light Accent 3" w:uiPriority="46"/>
+    <w:lsdException w:name="List Table 2 Accent 3" w:uiPriority="47"/>
+    <w:lsdException w:name="List Table 3 Accent 3" w:uiPriority="48"/>
+    <w:lsdException w:name="List Table 4 Accent 3" w:uiPriority="49"/>
+    <w:lsdException w:name="List Table 5 Dark Accent 3" w:uiPriority="50"/>
+    <w:lsdException w:name="List Table 6 Colorful Accent 3" w:uiPriority="51"/>
+    <w:lsdException w:name="List Table 7 Colorful Accent 3" w:uiPriority="52"/>
+    <w:lsdException w:name="List Table 1 Light Accent 4" w:uiPriority="46"/>
+    <w:lsdException w:name="List Table 2 Accent 4" w:uiPriority="47"/>
+    <w:lsdException w:name="List Table 3 Accent 4" w:uiPriority="48"/>
+    <w:lsdException w:name="List Table 4 Accent 4" w:uiPriority="49"/>
+    <w:lsdException w:name="List Table 5 Dark Accent 4" w:uiPriority="50"/>
+    <w:lsdException w:name="List Table 6 Colorful Accent 4" w:uiPriority="51"/>
+    <w:lsdException w:name="List Table 7 Colorful Accent 4" w:uiPriority="52"/>
+    <w:lsdException w:name="List Table 1 Light Accent 5" w:uiPriority="46"/>
+    <w:lsdException w:name="List Table 2 Accent 5" w:uiPriority="47"/>
+    <w:lsdException w:name="List Table 3 Accent 5" w:uiPriority="48"/>
+    <w:lsdException w:name="List Table 4 Accent 5" w:uiPriority="49"/>
+    <w:lsdException w:name="List Table 5 Dark Accent 5" w:uiPriority="50"/>
+    <w:lsdException w:name="List Table 6 Colorful Accent 5" w:uiPriority="51"/>
+    <w:lsdException w:name="List Table 7 Colorful Accent 5" w:uiPriority="52"/>
+    <w:lsdException w:name="List Table 1 Light Accent 6" w:uiPriority="46"/>
+    <w:lsdException w:name="List Table 2 Accent 6" w:uiPriority="47"/>
+    <w:lsdException w:name="List Table 3 Accent 6" w:uiPriority="48"/>
+    <w:lsdException w:name="List Table 4 Accent 6" w:uiPriority="49"/>
+    <w:lsdException w:name="List Table 5 Dark Accent 6" w:uiPriority="50"/>
+    <w:lsdException w:name="List Table 6 Colorful Accent 6" w:uiPriority="51"/>
+    <w:lsdException w:name="List Table 7 Colorful Accent 6" w:uiPriority="52"/>
+    <w:lsdException w:name="Mention" w:semiHidden="1" w:uiPriority="99" w:unhideWhenUsed="1"/>
+    <w:lsdException w:name="Smart Hyperlink" w:semiHidden="1" w:uiPriority="99" w:unhideWhenUsed="1"/>
+    <w:lsdException w:name="Hashtag" w:semiHidden="1" w:uiPriority="99" w:unhideWhenUsed="1"/>
+    <w:lsdException w:name="Unresolved Mention" w:semiHidden="1" w:uiPriority="99" w:unhideWhenUsed="1"/>
   </w:latentStyles>
   <w:style w:type="paragraph" w:default="1" w:styleId="Standard">
     <w:name w:val="Normal"/>
@@ -6035,7 +4855,7 @@
 </file>
 
 <file path=customXml/itemProps1.xml><?xml version="1.0" encoding="utf-8"?>
-<ds:datastoreItem xmlns:ds="http://schemas.openxmlformats.org/officeDocument/2006/customXml" ds:itemID="{80057D42-4DA4-4BF0-8016-2C7489793F26}">
+<ds:datastoreItem xmlns:ds="http://schemas.openxmlformats.org/officeDocument/2006/customXml" ds:itemID="{79D8315F-67F9-4786-9B48-E93B78D54B1A}">
   <ds:schemaRefs>
     <ds:schemaRef ds:uri="http://schemas.openxmlformats.org/officeDocument/2006/bibliography"/>
   </ds:schemaRefs>

</xml_diff>

<commit_message>
EBEGU-2000: der Text sollte in der Freigabequittung nicht kommen wenn es kein SCH-Gesuch ist
</commit_message>
<xml_diff>
--- a/ebegu-server/src/main/resources/vorlagen/Freigabequittung.docx
+++ b/ebegu-server/src/main/resources/vorlagen/Freigabequittung.docx
@@ -25,6 +25,8 @@
           <w:tcPr>
             <w:tcW w:w="4962" w:type="dxa"/>
           </w:tcPr>
+          <w:bookmarkStart w:id="0" w:name="_GoBack"/>
+          <w:bookmarkEnd w:id="0"/>
           <w:p>
             <w:pPr>
               <w:rPr>
@@ -249,12 +251,12 @@
             </w:pPr>
           </w:p>
         </w:tc>
-        <w:bookmarkStart w:id="0" w:name="NVnErzBer1"/>
-        <w:bookmarkStart w:id="1" w:name="AdrErzBer1"/>
-        <w:bookmarkStart w:id="2" w:name="PLZOrtErzBer1"/>
-        <w:bookmarkEnd w:id="0"/>
+        <w:bookmarkStart w:id="1" w:name="NVnErzBer1"/>
+        <w:bookmarkStart w:id="2" w:name="AdrErzBer1"/>
+        <w:bookmarkStart w:id="3" w:name="PLZOrtErzBer1"/>
         <w:bookmarkEnd w:id="1"/>
         <w:bookmarkEnd w:id="2"/>
+        <w:bookmarkEnd w:id="3"/>
       </w:tr>
     </w:tbl>
     <w:p>
@@ -359,13 +361,13 @@
         <w:tblLook w:val="04A0" w:firstRow="1" w:lastRow="0" w:firstColumn="1" w:lastColumn="0" w:noHBand="0" w:noVBand="1"/>
       </w:tblPr>
       <w:tblGrid>
-        <w:gridCol w:w="1828"/>
-        <w:gridCol w:w="6804"/>
+        <w:gridCol w:w="1951"/>
+        <w:gridCol w:w="6670"/>
       </w:tblGrid>
       <w:tr>
         <w:tc>
           <w:tcPr>
-            <w:tcW w:w="1817" w:type="dxa"/>
+            <w:tcW w:w="1951" w:type="dxa"/>
           </w:tcPr>
           <w:p>
             <w:pPr>
@@ -389,7 +391,7 @@
         </w:tc>
         <w:tc>
           <w:tcPr>
-            <w:tcW w:w="6804" w:type="dxa"/>
+            <w:tcW w:w="6670" w:type="dxa"/>
           </w:tcPr>
           <w:p>
             <w:pPr>
@@ -424,7 +426,7 @@
       <w:tr>
         <w:tc>
           <w:tcPr>
-            <w:tcW w:w="1817" w:type="dxa"/>
+            <w:tcW w:w="1951" w:type="dxa"/>
           </w:tcPr>
           <w:p>
             <w:pPr>
@@ -442,7 +444,7 @@
         </w:tc>
         <w:tc>
           <w:tcPr>
-            <w:tcW w:w="6804" w:type="dxa"/>
+            <w:tcW w:w="6670" w:type="dxa"/>
           </w:tcPr>
           <w:p>
             <w:pPr>
@@ -477,7 +479,7 @@
       <w:tr>
         <w:tc>
           <w:tcPr>
-            <w:tcW w:w="1817" w:type="dxa"/>
+            <w:tcW w:w="1951" w:type="dxa"/>
           </w:tcPr>
           <w:p>
             <w:pPr>
@@ -487,23 +489,44 @@
             </w:pPr>
             <w:r>
               <w:rPr>
-                <w:rFonts w:eastAsia="Arial Unicode MS" w:cs="Arial"/>
-              </w:rPr>
-              <w:t>Fristverlängerun</w:t>
-            </w:r>
-            <w:r>
-              <w:rPr>
-                <w:rFonts w:eastAsia="Arial Unicode MS" w:cs="Arial"/>
-              </w:rPr>
-              <w:t>g:</w:t>
-            </w:r>
-            <w:bookmarkStart w:id="3" w:name="_GoBack"/>
-            <w:bookmarkEnd w:id="3"/>
+                <w:rFonts w:cs="Arial"/>
+                <w:lang w:val="de-DE"/>
+              </w:rPr>
+              <w:fldChar w:fldCharType="begin"/>
+            </w:r>
+            <w:r>
+              <w:rPr>
+                <w:rFonts w:cs="Arial"/>
+                <w:lang w:val="de-DE"/>
+              </w:rPr>
+              <w:instrText xml:space="preserve"> DOCVARIABLE  FIELD_printMerge.</w:instrText>
+            </w:r>
+            <w:r>
+              <w:rPr>
+                <w:rFonts w:cs="Arial"/>
+                <w:lang w:val="de-DE"/>
+              </w:rPr>
+              <w:instrText>fristverlaengerungTitle</w:instrText>
+            </w:r>
+            <w:r>
+              <w:rPr>
+                <w:rFonts w:cs="Arial"/>
+                <w:lang w:val="de-DE"/>
+              </w:rPr>
+              <w:instrText xml:space="preserve">  \* MERGEFORMAT </w:instrText>
+            </w:r>
+            <w:r>
+              <w:rPr>
+                <w:rFonts w:cs="Arial"/>
+                <w:lang w:val="de-DE"/>
+              </w:rPr>
+              <w:fldChar w:fldCharType="end"/>
+            </w:r>
           </w:p>
         </w:tc>
         <w:tc>
           <w:tcPr>
-            <w:tcW w:w="6804" w:type="dxa"/>
+            <w:tcW w:w="6670" w:type="dxa"/>
           </w:tcPr>
           <w:p>
             <w:pPr>
@@ -546,37 +569,20 @@
               </w:rPr>
               <w:fldChar w:fldCharType="end"/>
             </w:r>
-          </w:p>
-        </w:tc>
-      </w:tr>
-      <w:tr>
-        <w:tc>
-          <w:tcPr>
-            <w:tcW w:w="1817" w:type="dxa"/>
-          </w:tcPr>
-          <w:p>
-            <w:pPr>
-              <w:rPr>
-                <w:rFonts w:eastAsia="Arial Unicode MS" w:cs="Arial"/>
-              </w:rPr>
-            </w:pPr>
-          </w:p>
-        </w:tc>
-        <w:tc>
-          <w:tcPr>
-            <w:tcW w:w="6804" w:type="dxa"/>
-          </w:tcPr>
-          <w:p>
-            <w:pPr>
-              <w:rPr>
-                <w:rFonts w:cs="Arial"/>
-                <w:lang w:val="de-DE"/>
-              </w:rPr>
-            </w:pPr>
           </w:p>
         </w:tc>
       </w:tr>
     </w:tbl>
+    <w:p>
+      <w:pPr>
+        <w:pBdr>
+          <w:bottom w:val="single" w:sz="4" w:space="5" w:color="auto"/>
+        </w:pBdr>
+        <w:rPr>
+          <w:rFonts w:eastAsia="Arial Unicode MS" w:cs="Arial"/>
+        </w:rPr>
+      </w:pPr>
+    </w:p>
     <w:p>
       <w:pPr>
         <w:pBdr>
@@ -4855,7 +4861,7 @@
 </file>
 
 <file path=customXml/itemProps1.xml><?xml version="1.0" encoding="utf-8"?>
-<ds:datastoreItem xmlns:ds="http://schemas.openxmlformats.org/officeDocument/2006/customXml" ds:itemID="{79D8315F-67F9-4786-9B48-E93B78D54B1A}">
+<ds:datastoreItem xmlns:ds="http://schemas.openxmlformats.org/officeDocument/2006/customXml" ds:itemID="{D3396D7A-68CE-4090-95BB-6D37D1DDFD4C}">
   <ds:schemaRefs>
     <ds:schemaRef ds:uri="http://schemas.openxmlformats.org/officeDocument/2006/bibliography"/>
   </ds:schemaRefs>

</xml_diff>